<commit_message>
update innovate and tech docs
update innovate and tech docs
</commit_message>
<xml_diff>
--- a/docs/创新性分析报告.docx
+++ b/docs/创新性分析报告.docx
@@ -2314,7 +2314,7 @@
               <w:spacing w:before="31" w:after="31"/>
               <w:jc w:val="both"/>
               <w:rPr>
-                <w:rFonts w:eastAsia="宋体" w:hAnsi="Arial" w:hint="eastAsia"/>
+                <w:rFonts w:eastAsia="宋体" w:hAnsi="Arial"/>
                 <w:color w:val="000000"/>
                 <w:sz w:val="21"/>
                 <w:szCs w:val="21"/>
@@ -5401,13 +5401,13 @@
         </w:numPr>
       </w:pPr>
       <w:bookmarkStart w:id="8" w:name="_Toc403425379"/>
-      <w:bookmarkStart w:id="9" w:name="_Toc320869659"/>
-      <w:bookmarkStart w:id="10" w:name="_Toc331238737"/>
-      <w:bookmarkStart w:id="11" w:name="_Toc331243571"/>
-      <w:bookmarkStart w:id="12" w:name="_Toc331243750"/>
-      <w:bookmarkStart w:id="13" w:name="_Toc331545151"/>
-      <w:bookmarkStart w:id="14" w:name="_Toc363084172"/>
-      <w:bookmarkStart w:id="15" w:name="_Toc530384003"/>
+      <w:bookmarkStart w:id="9" w:name="_Toc530384003"/>
+      <w:bookmarkStart w:id="10" w:name="_Toc320869659"/>
+      <w:bookmarkStart w:id="11" w:name="_Toc331238737"/>
+      <w:bookmarkStart w:id="12" w:name="_Toc331243571"/>
+      <w:bookmarkStart w:id="13" w:name="_Toc331243750"/>
+      <w:bookmarkStart w:id="14" w:name="_Toc331545151"/>
+      <w:bookmarkStart w:id="15" w:name="_Toc363084172"/>
       <w:commentRangeStart w:id="16"/>
       <w:r>
         <w:lastRenderedPageBreak/>
@@ -5425,7 +5425,7 @@
         </w:rPr>
         <w:commentReference w:id="16"/>
       </w:r>
-      <w:bookmarkEnd w:id="15"/>
+      <w:bookmarkEnd w:id="9"/>
     </w:p>
     <w:p>
       <w:pPr>
@@ -5469,9 +5469,6 @@
     <w:p>
       <w:pPr>
         <w:ind w:firstLineChars="200" w:firstLine="420"/>
-        <w:rPr>
-          <w:rFonts w:hint="eastAsia"/>
-        </w:rPr>
       </w:pPr>
       <w:r>
         <w:rPr>
@@ -5517,12 +5514,12 @@
       <w:bookmarkStart w:id="31" w:name="_Toc331243882"/>
       <w:bookmarkStart w:id="32" w:name="_Toc331545160"/>
       <w:bookmarkStart w:id="33" w:name="_Toc530384008"/>
-      <w:bookmarkEnd w:id="9"/>
       <w:bookmarkEnd w:id="10"/>
       <w:bookmarkEnd w:id="11"/>
       <w:bookmarkEnd w:id="12"/>
       <w:bookmarkEnd w:id="13"/>
       <w:bookmarkEnd w:id="14"/>
+      <w:bookmarkEnd w:id="15"/>
       <w:r>
         <w:rPr>
           <w:rFonts w:hint="eastAsia"/>
@@ -5647,6 +5644,8 @@
         </w:rPr>
         <w:t>用户痛点与解决方案</w:t>
       </w:r>
+      <w:commentRangeStart w:id="34"/>
+      <w:commentRangeEnd w:id="34"/>
       <w:r>
         <w:rPr>
           <w:rStyle w:val="afff4"/>
@@ -5682,9 +5681,6 @@
     <w:p>
       <w:pPr>
         <w:ind w:firstLineChars="200" w:firstLine="420"/>
-        <w:rPr>
-          <w:rFonts w:hint="eastAsia"/>
-        </w:rPr>
       </w:pPr>
       <w:r>
         <w:rPr>
@@ -5716,9 +5712,6 @@
           <w:numId w:val="4"/>
         </w:numPr>
         <w:ind w:firstLineChars="0"/>
-        <w:rPr>
-          <w:rFonts w:hint="eastAsia"/>
-        </w:rPr>
       </w:pPr>
       <w:r>
         <w:rPr>
@@ -5823,9 +5816,6 @@
       <w:pPr>
         <w:ind w:left="360" w:firstLineChars="200" w:firstLine="420"/>
         <w:jc w:val="left"/>
-        <w:rPr>
-          <w:rFonts w:hint="eastAsia"/>
-        </w:rPr>
       </w:pPr>
       <w:r>
         <w:rPr>
@@ -5880,14 +5870,14 @@
         <w:rPr>
           <w:rFonts w:hint="eastAsia"/>
         </w:rPr>
-        <w:t>长比例</w:t>
+        <w:t>长比</w:t>
       </w:r>
       <w:proofErr w:type="gramEnd"/>
       <w:r>
         <w:rPr>
           <w:rFonts w:hint="eastAsia"/>
         </w:rPr>
-        <w:t>超过</w:t>
+        <w:t>例超过</w:t>
       </w:r>
       <w:r>
         <w:rPr>
@@ -5899,25 +5889,7 @@
         <w:rPr>
           <w:rFonts w:hint="eastAsia"/>
         </w:rPr>
-        <w:t>的</w:t>
-      </w:r>
-      <w:r>
-        <w:rPr>
-          <w:rFonts w:hint="eastAsia"/>
-        </w:rPr>
-        <w:t>占据</w:t>
-      </w:r>
-      <w:r>
-        <w:rPr>
-          <w:rFonts w:hint="eastAsia"/>
-        </w:rPr>
-        <w:t>半数</w:t>
-      </w:r>
-      <w:r>
-        <w:rPr>
-          <w:rFonts w:hint="eastAsia"/>
-        </w:rPr>
-        <w:t>以上。</w:t>
+        <w:t>的占据半数以上。</w:t>
       </w:r>
       <w:r>
         <w:rPr>
@@ -5929,7 +5901,33 @@
         <w:rPr>
           <w:rFonts w:hint="eastAsia"/>
         </w:rPr>
-        <w:t>，但会为此消耗巨大的精力，甚至因此忽略文章本质即文章内容。</w:t>
+        <w:t>，但会为此消耗巨大的精力，</w:t>
+      </w:r>
+      <w:r>
+        <w:rPr>
+          <w:rFonts w:hint="eastAsia"/>
+        </w:rPr>
+        <w:t>且该项工作比较枯燥，</w:t>
+      </w:r>
+      <w:r>
+        <w:rPr>
+          <w:rFonts w:hint="eastAsia"/>
+        </w:rPr>
+        <w:t>甚至</w:t>
+      </w:r>
+      <w:r>
+        <w:rPr>
+          <w:rFonts w:hint="eastAsia"/>
+        </w:rPr>
+        <w:t>用户会</w:t>
+      </w:r>
+      <w:bookmarkStart w:id="36" w:name="_GoBack"/>
+      <w:bookmarkEnd w:id="36"/>
+      <w:r>
+        <w:rPr>
+          <w:rFonts w:hint="eastAsia"/>
+        </w:rPr>
+        <w:t>因此忽略文章本质即文章内容。</w:t>
       </w:r>
     </w:p>
     <w:p>
@@ -5953,7 +5951,6 @@
         <w:ind w:left="360"/>
         <w:jc w:val="center"/>
       </w:pPr>
-      <w:bookmarkStart w:id="36" w:name="_GoBack"/>
       <w:r>
         <w:rPr>
           <w:rFonts w:hint="eastAsia"/>
@@ -6001,7 +5998,6 @@
           </wp:inline>
         </w:drawing>
       </w:r>
-      <w:bookmarkEnd w:id="36"/>
     </w:p>
     <w:p>
       <w:pPr>
@@ -6034,17 +6030,11 @@
       <w:pPr>
         <w:ind w:left="360"/>
         <w:jc w:val="center"/>
-        <w:rPr>
-          <w:rFonts w:hint="eastAsia"/>
-        </w:rPr>
       </w:pPr>
     </w:p>
     <w:p>
       <w:pPr>
         <w:ind w:firstLine="360"/>
-        <w:rPr>
-          <w:rFonts w:hint="eastAsia"/>
-        </w:rPr>
       </w:pPr>
       <w:r>
         <w:rPr>
@@ -6138,9 +6128,6 @@
     <w:p>
       <w:pPr>
         <w:ind w:firstLine="420"/>
-        <w:rPr>
-          <w:rFonts w:hint="eastAsia"/>
-        </w:rPr>
       </w:pPr>
       <w:r>
         <w:rPr>
@@ -6352,9 +6339,6 @@
         <w:pStyle w:val="aff0"/>
         <w:ind w:left="1200" w:firstLineChars="0" w:firstLine="0"/>
         <w:jc w:val="left"/>
-        <w:rPr>
-          <w:rFonts w:hint="eastAsia"/>
-        </w:rPr>
       </w:pPr>
       <w:r>
         <w:rPr>
@@ -6410,9 +6394,6 @@
         <w:pStyle w:val="aff0"/>
         <w:ind w:left="1200" w:firstLineChars="0" w:firstLine="0"/>
         <w:jc w:val="left"/>
-        <w:rPr>
-          <w:rFonts w:hint="eastAsia"/>
-        </w:rPr>
       </w:pPr>
       <w:r>
         <w:rPr>
@@ -6467,9 +6448,6 @@
         <w:pStyle w:val="aff0"/>
         <w:ind w:left="1200" w:firstLineChars="0" w:firstLine="0"/>
         <w:jc w:val="left"/>
-        <w:rPr>
-          <w:rFonts w:hint="eastAsia"/>
-        </w:rPr>
       </w:pPr>
       <w:r>
         <w:rPr>
@@ -6539,9 +6517,6 @@
         <w:pStyle w:val="aff0"/>
         <w:ind w:left="1200" w:firstLineChars="0" w:firstLine="0"/>
         <w:jc w:val="left"/>
-        <w:rPr>
-          <w:rFonts w:hint="eastAsia"/>
-        </w:rPr>
       </w:pPr>
       <w:r>
         <w:rPr>
@@ -6599,9 +6574,6 @@
         <w:pStyle w:val="aff0"/>
         <w:ind w:left="1200" w:firstLineChars="0" w:firstLine="0"/>
         <w:jc w:val="left"/>
-        <w:rPr>
-          <w:rFonts w:hint="eastAsia"/>
-        </w:rPr>
       </w:pPr>
       <w:r>
         <w:rPr>
@@ -6632,9 +6604,6 @@
         <w:pStyle w:val="aff0"/>
         <w:ind w:left="1200" w:firstLineChars="0" w:firstLine="0"/>
         <w:jc w:val="left"/>
-        <w:rPr>
-          <w:rFonts w:hint="eastAsia"/>
-        </w:rPr>
       </w:pPr>
       <w:r>
         <w:rPr>
@@ -6665,9 +6634,6 @@
         <w:pStyle w:val="aff0"/>
         <w:ind w:left="1200" w:firstLineChars="0" w:firstLine="0"/>
         <w:jc w:val="left"/>
-        <w:rPr>
-          <w:rFonts w:hint="eastAsia"/>
-        </w:rPr>
       </w:pPr>
       <w:r>
         <w:rPr>
@@ -6710,9 +6676,6 @@
         <w:pStyle w:val="aff0"/>
         <w:ind w:left="1200" w:firstLineChars="0" w:firstLine="0"/>
         <w:jc w:val="left"/>
-        <w:rPr>
-          <w:rFonts w:hint="eastAsia"/>
-        </w:rPr>
       </w:pPr>
       <w:r>
         <w:rPr>
@@ -6743,9 +6706,6 @@
         <w:pStyle w:val="aff0"/>
         <w:ind w:left="1200" w:firstLineChars="0" w:firstLine="0"/>
         <w:jc w:val="left"/>
-        <w:rPr>
-          <w:rFonts w:hint="eastAsia"/>
-        </w:rPr>
       </w:pPr>
       <w:r>
         <w:rPr>
@@ -6776,9 +6736,6 @@
         <w:pStyle w:val="aff0"/>
         <w:ind w:left="1200" w:firstLineChars="0" w:firstLine="0"/>
         <w:jc w:val="left"/>
-        <w:rPr>
-          <w:rFonts w:hint="eastAsia"/>
-        </w:rPr>
       </w:pPr>
       <w:r>
         <w:rPr>
@@ -6790,6 +6747,9 @@
     <w:p>
       <w:pPr>
         <w:pStyle w:val="1"/>
+        <w:rPr>
+          <w:rFonts w:hint="eastAsia"/>
+        </w:rPr>
       </w:pPr>
       <w:bookmarkStart w:id="38" w:name="_Toc530384011"/>
       <w:r>
@@ -6813,45 +6773,55 @@
         <w:rPr>
           <w:rFonts w:hint="eastAsia"/>
         </w:rPr>
-        <w:t>分布式推断的理念是用户在寻求服务的同时也应提供一定的计算资源。</w:t>
-      </w:r>
-      <w:proofErr w:type="gramStart"/>
-      <w:r>
-        <w:rPr>
-          <w:rFonts w:hint="eastAsia"/>
-        </w:rPr>
-        <w:t>用户本地</w:t>
-      </w:r>
-      <w:proofErr w:type="gramEnd"/>
-      <w:r>
-        <w:rPr>
-          <w:rFonts w:hint="eastAsia"/>
-        </w:rPr>
-        <w:t>即前端用</w:t>
-      </w:r>
-      <w:r>
-        <w:rPr>
-          <w:rFonts w:hint="eastAsia"/>
-        </w:rPr>
-        <w:t>Tensorflow.js</w:t>
-      </w:r>
-      <w:r>
-        <w:rPr>
-          <w:rFonts w:hint="eastAsia"/>
-        </w:rPr>
-        <w:t>调用模型进行推断，后端使用</w:t>
-      </w:r>
-      <w:r>
-        <w:rPr>
-          <w:rFonts w:hint="eastAsia"/>
-        </w:rPr>
-        <w:t>Tensorflow</w:t>
-      </w:r>
-      <w:r>
-        <w:rPr>
-          <w:rFonts w:hint="eastAsia"/>
-        </w:rPr>
-        <w:t>调用模型进行推断，相互协作，分摊计算压力，减少运行所需时间，保证应用的流畅性和稳定性，提高用户的使用体验。</w:t>
+        <w:t>Temage</w:t>
+      </w:r>
+      <w:r>
+        <w:rPr>
+          <w:rFonts w:hint="eastAsia"/>
+        </w:rPr>
+        <w:t>致力于为用户提供</w:t>
+      </w:r>
+      <w:r>
+        <w:rPr>
+          <w:rFonts w:hint="eastAsia"/>
+        </w:rPr>
+        <w:t>专业且合适的版面设计，生成优质的图文排版，为用户节省</w:t>
+      </w:r>
+      <w:r>
+        <w:rPr>
+          <w:rFonts w:hint="eastAsia"/>
+        </w:rPr>
+        <w:t>90%</w:t>
+      </w:r>
+      <w:r>
+        <w:rPr>
+          <w:rFonts w:hint="eastAsia"/>
+        </w:rPr>
+        <w:t>以上的排版时间</w:t>
+      </w:r>
+      <w:r>
+        <w:rPr>
+          <w:rFonts w:hint="eastAsia"/>
+        </w:rPr>
+        <w:t>，</w:t>
+      </w:r>
+      <w:r>
+        <w:rPr>
+          <w:rFonts w:hint="eastAsia"/>
+        </w:rPr>
+        <w:t>降低版面设计的门槛</w:t>
+      </w:r>
+      <w:r>
+        <w:rPr>
+          <w:rFonts w:hint="eastAsia"/>
+        </w:rPr>
+        <w:t>没，</w:t>
+      </w:r>
+      <w:r>
+        <w:rPr>
+          <w:rFonts w:hint="eastAsia"/>
+        </w:rPr>
+        <w:t>减少繁琐枯燥的工作。</w:t>
       </w:r>
     </w:p>
     <w:p>
@@ -6883,16 +6853,64 @@
         <w:rPr>
           <w:rFonts w:hint="eastAsia"/>
         </w:rPr>
-        <w:t>系统在运营过程中会不断地收集用户的反馈和评价，进而动态地更新模型，实现智能排版生成作品风格的时尚性和先进性，保持生成作品的高质量，为用户提供更具潮流性的智能排版服务。</w:t>
+        <w:t>分布式推断的理念是用户在寻求服务的同时也应提供一定的计算资源。</w:t>
+      </w:r>
+      <w:proofErr w:type="gramStart"/>
+      <w:r>
+        <w:rPr>
+          <w:rFonts w:hint="eastAsia"/>
+        </w:rPr>
+        <w:t>用户本地</w:t>
+      </w:r>
+      <w:proofErr w:type="gramEnd"/>
+      <w:r>
+        <w:rPr>
+          <w:rFonts w:hint="eastAsia"/>
+        </w:rPr>
+        <w:t>即前端用</w:t>
+      </w:r>
+      <w:r>
+        <w:rPr>
+          <w:rFonts w:hint="eastAsia"/>
+        </w:rPr>
+        <w:t>Tensorflow.js</w:t>
+      </w:r>
+      <w:r>
+        <w:rPr>
+          <w:rFonts w:hint="eastAsia"/>
+        </w:rPr>
+        <w:t>调用模型进行推断，后端使用</w:t>
+      </w:r>
+      <w:r>
+        <w:rPr>
+          <w:rFonts w:hint="eastAsia"/>
+        </w:rPr>
+        <w:t>Tensorflow</w:t>
+      </w:r>
+      <w:r>
+        <w:rPr>
+          <w:rFonts w:hint="eastAsia"/>
+        </w:rPr>
+        <w:t>调用模型进行推断，相互协作，分摊计算压力，减少运行所需时间，保证应用的流畅性和稳定性，提高用户的使用体验。</w:t>
       </w:r>
     </w:p>
     <w:p>
       <w:pPr>
-        <w:rPr>
-          <w:rFonts w:hint="eastAsia"/>
-        </w:rPr>
-      </w:pPr>
+        <w:pStyle w:val="aff0"/>
+        <w:numPr>
+          <w:ilvl w:val="0"/>
+          <w:numId w:val="9"/>
+        </w:numPr>
+        <w:ind w:firstLineChars="0"/>
+      </w:pPr>
+      <w:r>
+        <w:rPr>
+          <w:rFonts w:hint="eastAsia"/>
+        </w:rPr>
+        <w:t>系统在运营过程中会不断地收集用户的反馈和评价，进而动态地更新模型，实现智能排版生成作品风格的时尚性和先进性，保持生成作品的高质量，为用户提供更具潮流性的智能排版服务。</w:t>
+      </w:r>
     </w:p>
+    <w:p/>
     <w:sectPr>
       <w:headerReference w:type="default" r:id="rId20"/>
       <w:footerReference w:type="first" r:id="rId21"/>
@@ -7206,6 +7224,7 @@
   <w16cid:commentId w16cid:paraId="7BC44DF4" w16cid:durableId="1F688C9F"/>
   <w16cid:commentId w16cid:paraId="74295E99" w16cid:durableId="1F688D74"/>
   <w16cid:commentId w16cid:paraId="2388D669" w16cid:durableId="1F688CA0"/>
+  <w16cid:commentId w16cid:paraId="01B1BAB9" w16cid:durableId="1F9DA0C2"/>
 </w16cid:commentsIds>
 </file>
 
@@ -8917,6 +8936,7 @@
   <w:style w:type="character" w:default="1" w:styleId="a1">
     <w:name w:val="Default Paragraph Font"/>
     <w:uiPriority w:val="1"/>
+    <w:semiHidden/>
     <w:unhideWhenUsed/>
   </w:style>
   <w:style w:type="table" w:default="1" w:styleId="a2">
@@ -10459,7 +10479,7 @@
       <w:adjustRightInd w:val="0"/>
     </w:pPr>
     <w:rPr>
-      <w:rFonts w:ascii="STFangsong" w:eastAsia="STFangsong" w:hAnsi="Calibri" w:cs="STFangsong"/>
+      <w:rFonts w:ascii="华文仿宋" w:eastAsia="华文仿宋" w:hAnsi="Calibri" w:cs="华文仿宋"/>
       <w:color w:val="000000"/>
       <w:kern w:val="0"/>
       <w:sz w:val="24"/>
@@ -13588,7 +13608,7 @@
 </file>
 
 <file path=customXml/itemProps1.xml><?xml version="1.0" encoding="utf-8"?>
-<ds:datastoreItem xmlns:ds="http://schemas.openxmlformats.org/officeDocument/2006/customXml" ds:itemID="{AD499FE3-9C3F-4C53-8B7C-9E7ADF82385E}">
+<ds:datastoreItem xmlns:ds="http://schemas.openxmlformats.org/officeDocument/2006/customXml" ds:itemID="{B203FE97-54FE-450E-B825-FF861C4063F9}">
   <ds:schemaRefs>
     <ds:schemaRef ds:uri="http://schemas.openxmlformats.org/officeDocument/2006/bibliography"/>
   </ds:schemaRefs>

</xml_diff>

<commit_message>
update docs before 1120
</commit_message>
<xml_diff>
--- a/docs/创新性分析报告.docx
+++ b/docs/创新性分析报告.docx
@@ -1,6 +1,6 @@
 
 <file path=word/document.xml><?xml version="1.0" encoding="utf-8"?>
-<w:document xmlns:wpc="http://schemas.microsoft.com/office/word/2010/wordprocessingCanvas" xmlns:cx="http://schemas.microsoft.com/office/drawing/2014/chartex" xmlns:cx1="http://schemas.microsoft.com/office/drawing/2015/9/8/chartex" xmlns:cx2="http://schemas.microsoft.com/office/drawing/2015/10/21/chartex" xmlns:cx3="http://schemas.microsoft.com/office/drawing/2016/5/9/chartex" xmlns:cx4="http://schemas.microsoft.com/office/drawing/2016/5/10/chartex" xmlns:cx5="http://schemas.microsoft.com/office/drawing/2016/5/11/chartex" xmlns:cx6="http://schemas.microsoft.com/office/drawing/2016/5/12/chartex" xmlns:cx7="http://schemas.microsoft.com/office/drawing/2016/5/13/chartex" xmlns:cx8="http://schemas.microsoft.com/office/drawing/2016/5/14/chartex" xmlns:mc="http://schemas.openxmlformats.org/markup-compatibility/2006" xmlns:aink="http://schemas.microsoft.com/office/drawing/2016/ink" xmlns:am3d="http://schemas.microsoft.com/office/drawing/2017/model3d" xmlns:o="urn:schemas-microsoft-com:office:office" xmlns:r="http://schemas.openxmlformats.org/officeDocument/2006/relationships" xmlns:m="http://schemas.openxmlformats.org/officeDocument/2006/math" xmlns:v="urn:schemas-microsoft-com:vml" xmlns:wp14="http://schemas.microsoft.com/office/word/2010/wordprocessingDrawing" xmlns:wp="http://schemas.openxmlformats.org/drawingml/2006/wordprocessingDrawing" xmlns:w10="urn:schemas-microsoft-com:office:word" xmlns:w="http://schemas.openxmlformats.org/wordprocessingml/2006/main" xmlns:w14="http://schemas.microsoft.com/office/word/2010/wordml" xmlns:w15="http://schemas.microsoft.com/office/word/2012/wordml" xmlns:w16cid="http://schemas.microsoft.com/office/word/2016/wordml/cid" xmlns:w16se="http://schemas.microsoft.com/office/word/2015/wordml/symex" xmlns:wpg="http://schemas.microsoft.com/office/word/2010/wordprocessingGroup" xmlns:wpi="http://schemas.microsoft.com/office/word/2010/wordprocessingInk" xmlns:wne="http://schemas.microsoft.com/office/word/2006/wordml" xmlns:wps="http://schemas.microsoft.com/office/word/2010/wordprocessingShape" mc:Ignorable="w14 w15 w16se w16cid wp14">
+<w:document xmlns:wpc="http://schemas.microsoft.com/office/word/2010/wordprocessingCanvas" xmlns:cx="http://schemas.microsoft.com/office/drawing/2014/chartex" xmlns:mc="http://schemas.openxmlformats.org/markup-compatibility/2006" xmlns:o="urn:schemas-microsoft-com:office:office" xmlns:r="http://schemas.openxmlformats.org/officeDocument/2006/relationships" xmlns:m="http://schemas.openxmlformats.org/officeDocument/2006/math" xmlns:v="urn:schemas-microsoft-com:vml" xmlns:wp14="http://schemas.microsoft.com/office/word/2010/wordprocessingDrawing" xmlns:wp="http://schemas.openxmlformats.org/drawingml/2006/wordprocessingDrawing" xmlns:w10="urn:schemas-microsoft-com:office:word" xmlns:w="http://schemas.openxmlformats.org/wordprocessingml/2006/main" xmlns:w14="http://schemas.microsoft.com/office/word/2010/wordml" xmlns:w15="http://schemas.microsoft.com/office/word/2012/wordml" xmlns:w16se="http://schemas.microsoft.com/office/word/2015/wordml/symex" xmlns:wpg="http://schemas.microsoft.com/office/word/2010/wordprocessingGroup" xmlns:wpi="http://schemas.microsoft.com/office/word/2010/wordprocessingInk" xmlns:wne="http://schemas.microsoft.com/office/word/2006/wordml" xmlns:wps="http://schemas.microsoft.com/office/word/2010/wordprocessingShape" mc:Ignorable="w14 w15 w16se wp14">
   <w:body>
     <w:p>
       <w:pPr>
@@ -269,7 +269,7 @@
                     </pic:cNvPicPr>
                   </pic:nvPicPr>
                   <pic:blipFill>
-                    <a:blip r:embed="rId11" cstate="print">
+                    <a:blip r:embed="rId10" cstate="print">
                       <a:extLst>
                         <a:ext uri="{28A0092B-C50C-407E-A947-70E740481C1C}">
                           <a14:useLocalDpi xmlns:a14="http://schemas.microsoft.com/office/drawing/2010/main" val="0"/>
@@ -323,7 +323,7 @@
                     <pic:cNvPicPr/>
                   </pic:nvPicPr>
                   <pic:blipFill>
-                    <a:blip r:embed="rId12" cstate="print">
+                    <a:blip r:embed="rId11" cstate="print">
                       <a:extLst>
                         <a:ext uri="{28A0092B-C50C-407E-A947-70E740481C1C}">
                           <a14:useLocalDpi xmlns:a14="http://schemas.microsoft.com/office/drawing/2010/main" val="0"/>
@@ -395,7 +395,6 @@
           <w:szCs w:val="44"/>
         </w:rPr>
       </w:pPr>
-      <w:proofErr w:type="gramStart"/>
       <w:r>
         <w:rPr>
           <w:rFonts w:ascii="Times New Roman" w:eastAsia="宋体" w:hint="eastAsia"/>
@@ -407,7 +406,6 @@
       </w:r>
       <w:commentRangeStart w:id="1"/>
       <w:commentRangeEnd w:id="1"/>
-      <w:proofErr w:type="gramEnd"/>
       <w:r>
         <w:rPr>
           <w:rStyle w:val="afff4"/>
@@ -672,7 +670,7 @@
                     <pic:cNvPicPr/>
                   </pic:nvPicPr>
                   <pic:blipFill>
-                    <a:blip r:embed="rId13" cstate="print">
+                    <a:blip r:embed="rId12" cstate="print">
                       <a:extLst>
                         <a:ext uri="{28A0092B-C50C-407E-A947-70E740481C1C}">
                           <a14:useLocalDpi xmlns:a14="http://schemas.microsoft.com/office/drawing/2010/main" val="0"/>
@@ -774,7 +772,7 @@
         </w:p>
         <w:p>
           <w:pPr>
-            <w:pStyle w:val="TOC1"/>
+            <w:pStyle w:val="1c"/>
             <w:spacing w:before="31" w:after="31"/>
             <w:rPr>
               <w:rFonts w:asciiTheme="minorHAnsi" w:eastAsiaTheme="minorEastAsia" w:hAnsiTheme="minorHAnsi" w:cstheme="minorBidi"/>
@@ -792,7 +790,7 @@
           <w:r>
             <w:fldChar w:fldCharType="separate"/>
           </w:r>
-          <w:hyperlink w:anchor="_Toc530384003" w:history="1">
+          <w:hyperlink w:anchor="_Toc530429301" w:history="1">
             <w:r>
               <w:rPr>
                 <w:rStyle w:val="af"/>
@@ -835,7 +833,7 @@
                 <w:noProof/>
                 <w:webHidden/>
               </w:rPr>
-              <w:instrText xml:space="preserve"> PAGEREF _Toc530384003 \h </w:instrText>
+              <w:instrText xml:space="preserve"> PAGEREF _Toc530429301 \h </w:instrText>
             </w:r>
             <w:r>
               <w:rPr>
@@ -868,7 +866,7 @@
         </w:p>
         <w:p>
           <w:pPr>
-            <w:pStyle w:val="TOC2"/>
+            <w:pStyle w:val="22"/>
             <w:tabs>
               <w:tab w:val="left" w:pos="1260"/>
               <w:tab w:val="right" w:leader="dot" w:pos="8302"/>
@@ -879,7 +877,7 @@
               <w:szCs w:val="22"/>
             </w:rPr>
           </w:pPr>
-          <w:hyperlink w:anchor="_Toc530384004" w:history="1">
+          <w:hyperlink w:anchor="_Toc530429302" w:history="1">
             <w:r>
               <w:rPr>
                 <w:rStyle w:val="af"/>
@@ -921,7 +919,7 @@
                 <w:noProof/>
                 <w:webHidden/>
               </w:rPr>
-              <w:instrText xml:space="preserve"> PAGEREF _Toc530384004 \h </w:instrText>
+              <w:instrText xml:space="preserve"> PAGEREF _Toc530429302 \h </w:instrText>
             </w:r>
             <w:r>
               <w:rPr>
@@ -954,7 +952,7 @@
         </w:p>
         <w:p>
           <w:pPr>
-            <w:pStyle w:val="TOC2"/>
+            <w:pStyle w:val="22"/>
             <w:tabs>
               <w:tab w:val="left" w:pos="1260"/>
               <w:tab w:val="right" w:leader="dot" w:pos="8302"/>
@@ -965,7 +963,7 @@
               <w:szCs w:val="22"/>
             </w:rPr>
           </w:pPr>
-          <w:hyperlink w:anchor="_Toc530384005" w:history="1">
+          <w:hyperlink w:anchor="_Toc530429303" w:history="1">
             <w:r>
               <w:rPr>
                 <w:rStyle w:val="af"/>
@@ -1007,7 +1005,7 @@
                 <w:noProof/>
                 <w:webHidden/>
               </w:rPr>
-              <w:instrText xml:space="preserve"> PAGEREF _Toc530384005 \h </w:instrText>
+              <w:instrText xml:space="preserve"> PAGEREF _Toc530429303 \h </w:instrText>
             </w:r>
             <w:r>
               <w:rPr>
@@ -1040,7 +1038,92 @@
         </w:p>
         <w:p>
           <w:pPr>
-            <w:pStyle w:val="TOC2"/>
+            <w:pStyle w:val="1c"/>
+            <w:spacing w:before="31" w:after="31"/>
+            <w:rPr>
+              <w:rFonts w:asciiTheme="minorHAnsi" w:eastAsiaTheme="minorEastAsia" w:hAnsiTheme="minorHAnsi" w:cstheme="minorBidi"/>
+              <w:b w:val="0"/>
+              <w:noProof/>
+              <w:szCs w:val="22"/>
+            </w:rPr>
+          </w:pPr>
+          <w:hyperlink w:anchor="_Toc530429304" w:history="1">
+            <w:r>
+              <w:rPr>
+                <w:rStyle w:val="af"/>
+                <w:noProof/>
+              </w:rPr>
+              <w:t>2</w:t>
+            </w:r>
+            <w:r>
+              <w:rPr>
+                <w:rFonts w:asciiTheme="minorHAnsi" w:eastAsiaTheme="minorEastAsia" w:hAnsiTheme="minorHAnsi" w:cstheme="minorBidi"/>
+                <w:b w:val="0"/>
+                <w:noProof/>
+                <w:szCs w:val="22"/>
+              </w:rPr>
+              <w:tab/>
+            </w:r>
+            <w:r>
+              <w:rPr>
+                <w:rStyle w:val="af"/>
+                <w:noProof/>
+              </w:rPr>
+              <w:t>用户痛点与解决方案</w:t>
+            </w:r>
+            <w:r>
+              <w:rPr>
+                <w:noProof/>
+                <w:webHidden/>
+              </w:rPr>
+              <w:tab/>
+            </w:r>
+            <w:r>
+              <w:rPr>
+                <w:noProof/>
+                <w:webHidden/>
+              </w:rPr>
+              <w:fldChar w:fldCharType="begin"/>
+            </w:r>
+            <w:r>
+              <w:rPr>
+                <w:noProof/>
+                <w:webHidden/>
+              </w:rPr>
+              <w:instrText xml:space="preserve"> PAGEREF _Toc530429304 \h </w:instrText>
+            </w:r>
+            <w:r>
+              <w:rPr>
+                <w:noProof/>
+                <w:webHidden/>
+              </w:rPr>
+            </w:r>
+            <w:r>
+              <w:rPr>
+                <w:noProof/>
+                <w:webHidden/>
+              </w:rPr>
+              <w:fldChar w:fldCharType="separate"/>
+            </w:r>
+            <w:r>
+              <w:rPr>
+                <w:noProof/>
+                <w:webHidden/>
+              </w:rPr>
+              <w:t>1</w:t>
+            </w:r>
+            <w:r>
+              <w:rPr>
+                <w:noProof/>
+                <w:webHidden/>
+              </w:rPr>
+              <w:fldChar w:fldCharType="end"/>
+            </w:r>
+          </w:hyperlink>
+        </w:p>
+        <w:p>
+          <w:pPr>
+            <w:pStyle w:val="22"/>
             <w:tabs>
               <w:tab w:val="left" w:pos="1260"/>
               <w:tab w:val="right" w:leader="dot" w:pos="8302"/>
@@ -1051,13 +1134,13 @@
               <w:szCs w:val="22"/>
             </w:rPr>
           </w:pPr>
-          <w:hyperlink w:anchor="_Toc530384006" w:history="1">
+          <w:hyperlink w:anchor="_Toc530429305" w:history="1">
             <w:r>
               <w:rPr>
                 <w:rStyle w:val="af"/>
                 <w:noProof/>
               </w:rPr>
-              <w:t>1.3</w:t>
+              <w:t>2.1</w:t>
             </w:r>
             <w:r>
               <w:rPr>
@@ -1072,7 +1155,7 @@
                 <w:rStyle w:val="af"/>
                 <w:noProof/>
               </w:rPr>
-              <w:t>术语和缩略语</w:t>
+              <w:t>用户痛点</w:t>
             </w:r>
             <w:r>
               <w:rPr>
@@ -1093,7 +1176,7 @@
                 <w:noProof/>
                 <w:webHidden/>
               </w:rPr>
-              <w:instrText xml:space="preserve"> PAGEREF _Toc530384006 \h </w:instrText>
+              <w:instrText xml:space="preserve"> PAGEREF _Toc530429305 \h </w:instrText>
             </w:r>
             <w:r>
               <w:rPr>
@@ -1126,7 +1209,7 @@
         </w:p>
         <w:p>
           <w:pPr>
-            <w:pStyle w:val="TOC2"/>
+            <w:pStyle w:val="22"/>
             <w:tabs>
               <w:tab w:val="left" w:pos="1260"/>
               <w:tab w:val="right" w:leader="dot" w:pos="8302"/>
@@ -1137,13 +1220,13 @@
               <w:szCs w:val="22"/>
             </w:rPr>
           </w:pPr>
-          <w:hyperlink w:anchor="_Toc530384007" w:history="1">
+          <w:hyperlink w:anchor="_Toc530429306" w:history="1">
             <w:r>
               <w:rPr>
                 <w:rStyle w:val="af"/>
                 <w:noProof/>
               </w:rPr>
-              <w:t>1.4</w:t>
+              <w:t>2.2</w:t>
             </w:r>
             <w:r>
               <w:rPr>
@@ -1158,7 +1241,7 @@
                 <w:rStyle w:val="af"/>
                 <w:noProof/>
               </w:rPr>
-              <w:t>参考资料</w:t>
+              <w:t>解决方案</w:t>
             </w:r>
             <w:r>
               <w:rPr>
@@ -1179,7 +1262,7 @@
                 <w:noProof/>
                 <w:webHidden/>
               </w:rPr>
-              <w:instrText xml:space="preserve"> PAGEREF _Toc530384007 \h </w:instrText>
+              <w:instrText xml:space="preserve"> PAGEREF _Toc530429306 \h </w:instrText>
             </w:r>
             <w:r>
               <w:rPr>
@@ -1212,7 +1295,7 @@
         </w:p>
         <w:p>
           <w:pPr>
-            <w:pStyle w:val="TOC1"/>
+            <w:pStyle w:val="1c"/>
             <w:spacing w:before="31" w:after="31"/>
             <w:rPr>
               <w:rFonts w:asciiTheme="minorHAnsi" w:eastAsiaTheme="minorEastAsia" w:hAnsiTheme="minorHAnsi" w:cstheme="minorBidi"/>
@@ -1221,13 +1304,13 @@
               <w:szCs w:val="22"/>
             </w:rPr>
           </w:pPr>
-          <w:hyperlink w:anchor="_Toc530384008" w:history="1">
+          <w:hyperlink w:anchor="_Toc530429307" w:history="1">
             <w:r>
               <w:rPr>
                 <w:rStyle w:val="af"/>
                 <w:noProof/>
               </w:rPr>
-              <w:t>2</w:t>
+              <w:t>3</w:t>
             </w:r>
             <w:r>
               <w:rPr>
@@ -1243,7 +1326,7 @@
                 <w:rStyle w:val="af"/>
                 <w:noProof/>
               </w:rPr>
-              <w:t>用户痛点与解决方案</w:t>
+              <w:t>项目创新点</w:t>
             </w:r>
             <w:r>
               <w:rPr>
@@ -1264,7 +1347,7 @@
                 <w:noProof/>
                 <w:webHidden/>
               </w:rPr>
-              <w:instrText xml:space="preserve"> PAGEREF _Toc530384008 \h </w:instrText>
+              <w:instrText xml:space="preserve"> PAGEREF _Toc530429307 \h </w:instrText>
             </w:r>
             <w:r>
               <w:rPr>
@@ -1284,7 +1367,7 @@
                 <w:noProof/>
                 <w:webHidden/>
               </w:rPr>
-              <w:t>2</w:t>
+              <w:t>3</w:t>
             </w:r>
             <w:r>
               <w:rPr>
@@ -1297,264 +1380,7 @@
         </w:p>
         <w:p>
           <w:pPr>
-            <w:pStyle w:val="TOC2"/>
-            <w:tabs>
-              <w:tab w:val="left" w:pos="1260"/>
-              <w:tab w:val="right" w:leader="dot" w:pos="8302"/>
-            </w:tabs>
-            <w:rPr>
-              <w:rFonts w:asciiTheme="minorHAnsi" w:eastAsiaTheme="minorEastAsia" w:hAnsiTheme="minorHAnsi" w:cstheme="minorBidi"/>
-              <w:noProof/>
-              <w:szCs w:val="22"/>
-            </w:rPr>
-          </w:pPr>
-          <w:hyperlink w:anchor="_Toc530384009" w:history="1">
-            <w:r>
-              <w:rPr>
-                <w:rStyle w:val="af"/>
-                <w:noProof/>
-              </w:rPr>
-              <w:t>2.1</w:t>
-            </w:r>
-            <w:r>
-              <w:rPr>
-                <w:rFonts w:asciiTheme="minorHAnsi" w:eastAsiaTheme="minorEastAsia" w:hAnsiTheme="minorHAnsi" w:cstheme="minorBidi"/>
-                <w:noProof/>
-                <w:szCs w:val="22"/>
-              </w:rPr>
-              <w:tab/>
-            </w:r>
-            <w:r>
-              <w:rPr>
-                <w:rStyle w:val="af"/>
-                <w:noProof/>
-              </w:rPr>
-              <w:t>用户痛点</w:t>
-            </w:r>
-            <w:r>
-              <w:rPr>
-                <w:noProof/>
-                <w:webHidden/>
-              </w:rPr>
-              <w:tab/>
-            </w:r>
-            <w:r>
-              <w:rPr>
-                <w:noProof/>
-                <w:webHidden/>
-              </w:rPr>
-              <w:fldChar w:fldCharType="begin"/>
-            </w:r>
-            <w:r>
-              <w:rPr>
-                <w:noProof/>
-                <w:webHidden/>
-              </w:rPr>
-              <w:instrText xml:space="preserve"> PAGEREF _Toc530384009 \h </w:instrText>
-            </w:r>
-            <w:r>
-              <w:rPr>
-                <w:noProof/>
-                <w:webHidden/>
-              </w:rPr>
-            </w:r>
-            <w:r>
-              <w:rPr>
-                <w:noProof/>
-                <w:webHidden/>
-              </w:rPr>
-              <w:fldChar w:fldCharType="separate"/>
-            </w:r>
-            <w:r>
-              <w:rPr>
-                <w:noProof/>
-                <w:webHidden/>
-              </w:rPr>
-              <w:t>2</w:t>
-            </w:r>
-            <w:r>
-              <w:rPr>
-                <w:noProof/>
-                <w:webHidden/>
-              </w:rPr>
-              <w:fldChar w:fldCharType="end"/>
-            </w:r>
-          </w:hyperlink>
-        </w:p>
-        <w:p>
-          <w:pPr>
-            <w:pStyle w:val="TOC2"/>
-            <w:tabs>
-              <w:tab w:val="left" w:pos="1260"/>
-              <w:tab w:val="right" w:leader="dot" w:pos="8302"/>
-            </w:tabs>
-            <w:rPr>
-              <w:rFonts w:asciiTheme="minorHAnsi" w:eastAsiaTheme="minorEastAsia" w:hAnsiTheme="minorHAnsi" w:cstheme="minorBidi"/>
-              <w:noProof/>
-              <w:szCs w:val="22"/>
-            </w:rPr>
-          </w:pPr>
-          <w:hyperlink w:anchor="_Toc530384010" w:history="1">
-            <w:r>
-              <w:rPr>
-                <w:rStyle w:val="af"/>
-                <w:noProof/>
-              </w:rPr>
-              <w:t>2.2</w:t>
-            </w:r>
-            <w:r>
-              <w:rPr>
-                <w:rFonts w:asciiTheme="minorHAnsi" w:eastAsiaTheme="minorEastAsia" w:hAnsiTheme="minorHAnsi" w:cstheme="minorBidi"/>
-                <w:noProof/>
-                <w:szCs w:val="22"/>
-              </w:rPr>
-              <w:tab/>
-            </w:r>
-            <w:r>
-              <w:rPr>
-                <w:rStyle w:val="af"/>
-                <w:noProof/>
-              </w:rPr>
-              <w:t>解决方案</w:t>
-            </w:r>
-            <w:r>
-              <w:rPr>
-                <w:noProof/>
-                <w:webHidden/>
-              </w:rPr>
-              <w:tab/>
-            </w:r>
-            <w:r>
-              <w:rPr>
-                <w:noProof/>
-                <w:webHidden/>
-              </w:rPr>
-              <w:fldChar w:fldCharType="begin"/>
-            </w:r>
-            <w:r>
-              <w:rPr>
-                <w:noProof/>
-                <w:webHidden/>
-              </w:rPr>
-              <w:instrText xml:space="preserve"> PAGEREF _Toc530384010 \h </w:instrText>
-            </w:r>
-            <w:r>
-              <w:rPr>
-                <w:noProof/>
-                <w:webHidden/>
-              </w:rPr>
-            </w:r>
-            <w:r>
-              <w:rPr>
-                <w:noProof/>
-                <w:webHidden/>
-              </w:rPr>
-              <w:fldChar w:fldCharType="separate"/>
-            </w:r>
-            <w:r>
-              <w:rPr>
-                <w:noProof/>
-                <w:webHidden/>
-              </w:rPr>
-              <w:t>2</w:t>
-            </w:r>
-            <w:r>
-              <w:rPr>
-                <w:noProof/>
-                <w:webHidden/>
-              </w:rPr>
-              <w:fldChar w:fldCharType="end"/>
-            </w:r>
-          </w:hyperlink>
-        </w:p>
-        <w:p>
-          <w:pPr>
-            <w:pStyle w:val="TOC1"/>
-            <w:spacing w:before="31" w:after="31"/>
-            <w:rPr>
-              <w:rFonts w:asciiTheme="minorHAnsi" w:eastAsiaTheme="minorEastAsia" w:hAnsiTheme="minorHAnsi" w:cstheme="minorBidi"/>
-              <w:b w:val="0"/>
-              <w:noProof/>
-              <w:szCs w:val="22"/>
-            </w:rPr>
-          </w:pPr>
-          <w:hyperlink w:anchor="_Toc530384011" w:history="1">
-            <w:r>
-              <w:rPr>
-                <w:rStyle w:val="af"/>
-                <w:noProof/>
-              </w:rPr>
-              <w:t>3</w:t>
-            </w:r>
-            <w:r>
-              <w:rPr>
-                <w:rFonts w:asciiTheme="minorHAnsi" w:eastAsiaTheme="minorEastAsia" w:hAnsiTheme="minorHAnsi" w:cstheme="minorBidi"/>
-                <w:b w:val="0"/>
-                <w:noProof/>
-                <w:szCs w:val="22"/>
-              </w:rPr>
-              <w:tab/>
-            </w:r>
-            <w:r>
-              <w:rPr>
-                <w:rStyle w:val="af"/>
-                <w:noProof/>
-              </w:rPr>
-              <w:t>项目创新点</w:t>
-            </w:r>
-            <w:r>
-              <w:rPr>
-                <w:noProof/>
-                <w:webHidden/>
-              </w:rPr>
-              <w:tab/>
-            </w:r>
-            <w:r>
-              <w:rPr>
-                <w:noProof/>
-                <w:webHidden/>
-              </w:rPr>
-              <w:fldChar w:fldCharType="begin"/>
-            </w:r>
-            <w:r>
-              <w:rPr>
-                <w:noProof/>
-                <w:webHidden/>
-              </w:rPr>
-              <w:instrText xml:space="preserve"> PAGEREF _Toc530384011 \h </w:instrText>
-            </w:r>
-            <w:r>
-              <w:rPr>
-                <w:noProof/>
-                <w:webHidden/>
-              </w:rPr>
-            </w:r>
-            <w:r>
-              <w:rPr>
-                <w:noProof/>
-                <w:webHidden/>
-              </w:rPr>
-              <w:fldChar w:fldCharType="separate"/>
-            </w:r>
-            <w:r>
-              <w:rPr>
-                <w:noProof/>
-                <w:webHidden/>
-              </w:rPr>
-              <w:t>2</w:t>
-            </w:r>
-            <w:r>
-              <w:rPr>
-                <w:noProof/>
-                <w:webHidden/>
-              </w:rPr>
-              <w:fldChar w:fldCharType="end"/>
-            </w:r>
-          </w:hyperlink>
-        </w:p>
-        <w:p>
-          <w:pPr>
-            <w:pStyle w:val="TOC1"/>
+            <w:pStyle w:val="1c"/>
             <w:spacing w:before="31" w:after="31"/>
             <w:rPr>
               <w:rFonts w:asciiTheme="minorHAnsi" w:eastAsiaTheme="minorEastAsia" w:hAnsiTheme="minorHAnsi" w:cstheme="minorBidi"/>
@@ -1589,6 +1415,158 @@
     <w:p>
       <w:pPr>
         <w:pStyle w:val="21"/>
+        <w:jc w:val="both"/>
+        <w:rPr>
+          <w:rFonts w:eastAsiaTheme="minorEastAsia"/>
+          <w:color w:val="000000"/>
+        </w:rPr>
+      </w:pPr>
+    </w:p>
+    <w:p>
+      <w:pPr>
+        <w:pStyle w:val="21"/>
+        <w:jc w:val="both"/>
+        <w:rPr>
+          <w:rFonts w:eastAsiaTheme="minorEastAsia"/>
+          <w:color w:val="000000"/>
+        </w:rPr>
+      </w:pPr>
+    </w:p>
+    <w:p>
+      <w:pPr>
+        <w:pStyle w:val="21"/>
+        <w:jc w:val="both"/>
+        <w:rPr>
+          <w:rFonts w:eastAsiaTheme="minorEastAsia"/>
+          <w:color w:val="000000"/>
+        </w:rPr>
+      </w:pPr>
+    </w:p>
+    <w:p>
+      <w:pPr>
+        <w:pStyle w:val="21"/>
+        <w:jc w:val="both"/>
+        <w:rPr>
+          <w:rFonts w:eastAsiaTheme="minorEastAsia"/>
+          <w:color w:val="000000"/>
+        </w:rPr>
+      </w:pPr>
+    </w:p>
+    <w:p>
+      <w:pPr>
+        <w:pStyle w:val="21"/>
+        <w:jc w:val="both"/>
+        <w:rPr>
+          <w:rFonts w:eastAsiaTheme="minorEastAsia"/>
+          <w:color w:val="000000"/>
+        </w:rPr>
+      </w:pPr>
+    </w:p>
+    <w:p>
+      <w:pPr>
+        <w:pStyle w:val="21"/>
+        <w:jc w:val="both"/>
+        <w:rPr>
+          <w:rFonts w:eastAsiaTheme="minorEastAsia"/>
+          <w:color w:val="000000"/>
+        </w:rPr>
+      </w:pPr>
+    </w:p>
+    <w:p>
+      <w:pPr>
+        <w:pStyle w:val="21"/>
+        <w:jc w:val="both"/>
+        <w:rPr>
+          <w:rFonts w:eastAsiaTheme="minorEastAsia"/>
+          <w:color w:val="000000"/>
+        </w:rPr>
+      </w:pPr>
+    </w:p>
+    <w:p>
+      <w:pPr>
+        <w:pStyle w:val="21"/>
+        <w:jc w:val="both"/>
+        <w:rPr>
+          <w:rFonts w:eastAsiaTheme="minorEastAsia"/>
+          <w:color w:val="000000"/>
+        </w:rPr>
+      </w:pPr>
+    </w:p>
+    <w:p>
+      <w:pPr>
+        <w:pStyle w:val="21"/>
+        <w:jc w:val="both"/>
+        <w:rPr>
+          <w:rFonts w:eastAsiaTheme="minorEastAsia"/>
+          <w:color w:val="000000"/>
+        </w:rPr>
+      </w:pPr>
+    </w:p>
+    <w:p>
+      <w:pPr>
+        <w:pStyle w:val="21"/>
+        <w:jc w:val="both"/>
+        <w:rPr>
+          <w:rFonts w:eastAsiaTheme="minorEastAsia"/>
+          <w:color w:val="000000"/>
+        </w:rPr>
+      </w:pPr>
+    </w:p>
+    <w:p>
+      <w:pPr>
+        <w:pStyle w:val="21"/>
+        <w:jc w:val="both"/>
+        <w:rPr>
+          <w:rFonts w:eastAsiaTheme="minorEastAsia"/>
+          <w:color w:val="000000"/>
+        </w:rPr>
+      </w:pPr>
+    </w:p>
+    <w:p>
+      <w:pPr>
+        <w:pStyle w:val="21"/>
+        <w:jc w:val="both"/>
+        <w:rPr>
+          <w:rFonts w:eastAsiaTheme="minorEastAsia"/>
+          <w:color w:val="000000"/>
+        </w:rPr>
+      </w:pPr>
+    </w:p>
+    <w:p>
+      <w:pPr>
+        <w:pStyle w:val="21"/>
+        <w:jc w:val="both"/>
+        <w:rPr>
+          <w:rFonts w:eastAsiaTheme="minorEastAsia"/>
+          <w:color w:val="000000"/>
+        </w:rPr>
+      </w:pPr>
+    </w:p>
+    <w:p>
+      <w:pPr>
+        <w:pStyle w:val="21"/>
+        <w:jc w:val="both"/>
+        <w:rPr>
+          <w:rFonts w:eastAsiaTheme="minorEastAsia" w:hint="eastAsia"/>
+          <w:color w:val="000000"/>
+        </w:rPr>
+      </w:pPr>
+      <w:bookmarkStart w:id="6" w:name="_GoBack"/>
+      <w:bookmarkEnd w:id="6"/>
+    </w:p>
+    <w:p>
+      <w:pPr>
+        <w:pStyle w:val="21"/>
+        <w:jc w:val="both"/>
+        <w:rPr>
+          <w:rFonts w:eastAsiaTheme="minorEastAsia"/>
+          <w:color w:val="000000"/>
+        </w:rPr>
+      </w:pPr>
+    </w:p>
+    <w:p>
+      <w:pPr>
+        <w:pStyle w:val="21"/>
         <w:ind w:left="883" w:hanging="883"/>
         <w:rPr>
           <w:color w:val="000000"/>
@@ -1598,6 +1576,7 @@
         <w:rPr>
           <w:color w:val="000000"/>
         </w:rPr>
+        <w:lastRenderedPageBreak/>
         <w:t>记录更改历史</w:t>
       </w:r>
     </w:p>
@@ -1675,7 +1654,7 @@
                 <w:szCs w:val="21"/>
               </w:rPr>
             </w:pPr>
-            <w:commentRangeStart w:id="6"/>
+            <w:commentRangeStart w:id="7"/>
             <w:r>
               <w:rPr>
                 <w:rFonts w:ascii="宋体" w:eastAsia="宋体" w:hAnsi="宋体"/>
@@ -1685,44 +1664,6 @@
                 <w:szCs w:val="21"/>
               </w:rPr>
               <w:t>更改原因</w:t>
-            </w:r>
-            <w:commentRangeEnd w:id="6"/>
-            <w:r>
-              <w:rPr>
-                <w:rStyle w:val="afff4"/>
-                <w:rFonts w:asciiTheme="minorHAnsi" w:eastAsiaTheme="minorEastAsia" w:hAnsiTheme="minorHAnsi" w:cstheme="minorBidi"/>
-              </w:rPr>
-              <w:commentReference w:id="6"/>
-            </w:r>
-          </w:p>
-        </w:tc>
-        <w:tc>
-          <w:tcPr>
-            <w:tcW w:w="1279" w:type="dxa"/>
-            <w:vAlign w:val="center"/>
-          </w:tcPr>
-          <w:p>
-            <w:pPr>
-              <w:pStyle w:val="220"/>
-              <w:spacing w:before="31" w:after="31"/>
-              <w:rPr>
-                <w:rFonts w:ascii="宋体" w:eastAsia="宋体" w:hAnsi="宋体"/>
-                <w:b/>
-                <w:color w:val="000000"/>
-                <w:sz w:val="21"/>
-                <w:szCs w:val="21"/>
-              </w:rPr>
-            </w:pPr>
-            <w:commentRangeStart w:id="7"/>
-            <w:r>
-              <w:rPr>
-                <w:rFonts w:ascii="宋体" w:eastAsia="宋体" w:hAnsi="宋体"/>
-                <w:b/>
-                <w:color w:val="000000"/>
-                <w:sz w:val="21"/>
-                <w:szCs w:val="21"/>
-              </w:rPr>
-              <w:t>版本</w:t>
             </w:r>
             <w:commentRangeEnd w:id="7"/>
             <w:r>
@@ -1731,6 +1672,44 @@
                 <w:rFonts w:asciiTheme="minorHAnsi" w:eastAsiaTheme="minorEastAsia" w:hAnsiTheme="minorHAnsi" w:cstheme="minorBidi"/>
               </w:rPr>
               <w:commentReference w:id="7"/>
+            </w:r>
+          </w:p>
+        </w:tc>
+        <w:tc>
+          <w:tcPr>
+            <w:tcW w:w="1279" w:type="dxa"/>
+            <w:vAlign w:val="center"/>
+          </w:tcPr>
+          <w:p>
+            <w:pPr>
+              <w:pStyle w:val="220"/>
+              <w:spacing w:before="31" w:after="31"/>
+              <w:rPr>
+                <w:rFonts w:ascii="宋体" w:eastAsia="宋体" w:hAnsi="宋体"/>
+                <w:b/>
+                <w:color w:val="000000"/>
+                <w:sz w:val="21"/>
+                <w:szCs w:val="21"/>
+              </w:rPr>
+            </w:pPr>
+            <w:commentRangeStart w:id="8"/>
+            <w:r>
+              <w:rPr>
+                <w:rFonts w:ascii="宋体" w:eastAsia="宋体" w:hAnsi="宋体"/>
+                <w:b/>
+                <w:color w:val="000000"/>
+                <w:sz w:val="21"/>
+                <w:szCs w:val="21"/>
+              </w:rPr>
+              <w:t>版本</w:t>
+            </w:r>
+            <w:commentRangeEnd w:id="8"/>
+            <w:r>
+              <w:rPr>
+                <w:rStyle w:val="afff4"/>
+                <w:rFonts w:asciiTheme="minorHAnsi" w:eastAsiaTheme="minorEastAsia" w:hAnsiTheme="minorHAnsi" w:cstheme="minorBidi"/>
+              </w:rPr>
+              <w:commentReference w:id="8"/>
             </w:r>
           </w:p>
         </w:tc>
@@ -5381,9 +5360,9 @@
       <w:pPr>
         <w:spacing w:line="300" w:lineRule="auto"/>
         <w:sectPr>
-          <w:footerReference w:type="default" r:id="rId14"/>
-          <w:headerReference w:type="first" r:id="rId15"/>
-          <w:footerReference w:type="first" r:id="rId16"/>
+          <w:footerReference w:type="default" r:id="rId13"/>
+          <w:headerReference w:type="first" r:id="rId14"/>
+          <w:footerReference w:type="first" r:id="rId15"/>
           <w:pgSz w:w="11906" w:h="16838"/>
           <w:pgMar w:top="1440" w:right="1797" w:bottom="1440" w:left="1797" w:header="851" w:footer="992" w:gutter="0"/>
           <w:pgNumType w:fmt="upperRoman" w:start="1"/>
@@ -5400,21 +5379,21 @@
           <w:numId w:val="3"/>
         </w:numPr>
       </w:pPr>
-      <w:bookmarkStart w:id="8" w:name="_Toc403425379"/>
-      <w:bookmarkStart w:id="9" w:name="_Toc530384003"/>
-      <w:bookmarkStart w:id="10" w:name="_Toc320869659"/>
-      <w:bookmarkStart w:id="11" w:name="_Toc331238737"/>
-      <w:bookmarkStart w:id="12" w:name="_Toc331243571"/>
-      <w:bookmarkStart w:id="13" w:name="_Toc331243750"/>
-      <w:bookmarkStart w:id="14" w:name="_Toc331545151"/>
-      <w:bookmarkStart w:id="15" w:name="_Toc363084172"/>
-      <w:commentRangeStart w:id="16"/>
+      <w:bookmarkStart w:id="9" w:name="_Toc403425379"/>
+      <w:bookmarkStart w:id="10" w:name="_Toc530429301"/>
+      <w:bookmarkStart w:id="11" w:name="_Toc320869659"/>
+      <w:bookmarkStart w:id="12" w:name="_Toc331238737"/>
+      <w:bookmarkStart w:id="13" w:name="_Toc331243571"/>
+      <w:bookmarkStart w:id="14" w:name="_Toc331243750"/>
+      <w:bookmarkStart w:id="15" w:name="_Toc331545151"/>
+      <w:bookmarkStart w:id="16" w:name="_Toc363084172"/>
+      <w:commentRangeStart w:id="17"/>
       <w:r>
         <w:lastRenderedPageBreak/>
         <w:t>引言</w:t>
       </w:r>
-      <w:bookmarkEnd w:id="8"/>
-      <w:commentRangeEnd w:id="16"/>
+      <w:bookmarkEnd w:id="9"/>
+      <w:commentRangeEnd w:id="17"/>
       <w:r>
         <w:rPr>
           <w:rStyle w:val="afff4"/>
@@ -5423,22 +5402,22 @@
           <w:bCs w:val="0"/>
           <w:kern w:val="2"/>
         </w:rPr>
-        <w:commentReference w:id="16"/>
-      </w:r>
-      <w:bookmarkEnd w:id="9"/>
+        <w:commentReference w:id="17"/>
+      </w:r>
+      <w:bookmarkEnd w:id="10"/>
     </w:p>
     <w:p>
       <w:pPr>
         <w:pStyle w:val="2"/>
       </w:pPr>
-      <w:bookmarkStart w:id="17" w:name="_Toc320869655"/>
-      <w:bookmarkStart w:id="18" w:name="_Toc331238733"/>
-      <w:bookmarkStart w:id="19" w:name="_Toc331243567"/>
-      <w:bookmarkStart w:id="20" w:name="_Toc331243746"/>
-      <w:bookmarkStart w:id="21" w:name="_Toc363084168"/>
-      <w:bookmarkStart w:id="22" w:name="_Toc403425380"/>
-      <w:bookmarkStart w:id="23" w:name="_Toc530384004"/>
-      <w:commentRangeStart w:id="24"/>
+      <w:bookmarkStart w:id="18" w:name="_Toc320869655"/>
+      <w:bookmarkStart w:id="19" w:name="_Toc331238733"/>
+      <w:bookmarkStart w:id="20" w:name="_Toc331243567"/>
+      <w:bookmarkStart w:id="21" w:name="_Toc331243746"/>
+      <w:bookmarkStart w:id="22" w:name="_Toc363084168"/>
+      <w:bookmarkStart w:id="23" w:name="_Toc403425380"/>
+      <w:bookmarkStart w:id="24" w:name="_Toc530429302"/>
+      <w:commentRangeStart w:id="25"/>
       <w:r>
         <w:rPr>
           <w:rFonts w:hint="eastAsia"/>
@@ -5448,13 +5427,13 @@
       <w:r>
         <w:t>目的</w:t>
       </w:r>
-      <w:bookmarkEnd w:id="17"/>
       <w:bookmarkEnd w:id="18"/>
       <w:bookmarkEnd w:id="19"/>
       <w:bookmarkEnd w:id="20"/>
       <w:bookmarkEnd w:id="21"/>
       <w:bookmarkEnd w:id="22"/>
-      <w:commentRangeEnd w:id="24"/>
+      <w:bookmarkEnd w:id="23"/>
+      <w:commentRangeEnd w:id="25"/>
       <w:r>
         <w:rPr>
           <w:rStyle w:val="afff4"/>
@@ -5462,9 +5441,9 @@
           <w:b w:val="0"/>
           <w:bCs w:val="0"/>
         </w:rPr>
-        <w:commentReference w:id="24"/>
-      </w:r>
-      <w:bookmarkEnd w:id="23"/>
+        <w:commentReference w:id="25"/>
+      </w:r>
+      <w:bookmarkEnd w:id="24"/>
     </w:p>
     <w:p>
       <w:pPr>
@@ -5493,33 +5472,32 @@
       <w:pPr>
         <w:pStyle w:val="2"/>
       </w:pPr>
-      <w:bookmarkStart w:id="25" w:name="_Toc530384005"/>
+      <w:bookmarkStart w:id="26" w:name="_Toc530429303"/>
       <w:r>
         <w:rPr>
           <w:rFonts w:hint="eastAsia"/>
         </w:rPr>
         <w:t>项目背景</w:t>
       </w:r>
-      <w:bookmarkEnd w:id="25"/>
+      <w:bookmarkEnd w:id="26"/>
     </w:p>
     <w:p>
       <w:pPr>
         <w:ind w:firstLine="420"/>
       </w:pPr>
-      <w:bookmarkStart w:id="26" w:name="_Toc331238769"/>
-      <w:bookmarkStart w:id="27" w:name="_Toc331243603"/>
-      <w:bookmarkStart w:id="28" w:name="_Toc331243782"/>
-      <w:bookmarkStart w:id="29" w:name="_Toc331238830"/>
-      <w:bookmarkStart w:id="30" w:name="_Toc331243703"/>
-      <w:bookmarkStart w:id="31" w:name="_Toc331243882"/>
-      <w:bookmarkStart w:id="32" w:name="_Toc331545160"/>
-      <w:bookmarkStart w:id="33" w:name="_Toc530384008"/>
-      <w:bookmarkEnd w:id="10"/>
+      <w:bookmarkStart w:id="27" w:name="_Toc331238769"/>
+      <w:bookmarkStart w:id="28" w:name="_Toc331243603"/>
+      <w:bookmarkStart w:id="29" w:name="_Toc331243782"/>
+      <w:bookmarkStart w:id="30" w:name="_Toc331238830"/>
+      <w:bookmarkStart w:id="31" w:name="_Toc331243703"/>
+      <w:bookmarkStart w:id="32" w:name="_Toc331243882"/>
+      <w:bookmarkStart w:id="33" w:name="_Toc331545160"/>
       <w:bookmarkEnd w:id="11"/>
       <w:bookmarkEnd w:id="12"/>
       <w:bookmarkEnd w:id="13"/>
       <w:bookmarkEnd w:id="14"/>
       <w:bookmarkEnd w:id="15"/>
+      <w:bookmarkEnd w:id="16"/>
       <w:r>
         <w:rPr>
           <w:rFonts w:hint="eastAsia"/>
@@ -5638,14 +5616,15 @@
       <w:pPr>
         <w:pStyle w:val="1"/>
       </w:pPr>
+      <w:bookmarkStart w:id="34" w:name="_Toc530429304"/>
       <w:r>
         <w:rPr>
           <w:rFonts w:hint="eastAsia"/>
         </w:rPr>
         <w:t>用户痛点与解决方案</w:t>
       </w:r>
-      <w:commentRangeStart w:id="34"/>
-      <w:commentRangeEnd w:id="34"/>
+      <w:commentRangeStart w:id="35"/>
+      <w:commentRangeEnd w:id="35"/>
       <w:r>
         <w:rPr>
           <w:rStyle w:val="afff4"/>
@@ -5654,9 +5633,8 @@
           <w:bCs w:val="0"/>
           <w:kern w:val="2"/>
         </w:rPr>
-        <w:commentReference w:id="34"/>
-      </w:r>
-      <w:bookmarkEnd w:id="26"/>
+        <w:commentReference w:id="35"/>
+      </w:r>
       <w:bookmarkEnd w:id="27"/>
       <w:bookmarkEnd w:id="28"/>
       <w:bookmarkEnd w:id="29"/>
@@ -5664,19 +5642,20 @@
       <w:bookmarkEnd w:id="31"/>
       <w:bookmarkEnd w:id="32"/>
       <w:bookmarkEnd w:id="33"/>
+      <w:bookmarkEnd w:id="34"/>
     </w:p>
     <w:p>
       <w:pPr>
         <w:pStyle w:val="2"/>
       </w:pPr>
-      <w:bookmarkStart w:id="35" w:name="_Toc530384009"/>
+      <w:bookmarkStart w:id="36" w:name="_Toc530429305"/>
       <w:r>
         <w:rPr>
           <w:rFonts w:hint="eastAsia"/>
         </w:rPr>
         <w:t>用户痛点</w:t>
       </w:r>
-      <w:bookmarkEnd w:id="35"/>
+      <w:bookmarkEnd w:id="36"/>
     </w:p>
     <w:p>
       <w:pPr>
@@ -5751,7 +5730,7 @@
                     </pic:cNvPicPr>
                   </pic:nvPicPr>
                   <pic:blipFill rotWithShape="1">
-                    <a:blip r:embed="rId17" cstate="print">
+                    <a:blip r:embed="rId16" cstate="print">
                       <a:extLst>
                         <a:ext uri="{28A0092B-C50C-407E-A947-70E740481C1C}">
                           <a14:useLocalDpi xmlns:a14="http://schemas.microsoft.com/office/drawing/2010/main" val="0"/>
@@ -5787,27 +5766,34 @@
     </w:p>
     <w:p>
       <w:pPr>
-        <w:ind w:left="360"/>
         <w:jc w:val="center"/>
-      </w:pPr>
-      <w:r>
-        <w:rPr>
-          <w:rFonts w:hint="eastAsia"/>
-        </w:rPr>
-        <w:t>图</w:t>
-      </w:r>
-      <w:r>
-        <w:rPr>
-          <w:rFonts w:hint="eastAsia"/>
-        </w:rPr>
-        <w:t>1</w:t>
-      </w:r>
-      <w:r>
+        <w:rPr>
+          <w:rFonts w:ascii="楷体" w:eastAsia="楷体" w:hAnsi="楷体" w:cs="楷体"/>
+          <w:sz w:val="18"/>
+          <w:szCs w:val="18"/>
+        </w:rPr>
+      </w:pPr>
+      <w:r>
+        <w:rPr>
+          <w:rFonts w:ascii="楷体" w:eastAsia="楷体" w:hAnsi="楷体" w:cs="楷体" w:hint="eastAsia"/>
+          <w:sz w:val="18"/>
+          <w:szCs w:val="18"/>
+        </w:rPr>
+        <w:t>图1</w:t>
+      </w:r>
+      <w:r>
+        <w:rPr>
+          <w:rFonts w:ascii="楷体" w:eastAsia="楷体" w:hAnsi="楷体" w:cs="楷体"/>
+          <w:sz w:val="18"/>
+          <w:szCs w:val="18"/>
+        </w:rPr>
         <w:t xml:space="preserve">.1 </w:t>
       </w:r>
       <w:r>
         <w:rPr>
-          <w:rFonts w:hint="eastAsia"/>
+          <w:rFonts w:ascii="楷体" w:eastAsia="楷体" w:hAnsi="楷体" w:cs="楷体" w:hint="eastAsia"/>
+          <w:sz w:val="18"/>
+          <w:szCs w:val="18"/>
         </w:rPr>
         <w:t>调查结果之排版占据创作总时长</w:t>
       </w:r>
@@ -5849,80 +5835,50 @@
         <w:rPr>
           <w:rFonts w:hint="eastAsia"/>
         </w:rPr>
-        <w:t>排版时长</w:t>
-      </w:r>
-      <w:proofErr w:type="gramStart"/>
+        <w:t>排版时长占创作总时长比例超过</w:t>
+      </w:r>
       <w:r>
         <w:rPr>
           <w:rFonts w:hint="eastAsia"/>
         </w:rPr>
-        <w:t>占创作</w:t>
-      </w:r>
-      <w:proofErr w:type="gramEnd"/>
+        <w:t>20%</w:t>
+      </w:r>
       <w:r>
         <w:rPr>
           <w:rFonts w:hint="eastAsia"/>
         </w:rPr>
-        <w:t>总时</w:t>
-      </w:r>
-      <w:proofErr w:type="gramStart"/>
+        <w:t>的占据半数以上。</w:t>
+      </w:r>
       <w:r>
         <w:rPr>
           <w:rFonts w:hint="eastAsia"/>
         </w:rPr>
-        <w:t>长比</w:t>
-      </w:r>
-      <w:proofErr w:type="gramEnd"/>
+        <w:t>用户对于排版的需求是巨大的，都希望通过精美的排版为文章锦上添花</w:t>
+      </w:r>
       <w:r>
         <w:rPr>
           <w:rFonts w:hint="eastAsia"/>
         </w:rPr>
-        <w:t>例超过</w:t>
+        <w:t>，但会为此消耗巨大的精力，</w:t>
       </w:r>
       <w:r>
         <w:rPr>
           <w:rFonts w:hint="eastAsia"/>
         </w:rPr>
-        <w:t>20%</w:t>
+        <w:t>且该项工作比较枯燥，</w:t>
       </w:r>
       <w:r>
         <w:rPr>
           <w:rFonts w:hint="eastAsia"/>
         </w:rPr>
-        <w:t>的占据半数以上。</w:t>
+        <w:t>甚至</w:t>
       </w:r>
       <w:r>
         <w:rPr>
           <w:rFonts w:hint="eastAsia"/>
         </w:rPr>
-        <w:t>用户对于排版的需求是巨大的，都希望通过精美的排版为文章锦上添花</w:t>
-      </w:r>
-      <w:r>
-        <w:rPr>
-          <w:rFonts w:hint="eastAsia"/>
-        </w:rPr>
-        <w:t>，但会为此消耗巨大的精力，</w:t>
-      </w:r>
-      <w:r>
-        <w:rPr>
-          <w:rFonts w:hint="eastAsia"/>
-        </w:rPr>
-        <w:t>且该项工作比较枯燥，</w:t>
-      </w:r>
-      <w:r>
-        <w:rPr>
-          <w:rFonts w:hint="eastAsia"/>
-        </w:rPr>
-        <w:t>甚至</w:t>
-      </w:r>
-      <w:r>
-        <w:rPr>
-          <w:rFonts w:hint="eastAsia"/>
-        </w:rPr>
         <w:t>用户会</w:t>
       </w:r>
-      <w:bookmarkStart w:id="36" w:name="_GoBack"/>
-      <w:bookmarkEnd w:id="36"/>
       <w:r>
         <w:rPr>
           <w:rFonts w:hint="eastAsia"/>
@@ -5972,7 +5928,7 @@
                     <pic:cNvPicPr/>
                   </pic:nvPicPr>
                   <pic:blipFill>
-                    <a:blip r:embed="rId18">
+                    <a:blip r:embed="rId17">
                       <a:extLst>
                         <a:ext uri="{28A0092B-C50C-407E-A947-70E740481C1C}">
                           <a14:useLocalDpi xmlns:a14="http://schemas.microsoft.com/office/drawing/2010/main" val="0"/>
@@ -6001,122 +5957,129 @@
     </w:p>
     <w:p>
       <w:pPr>
+        <w:jc w:val="center"/>
+        <w:rPr>
+          <w:rFonts w:ascii="楷体" w:eastAsia="楷体" w:hAnsi="楷体" w:cs="楷体"/>
+          <w:sz w:val="18"/>
+          <w:szCs w:val="18"/>
+        </w:rPr>
+      </w:pPr>
+      <w:r>
+        <w:rPr>
+          <w:rFonts w:ascii="楷体" w:eastAsia="楷体" w:hAnsi="楷体" w:cs="楷体" w:hint="eastAsia"/>
+          <w:sz w:val="18"/>
+          <w:szCs w:val="18"/>
+        </w:rPr>
+        <w:t>图1</w:t>
+      </w:r>
+      <w:r>
+        <w:rPr>
+          <w:rFonts w:ascii="楷体" w:eastAsia="楷体" w:hAnsi="楷体" w:cs="楷体"/>
+          <w:sz w:val="18"/>
+          <w:szCs w:val="18"/>
+        </w:rPr>
+        <w:t xml:space="preserve">.2 </w:t>
+      </w:r>
+      <w:r>
+        <w:rPr>
+          <w:rFonts w:ascii="楷体" w:eastAsia="楷体" w:hAnsi="楷体" w:cs="楷体" w:hint="eastAsia"/>
+          <w:sz w:val="18"/>
+          <w:szCs w:val="18"/>
+        </w:rPr>
+        <w:t>调查结果之用户自行排版满意度</w:t>
+      </w:r>
+    </w:p>
+    <w:p>
+      <w:pPr>
         <w:ind w:left="360"/>
         <w:jc w:val="center"/>
       </w:pPr>
-      <w:r>
-        <w:rPr>
-          <w:rFonts w:hint="eastAsia"/>
-        </w:rPr>
-        <w:t>图</w:t>
-      </w:r>
-      <w:r>
-        <w:rPr>
-          <w:rFonts w:hint="eastAsia"/>
-        </w:rPr>
-        <w:t>1</w:t>
-      </w:r>
-      <w:r>
-        <w:t xml:space="preserve">.2 </w:t>
-      </w:r>
-      <w:r>
-        <w:rPr>
-          <w:rFonts w:hint="eastAsia"/>
-        </w:rPr>
-        <w:t>调查结果之用户自行排版满意度</w:t>
-      </w:r>
     </w:p>
     <w:p>
       <w:pPr>
-        <w:ind w:left="360"/>
-        <w:jc w:val="center"/>
-      </w:pPr>
+        <w:ind w:firstLine="360"/>
+      </w:pPr>
+      <w:r>
+        <w:rPr>
+          <w:rFonts w:hint="eastAsia"/>
+        </w:rPr>
+        <w:t>由图</w:t>
+      </w:r>
+      <w:r>
+        <w:rPr>
+          <w:rFonts w:hint="eastAsia"/>
+        </w:rPr>
+        <w:t>1</w:t>
+      </w:r>
+      <w:r>
+        <w:t>.2</w:t>
+      </w:r>
+      <w:r>
+        <w:rPr>
+          <w:rFonts w:hint="eastAsia"/>
+        </w:rPr>
+        <w:t>可知，有近</w:t>
+      </w:r>
+      <w:r>
+        <w:rPr>
+          <w:rFonts w:hint="eastAsia"/>
+        </w:rPr>
+        <w:t>6</w:t>
+      </w:r>
+      <w:r>
+        <w:t>0</w:t>
+      </w:r>
+      <w:r>
+        <w:rPr>
+          <w:rFonts w:hint="eastAsia"/>
+        </w:rPr>
+        <w:t>%</w:t>
+      </w:r>
+      <w:r>
+        <w:rPr>
+          <w:rFonts w:hint="eastAsia"/>
+        </w:rPr>
+        <w:t>的用户对自行排版的</w:t>
+      </w:r>
+      <w:r>
+        <w:rPr>
+          <w:rFonts w:hint="eastAsia"/>
+        </w:rPr>
+        <w:t>结果并不满意，并且填写不满意的用户中近七成为排版时间占据创作总时长</w:t>
+      </w:r>
+      <w:r>
+        <w:rPr>
+          <w:rFonts w:hint="eastAsia"/>
+        </w:rPr>
+        <w:t>2</w:t>
+      </w:r>
+      <w:r>
+        <w:t>0</w:t>
+      </w:r>
+      <w:r>
+        <w:rPr>
+          <w:rFonts w:hint="eastAsia"/>
+        </w:rPr>
+        <w:t>%</w:t>
+      </w:r>
+      <w:r>
+        <w:rPr>
+          <w:rFonts w:hint="eastAsia"/>
+        </w:rPr>
+        <w:t>的用户，这些用户可能并没有扎实的设计基础，在进行页面排版和美化时往往事倍功半</w:t>
+      </w:r>
+      <w:r>
+        <w:rPr>
+          <w:rFonts w:hint="eastAsia"/>
+        </w:rPr>
+        <w:t>，达不到良好的效果。</w:t>
+      </w:r>
     </w:p>
     <w:p>
       <w:pPr>
-        <w:ind w:firstLine="360"/>
-      </w:pPr>
-      <w:r>
-        <w:rPr>
-          <w:rFonts w:hint="eastAsia"/>
-        </w:rPr>
-        <w:t>由图</w:t>
-      </w:r>
-      <w:r>
-        <w:rPr>
-          <w:rFonts w:hint="eastAsia"/>
-        </w:rPr>
-        <w:t>1</w:t>
-      </w:r>
-      <w:r>
-        <w:t>.2</w:t>
-      </w:r>
-      <w:r>
-        <w:rPr>
-          <w:rFonts w:hint="eastAsia"/>
-        </w:rPr>
-        <w:t>可知，有近</w:t>
-      </w:r>
-      <w:r>
-        <w:rPr>
-          <w:rFonts w:hint="eastAsia"/>
-        </w:rPr>
-        <w:t>6</w:t>
-      </w:r>
-      <w:r>
-        <w:t>0</w:t>
-      </w:r>
-      <w:r>
-        <w:rPr>
-          <w:rFonts w:hint="eastAsia"/>
-        </w:rPr>
-        <w:t>%</w:t>
-      </w:r>
-      <w:r>
-        <w:rPr>
-          <w:rFonts w:hint="eastAsia"/>
-        </w:rPr>
-        <w:t>的用户对自行排版的</w:t>
-      </w:r>
-      <w:r>
-        <w:rPr>
-          <w:rFonts w:hint="eastAsia"/>
-        </w:rPr>
-        <w:t>结果并不满意，并且填写不满意的用户中近七成为排版时间占据创作总时长</w:t>
-      </w:r>
-      <w:r>
-        <w:rPr>
-          <w:rFonts w:hint="eastAsia"/>
-        </w:rPr>
-        <w:t>2</w:t>
-      </w:r>
-      <w:r>
-        <w:t>0</w:t>
-      </w:r>
-      <w:r>
-        <w:rPr>
-          <w:rFonts w:hint="eastAsia"/>
-        </w:rPr>
-        <w:t>%</w:t>
-      </w:r>
-      <w:r>
-        <w:rPr>
-          <w:rFonts w:hint="eastAsia"/>
-        </w:rPr>
-        <w:t>的用户，这些用户可能并没有扎实的设计基础，在进行页面排版和美化时往往事倍功半</w:t>
-      </w:r>
-      <w:r>
-        <w:rPr>
-          <w:rFonts w:hint="eastAsia"/>
-        </w:rPr>
-        <w:t>，达不到良好的效果。</w:t>
-      </w:r>
-    </w:p>
-    <w:p>
-      <w:pPr>
         <w:pStyle w:val="2"/>
       </w:pPr>
-      <w:bookmarkStart w:id="37" w:name="_Toc530384010"/>
+      <w:bookmarkStart w:id="37" w:name="_Toc530429306"/>
       <w:r>
         <w:rPr>
           <w:rFonts w:hint="eastAsia"/>
@@ -6174,22 +6137,30 @@
     </w:p>
     <w:p>
       <w:pPr>
-        <w:ind w:firstLine="420"/>
         <w:jc w:val="center"/>
-      </w:pPr>
-      <w:r>
-        <w:rPr>
-          <w:rFonts w:hint="eastAsia"/>
+        <w:rPr>
+          <w:rFonts w:ascii="楷体" w:eastAsia="楷体" w:hAnsi="楷体" w:cs="楷体"/>
+          <w:sz w:val="18"/>
+          <w:szCs w:val="18"/>
+        </w:rPr>
+      </w:pPr>
+      <w:r>
+        <w:rPr>
+          <w:rFonts w:ascii="楷体" w:eastAsia="楷体" w:hAnsi="楷体" w:cs="楷体" w:hint="eastAsia"/>
+          <w:sz w:val="18"/>
+          <w:szCs w:val="18"/>
         </w:rPr>
         <w:t>图</w:t>
       </w:r>
       <w:r>
         <w:rPr>
-          <w:rFonts w:hint="eastAsia"/>
+          <w:rFonts w:ascii="楷体" w:eastAsia="楷体" w:hAnsi="楷体" w:cs="楷体" w:hint="eastAsia"/>
           <w:noProof/>
+          <w:sz w:val="18"/>
+          <w:szCs w:val="18"/>
         </w:rPr>
         <w:drawing>
-          <wp:anchor distT="0" distB="0" distL="114300" distR="114300" simplePos="0" relativeHeight="251658240" behindDoc="0" locked="0" layoutInCell="1" allowOverlap="1" wp14:anchorId="23C7D0D6" wp14:editId="3CA5C6BE">
+          <wp:anchor distT="0" distB="0" distL="114300" distR="114300" simplePos="0" relativeHeight="251659264" behindDoc="0" locked="0" layoutInCell="1" allowOverlap="1" wp14:anchorId="23C7D0D6" wp14:editId="3CA5C6BE">
             <wp:simplePos x="0" y="0"/>
             <wp:positionH relativeFrom="column">
               <wp:posOffset>1000760</wp:posOffset>
@@ -6214,7 +6185,7 @@
                     </pic:cNvPicPr>
                   </pic:nvPicPr>
                   <pic:blipFill rotWithShape="1">
-                    <a:blip r:embed="rId19" cstate="print">
+                    <a:blip r:embed="rId18" cstate="print">
                       <a:extLst>
                         <a:ext uri="{28A0092B-C50C-407E-A947-70E740481C1C}">
                           <a14:useLocalDpi xmlns:a14="http://schemas.microsoft.com/office/drawing/2010/main" val="0"/>
@@ -6249,30 +6220,37 @@
       </w:r>
       <w:r>
         <w:rPr>
-          <w:rFonts w:hint="eastAsia"/>
+          <w:rFonts w:ascii="楷体" w:eastAsia="楷体" w:hAnsi="楷体" w:cs="楷体" w:hint="eastAsia"/>
+          <w:sz w:val="18"/>
+          <w:szCs w:val="18"/>
         </w:rPr>
         <w:t>2</w:t>
       </w:r>
       <w:r>
+        <w:rPr>
+          <w:rFonts w:ascii="楷体" w:eastAsia="楷体" w:hAnsi="楷体" w:cs="楷体"/>
+          <w:sz w:val="18"/>
+          <w:szCs w:val="18"/>
+        </w:rPr>
         <w:t xml:space="preserve">.1 </w:t>
       </w:r>
       <w:r>
         <w:rPr>
-          <w:rFonts w:hint="eastAsia"/>
-        </w:rPr>
-        <w:t>Temage</w:t>
-      </w:r>
-      <w:r>
-        <w:rPr>
-          <w:rFonts w:hint="eastAsia"/>
-        </w:rPr>
-        <w:t>四大功能模块</w:t>
+          <w:rFonts w:ascii="楷体" w:eastAsia="楷体" w:hAnsi="楷体" w:cs="楷体" w:hint="eastAsia"/>
+          <w:sz w:val="18"/>
+          <w:szCs w:val="18"/>
+        </w:rPr>
+        <w:t>Temage四大功能模块</w:t>
       </w:r>
     </w:p>
     <w:p>
       <w:pPr>
-        <w:ind w:firstLine="420"/>
-        <w:jc w:val="left"/>
+        <w:jc w:val="center"/>
+        <w:rPr>
+          <w:rFonts w:ascii="楷体" w:eastAsia="楷体" w:hAnsi="楷体" w:cs="楷体"/>
+          <w:sz w:val="18"/>
+          <w:szCs w:val="18"/>
+        </w:rPr>
       </w:pPr>
     </w:p>
     <w:p>
@@ -6747,11 +6725,8 @@
     <w:p>
       <w:pPr>
         <w:pStyle w:val="1"/>
-        <w:rPr>
-          <w:rFonts w:hint="eastAsia"/>
-        </w:rPr>
-      </w:pPr>
-      <w:bookmarkStart w:id="38" w:name="_Toc530384011"/>
+      </w:pPr>
+      <w:bookmarkStart w:id="38" w:name="_Toc530429307"/>
       <w:r>
         <w:rPr>
           <w:rFonts w:hint="eastAsia"/>
@@ -6779,43 +6754,31 @@
         <w:rPr>
           <w:rFonts w:hint="eastAsia"/>
         </w:rPr>
-        <w:t>致力于为用户提供</w:t>
+        <w:t>致力于为用户提供专业且合适的版面设计，生成优质的图文排版，为用户节省</w:t>
       </w:r>
       <w:r>
         <w:rPr>
           <w:rFonts w:hint="eastAsia"/>
         </w:rPr>
-        <w:t>专业且合适的版面设计，生成优质的图文排版，为用户节省</w:t>
+        <w:t>90%</w:t>
       </w:r>
       <w:r>
         <w:rPr>
           <w:rFonts w:hint="eastAsia"/>
         </w:rPr>
-        <w:t>90%</w:t>
+        <w:t>以上的排版时间</w:t>
       </w:r>
       <w:r>
         <w:rPr>
           <w:rFonts w:hint="eastAsia"/>
         </w:rPr>
-        <w:t>以上的排版时间</w:t>
+        <w:t>，</w:t>
       </w:r>
       <w:r>
         <w:rPr>
           <w:rFonts w:hint="eastAsia"/>
         </w:rPr>
-        <w:t>，</w:t>
-      </w:r>
-      <w:r>
-        <w:rPr>
-          <w:rFonts w:hint="eastAsia"/>
-        </w:rPr>
-        <w:t>降低版面设计的门槛</w:t>
-      </w:r>
-      <w:r>
-        <w:rPr>
-          <w:rFonts w:hint="eastAsia"/>
-        </w:rPr>
-        <w:t>没，</w:t>
+        <w:t>降低版面设计的门槛没，</w:t>
       </w:r>
       <w:r>
         <w:rPr>
@@ -6853,21 +6816,7 @@
         <w:rPr>
           <w:rFonts w:hint="eastAsia"/>
         </w:rPr>
-        <w:t>分布式推断的理念是用户在寻求服务的同时也应提供一定的计算资源。</w:t>
-      </w:r>
-      <w:proofErr w:type="gramStart"/>
-      <w:r>
-        <w:rPr>
-          <w:rFonts w:hint="eastAsia"/>
-        </w:rPr>
-        <w:t>用户本地</w:t>
-      </w:r>
-      <w:proofErr w:type="gramEnd"/>
-      <w:r>
-        <w:rPr>
-          <w:rFonts w:hint="eastAsia"/>
-        </w:rPr>
-        <w:t>即前端用</w:t>
+        <w:t>分布式推断的理念是用户在寻求服务的同时也应提供一定的计算资源。用户本地即前端用</w:t>
       </w:r>
       <w:r>
         <w:rPr>
@@ -6912,8 +6861,8 @@
     </w:p>
     <w:p/>
     <w:sectPr>
-      <w:headerReference w:type="default" r:id="rId20"/>
-      <w:footerReference w:type="first" r:id="rId21"/>
+      <w:headerReference w:type="default" r:id="rId19"/>
+      <w:footerReference w:type="first" r:id="rId20"/>
       <w:pgSz w:w="11906" w:h="16838"/>
       <w:pgMar w:top="1440" w:right="1800" w:bottom="1440" w:left="1800" w:header="851" w:footer="992" w:gutter="0"/>
       <w:pgNumType w:start="1"/>
@@ -6926,7 +6875,7 @@
 </file>
 
 <file path=word/comments.xml><?xml version="1.0" encoding="utf-8"?>
-<w:comments xmlns:wpc="http://schemas.microsoft.com/office/word/2010/wordprocessingCanvas" xmlns:cx="http://schemas.microsoft.com/office/drawing/2014/chartex" xmlns:cx1="http://schemas.microsoft.com/office/drawing/2015/9/8/chartex" xmlns:cx2="http://schemas.microsoft.com/office/drawing/2015/10/21/chartex" xmlns:cx3="http://schemas.microsoft.com/office/drawing/2016/5/9/chartex" xmlns:cx4="http://schemas.microsoft.com/office/drawing/2016/5/10/chartex" xmlns:cx5="http://schemas.microsoft.com/office/drawing/2016/5/11/chartex" xmlns:cx6="http://schemas.microsoft.com/office/drawing/2016/5/12/chartex" xmlns:cx7="http://schemas.microsoft.com/office/drawing/2016/5/13/chartex" xmlns:cx8="http://schemas.microsoft.com/office/drawing/2016/5/14/chartex" xmlns:mc="http://schemas.openxmlformats.org/markup-compatibility/2006" xmlns:aink="http://schemas.microsoft.com/office/drawing/2016/ink" xmlns:am3d="http://schemas.microsoft.com/office/drawing/2017/model3d" xmlns:o="urn:schemas-microsoft-com:office:office" xmlns:r="http://schemas.openxmlformats.org/officeDocument/2006/relationships" xmlns:m="http://schemas.openxmlformats.org/officeDocument/2006/math" xmlns:v="urn:schemas-microsoft-com:vml" xmlns:wp14="http://schemas.microsoft.com/office/word/2010/wordprocessingDrawing" xmlns:wp="http://schemas.openxmlformats.org/drawingml/2006/wordprocessingDrawing" xmlns:w10="urn:schemas-microsoft-com:office:word" xmlns:w="http://schemas.openxmlformats.org/wordprocessingml/2006/main" xmlns:w14="http://schemas.microsoft.com/office/word/2010/wordml" xmlns:w15="http://schemas.microsoft.com/office/word/2012/wordml" xmlns:w16cid="http://schemas.microsoft.com/office/word/2016/wordml/cid" xmlns:w16se="http://schemas.microsoft.com/office/word/2015/wordml/symex" xmlns:wpg="http://schemas.microsoft.com/office/word/2010/wordprocessingGroup" xmlns:wpi="http://schemas.microsoft.com/office/word/2010/wordprocessingInk" xmlns:wne="http://schemas.microsoft.com/office/word/2006/wordml" xmlns:wps="http://schemas.microsoft.com/office/word/2010/wordprocessingShape" mc:Ignorable="w14 w15 w16se w16cid wp14">
+<w:comments xmlns:wpc="http://schemas.microsoft.com/office/word/2010/wordprocessingCanvas" xmlns:cx="http://schemas.microsoft.com/office/drawing/2014/chartex" xmlns:mc="http://schemas.openxmlformats.org/markup-compatibility/2006" xmlns:o="urn:schemas-microsoft-com:office:office" xmlns:r="http://schemas.openxmlformats.org/officeDocument/2006/relationships" xmlns:m="http://schemas.openxmlformats.org/officeDocument/2006/math" xmlns:v="urn:schemas-microsoft-com:vml" xmlns:wp14="http://schemas.microsoft.com/office/word/2010/wordprocessingDrawing" xmlns:wp="http://schemas.openxmlformats.org/drawingml/2006/wordprocessingDrawing" xmlns:w10="urn:schemas-microsoft-com:office:word" xmlns:w="http://schemas.openxmlformats.org/wordprocessingml/2006/main" xmlns:w14="http://schemas.microsoft.com/office/word/2010/wordml" xmlns:w15="http://schemas.microsoft.com/office/word/2012/wordml" xmlns:w16se="http://schemas.microsoft.com/office/word/2015/wordml/symex" xmlns:wpg="http://schemas.microsoft.com/office/word/2010/wordprocessingGroup" xmlns:wpi="http://schemas.microsoft.com/office/word/2010/wordprocessingInk" xmlns:wne="http://schemas.microsoft.com/office/word/2006/wordml" xmlns:wps="http://schemas.microsoft.com/office/word/2010/wordprocessingShape" mc:Ignorable="w14 w15 w16se wp14">
   <w:comment w:id="0" w:author="Lu, Siyuan" w:date="2018-10-10T13:38:00Z" w:initials="LS">
     <w:p>
       <w:pPr>
@@ -6977,13 +6926,8 @@
         <w:annotationRef/>
       </w:r>
       <w:r>
-        <w:t>#.</w:t>
-      </w:r>
-      <w:proofErr w:type="gramStart"/>
-      <w:r>
-        <w:t>#.#</w:t>
-      </w:r>
-      <w:proofErr w:type="gramEnd"/>
+        <w:t>#.#.#</w:t>
+      </w:r>
       <w:r>
         <w:rPr>
           <w:rFonts w:hint="eastAsia"/>
@@ -7049,7 +6993,7 @@
       </w:r>
     </w:p>
   </w:comment>
-  <w:comment w:id="6" w:author="Lu, Siyuan [2]" w:date="2017-12-10T13:55:00Z" w:initials="LS">
+  <w:comment w:id="7" w:author="Lu, Siyuan [2]" w:date="2017-12-10T13:55:00Z" w:initials="LS">
     <w:p>
       <w:pPr>
         <w:pStyle w:val="aff"/>
@@ -7080,7 +7024,7 @@
       </w:r>
     </w:p>
   </w:comment>
-  <w:comment w:id="7" w:author="Lu, Siyuan [2]" w:date="2017-12-10T13:56:00Z" w:initials="LS">
+  <w:comment w:id="8" w:author="Lu, Siyuan [2]" w:date="2017-12-10T13:56:00Z" w:initials="LS">
     <w:p>
       <w:pPr>
         <w:pStyle w:val="aff"/>
@@ -7099,7 +7043,7 @@
       </w:r>
     </w:p>
   </w:comment>
-  <w:comment w:id="16" w:author="Lu, Siyuan" w:date="2018-10-10T14:38:00Z" w:initials="LS">
+  <w:comment w:id="17" w:author="Lu, Siyuan" w:date="2018-10-10T14:38:00Z" w:initials="LS">
     <w:p>
       <w:pPr>
         <w:pStyle w:val="aff"/>
@@ -7122,7 +7066,7 @@
       </w:r>
     </w:p>
   </w:comment>
-  <w:comment w:id="24" w:author="Lu, Siyuan [2]" w:date="2018-01-23T11:13:00Z" w:initials="LS">
+  <w:comment w:id="25" w:author="Lu, Siyuan [2]" w:date="2018-01-23T11:13:00Z" w:initials="LS">
     <w:p>
       <w:pPr>
         <w:pStyle w:val="aff"/>
@@ -7177,7 +7121,7 @@
       </w:r>
     </w:p>
   </w:comment>
-  <w:comment w:id="34" w:author="Lu, Siyuan" w:date="2018-10-10T14:39:00Z" w:initials="LS">
+  <w:comment w:id="35" w:author="Lu, Siyuan" w:date="2018-10-10T14:39:00Z" w:initials="LS">
     <w:p>
       <w:pPr>
         <w:pStyle w:val="aff"/>
@@ -7197,7 +7141,7 @@
 </file>
 
 <file path=word/commentsExtended.xml><?xml version="1.0" encoding="utf-8"?>
-<w15:commentsEx xmlns:wpc="http://schemas.microsoft.com/office/word/2010/wordprocessingCanvas" xmlns:cx="http://schemas.microsoft.com/office/drawing/2014/chartex" xmlns:cx1="http://schemas.microsoft.com/office/drawing/2015/9/8/chartex" xmlns:cx2="http://schemas.microsoft.com/office/drawing/2015/10/21/chartex" xmlns:cx3="http://schemas.microsoft.com/office/drawing/2016/5/9/chartex" xmlns:cx4="http://schemas.microsoft.com/office/drawing/2016/5/10/chartex" xmlns:cx5="http://schemas.microsoft.com/office/drawing/2016/5/11/chartex" xmlns:cx6="http://schemas.microsoft.com/office/drawing/2016/5/12/chartex" xmlns:cx7="http://schemas.microsoft.com/office/drawing/2016/5/13/chartex" xmlns:cx8="http://schemas.microsoft.com/office/drawing/2016/5/14/chartex" xmlns:mc="http://schemas.openxmlformats.org/markup-compatibility/2006" xmlns:aink="http://schemas.microsoft.com/office/drawing/2016/ink" xmlns:am3d="http://schemas.microsoft.com/office/drawing/2017/model3d" xmlns:o="urn:schemas-microsoft-com:office:office" xmlns:r="http://schemas.openxmlformats.org/officeDocument/2006/relationships" xmlns:m="http://schemas.openxmlformats.org/officeDocument/2006/math" xmlns:v="urn:schemas-microsoft-com:vml" xmlns:wp14="http://schemas.microsoft.com/office/word/2010/wordprocessingDrawing" xmlns:wp="http://schemas.openxmlformats.org/drawingml/2006/wordprocessingDrawing" xmlns:w10="urn:schemas-microsoft-com:office:word" xmlns:w="http://schemas.openxmlformats.org/wordprocessingml/2006/main" xmlns:w14="http://schemas.microsoft.com/office/word/2010/wordml" xmlns:w15="http://schemas.microsoft.com/office/word/2012/wordml" xmlns:w16cid="http://schemas.microsoft.com/office/word/2016/wordml/cid" xmlns:w16se="http://schemas.microsoft.com/office/word/2015/wordml/symex" xmlns:wpg="http://schemas.microsoft.com/office/word/2010/wordprocessingGroup" xmlns:wpi="http://schemas.microsoft.com/office/word/2010/wordprocessingInk" xmlns:wne="http://schemas.microsoft.com/office/word/2006/wordml" xmlns:wps="http://schemas.microsoft.com/office/word/2010/wordprocessingShape" mc:Ignorable="w14 w15 w16se w16cid wp14">
+<w15:commentsEx xmlns:wpc="http://schemas.microsoft.com/office/word/2010/wordprocessingCanvas" xmlns:cx="http://schemas.microsoft.com/office/drawing/2014/chartex" xmlns:mc="http://schemas.openxmlformats.org/markup-compatibility/2006" xmlns:o="urn:schemas-microsoft-com:office:office" xmlns:r="http://schemas.openxmlformats.org/officeDocument/2006/relationships" xmlns:m="http://schemas.openxmlformats.org/officeDocument/2006/math" xmlns:v="urn:schemas-microsoft-com:vml" xmlns:wp14="http://schemas.microsoft.com/office/word/2010/wordprocessingDrawing" xmlns:wp="http://schemas.openxmlformats.org/drawingml/2006/wordprocessingDrawing" xmlns:w10="urn:schemas-microsoft-com:office:word" xmlns:w="http://schemas.openxmlformats.org/wordprocessingml/2006/main" xmlns:w14="http://schemas.microsoft.com/office/word/2010/wordml" xmlns:w15="http://schemas.microsoft.com/office/word/2012/wordml" xmlns:w16se="http://schemas.microsoft.com/office/word/2015/wordml/symex" xmlns:wpg="http://schemas.microsoft.com/office/word/2010/wordprocessingGroup" xmlns:wpi="http://schemas.microsoft.com/office/word/2010/wordprocessingInk" xmlns:wne="http://schemas.microsoft.com/office/word/2006/wordml" xmlns:wps="http://schemas.microsoft.com/office/word/2010/wordprocessingShape" mc:Ignorable="w14 w15 w16se wp14">
   <w15:commentEx w15:paraId="2542CBD7" w15:done="0"/>
   <w15:commentEx w15:paraId="2F727C17" w15:done="0"/>
   <w15:commentEx w15:paraId="23DFDD0C" w15:done="0"/>
@@ -7229,7 +7173,7 @@
 </file>
 
 <file path=word/endnotes.xml><?xml version="1.0" encoding="utf-8"?>
-<w:endnotes xmlns:wpc="http://schemas.microsoft.com/office/word/2010/wordprocessingCanvas" xmlns:cx="http://schemas.microsoft.com/office/drawing/2014/chartex" xmlns:cx1="http://schemas.microsoft.com/office/drawing/2015/9/8/chartex" xmlns:cx2="http://schemas.microsoft.com/office/drawing/2015/10/21/chartex" xmlns:cx3="http://schemas.microsoft.com/office/drawing/2016/5/9/chartex" xmlns:cx4="http://schemas.microsoft.com/office/drawing/2016/5/10/chartex" xmlns:cx5="http://schemas.microsoft.com/office/drawing/2016/5/11/chartex" xmlns:cx6="http://schemas.microsoft.com/office/drawing/2016/5/12/chartex" xmlns:cx7="http://schemas.microsoft.com/office/drawing/2016/5/13/chartex" xmlns:cx8="http://schemas.microsoft.com/office/drawing/2016/5/14/chartex" xmlns:mc="http://schemas.openxmlformats.org/markup-compatibility/2006" xmlns:aink="http://schemas.microsoft.com/office/drawing/2016/ink" xmlns:am3d="http://schemas.microsoft.com/office/drawing/2017/model3d" xmlns:o="urn:schemas-microsoft-com:office:office" xmlns:r="http://schemas.openxmlformats.org/officeDocument/2006/relationships" xmlns:m="http://schemas.openxmlformats.org/officeDocument/2006/math" xmlns:v="urn:schemas-microsoft-com:vml" xmlns:wp14="http://schemas.microsoft.com/office/word/2010/wordprocessingDrawing" xmlns:wp="http://schemas.openxmlformats.org/drawingml/2006/wordprocessingDrawing" xmlns:w10="urn:schemas-microsoft-com:office:word" xmlns:w="http://schemas.openxmlformats.org/wordprocessingml/2006/main" xmlns:w14="http://schemas.microsoft.com/office/word/2010/wordml" xmlns:w15="http://schemas.microsoft.com/office/word/2012/wordml" xmlns:w16cid="http://schemas.microsoft.com/office/word/2016/wordml/cid" xmlns:w16se="http://schemas.microsoft.com/office/word/2015/wordml/symex" xmlns:wpg="http://schemas.microsoft.com/office/word/2010/wordprocessingGroup" xmlns:wpi="http://schemas.microsoft.com/office/word/2010/wordprocessingInk" xmlns:wne="http://schemas.microsoft.com/office/word/2006/wordml" xmlns:wps="http://schemas.microsoft.com/office/word/2010/wordprocessingShape" mc:Ignorable="w14 w15 w16se w16cid wp14">
+<w:endnotes xmlns:wpc="http://schemas.microsoft.com/office/word/2010/wordprocessingCanvas" xmlns:cx="http://schemas.microsoft.com/office/drawing/2014/chartex" xmlns:mc="http://schemas.openxmlformats.org/markup-compatibility/2006" xmlns:o="urn:schemas-microsoft-com:office:office" xmlns:r="http://schemas.openxmlformats.org/officeDocument/2006/relationships" xmlns:m="http://schemas.openxmlformats.org/officeDocument/2006/math" xmlns:v="urn:schemas-microsoft-com:vml" xmlns:wp14="http://schemas.microsoft.com/office/word/2010/wordprocessingDrawing" xmlns:wp="http://schemas.openxmlformats.org/drawingml/2006/wordprocessingDrawing" xmlns:w10="urn:schemas-microsoft-com:office:word" xmlns:w="http://schemas.openxmlformats.org/wordprocessingml/2006/main" xmlns:w14="http://schemas.microsoft.com/office/word/2010/wordml" xmlns:w15="http://schemas.microsoft.com/office/word/2012/wordml" xmlns:w16se="http://schemas.microsoft.com/office/word/2015/wordml/symex" xmlns:wpg="http://schemas.microsoft.com/office/word/2010/wordprocessingGroup" xmlns:wpi="http://schemas.microsoft.com/office/word/2010/wordprocessingInk" xmlns:wne="http://schemas.microsoft.com/office/word/2006/wordml" xmlns:wps="http://schemas.microsoft.com/office/word/2010/wordprocessingShape" mc:Ignorable="w14 w15 w16se wp14">
   <w:endnote w:type="separator" w:id="-1">
     <w:p>
       <w:r>
@@ -7248,7 +7192,7 @@
 </file>
 
 <file path=word/footer1.xml><?xml version="1.0" encoding="utf-8"?>
-<w:ftr xmlns:wpc="http://schemas.microsoft.com/office/word/2010/wordprocessingCanvas" xmlns:cx="http://schemas.microsoft.com/office/drawing/2014/chartex" xmlns:cx1="http://schemas.microsoft.com/office/drawing/2015/9/8/chartex" xmlns:cx2="http://schemas.microsoft.com/office/drawing/2015/10/21/chartex" xmlns:cx3="http://schemas.microsoft.com/office/drawing/2016/5/9/chartex" xmlns:cx4="http://schemas.microsoft.com/office/drawing/2016/5/10/chartex" xmlns:cx5="http://schemas.microsoft.com/office/drawing/2016/5/11/chartex" xmlns:cx6="http://schemas.microsoft.com/office/drawing/2016/5/12/chartex" xmlns:cx7="http://schemas.microsoft.com/office/drawing/2016/5/13/chartex" xmlns:cx8="http://schemas.microsoft.com/office/drawing/2016/5/14/chartex" xmlns:mc="http://schemas.openxmlformats.org/markup-compatibility/2006" xmlns:aink="http://schemas.microsoft.com/office/drawing/2016/ink" xmlns:am3d="http://schemas.microsoft.com/office/drawing/2017/model3d" xmlns:o="urn:schemas-microsoft-com:office:office" xmlns:r="http://schemas.openxmlformats.org/officeDocument/2006/relationships" xmlns:m="http://schemas.openxmlformats.org/officeDocument/2006/math" xmlns:v="urn:schemas-microsoft-com:vml" xmlns:wp14="http://schemas.microsoft.com/office/word/2010/wordprocessingDrawing" xmlns:wp="http://schemas.openxmlformats.org/drawingml/2006/wordprocessingDrawing" xmlns:w10="urn:schemas-microsoft-com:office:word" xmlns:w="http://schemas.openxmlformats.org/wordprocessingml/2006/main" xmlns:w14="http://schemas.microsoft.com/office/word/2010/wordml" xmlns:w15="http://schemas.microsoft.com/office/word/2012/wordml" xmlns:w16cid="http://schemas.microsoft.com/office/word/2016/wordml/cid" xmlns:w16se="http://schemas.microsoft.com/office/word/2015/wordml/symex" xmlns:wpg="http://schemas.microsoft.com/office/word/2010/wordprocessingGroup" xmlns:wpi="http://schemas.microsoft.com/office/word/2010/wordprocessingInk" xmlns:wne="http://schemas.microsoft.com/office/word/2006/wordml" xmlns:wps="http://schemas.microsoft.com/office/word/2010/wordprocessingShape" mc:Ignorable="w14 w15 w16se w16cid wp14">
+<w:ftr xmlns:wpc="http://schemas.microsoft.com/office/word/2010/wordprocessingCanvas" xmlns:cx="http://schemas.microsoft.com/office/drawing/2014/chartex" xmlns:mc="http://schemas.openxmlformats.org/markup-compatibility/2006" xmlns:o="urn:schemas-microsoft-com:office:office" xmlns:r="http://schemas.openxmlformats.org/officeDocument/2006/relationships" xmlns:m="http://schemas.openxmlformats.org/officeDocument/2006/math" xmlns:v="urn:schemas-microsoft-com:vml" xmlns:wp14="http://schemas.microsoft.com/office/word/2010/wordprocessingDrawing" xmlns:wp="http://schemas.openxmlformats.org/drawingml/2006/wordprocessingDrawing" xmlns:w10="urn:schemas-microsoft-com:office:word" xmlns:w="http://schemas.openxmlformats.org/wordprocessingml/2006/main" xmlns:w14="http://schemas.microsoft.com/office/word/2010/wordml" xmlns:w15="http://schemas.microsoft.com/office/word/2012/wordml" xmlns:w16se="http://schemas.microsoft.com/office/word/2015/wordml/symex" xmlns:wpg="http://schemas.microsoft.com/office/word/2010/wordprocessingGroup" xmlns:wpi="http://schemas.microsoft.com/office/word/2010/wordprocessingInk" xmlns:wne="http://schemas.microsoft.com/office/word/2006/wordml" xmlns:wps="http://schemas.microsoft.com/office/word/2010/wordprocessingShape" mc:Ignorable="w14 w15 w16se wp14">
   <w:sdt>
     <w:sdtPr>
       <w:id w:val="1632749094"/>
@@ -7278,7 +7222,7 @@
             <w:noProof/>
             <w:lang w:val="zh-CN"/>
           </w:rPr>
-          <w:t>III</w:t>
+          <w:t>II</w:t>
         </w:r>
         <w:r>
           <w:rPr>
@@ -7299,7 +7243,7 @@
 </file>
 
 <file path=word/footer2.xml><?xml version="1.0" encoding="utf-8"?>
-<w:ftr xmlns:wpc="http://schemas.microsoft.com/office/word/2010/wordprocessingCanvas" xmlns:cx="http://schemas.microsoft.com/office/drawing/2014/chartex" xmlns:cx1="http://schemas.microsoft.com/office/drawing/2015/9/8/chartex" xmlns:cx2="http://schemas.microsoft.com/office/drawing/2015/10/21/chartex" xmlns:cx3="http://schemas.microsoft.com/office/drawing/2016/5/9/chartex" xmlns:cx4="http://schemas.microsoft.com/office/drawing/2016/5/10/chartex" xmlns:cx5="http://schemas.microsoft.com/office/drawing/2016/5/11/chartex" xmlns:cx6="http://schemas.microsoft.com/office/drawing/2016/5/12/chartex" xmlns:cx7="http://schemas.microsoft.com/office/drawing/2016/5/13/chartex" xmlns:cx8="http://schemas.microsoft.com/office/drawing/2016/5/14/chartex" xmlns:mc="http://schemas.openxmlformats.org/markup-compatibility/2006" xmlns:aink="http://schemas.microsoft.com/office/drawing/2016/ink" xmlns:am3d="http://schemas.microsoft.com/office/drawing/2017/model3d" xmlns:o="urn:schemas-microsoft-com:office:office" xmlns:r="http://schemas.openxmlformats.org/officeDocument/2006/relationships" xmlns:m="http://schemas.openxmlformats.org/officeDocument/2006/math" xmlns:v="urn:schemas-microsoft-com:vml" xmlns:wp14="http://schemas.microsoft.com/office/word/2010/wordprocessingDrawing" xmlns:wp="http://schemas.openxmlformats.org/drawingml/2006/wordprocessingDrawing" xmlns:w10="urn:schemas-microsoft-com:office:word" xmlns:w="http://schemas.openxmlformats.org/wordprocessingml/2006/main" xmlns:w14="http://schemas.microsoft.com/office/word/2010/wordml" xmlns:w15="http://schemas.microsoft.com/office/word/2012/wordml" xmlns:w16cid="http://schemas.microsoft.com/office/word/2016/wordml/cid" xmlns:w16se="http://schemas.microsoft.com/office/word/2015/wordml/symex" xmlns:wpg="http://schemas.microsoft.com/office/word/2010/wordprocessingGroup" xmlns:wpi="http://schemas.microsoft.com/office/word/2010/wordprocessingInk" xmlns:wne="http://schemas.microsoft.com/office/word/2006/wordml" xmlns:wps="http://schemas.microsoft.com/office/word/2010/wordprocessingShape" mc:Ignorable="w14 w15 w16se w16cid wp14">
+<w:ftr xmlns:wpc="http://schemas.microsoft.com/office/word/2010/wordprocessingCanvas" xmlns:cx="http://schemas.microsoft.com/office/drawing/2014/chartex" xmlns:mc="http://schemas.openxmlformats.org/markup-compatibility/2006" xmlns:o="urn:schemas-microsoft-com:office:office" xmlns:r="http://schemas.openxmlformats.org/officeDocument/2006/relationships" xmlns:m="http://schemas.openxmlformats.org/officeDocument/2006/math" xmlns:v="urn:schemas-microsoft-com:vml" xmlns:wp14="http://schemas.microsoft.com/office/word/2010/wordprocessingDrawing" xmlns:wp="http://schemas.openxmlformats.org/drawingml/2006/wordprocessingDrawing" xmlns:w10="urn:schemas-microsoft-com:office:word" xmlns:w="http://schemas.openxmlformats.org/wordprocessingml/2006/main" xmlns:w14="http://schemas.microsoft.com/office/word/2010/wordml" xmlns:w15="http://schemas.microsoft.com/office/word/2012/wordml" xmlns:w16se="http://schemas.microsoft.com/office/word/2015/wordml/symex" xmlns:wpg="http://schemas.microsoft.com/office/word/2010/wordprocessingGroup" xmlns:wpi="http://schemas.microsoft.com/office/word/2010/wordprocessingInk" xmlns:wne="http://schemas.microsoft.com/office/word/2006/wordml" xmlns:wps="http://schemas.microsoft.com/office/word/2010/wordprocessingShape" mc:Ignorable="w14 w15 w16se wp14">
   <w:p>
     <w:pPr>
       <w:pStyle w:val="a6"/>
@@ -7349,7 +7293,7 @@
 </file>
 
 <file path=word/footer3.xml><?xml version="1.0" encoding="utf-8"?>
-<w:ftr xmlns:wpc="http://schemas.microsoft.com/office/word/2010/wordprocessingCanvas" xmlns:cx="http://schemas.microsoft.com/office/drawing/2014/chartex" xmlns:cx1="http://schemas.microsoft.com/office/drawing/2015/9/8/chartex" xmlns:cx2="http://schemas.microsoft.com/office/drawing/2015/10/21/chartex" xmlns:cx3="http://schemas.microsoft.com/office/drawing/2016/5/9/chartex" xmlns:cx4="http://schemas.microsoft.com/office/drawing/2016/5/10/chartex" xmlns:cx5="http://schemas.microsoft.com/office/drawing/2016/5/11/chartex" xmlns:cx6="http://schemas.microsoft.com/office/drawing/2016/5/12/chartex" xmlns:cx7="http://schemas.microsoft.com/office/drawing/2016/5/13/chartex" xmlns:cx8="http://schemas.microsoft.com/office/drawing/2016/5/14/chartex" xmlns:mc="http://schemas.openxmlformats.org/markup-compatibility/2006" xmlns:aink="http://schemas.microsoft.com/office/drawing/2016/ink" xmlns:am3d="http://schemas.microsoft.com/office/drawing/2017/model3d" xmlns:o="urn:schemas-microsoft-com:office:office" xmlns:r="http://schemas.openxmlformats.org/officeDocument/2006/relationships" xmlns:m="http://schemas.openxmlformats.org/officeDocument/2006/math" xmlns:v="urn:schemas-microsoft-com:vml" xmlns:wp14="http://schemas.microsoft.com/office/word/2010/wordprocessingDrawing" xmlns:wp="http://schemas.openxmlformats.org/drawingml/2006/wordprocessingDrawing" xmlns:w10="urn:schemas-microsoft-com:office:word" xmlns:w="http://schemas.openxmlformats.org/wordprocessingml/2006/main" xmlns:w14="http://schemas.microsoft.com/office/word/2010/wordml" xmlns:w15="http://schemas.microsoft.com/office/word/2012/wordml" xmlns:w16cid="http://schemas.microsoft.com/office/word/2016/wordml/cid" xmlns:w16se="http://schemas.microsoft.com/office/word/2015/wordml/symex" xmlns:wpg="http://schemas.microsoft.com/office/word/2010/wordprocessingGroup" xmlns:wpi="http://schemas.microsoft.com/office/word/2010/wordprocessingInk" xmlns:wne="http://schemas.microsoft.com/office/word/2006/wordml" xmlns:wps="http://schemas.microsoft.com/office/word/2010/wordprocessingShape" mc:Ignorable="w14 w15 w16se w16cid wp14">
+<w:ftr xmlns:wpc="http://schemas.microsoft.com/office/word/2010/wordprocessingCanvas" xmlns:cx="http://schemas.microsoft.com/office/drawing/2014/chartex" xmlns:mc="http://schemas.openxmlformats.org/markup-compatibility/2006" xmlns:o="urn:schemas-microsoft-com:office:office" xmlns:r="http://schemas.openxmlformats.org/officeDocument/2006/relationships" xmlns:m="http://schemas.openxmlformats.org/officeDocument/2006/math" xmlns:v="urn:schemas-microsoft-com:vml" xmlns:wp14="http://schemas.microsoft.com/office/word/2010/wordprocessingDrawing" xmlns:wp="http://schemas.openxmlformats.org/drawingml/2006/wordprocessingDrawing" xmlns:w10="urn:schemas-microsoft-com:office:word" xmlns:w="http://schemas.openxmlformats.org/wordprocessingml/2006/main" xmlns:w14="http://schemas.microsoft.com/office/word/2010/wordml" xmlns:w15="http://schemas.microsoft.com/office/word/2012/wordml" xmlns:w16se="http://schemas.microsoft.com/office/word/2015/wordml/symex" xmlns:wpg="http://schemas.microsoft.com/office/word/2010/wordprocessingGroup" xmlns:wpi="http://schemas.microsoft.com/office/word/2010/wordprocessingInk" xmlns:wne="http://schemas.microsoft.com/office/word/2006/wordml" xmlns:wps="http://schemas.microsoft.com/office/word/2010/wordprocessingShape" mc:Ignorable="w14 w15 w16se wp14">
   <w:p>
     <w:pPr>
       <w:pStyle w:val="a6"/>
@@ -7399,7 +7343,7 @@
 </file>
 
 <file path=word/footnotes.xml><?xml version="1.0" encoding="utf-8"?>
-<w:footnotes xmlns:wpc="http://schemas.microsoft.com/office/word/2010/wordprocessingCanvas" xmlns:cx="http://schemas.microsoft.com/office/drawing/2014/chartex" xmlns:cx1="http://schemas.microsoft.com/office/drawing/2015/9/8/chartex" xmlns:cx2="http://schemas.microsoft.com/office/drawing/2015/10/21/chartex" xmlns:cx3="http://schemas.microsoft.com/office/drawing/2016/5/9/chartex" xmlns:cx4="http://schemas.microsoft.com/office/drawing/2016/5/10/chartex" xmlns:cx5="http://schemas.microsoft.com/office/drawing/2016/5/11/chartex" xmlns:cx6="http://schemas.microsoft.com/office/drawing/2016/5/12/chartex" xmlns:cx7="http://schemas.microsoft.com/office/drawing/2016/5/13/chartex" xmlns:cx8="http://schemas.microsoft.com/office/drawing/2016/5/14/chartex" xmlns:mc="http://schemas.openxmlformats.org/markup-compatibility/2006" xmlns:aink="http://schemas.microsoft.com/office/drawing/2016/ink" xmlns:am3d="http://schemas.microsoft.com/office/drawing/2017/model3d" xmlns:o="urn:schemas-microsoft-com:office:office" xmlns:r="http://schemas.openxmlformats.org/officeDocument/2006/relationships" xmlns:m="http://schemas.openxmlformats.org/officeDocument/2006/math" xmlns:v="urn:schemas-microsoft-com:vml" xmlns:wp14="http://schemas.microsoft.com/office/word/2010/wordprocessingDrawing" xmlns:wp="http://schemas.openxmlformats.org/drawingml/2006/wordprocessingDrawing" xmlns:w10="urn:schemas-microsoft-com:office:word" xmlns:w="http://schemas.openxmlformats.org/wordprocessingml/2006/main" xmlns:w14="http://schemas.microsoft.com/office/word/2010/wordml" xmlns:w15="http://schemas.microsoft.com/office/word/2012/wordml" xmlns:w16cid="http://schemas.microsoft.com/office/word/2016/wordml/cid" xmlns:w16se="http://schemas.microsoft.com/office/word/2015/wordml/symex" xmlns:wpg="http://schemas.microsoft.com/office/word/2010/wordprocessingGroup" xmlns:wpi="http://schemas.microsoft.com/office/word/2010/wordprocessingInk" xmlns:wne="http://schemas.microsoft.com/office/word/2006/wordml" xmlns:wps="http://schemas.microsoft.com/office/word/2010/wordprocessingShape" mc:Ignorable="w14 w15 w16se w16cid wp14">
+<w:footnotes xmlns:wpc="http://schemas.microsoft.com/office/word/2010/wordprocessingCanvas" xmlns:cx="http://schemas.microsoft.com/office/drawing/2014/chartex" xmlns:mc="http://schemas.openxmlformats.org/markup-compatibility/2006" xmlns:o="urn:schemas-microsoft-com:office:office" xmlns:r="http://schemas.openxmlformats.org/officeDocument/2006/relationships" xmlns:m="http://schemas.openxmlformats.org/officeDocument/2006/math" xmlns:v="urn:schemas-microsoft-com:vml" xmlns:wp14="http://schemas.microsoft.com/office/word/2010/wordprocessingDrawing" xmlns:wp="http://schemas.openxmlformats.org/drawingml/2006/wordprocessingDrawing" xmlns:w10="urn:schemas-microsoft-com:office:word" xmlns:w="http://schemas.openxmlformats.org/wordprocessingml/2006/main" xmlns:w14="http://schemas.microsoft.com/office/word/2010/wordml" xmlns:w15="http://schemas.microsoft.com/office/word/2012/wordml" xmlns:w16se="http://schemas.microsoft.com/office/word/2015/wordml/symex" xmlns:wpg="http://schemas.microsoft.com/office/word/2010/wordprocessingGroup" xmlns:wpi="http://schemas.microsoft.com/office/word/2010/wordprocessingInk" xmlns:wne="http://schemas.microsoft.com/office/word/2006/wordml" xmlns:wps="http://schemas.microsoft.com/office/word/2010/wordprocessingShape" mc:Ignorable="w14 w15 w16se wp14">
   <w:footnote w:type="separator" w:id="-1">
     <w:p>
       <w:r>
@@ -7418,20 +7362,18 @@
 </file>
 
 <file path=word/header1.xml><?xml version="1.0" encoding="utf-8"?>
-<w:hdr xmlns:wpc="http://schemas.microsoft.com/office/word/2010/wordprocessingCanvas" xmlns:cx="http://schemas.microsoft.com/office/drawing/2014/chartex" xmlns:cx1="http://schemas.microsoft.com/office/drawing/2015/9/8/chartex" xmlns:cx2="http://schemas.microsoft.com/office/drawing/2015/10/21/chartex" xmlns:cx3="http://schemas.microsoft.com/office/drawing/2016/5/9/chartex" xmlns:cx4="http://schemas.microsoft.com/office/drawing/2016/5/10/chartex" xmlns:cx5="http://schemas.microsoft.com/office/drawing/2016/5/11/chartex" xmlns:cx6="http://schemas.microsoft.com/office/drawing/2016/5/12/chartex" xmlns:cx7="http://schemas.microsoft.com/office/drawing/2016/5/13/chartex" xmlns:cx8="http://schemas.microsoft.com/office/drawing/2016/5/14/chartex" xmlns:mc="http://schemas.openxmlformats.org/markup-compatibility/2006" xmlns:aink="http://schemas.microsoft.com/office/drawing/2016/ink" xmlns:am3d="http://schemas.microsoft.com/office/drawing/2017/model3d" xmlns:o="urn:schemas-microsoft-com:office:office" xmlns:r="http://schemas.openxmlformats.org/officeDocument/2006/relationships" xmlns:m="http://schemas.openxmlformats.org/officeDocument/2006/math" xmlns:v="urn:schemas-microsoft-com:vml" xmlns:wp14="http://schemas.microsoft.com/office/word/2010/wordprocessingDrawing" xmlns:wp="http://schemas.openxmlformats.org/drawingml/2006/wordprocessingDrawing" xmlns:w10="urn:schemas-microsoft-com:office:word" xmlns:w="http://schemas.openxmlformats.org/wordprocessingml/2006/main" xmlns:w14="http://schemas.microsoft.com/office/word/2010/wordml" xmlns:w15="http://schemas.microsoft.com/office/word/2012/wordml" xmlns:w16cid="http://schemas.microsoft.com/office/word/2016/wordml/cid" xmlns:w16se="http://schemas.microsoft.com/office/word/2015/wordml/symex" xmlns:wpg="http://schemas.microsoft.com/office/word/2010/wordprocessingGroup" xmlns:wpi="http://schemas.microsoft.com/office/word/2010/wordprocessingInk" xmlns:wne="http://schemas.microsoft.com/office/word/2006/wordml" xmlns:wps="http://schemas.microsoft.com/office/word/2010/wordprocessingShape" mc:Ignorable="w14 w15 w16se w16cid wp14">
+<w:hdr xmlns:wpc="http://schemas.microsoft.com/office/word/2010/wordprocessingCanvas" xmlns:cx="http://schemas.microsoft.com/office/drawing/2014/chartex" xmlns:mc="http://schemas.openxmlformats.org/markup-compatibility/2006" xmlns:o="urn:schemas-microsoft-com:office:office" xmlns:r="http://schemas.openxmlformats.org/officeDocument/2006/relationships" xmlns:m="http://schemas.openxmlformats.org/officeDocument/2006/math" xmlns:v="urn:schemas-microsoft-com:vml" xmlns:wp14="http://schemas.microsoft.com/office/word/2010/wordprocessingDrawing" xmlns:wp="http://schemas.openxmlformats.org/drawingml/2006/wordprocessingDrawing" xmlns:w10="urn:schemas-microsoft-com:office:word" xmlns:w="http://schemas.openxmlformats.org/wordprocessingml/2006/main" xmlns:w14="http://schemas.microsoft.com/office/word/2010/wordml" xmlns:w15="http://schemas.microsoft.com/office/word/2012/wordml" xmlns:w16se="http://schemas.microsoft.com/office/word/2015/wordml/symex" xmlns:wpg="http://schemas.microsoft.com/office/word/2010/wordprocessingGroup" xmlns:wpi="http://schemas.microsoft.com/office/word/2010/wordprocessingInk" xmlns:wne="http://schemas.microsoft.com/office/word/2006/wordml" xmlns:wps="http://schemas.microsoft.com/office/word/2010/wordprocessingShape" mc:Ignorable="w14 w15 w16se wp14">
   <w:p>
     <w:pPr>
       <w:pStyle w:val="a4"/>
       <w:jc w:val="both"/>
     </w:pPr>
-    <w:proofErr w:type="gramStart"/>
     <w:r>
       <w:rPr>
         <w:rFonts w:hint="eastAsia"/>
       </w:rPr>
       <w:t>图美集</w:t>
     </w:r>
-    <w:proofErr w:type="gramEnd"/>
     <w:r>
       <w:t xml:space="preserve">                                    </w:t>
     </w:r>
@@ -7484,20 +7426,18 @@
 </file>
 
 <file path=word/header2.xml><?xml version="1.0" encoding="utf-8"?>
-<w:hdr xmlns:wpc="http://schemas.microsoft.com/office/word/2010/wordprocessingCanvas" xmlns:cx="http://schemas.microsoft.com/office/drawing/2014/chartex" xmlns:cx1="http://schemas.microsoft.com/office/drawing/2015/9/8/chartex" xmlns:cx2="http://schemas.microsoft.com/office/drawing/2015/10/21/chartex" xmlns:cx3="http://schemas.microsoft.com/office/drawing/2016/5/9/chartex" xmlns:cx4="http://schemas.microsoft.com/office/drawing/2016/5/10/chartex" xmlns:cx5="http://schemas.microsoft.com/office/drawing/2016/5/11/chartex" xmlns:cx6="http://schemas.microsoft.com/office/drawing/2016/5/12/chartex" xmlns:cx7="http://schemas.microsoft.com/office/drawing/2016/5/13/chartex" xmlns:cx8="http://schemas.microsoft.com/office/drawing/2016/5/14/chartex" xmlns:mc="http://schemas.openxmlformats.org/markup-compatibility/2006" xmlns:aink="http://schemas.microsoft.com/office/drawing/2016/ink" xmlns:am3d="http://schemas.microsoft.com/office/drawing/2017/model3d" xmlns:o="urn:schemas-microsoft-com:office:office" xmlns:r="http://schemas.openxmlformats.org/officeDocument/2006/relationships" xmlns:m="http://schemas.openxmlformats.org/officeDocument/2006/math" xmlns:v="urn:schemas-microsoft-com:vml" xmlns:wp14="http://schemas.microsoft.com/office/word/2010/wordprocessingDrawing" xmlns:wp="http://schemas.openxmlformats.org/drawingml/2006/wordprocessingDrawing" xmlns:w10="urn:schemas-microsoft-com:office:word" xmlns:w="http://schemas.openxmlformats.org/wordprocessingml/2006/main" xmlns:w14="http://schemas.microsoft.com/office/word/2010/wordml" xmlns:w15="http://schemas.microsoft.com/office/word/2012/wordml" xmlns:w16cid="http://schemas.microsoft.com/office/word/2016/wordml/cid" xmlns:w16se="http://schemas.microsoft.com/office/word/2015/wordml/symex" xmlns:wpg="http://schemas.microsoft.com/office/word/2010/wordprocessingGroup" xmlns:wpi="http://schemas.microsoft.com/office/word/2010/wordprocessingInk" xmlns:wne="http://schemas.microsoft.com/office/word/2006/wordml" xmlns:wps="http://schemas.microsoft.com/office/word/2010/wordprocessingShape" mc:Ignorable="w14 w15 w16se w16cid wp14">
+<w:hdr xmlns:wpc="http://schemas.microsoft.com/office/word/2010/wordprocessingCanvas" xmlns:cx="http://schemas.microsoft.com/office/drawing/2014/chartex" xmlns:mc="http://schemas.openxmlformats.org/markup-compatibility/2006" xmlns:o="urn:schemas-microsoft-com:office:office" xmlns:r="http://schemas.openxmlformats.org/officeDocument/2006/relationships" xmlns:m="http://schemas.openxmlformats.org/officeDocument/2006/math" xmlns:v="urn:schemas-microsoft-com:vml" xmlns:wp14="http://schemas.microsoft.com/office/word/2010/wordprocessingDrawing" xmlns:wp="http://schemas.openxmlformats.org/drawingml/2006/wordprocessingDrawing" xmlns:w10="urn:schemas-microsoft-com:office:word" xmlns:w="http://schemas.openxmlformats.org/wordprocessingml/2006/main" xmlns:w14="http://schemas.microsoft.com/office/word/2010/wordml" xmlns:w15="http://schemas.microsoft.com/office/word/2012/wordml" xmlns:w16se="http://schemas.microsoft.com/office/word/2015/wordml/symex" xmlns:wpg="http://schemas.microsoft.com/office/word/2010/wordprocessingGroup" xmlns:wpi="http://schemas.microsoft.com/office/word/2010/wordprocessingInk" xmlns:wne="http://schemas.microsoft.com/office/word/2006/wordml" xmlns:wps="http://schemas.microsoft.com/office/word/2010/wordprocessingShape" mc:Ignorable="w14 w15 w16se wp14">
   <w:p>
     <w:pPr>
       <w:pStyle w:val="a4"/>
       <w:jc w:val="both"/>
     </w:pPr>
-    <w:proofErr w:type="gramStart"/>
     <w:r>
       <w:rPr>
         <w:rFonts w:hint="eastAsia"/>
       </w:rPr>
       <w:t>图美集</w:t>
     </w:r>
-    <w:proofErr w:type="gramEnd"/>
     <w:r>
       <w:t xml:space="preserve">                                    </w:t>
     </w:r>
@@ -7543,7 +7483,7 @@
 </file>
 
 <file path=word/numbering.xml><?xml version="1.0" encoding="utf-8"?>
-<w:numbering xmlns:wpc="http://schemas.microsoft.com/office/word/2010/wordprocessingCanvas" xmlns:cx="http://schemas.microsoft.com/office/drawing/2014/chartex" xmlns:cx1="http://schemas.microsoft.com/office/drawing/2015/9/8/chartex" xmlns:cx2="http://schemas.microsoft.com/office/drawing/2015/10/21/chartex" xmlns:cx3="http://schemas.microsoft.com/office/drawing/2016/5/9/chartex" xmlns:cx4="http://schemas.microsoft.com/office/drawing/2016/5/10/chartex" xmlns:cx5="http://schemas.microsoft.com/office/drawing/2016/5/11/chartex" xmlns:cx6="http://schemas.microsoft.com/office/drawing/2016/5/12/chartex" xmlns:cx7="http://schemas.microsoft.com/office/drawing/2016/5/13/chartex" xmlns:cx8="http://schemas.microsoft.com/office/drawing/2016/5/14/chartex" xmlns:mc="http://schemas.openxmlformats.org/markup-compatibility/2006" xmlns:aink="http://schemas.microsoft.com/office/drawing/2016/ink" xmlns:am3d="http://schemas.microsoft.com/office/drawing/2017/model3d" xmlns:o="urn:schemas-microsoft-com:office:office" xmlns:r="http://schemas.openxmlformats.org/officeDocument/2006/relationships" xmlns:m="http://schemas.openxmlformats.org/officeDocument/2006/math" xmlns:v="urn:schemas-microsoft-com:vml" xmlns:wp14="http://schemas.microsoft.com/office/word/2010/wordprocessingDrawing" xmlns:wp="http://schemas.openxmlformats.org/drawingml/2006/wordprocessingDrawing" xmlns:w10="urn:schemas-microsoft-com:office:word" xmlns:w="http://schemas.openxmlformats.org/wordprocessingml/2006/main" xmlns:w14="http://schemas.microsoft.com/office/word/2010/wordml" xmlns:w15="http://schemas.microsoft.com/office/word/2012/wordml" xmlns:w16cid="http://schemas.microsoft.com/office/word/2016/wordml/cid" xmlns:w16se="http://schemas.microsoft.com/office/word/2015/wordml/symex" xmlns:wpg="http://schemas.microsoft.com/office/word/2010/wordprocessingGroup" xmlns:wpi="http://schemas.microsoft.com/office/word/2010/wordprocessingInk" xmlns:wne="http://schemas.microsoft.com/office/word/2006/wordml" xmlns:wps="http://schemas.microsoft.com/office/word/2010/wordprocessingShape" mc:Ignorable="w14 w15 w16se w16cid wp14">
+<w:numbering xmlns:wpc="http://schemas.microsoft.com/office/word/2010/wordprocessingCanvas" xmlns:cx="http://schemas.microsoft.com/office/drawing/2014/chartex" xmlns:mc="http://schemas.openxmlformats.org/markup-compatibility/2006" xmlns:o="urn:schemas-microsoft-com:office:office" xmlns:r="http://schemas.openxmlformats.org/officeDocument/2006/relationships" xmlns:m="http://schemas.openxmlformats.org/officeDocument/2006/math" xmlns:v="urn:schemas-microsoft-com:vml" xmlns:wp14="http://schemas.microsoft.com/office/word/2010/wordprocessingDrawing" xmlns:wp="http://schemas.openxmlformats.org/drawingml/2006/wordprocessingDrawing" xmlns:w10="urn:schemas-microsoft-com:office:word" xmlns:w="http://schemas.openxmlformats.org/wordprocessingml/2006/main" xmlns:w14="http://schemas.microsoft.com/office/word/2010/wordml" xmlns:w15="http://schemas.microsoft.com/office/word/2012/wordml" xmlns:w16se="http://schemas.microsoft.com/office/word/2015/wordml/symex" xmlns:wpg="http://schemas.microsoft.com/office/word/2010/wordprocessingGroup" xmlns:wpi="http://schemas.microsoft.com/office/word/2010/wordprocessingInk" xmlns:wne="http://schemas.microsoft.com/office/word/2006/wordml" xmlns:wps="http://schemas.microsoft.com/office/word/2010/wordprocessingShape" mc:Ignorable="w14 w15 w16se wp14">
   <w:abstractNum w:abstractNumId="0" w15:restartNumberingAfterBreak="0">
     <w:nsid w:val="FFFFFF88"/>
     <w:multiLevelType w:val="singleLevel"/>
@@ -8291,7 +8231,7 @@
 </file>
 
 <file path=word/people.xml><?xml version="1.0" encoding="utf-8"?>
-<w15:people xmlns:wpc="http://schemas.microsoft.com/office/word/2010/wordprocessingCanvas" xmlns:cx="http://schemas.microsoft.com/office/drawing/2014/chartex" xmlns:cx1="http://schemas.microsoft.com/office/drawing/2015/9/8/chartex" xmlns:cx2="http://schemas.microsoft.com/office/drawing/2015/10/21/chartex" xmlns:cx3="http://schemas.microsoft.com/office/drawing/2016/5/9/chartex" xmlns:cx4="http://schemas.microsoft.com/office/drawing/2016/5/10/chartex" xmlns:cx5="http://schemas.microsoft.com/office/drawing/2016/5/11/chartex" xmlns:cx6="http://schemas.microsoft.com/office/drawing/2016/5/12/chartex" xmlns:cx7="http://schemas.microsoft.com/office/drawing/2016/5/13/chartex" xmlns:cx8="http://schemas.microsoft.com/office/drawing/2016/5/14/chartex" xmlns:mc="http://schemas.openxmlformats.org/markup-compatibility/2006" xmlns:aink="http://schemas.microsoft.com/office/drawing/2016/ink" xmlns:am3d="http://schemas.microsoft.com/office/drawing/2017/model3d" xmlns:o="urn:schemas-microsoft-com:office:office" xmlns:r="http://schemas.openxmlformats.org/officeDocument/2006/relationships" xmlns:m="http://schemas.openxmlformats.org/officeDocument/2006/math" xmlns:v="urn:schemas-microsoft-com:vml" xmlns:wp14="http://schemas.microsoft.com/office/word/2010/wordprocessingDrawing" xmlns:wp="http://schemas.openxmlformats.org/drawingml/2006/wordprocessingDrawing" xmlns:w10="urn:schemas-microsoft-com:office:word" xmlns:w="http://schemas.openxmlformats.org/wordprocessingml/2006/main" xmlns:w14="http://schemas.microsoft.com/office/word/2010/wordml" xmlns:w15="http://schemas.microsoft.com/office/word/2012/wordml" xmlns:w16cid="http://schemas.microsoft.com/office/word/2016/wordml/cid" xmlns:w16se="http://schemas.microsoft.com/office/word/2015/wordml/symex" xmlns:wpg="http://schemas.microsoft.com/office/word/2010/wordprocessingGroup" xmlns:wpi="http://schemas.microsoft.com/office/word/2010/wordprocessingInk" xmlns:wne="http://schemas.microsoft.com/office/word/2006/wordml" xmlns:wps="http://schemas.microsoft.com/office/word/2010/wordprocessingShape" mc:Ignorable="w14 w15 w16se w16cid wp14">
+<w15:people xmlns:wpc="http://schemas.microsoft.com/office/word/2010/wordprocessingCanvas" xmlns:cx="http://schemas.microsoft.com/office/drawing/2014/chartex" xmlns:mc="http://schemas.openxmlformats.org/markup-compatibility/2006" xmlns:o="urn:schemas-microsoft-com:office:office" xmlns:r="http://schemas.openxmlformats.org/officeDocument/2006/relationships" xmlns:m="http://schemas.openxmlformats.org/officeDocument/2006/math" xmlns:v="urn:schemas-microsoft-com:vml" xmlns:wp14="http://schemas.microsoft.com/office/word/2010/wordprocessingDrawing" xmlns:wp="http://schemas.openxmlformats.org/drawingml/2006/wordprocessingDrawing" xmlns:w10="urn:schemas-microsoft-com:office:word" xmlns:w="http://schemas.openxmlformats.org/wordprocessingml/2006/main" xmlns:w14="http://schemas.microsoft.com/office/word/2010/wordml" xmlns:w15="http://schemas.microsoft.com/office/word/2012/wordml" xmlns:w16se="http://schemas.microsoft.com/office/word/2015/wordml/symex" xmlns:wpg="http://schemas.microsoft.com/office/word/2010/wordprocessingGroup" xmlns:wpi="http://schemas.microsoft.com/office/word/2010/wordprocessingInk" xmlns:wne="http://schemas.microsoft.com/office/word/2006/wordml" xmlns:wps="http://schemas.microsoft.com/office/word/2010/wordprocessingShape" mc:Ignorable="w14 w15 w16se wp14">
   <w15:person w15:author="Lu, Siyuan">
     <w15:presenceInfo w15:providerId="Windows Live" w15:userId="4b709917-4e34-418d-9569-cffd24e6cfe5"/>
   </w15:person>
@@ -8302,7 +8242,7 @@
 </file>
 
 <file path=word/styles.xml><?xml version="1.0" encoding="utf-8"?>
-<w:styles xmlns:mc="http://schemas.openxmlformats.org/markup-compatibility/2006" xmlns:r="http://schemas.openxmlformats.org/officeDocument/2006/relationships" xmlns:w="http://schemas.openxmlformats.org/wordprocessingml/2006/main" xmlns:w14="http://schemas.microsoft.com/office/word/2010/wordml" xmlns:w15="http://schemas.microsoft.com/office/word/2012/wordml" xmlns:w16cid="http://schemas.microsoft.com/office/word/2016/wordml/cid" xmlns:w16se="http://schemas.microsoft.com/office/word/2015/wordml/symex" mc:Ignorable="w14 w15 w16se w16cid">
+<w:styles xmlns:mc="http://schemas.openxmlformats.org/markup-compatibility/2006" xmlns:r="http://schemas.openxmlformats.org/officeDocument/2006/relationships" xmlns:w="http://schemas.openxmlformats.org/wordprocessingml/2006/main" xmlns:w14="http://schemas.microsoft.com/office/word/2010/wordml" xmlns:w15="http://schemas.microsoft.com/office/word/2012/wordml" xmlns:w16se="http://schemas.microsoft.com/office/word/2015/wordml/symex" mc:Ignorable="w14 w15 w16se">
   <w:docDefaults>
     <w:rPrDefault>
       <w:rPr>
@@ -8315,7 +8255,7 @@
     </w:rPrDefault>
     <w:pPrDefault/>
   </w:docDefaults>
-  <w:latentStyles w:defLockedState="0" w:defUIPriority="99" w:defSemiHidden="0" w:defUnhideWhenUsed="0" w:defQFormat="0" w:count="375">
+  <w:latentStyles w:defLockedState="0" w:defUIPriority="99" w:defSemiHidden="0" w:defUnhideWhenUsed="0" w:defQFormat="0" w:count="371">
     <w:lsdException w:name="Normal" w:uiPriority="0" w:qFormat="1"/>
     <w:lsdException w:name="heading 1" w:uiPriority="0" w:qFormat="1"/>
     <w:lsdException w:name="heading 2" w:semiHidden="1" w:uiPriority="0" w:unhideWhenUsed="1" w:qFormat="1"/>
@@ -8687,10 +8627,6 @@
     <w:lsdException w:name="List Table 5 Dark Accent 6" w:uiPriority="50"/>
     <w:lsdException w:name="List Table 6 Colorful Accent 6" w:uiPriority="51"/>
     <w:lsdException w:name="List Table 7 Colorful Accent 6" w:uiPriority="52"/>
-    <w:lsdException w:name="Mention" w:semiHidden="1" w:unhideWhenUsed="1"/>
-    <w:lsdException w:name="Smart Hyperlink" w:semiHidden="1" w:unhideWhenUsed="1"/>
-    <w:lsdException w:name="Hashtag" w:semiHidden="1" w:unhideWhenUsed="1"/>
-    <w:lsdException w:name="Unresolved Mention" w:semiHidden="1" w:unhideWhenUsed="1"/>
   </w:latentStyles>
   <w:style w:type="paragraph" w:default="1" w:styleId="a0">
     <w:name w:val="Normal"/>
@@ -9667,7 +9603,7 @@
       <w:szCs w:val="24"/>
     </w:rPr>
   </w:style>
-  <w:style w:type="paragraph" w:styleId="TOC7">
+  <w:style w:type="paragraph" w:styleId="71">
     <w:name w:val="toc 7"/>
     <w:basedOn w:val="a0"/>
     <w:next w:val="a0"/>
@@ -9677,7 +9613,7 @@
       <w:ind w:leftChars="1200" w:left="2520"/>
     </w:pPr>
   </w:style>
-  <w:style w:type="paragraph" w:styleId="TOC4">
+  <w:style w:type="paragraph" w:styleId="41">
     <w:name w:val="toc 4"/>
     <w:basedOn w:val="a0"/>
     <w:next w:val="a0"/>
@@ -9687,7 +9623,7 @@
       <w:ind w:leftChars="600" w:left="1260"/>
     </w:pPr>
   </w:style>
-  <w:style w:type="paragraph" w:styleId="TOC8">
+  <w:style w:type="paragraph" w:styleId="81">
     <w:name w:val="toc 8"/>
     <w:basedOn w:val="a0"/>
     <w:next w:val="a0"/>
@@ -9769,7 +9705,7 @@
       <w:color w:val="000000"/>
     </w:rPr>
   </w:style>
-  <w:style w:type="paragraph" w:styleId="TOC2">
+  <w:style w:type="paragraph" w:styleId="22">
     <w:name w:val="toc 2"/>
     <w:basedOn w:val="a0"/>
     <w:next w:val="a0"/>
@@ -9780,7 +9716,7 @@
       <w:ind w:leftChars="200" w:left="420"/>
     </w:pPr>
   </w:style>
-  <w:style w:type="paragraph" w:styleId="TOC9">
+  <w:style w:type="paragraph" w:styleId="91">
     <w:name w:val="toc 9"/>
     <w:basedOn w:val="a0"/>
     <w:next w:val="a0"/>
@@ -9790,7 +9726,7 @@
       <w:ind w:leftChars="1600" w:left="3360"/>
     </w:pPr>
   </w:style>
-  <w:style w:type="paragraph" w:styleId="22">
+  <w:style w:type="paragraph" w:styleId="23">
     <w:name w:val="List Bullet 2"/>
     <w:basedOn w:val="a0"/>
     <w:rsid w:val="003C4B64"/>
@@ -9848,7 +9784,7 @@
       <w:szCs w:val="32"/>
     </w:rPr>
   </w:style>
-  <w:style w:type="paragraph" w:styleId="TOC5">
+  <w:style w:type="paragraph" w:styleId="51">
     <w:name w:val="toc 5"/>
     <w:basedOn w:val="a0"/>
     <w:next w:val="a0"/>
@@ -9891,7 +9827,7 @@
       <w:szCs w:val="24"/>
     </w:rPr>
   </w:style>
-  <w:style w:type="paragraph" w:styleId="TOC1">
+  <w:style w:type="paragraph" w:styleId="1c">
     <w:name w:val="toc 1"/>
     <w:basedOn w:val="a0"/>
     <w:next w:val="a0"/>
@@ -9909,7 +9845,7 @@
       <w:b/>
     </w:rPr>
   </w:style>
-  <w:style w:type="paragraph" w:styleId="TOC3">
+  <w:style w:type="paragraph" w:styleId="31">
     <w:name w:val="toc 3"/>
     <w:basedOn w:val="a0"/>
     <w:next w:val="a0"/>
@@ -9920,7 +9856,7 @@
       <w:ind w:leftChars="400" w:left="840"/>
     </w:pPr>
   </w:style>
-  <w:style w:type="paragraph" w:styleId="31">
+  <w:style w:type="paragraph" w:styleId="32">
     <w:name w:val="List Bullet 3"/>
     <w:basedOn w:val="a0"/>
     <w:rsid w:val="003C4B64"/>
@@ -9942,7 +9878,7 @@
       <w:szCs w:val="18"/>
     </w:rPr>
   </w:style>
-  <w:style w:type="paragraph" w:styleId="TOC6">
+  <w:style w:type="paragraph" w:styleId="61">
     <w:name w:val="toc 6"/>
     <w:basedOn w:val="a0"/>
     <w:next w:val="a0"/>
@@ -10119,7 +10055,7 @@
       <w:sz w:val="24"/>
     </w:rPr>
   </w:style>
-  <w:style w:type="paragraph" w:customStyle="1" w:styleId="1c">
+  <w:style w:type="paragraph" w:customStyle="1" w:styleId="1d">
     <w:name w:val="明显引用1"/>
     <w:basedOn w:val="a0"/>
     <w:next w:val="a0"/>
@@ -10247,7 +10183,7 @@
       <w:szCs w:val="20"/>
     </w:rPr>
   </w:style>
-  <w:style w:type="paragraph" w:customStyle="1" w:styleId="1d">
+  <w:style w:type="paragraph" w:customStyle="1" w:styleId="1e">
     <w:name w:val="项目1"/>
     <w:basedOn w:val="aff4"/>
     <w:rsid w:val="003C4B64"/>
@@ -10286,7 +10222,7 @@
       <w:b/>
     </w:rPr>
   </w:style>
-  <w:style w:type="paragraph" w:customStyle="1" w:styleId="1e">
+  <w:style w:type="paragraph" w:customStyle="1" w:styleId="1f">
     <w:name w:val="无间隔1"/>
     <w:basedOn w:val="a0"/>
     <w:rsid w:val="003C4B64"/>
@@ -10318,7 +10254,7 @@
       <w:rFonts w:ascii="Arial" w:hAnsi="Arial" w:cs="Arial"/>
     </w:rPr>
   </w:style>
-  <w:style w:type="paragraph" w:customStyle="1" w:styleId="51">
+  <w:style w:type="paragraph" w:customStyle="1" w:styleId="510">
     <w:name w:val="列表 51"/>
     <w:basedOn w:val="a0"/>
     <w:rsid w:val="003C4B64"/>
@@ -10340,7 +10276,7 @@
       <w:i/>
     </w:rPr>
   </w:style>
-  <w:style w:type="paragraph" w:customStyle="1" w:styleId="TOC10">
+  <w:style w:type="paragraph" w:customStyle="1" w:styleId="TOC1">
     <w:name w:val="TOC 标题1"/>
     <w:basedOn w:val="1"/>
     <w:next w:val="a0"/>
@@ -10433,7 +10369,7 @@
       <w:szCs w:val="24"/>
     </w:rPr>
   </w:style>
-  <w:style w:type="paragraph" w:customStyle="1" w:styleId="1f">
+  <w:style w:type="paragraph" w:customStyle="1" w:styleId="1f0">
     <w:name w:val="列出段落1"/>
     <w:basedOn w:val="a0"/>
     <w:uiPriority w:val="34"/>
@@ -10535,7 +10471,7 @@
       <w:szCs w:val="20"/>
     </w:rPr>
   </w:style>
-  <w:style w:type="paragraph" w:customStyle="1" w:styleId="23">
+  <w:style w:type="paragraph" w:customStyle="1" w:styleId="24">
     <w:name w:val="列出段落2"/>
     <w:basedOn w:val="a0"/>
     <w:rsid w:val="003C4B64"/>
@@ -10598,7 +10534,7 @@
       <w:szCs w:val="32"/>
     </w:rPr>
   </w:style>
-  <w:style w:type="paragraph" w:customStyle="1" w:styleId="1f0">
+  <w:style w:type="paragraph" w:customStyle="1" w:styleId="1f1">
     <w:name w:val="普通(网站)1"/>
     <w:basedOn w:val="a0"/>
     <w:rsid w:val="003C4B64"/>
@@ -12358,19 +12294,19 @@
       <w:szCs w:val="24"/>
     </w:rPr>
   </w:style>
-  <w:style w:type="paragraph" w:styleId="24">
+  <w:style w:type="paragraph" w:styleId="25">
     <w:name w:val="Body Text First Indent 2"/>
     <w:basedOn w:val="a0"/>
-    <w:link w:val="25"/>
+    <w:link w:val="26"/>
     <w:rsid w:val="00702DD8"/>
     <w:pPr>
       <w:ind w:firstLineChars="200" w:firstLine="420"/>
     </w:pPr>
   </w:style>
-  <w:style w:type="character" w:customStyle="1" w:styleId="25">
-    <w:name w:val="正文文本首行缩进 2 字符"/>
+  <w:style w:type="character" w:customStyle="1" w:styleId="26">
+    <w:name w:val="正文首行缩进 2 字符"/>
     <w:basedOn w:val="afff3"/>
-    <w:link w:val="24"/>
+    <w:link w:val="25"/>
     <w:rsid w:val="00702DD8"/>
     <w:rPr>
       <w:rFonts w:ascii="Times New Roman" w:eastAsia="宋体" w:hAnsi="Times New Roman" w:cs="Times New Roman"/>
@@ -13608,7 +13544,7 @@
 </file>
 
 <file path=customXml/itemProps1.xml><?xml version="1.0" encoding="utf-8"?>
-<ds:datastoreItem xmlns:ds="http://schemas.openxmlformats.org/officeDocument/2006/customXml" ds:itemID="{B203FE97-54FE-450E-B825-FF861C4063F9}">
+<ds:datastoreItem xmlns:ds="http://schemas.openxmlformats.org/officeDocument/2006/customXml" ds:itemID="{6F7BE057-7379-4A0A-A329-D62DEAA7229D}">
   <ds:schemaRefs>
     <ds:schemaRef ds:uri="http://schemas.openxmlformats.org/officeDocument/2006/bibliography"/>
   </ds:schemaRefs>

</xml_diff>

<commit_message>
modify documents, to be continued
</commit_message>
<xml_diff>
--- a/docs/创新性分析报告.docx
+++ b/docs/创新性分析报告.docx
@@ -1,6 +1,6 @@
 
 <file path=word/document.xml><?xml version="1.0" encoding="utf-8"?>
-<w:document xmlns:wpc="http://schemas.microsoft.com/office/word/2010/wordprocessingCanvas" xmlns:cx="http://schemas.microsoft.com/office/drawing/2014/chartex" xmlns:cx1="http://schemas.microsoft.com/office/drawing/2015/9/8/chartex" xmlns:cx2="http://schemas.microsoft.com/office/drawing/2015/10/21/chartex" xmlns:cx3="http://schemas.microsoft.com/office/drawing/2016/5/9/chartex" xmlns:cx4="http://schemas.microsoft.com/office/drawing/2016/5/10/chartex" xmlns:cx5="http://schemas.microsoft.com/office/drawing/2016/5/11/chartex" xmlns:cx6="http://schemas.microsoft.com/office/drawing/2016/5/12/chartex" xmlns:cx7="http://schemas.microsoft.com/office/drawing/2016/5/13/chartex" xmlns:cx8="http://schemas.microsoft.com/office/drawing/2016/5/14/chartex" xmlns:mc="http://schemas.openxmlformats.org/markup-compatibility/2006" xmlns:aink="http://schemas.microsoft.com/office/drawing/2016/ink" xmlns:am3d="http://schemas.microsoft.com/office/drawing/2017/model3d" xmlns:o="urn:schemas-microsoft-com:office:office" xmlns:r="http://schemas.openxmlformats.org/officeDocument/2006/relationships" xmlns:m="http://schemas.openxmlformats.org/officeDocument/2006/math" xmlns:v="urn:schemas-microsoft-com:vml" xmlns:wp14="http://schemas.microsoft.com/office/word/2010/wordprocessingDrawing" xmlns:wp="http://schemas.openxmlformats.org/drawingml/2006/wordprocessingDrawing" xmlns:w10="urn:schemas-microsoft-com:office:word" xmlns:w="http://schemas.openxmlformats.org/wordprocessingml/2006/main" xmlns:w14="http://schemas.microsoft.com/office/word/2010/wordml" xmlns:w15="http://schemas.microsoft.com/office/word/2012/wordml" xmlns:w16cid="http://schemas.microsoft.com/office/word/2016/wordml/cid" xmlns:w16se="http://schemas.microsoft.com/office/word/2015/wordml/symex" xmlns:wpg="http://schemas.microsoft.com/office/word/2010/wordprocessingGroup" xmlns:wpi="http://schemas.microsoft.com/office/word/2010/wordprocessingInk" xmlns:wne="http://schemas.microsoft.com/office/word/2006/wordml" xmlns:wps="http://schemas.microsoft.com/office/word/2010/wordprocessingShape" mc:Ignorable="w14 w15 w16se w16cid wp14">
+<w:document xmlns:wpc="http://schemas.microsoft.com/office/word/2010/wordprocessingCanvas" xmlns:cx="http://schemas.microsoft.com/office/drawing/2014/chartex" xmlns:mc="http://schemas.openxmlformats.org/markup-compatibility/2006" xmlns:o="urn:schemas-microsoft-com:office:office" xmlns:r="http://schemas.openxmlformats.org/officeDocument/2006/relationships" xmlns:m="http://schemas.openxmlformats.org/officeDocument/2006/math" xmlns:v="urn:schemas-microsoft-com:vml" xmlns:wp14="http://schemas.microsoft.com/office/word/2010/wordprocessingDrawing" xmlns:wp="http://schemas.openxmlformats.org/drawingml/2006/wordprocessingDrawing" xmlns:w10="urn:schemas-microsoft-com:office:word" xmlns:w="http://schemas.openxmlformats.org/wordprocessingml/2006/main" xmlns:w14="http://schemas.microsoft.com/office/word/2010/wordml" xmlns:w15="http://schemas.microsoft.com/office/word/2012/wordml" xmlns:w16se="http://schemas.microsoft.com/office/word/2015/wordml/symex" xmlns:wpg="http://schemas.microsoft.com/office/word/2010/wordprocessingGroup" xmlns:wpi="http://schemas.microsoft.com/office/word/2010/wordprocessingInk" xmlns:wne="http://schemas.microsoft.com/office/word/2006/wordml" xmlns:wps="http://schemas.microsoft.com/office/word/2010/wordprocessingShape" mc:Ignorable="w14 w15 w16se wp14">
   <w:body>
     <w:p>
       <w:pPr>
@@ -712,7 +712,7 @@
         </w:p>
         <w:p>
           <w:pPr>
-            <w:pStyle w:val="TOC1"/>
+            <w:pStyle w:val="1c"/>
             <w:spacing w:before="31" w:after="31"/>
             <w:rPr>
               <w:rFonts w:asciiTheme="minorHAnsi" w:eastAsiaTheme="minorEastAsia" w:hAnsiTheme="minorHAnsi" w:cstheme="minorBidi"/>
@@ -730,7 +730,7 @@
           <w:r>
             <w:fldChar w:fldCharType="separate"/>
           </w:r>
-          <w:hyperlink w:anchor="_Toc530429301" w:history="1">
+          <w:hyperlink w:anchor="_Toc2282570" w:history="1">
             <w:r>
               <w:rPr>
                 <w:rStyle w:val="af"/>
@@ -773,7 +773,7 @@
                 <w:noProof/>
                 <w:webHidden/>
               </w:rPr>
-              <w:instrText xml:space="preserve"> PAGEREF _Toc530429301 \h </w:instrText>
+              <w:instrText xml:space="preserve"> PAGEREF _Toc2282570 \h </w:instrText>
             </w:r>
             <w:r>
               <w:rPr>
@@ -806,7 +806,7 @@
         </w:p>
         <w:p>
           <w:pPr>
-            <w:pStyle w:val="TOC2"/>
+            <w:pStyle w:val="22"/>
             <w:tabs>
               <w:tab w:val="left" w:pos="1260"/>
               <w:tab w:val="right" w:leader="dot" w:pos="8302"/>
@@ -817,7 +817,7 @@
               <w:szCs w:val="22"/>
             </w:rPr>
           </w:pPr>
-          <w:hyperlink w:anchor="_Toc530429302" w:history="1">
+          <w:hyperlink w:anchor="_Toc2282571" w:history="1">
             <w:r>
               <w:rPr>
                 <w:rStyle w:val="af"/>
@@ -859,7 +859,7 @@
                 <w:noProof/>
                 <w:webHidden/>
               </w:rPr>
-              <w:instrText xml:space="preserve"> PAGEREF _Toc530429302 \h </w:instrText>
+              <w:instrText xml:space="preserve"> PAGEREF _Toc2282571 \h </w:instrText>
             </w:r>
             <w:r>
               <w:rPr>
@@ -892,7 +892,7 @@
         </w:p>
         <w:p>
           <w:pPr>
-            <w:pStyle w:val="TOC2"/>
+            <w:pStyle w:val="22"/>
             <w:tabs>
               <w:tab w:val="left" w:pos="1260"/>
               <w:tab w:val="right" w:leader="dot" w:pos="8302"/>
@@ -903,7 +903,7 @@
               <w:szCs w:val="22"/>
             </w:rPr>
           </w:pPr>
-          <w:hyperlink w:anchor="_Toc530429303" w:history="1">
+          <w:hyperlink w:anchor="_Toc2282572" w:history="1">
             <w:r>
               <w:rPr>
                 <w:rStyle w:val="af"/>
@@ -945,7 +945,7 @@
                 <w:noProof/>
                 <w:webHidden/>
               </w:rPr>
-              <w:instrText xml:space="preserve"> PAGEREF _Toc530429303 \h </w:instrText>
+              <w:instrText xml:space="preserve"> PAGEREF _Toc2282572 \h </w:instrText>
             </w:r>
             <w:r>
               <w:rPr>
@@ -978,7 +978,7 @@
         </w:p>
         <w:p>
           <w:pPr>
-            <w:pStyle w:val="TOC1"/>
+            <w:pStyle w:val="1c"/>
             <w:spacing w:before="31" w:after="31"/>
             <w:rPr>
               <w:rFonts w:asciiTheme="minorHAnsi" w:eastAsiaTheme="minorEastAsia" w:hAnsiTheme="minorHAnsi" w:cstheme="minorBidi"/>
@@ -987,7 +987,7 @@
               <w:szCs w:val="22"/>
             </w:rPr>
           </w:pPr>
-          <w:hyperlink w:anchor="_Toc530429304" w:history="1">
+          <w:hyperlink w:anchor="_Toc2282573" w:history="1">
             <w:r>
               <w:rPr>
                 <w:rStyle w:val="af"/>
@@ -1009,7 +1009,7 @@
                 <w:rStyle w:val="af"/>
                 <w:noProof/>
               </w:rPr>
-              <w:t>用户痛点与解决方案</w:t>
+              <w:t>产品分析</w:t>
             </w:r>
             <w:r>
               <w:rPr>
@@ -1030,7 +1030,7 @@
                 <w:noProof/>
                 <w:webHidden/>
               </w:rPr>
-              <w:instrText xml:space="preserve"> PAGEREF _Toc530429304 \h </w:instrText>
+              <w:instrText xml:space="preserve"> PAGEREF _Toc2282573 \h </w:instrText>
             </w:r>
             <w:r>
               <w:rPr>
@@ -1063,7 +1063,7 @@
         </w:p>
         <w:p>
           <w:pPr>
-            <w:pStyle w:val="TOC2"/>
+            <w:pStyle w:val="22"/>
             <w:tabs>
               <w:tab w:val="left" w:pos="1260"/>
               <w:tab w:val="right" w:leader="dot" w:pos="8302"/>
@@ -1074,7 +1074,7 @@
               <w:szCs w:val="22"/>
             </w:rPr>
           </w:pPr>
-          <w:hyperlink w:anchor="_Toc530429305" w:history="1">
+          <w:hyperlink w:anchor="_Toc2282574" w:history="1">
             <w:r>
               <w:rPr>
                 <w:rStyle w:val="af"/>
@@ -1095,7 +1095,21 @@
                 <w:rStyle w:val="af"/>
                 <w:noProof/>
               </w:rPr>
-              <w:t>用户痛点</w:t>
+              <w:t>相似产</w:t>
+            </w:r>
+            <w:r>
+              <w:rPr>
+                <w:rStyle w:val="af"/>
+                <w:noProof/>
+              </w:rPr>
+              <w:t>品</w:t>
+            </w:r>
+            <w:r>
+              <w:rPr>
+                <w:rStyle w:val="af"/>
+                <w:noProof/>
+              </w:rPr>
+              <w:t>现状</w:t>
             </w:r>
             <w:r>
               <w:rPr>
@@ -1116,7 +1130,7 @@
                 <w:noProof/>
                 <w:webHidden/>
               </w:rPr>
-              <w:instrText xml:space="preserve"> PAGEREF _Toc530429305 \h </w:instrText>
+              <w:instrText xml:space="preserve"> PAGEREF _Toc2282574 \h </w:instrText>
             </w:r>
             <w:r>
               <w:rPr>
@@ -1149,7 +1163,7 @@
         </w:p>
         <w:p>
           <w:pPr>
-            <w:pStyle w:val="TOC2"/>
+            <w:pStyle w:val="22"/>
             <w:tabs>
               <w:tab w:val="left" w:pos="1260"/>
               <w:tab w:val="right" w:leader="dot" w:pos="8302"/>
@@ -1160,7 +1174,7 @@
               <w:szCs w:val="22"/>
             </w:rPr>
           </w:pPr>
-          <w:hyperlink w:anchor="_Toc530429306" w:history="1">
+          <w:hyperlink w:anchor="_Toc2282575" w:history="1">
             <w:r>
               <w:rPr>
                 <w:rStyle w:val="af"/>
@@ -1181,7 +1195,7 @@
                 <w:rStyle w:val="af"/>
                 <w:noProof/>
               </w:rPr>
-              <w:t>解决方案</w:t>
+              <w:t>市场分析</w:t>
             </w:r>
             <w:r>
               <w:rPr>
@@ -1202,7 +1216,7 @@
                 <w:noProof/>
                 <w:webHidden/>
               </w:rPr>
-              <w:instrText xml:space="preserve"> PAGEREF _Toc530429306 \h </w:instrText>
+              <w:instrText xml:space="preserve"> PAGEREF _Toc2282575 \h </w:instrText>
             </w:r>
             <w:r>
               <w:rPr>
@@ -1222,7 +1236,7 @@
                 <w:noProof/>
                 <w:webHidden/>
               </w:rPr>
-              <w:t>2</w:t>
+              <w:t>1</w:t>
             </w:r>
             <w:r>
               <w:rPr>
@@ -1235,7 +1249,7 @@
         </w:p>
         <w:p>
           <w:pPr>
-            <w:pStyle w:val="TOC1"/>
+            <w:pStyle w:val="1c"/>
             <w:spacing w:before="31" w:after="31"/>
             <w:rPr>
               <w:rFonts w:asciiTheme="minorHAnsi" w:eastAsiaTheme="minorEastAsia" w:hAnsiTheme="minorHAnsi" w:cstheme="minorBidi"/>
@@ -1244,7 +1258,7 @@
               <w:szCs w:val="22"/>
             </w:rPr>
           </w:pPr>
-          <w:hyperlink w:anchor="_Toc530429307" w:history="1">
+          <w:hyperlink w:anchor="_Toc2282576" w:history="1">
             <w:r>
               <w:rPr>
                 <w:rStyle w:val="af"/>
@@ -1266,7 +1280,7 @@
                 <w:rStyle w:val="af"/>
                 <w:noProof/>
               </w:rPr>
-              <w:t>项目创新点</w:t>
+              <w:t>解决方案</w:t>
             </w:r>
             <w:r>
               <w:rPr>
@@ -1287,7 +1301,7 @@
                 <w:noProof/>
                 <w:webHidden/>
               </w:rPr>
-              <w:instrText xml:space="preserve"> PAGEREF _Toc530429307 \h </w:instrText>
+              <w:instrText xml:space="preserve"> PAGEREF _Toc2282576 \h </w:instrText>
             </w:r>
             <w:r>
               <w:rPr>
@@ -1307,7 +1321,7 @@
                 <w:noProof/>
                 <w:webHidden/>
               </w:rPr>
-              <w:t>3</w:t>
+              <w:t>2</w:t>
             </w:r>
             <w:r>
               <w:rPr>
@@ -1320,7 +1334,264 @@
         </w:p>
         <w:p>
           <w:pPr>
-            <w:pStyle w:val="TOC1"/>
+            <w:pStyle w:val="22"/>
+            <w:tabs>
+              <w:tab w:val="left" w:pos="1260"/>
+              <w:tab w:val="right" w:leader="dot" w:pos="8302"/>
+            </w:tabs>
+            <w:rPr>
+              <w:rFonts w:asciiTheme="minorHAnsi" w:eastAsiaTheme="minorEastAsia" w:hAnsiTheme="minorHAnsi" w:cstheme="minorBidi"/>
+              <w:noProof/>
+              <w:szCs w:val="22"/>
+            </w:rPr>
+          </w:pPr>
+          <w:hyperlink w:anchor="_Toc2282577" w:history="1">
+            <w:r>
+              <w:rPr>
+                <w:rStyle w:val="af"/>
+                <w:noProof/>
+              </w:rPr>
+              <w:t>3.1</w:t>
+            </w:r>
+            <w:r>
+              <w:rPr>
+                <w:rFonts w:asciiTheme="minorHAnsi" w:eastAsiaTheme="minorEastAsia" w:hAnsiTheme="minorHAnsi" w:cstheme="minorBidi"/>
+                <w:noProof/>
+                <w:szCs w:val="22"/>
+              </w:rPr>
+              <w:tab/>
+            </w:r>
+            <w:r>
+              <w:rPr>
+                <w:rStyle w:val="af"/>
+                <w:noProof/>
+              </w:rPr>
+              <w:t>图文排版模块</w:t>
+            </w:r>
+            <w:r>
+              <w:rPr>
+                <w:noProof/>
+                <w:webHidden/>
+              </w:rPr>
+              <w:tab/>
+            </w:r>
+            <w:r>
+              <w:rPr>
+                <w:noProof/>
+                <w:webHidden/>
+              </w:rPr>
+              <w:fldChar w:fldCharType="begin"/>
+            </w:r>
+            <w:r>
+              <w:rPr>
+                <w:noProof/>
+                <w:webHidden/>
+              </w:rPr>
+              <w:instrText xml:space="preserve"> PAGEREF _Toc2282577 \h </w:instrText>
+            </w:r>
+            <w:r>
+              <w:rPr>
+                <w:noProof/>
+                <w:webHidden/>
+              </w:rPr>
+            </w:r>
+            <w:r>
+              <w:rPr>
+                <w:noProof/>
+                <w:webHidden/>
+              </w:rPr>
+              <w:fldChar w:fldCharType="separate"/>
+            </w:r>
+            <w:r>
+              <w:rPr>
+                <w:noProof/>
+                <w:webHidden/>
+              </w:rPr>
+              <w:t>3</w:t>
+            </w:r>
+            <w:r>
+              <w:rPr>
+                <w:noProof/>
+                <w:webHidden/>
+              </w:rPr>
+              <w:fldChar w:fldCharType="end"/>
+            </w:r>
+          </w:hyperlink>
+        </w:p>
+        <w:p>
+          <w:pPr>
+            <w:pStyle w:val="22"/>
+            <w:tabs>
+              <w:tab w:val="left" w:pos="1260"/>
+              <w:tab w:val="right" w:leader="dot" w:pos="8302"/>
+            </w:tabs>
+            <w:rPr>
+              <w:rFonts w:asciiTheme="minorHAnsi" w:eastAsiaTheme="minorEastAsia" w:hAnsiTheme="minorHAnsi" w:cstheme="minorBidi"/>
+              <w:noProof/>
+              <w:szCs w:val="22"/>
+            </w:rPr>
+          </w:pPr>
+          <w:hyperlink w:anchor="_Toc2282578" w:history="1">
+            <w:r>
+              <w:rPr>
+                <w:rStyle w:val="af"/>
+                <w:noProof/>
+              </w:rPr>
+              <w:t>3.2</w:t>
+            </w:r>
+            <w:r>
+              <w:rPr>
+                <w:rFonts w:asciiTheme="minorHAnsi" w:eastAsiaTheme="minorEastAsia" w:hAnsiTheme="minorHAnsi" w:cstheme="minorBidi"/>
+                <w:noProof/>
+                <w:szCs w:val="22"/>
+              </w:rPr>
+              <w:tab/>
+            </w:r>
+            <w:r>
+              <w:rPr>
+                <w:rStyle w:val="af"/>
+                <w:noProof/>
+              </w:rPr>
+              <w:t>用户社区模块</w:t>
+            </w:r>
+            <w:r>
+              <w:rPr>
+                <w:noProof/>
+                <w:webHidden/>
+              </w:rPr>
+              <w:tab/>
+            </w:r>
+            <w:r>
+              <w:rPr>
+                <w:noProof/>
+                <w:webHidden/>
+              </w:rPr>
+              <w:fldChar w:fldCharType="begin"/>
+            </w:r>
+            <w:r>
+              <w:rPr>
+                <w:noProof/>
+                <w:webHidden/>
+              </w:rPr>
+              <w:instrText xml:space="preserve"> PAGEREF _Toc2282578 \h </w:instrText>
+            </w:r>
+            <w:r>
+              <w:rPr>
+                <w:noProof/>
+                <w:webHidden/>
+              </w:rPr>
+            </w:r>
+            <w:r>
+              <w:rPr>
+                <w:noProof/>
+                <w:webHidden/>
+              </w:rPr>
+              <w:fldChar w:fldCharType="separate"/>
+            </w:r>
+            <w:r>
+              <w:rPr>
+                <w:noProof/>
+                <w:webHidden/>
+              </w:rPr>
+              <w:t>3</w:t>
+            </w:r>
+            <w:r>
+              <w:rPr>
+                <w:noProof/>
+                <w:webHidden/>
+              </w:rPr>
+              <w:fldChar w:fldCharType="end"/>
+            </w:r>
+          </w:hyperlink>
+        </w:p>
+        <w:p>
+          <w:pPr>
+            <w:pStyle w:val="1c"/>
+            <w:spacing w:before="31" w:after="31"/>
+            <w:rPr>
+              <w:rFonts w:asciiTheme="minorHAnsi" w:eastAsiaTheme="minorEastAsia" w:hAnsiTheme="minorHAnsi" w:cstheme="minorBidi"/>
+              <w:b w:val="0"/>
+              <w:noProof/>
+              <w:szCs w:val="22"/>
+            </w:rPr>
+          </w:pPr>
+          <w:hyperlink w:anchor="_Toc2282579" w:history="1">
+            <w:r>
+              <w:rPr>
+                <w:rStyle w:val="af"/>
+                <w:noProof/>
+              </w:rPr>
+              <w:t>4</w:t>
+            </w:r>
+            <w:r>
+              <w:rPr>
+                <w:rFonts w:asciiTheme="minorHAnsi" w:eastAsiaTheme="minorEastAsia" w:hAnsiTheme="minorHAnsi" w:cstheme="minorBidi"/>
+                <w:b w:val="0"/>
+                <w:noProof/>
+                <w:szCs w:val="22"/>
+              </w:rPr>
+              <w:tab/>
+            </w:r>
+            <w:r>
+              <w:rPr>
+                <w:rStyle w:val="af"/>
+                <w:noProof/>
+              </w:rPr>
+              <w:t>项目创新点</w:t>
+            </w:r>
+            <w:r>
+              <w:rPr>
+                <w:noProof/>
+                <w:webHidden/>
+              </w:rPr>
+              <w:tab/>
+            </w:r>
+            <w:r>
+              <w:rPr>
+                <w:noProof/>
+                <w:webHidden/>
+              </w:rPr>
+              <w:fldChar w:fldCharType="begin"/>
+            </w:r>
+            <w:r>
+              <w:rPr>
+                <w:noProof/>
+                <w:webHidden/>
+              </w:rPr>
+              <w:instrText xml:space="preserve"> PAGEREF _Toc2282579 \h </w:instrText>
+            </w:r>
+            <w:r>
+              <w:rPr>
+                <w:noProof/>
+                <w:webHidden/>
+              </w:rPr>
+            </w:r>
+            <w:r>
+              <w:rPr>
+                <w:noProof/>
+                <w:webHidden/>
+              </w:rPr>
+              <w:fldChar w:fldCharType="separate"/>
+            </w:r>
+            <w:r>
+              <w:rPr>
+                <w:noProof/>
+                <w:webHidden/>
+              </w:rPr>
+              <w:t>4</w:t>
+            </w:r>
+            <w:r>
+              <w:rPr>
+                <w:noProof/>
+                <w:webHidden/>
+              </w:rPr>
+              <w:fldChar w:fldCharType="end"/>
+            </w:r>
+          </w:hyperlink>
+        </w:p>
+        <w:p>
+          <w:pPr>
+            <w:pStyle w:val="1c"/>
             <w:spacing w:before="31" w:after="31"/>
             <w:rPr>
               <w:rFonts w:asciiTheme="minorHAnsi" w:eastAsiaTheme="minorEastAsia" w:hAnsiTheme="minorHAnsi" w:cstheme="minorBidi"/>
@@ -1514,7 +1785,6 @@
         <w:rPr>
           <w:color w:val="000000"/>
         </w:rPr>
-        <w:lastRenderedPageBreak/>
         <w:t>记录更改历史</w:t>
       </w:r>
     </w:p>
@@ -2158,7 +2428,7 @@
               <w:pStyle w:val="220"/>
               <w:spacing w:before="31" w:after="31"/>
               <w:rPr>
-                <w:rFonts w:eastAsia="宋体" w:hAnsi="Arial" w:hint="eastAsia"/>
+                <w:rFonts w:eastAsia="宋体" w:hAnsi="Arial"/>
                 <w:color w:val="000000"/>
                 <w:sz w:val="21"/>
                 <w:szCs w:val="21"/>
@@ -5380,19 +5650,19 @@
         </w:numPr>
       </w:pPr>
       <w:bookmarkStart w:id="0" w:name="_Toc403425379"/>
-      <w:bookmarkStart w:id="1" w:name="_Toc530429301"/>
-      <w:bookmarkStart w:id="2" w:name="_Toc320869659"/>
-      <w:bookmarkStart w:id="3" w:name="_Toc331238737"/>
-      <w:bookmarkStart w:id="4" w:name="_Toc331243571"/>
-      <w:bookmarkStart w:id="5" w:name="_Toc331243750"/>
-      <w:bookmarkStart w:id="6" w:name="_Toc331545151"/>
-      <w:bookmarkStart w:id="7" w:name="_Toc363084172"/>
+      <w:bookmarkStart w:id="1" w:name="_Toc320869659"/>
+      <w:bookmarkStart w:id="2" w:name="_Toc331238737"/>
+      <w:bookmarkStart w:id="3" w:name="_Toc331243571"/>
+      <w:bookmarkStart w:id="4" w:name="_Toc331243750"/>
+      <w:bookmarkStart w:id="5" w:name="_Toc331545151"/>
+      <w:bookmarkStart w:id="6" w:name="_Toc363084172"/>
+      <w:bookmarkStart w:id="7" w:name="_Toc2282570"/>
       <w:r>
         <w:lastRenderedPageBreak/>
         <w:t>引言</w:t>
       </w:r>
       <w:bookmarkEnd w:id="0"/>
-      <w:bookmarkEnd w:id="1"/>
+      <w:bookmarkEnd w:id="7"/>
     </w:p>
     <w:p>
       <w:pPr>
@@ -5404,7 +5674,7 @@
       <w:bookmarkStart w:id="11" w:name="_Toc331243746"/>
       <w:bookmarkStart w:id="12" w:name="_Toc363084168"/>
       <w:bookmarkStart w:id="13" w:name="_Toc403425380"/>
-      <w:bookmarkStart w:id="14" w:name="_Toc530429302"/>
+      <w:bookmarkStart w:id="14" w:name="_Toc2282571"/>
       <w:r>
         <w:rPr>
           <w:rFonts w:hint="eastAsia"/>
@@ -5461,7 +5731,7 @@
       <w:pPr>
         <w:pStyle w:val="2"/>
       </w:pPr>
-      <w:bookmarkStart w:id="15" w:name="_Toc530429303"/>
+      <w:bookmarkStart w:id="15" w:name="_Toc2282572"/>
       <w:r>
         <w:rPr>
           <w:rFonts w:hint="eastAsia"/>
@@ -5481,12 +5751,12 @@
       <w:bookmarkStart w:id="20" w:name="_Toc331243703"/>
       <w:bookmarkStart w:id="21" w:name="_Toc331243882"/>
       <w:bookmarkStart w:id="22" w:name="_Toc331545160"/>
+      <w:bookmarkEnd w:id="1"/>
       <w:bookmarkEnd w:id="2"/>
       <w:bookmarkEnd w:id="3"/>
       <w:bookmarkEnd w:id="4"/>
       <w:bookmarkEnd w:id="5"/>
       <w:bookmarkEnd w:id="6"/>
-      <w:bookmarkEnd w:id="7"/>
       <w:r>
         <w:rPr>
           <w:rFonts w:hint="eastAsia"/>
@@ -5527,21 +5797,7 @@
         <w:rPr>
           <w:rFonts w:hint="eastAsia"/>
         </w:rPr>
-        <w:t>年，</w:t>
-      </w:r>
-      <w:proofErr w:type="gramStart"/>
-      <w:r>
-        <w:rPr>
-          <w:rFonts w:hint="eastAsia"/>
-        </w:rPr>
-        <w:t>微信公众号</w:t>
-      </w:r>
-      <w:proofErr w:type="gramEnd"/>
-      <w:r>
-        <w:rPr>
-          <w:rFonts w:hint="eastAsia"/>
-        </w:rPr>
-        <w:t>账号数量就已近</w:t>
+        <w:t>年，微信公众号账号数量就已近</w:t>
       </w:r>
       <w:r>
         <w:rPr>
@@ -5576,7 +5832,19 @@
         <w:rPr>
           <w:rFonts w:hint="eastAsia"/>
         </w:rPr>
-        <w:t>结合当下大热的深度学习技术，我们构想出</w:t>
+        <w:t>结合当下大热的深度学习技术，</w:t>
+      </w:r>
+      <w:r>
+        <w:rPr>
+          <w:rFonts w:hint="eastAsia"/>
+        </w:rPr>
+        <w:t>Temage</w:t>
+      </w:r>
+      <w:r>
+        <w:rPr>
+          <w:rFonts w:hint="eastAsia"/>
+        </w:rPr>
+        <w:t>构想出</w:t>
       </w:r>
       <w:r>
         <w:rPr>
@@ -5624,34 +5892,32 @@
       <w:pPr>
         <w:pStyle w:val="1"/>
       </w:pPr>
+      <w:bookmarkStart w:id="23" w:name="_Toc2282573"/>
       <w:r>
         <w:rPr>
           <w:rFonts w:hint="eastAsia"/>
         </w:rPr>
         <w:t>产品分析</w:t>
       </w:r>
+      <w:bookmarkEnd w:id="23"/>
     </w:p>
     <w:p>
       <w:pPr>
         <w:pStyle w:val="2"/>
       </w:pPr>
+      <w:bookmarkStart w:id="24" w:name="_Toc2282574"/>
       <w:r>
         <w:rPr>
           <w:rFonts w:hint="eastAsia"/>
         </w:rPr>
         <w:t>相似产品现状</w:t>
       </w:r>
+      <w:bookmarkEnd w:id="24"/>
     </w:p>
     <w:p>
-      <w:r>
-        <w:rPr>
-          <w:rFonts w:hint="eastAsia"/>
-        </w:rPr>
-        <w:t xml:space="preserve"> </w:t>
-      </w:r>
-      <w:r>
-        <w:t xml:space="preserve">   </w:t>
-      </w:r>
+      <w:pPr>
+        <w:ind w:firstLine="420"/>
+      </w:pPr>
       <w:r>
         <w:rPr>
           <w:rFonts w:hint="eastAsia"/>
@@ -5682,14 +5948,12 @@
         </w:rPr>
         <w:t>有</w:t>
       </w:r>
-      <w:proofErr w:type="spellStart"/>
       <w:r>
         <w:rPr>
           <w:rFonts w:hint="eastAsia"/>
         </w:rPr>
         <w:t>i</w:t>
       </w:r>
-      <w:proofErr w:type="spellEnd"/>
       <w:r>
         <w:rPr>
           <w:rFonts w:hint="eastAsia"/>
@@ -5730,21 +5994,7 @@
         <w:rPr>
           <w:rFonts w:hint="eastAsia"/>
         </w:rPr>
-        <w:t>但是他们对于版式的分类</w:t>
-      </w:r>
-      <w:proofErr w:type="gramStart"/>
-      <w:r>
-        <w:rPr>
-          <w:rFonts w:hint="eastAsia"/>
-        </w:rPr>
-        <w:t>非常</w:t>
-      </w:r>
-      <w:proofErr w:type="gramEnd"/>
-      <w:r>
-        <w:rPr>
-          <w:rFonts w:hint="eastAsia"/>
-        </w:rPr>
-        <w:t>单一，</w:t>
+        <w:t>但是他们对于版式的分类非常单一，</w:t>
       </w:r>
       <w:r>
         <w:rPr>
@@ -5773,17 +6023,139 @@
     </w:p>
     <w:p>
       <w:pPr>
+        <w:ind w:firstLine="420"/>
+      </w:pPr>
+      <w:r>
+        <w:rPr>
+          <w:rFonts w:hint="eastAsia"/>
+        </w:rPr>
+        <w:t>Temage</w:t>
+      </w:r>
+      <w:r>
+        <w:rPr>
+          <w:rFonts w:hint="eastAsia"/>
+        </w:rPr>
+        <w:t>较现有的相似产品有以下优势：</w:t>
+      </w:r>
+    </w:p>
+    <w:p>
+      <w:pPr>
+        <w:pStyle w:val="aff0"/>
+        <w:numPr>
+          <w:ilvl w:val="0"/>
+          <w:numId w:val="16"/>
+        </w:numPr>
+        <w:ind w:firstLineChars="0"/>
+      </w:pPr>
+      <w:r>
+        <w:rPr>
+          <w:rFonts w:hint="eastAsia"/>
+        </w:rPr>
+        <w:t>界面简洁优美，</w:t>
+      </w:r>
+      <w:r>
+        <w:rPr>
+          <w:rFonts w:hint="eastAsia"/>
+        </w:rPr>
+        <w:t>为用户营造愉悦的工作环境；工作流直观易用，降低用户使用门槛；</w:t>
+      </w:r>
+      <w:r>
+        <w:rPr>
+          <w:rFonts w:hint="eastAsia"/>
+        </w:rPr>
+        <w:t>优化</w:t>
+      </w:r>
+      <w:r>
+        <w:rPr>
+          <w:rFonts w:hint="eastAsia"/>
+        </w:rPr>
+        <w:t>Vue</w:t>
+      </w:r>
+      <w:r>
+        <w:t>.js</w:t>
+      </w:r>
+      <w:r>
+        <w:rPr>
+          <w:rFonts w:hint="eastAsia"/>
+        </w:rPr>
+        <w:t>首屏渲染，减少用户等待时间。</w:t>
+      </w:r>
+    </w:p>
+    <w:p>
+      <w:pPr>
+        <w:pStyle w:val="aff0"/>
+        <w:numPr>
+          <w:ilvl w:val="0"/>
+          <w:numId w:val="16"/>
+        </w:numPr>
+        <w:ind w:firstLineChars="0"/>
+      </w:pPr>
+      <w:r>
+        <w:rPr>
+          <w:rFonts w:hint="eastAsia"/>
+        </w:rPr>
+        <w:t>使用双分支模型进行智能图文匹配功能，减少用户对图片和文字的手工排版操作。</w:t>
+      </w:r>
+      <w:r>
+        <w:rPr>
+          <w:rFonts w:hint="eastAsia"/>
+        </w:rPr>
+        <w:t>追踪用户习惯，提供精准服务。</w:t>
+      </w:r>
+    </w:p>
+    <w:p>
+      <w:pPr>
+        <w:pStyle w:val="aff0"/>
+        <w:numPr>
+          <w:ilvl w:val="0"/>
+          <w:numId w:val="16"/>
+        </w:numPr>
+        <w:ind w:firstLineChars="0"/>
+        <w:rPr>
+          <w:rFonts w:hint="eastAsia"/>
+        </w:rPr>
+      </w:pPr>
+      <w:r>
+        <w:rPr>
+          <w:rFonts w:hint="eastAsia"/>
+        </w:rPr>
+        <w:t>在前端应用了</w:t>
+      </w:r>
+      <w:r>
+        <w:rPr>
+          <w:rFonts w:hint="eastAsia"/>
+        </w:rPr>
+        <w:t>Tensorflow</w:t>
+      </w:r>
+      <w:r>
+        <w:t>.js</w:t>
+      </w:r>
+      <w:r>
+        <w:rPr>
+          <w:rFonts w:hint="eastAsia"/>
+        </w:rPr>
+        <w:t>，利用英特尔芯片的强大算力，进行深度学习模型的推断，分摊算力。前后端并行处理提高用户使用体验</w:t>
+      </w:r>
+      <w:r>
+        <w:rPr>
+          <w:rFonts w:hint="eastAsia"/>
+        </w:rPr>
+        <w:t>。</w:t>
+      </w:r>
+    </w:p>
+    <w:p>
+      <w:pPr>
         <w:pStyle w:val="2"/>
-        <w:rPr>
-          <w:rFonts w:hint="eastAsia"/>
-        </w:rPr>
-      </w:pPr>
-      <w:r>
-        <w:rPr>
-          <w:rFonts w:hint="eastAsia"/>
-        </w:rPr>
+      </w:pPr>
+      <w:bookmarkStart w:id="25" w:name="_Toc2282575"/>
+      <w:r>
+        <w:rPr>
+          <w:rFonts w:hint="eastAsia"/>
+        </w:rPr>
+        <w:lastRenderedPageBreak/>
         <w:t>市场分析</w:t>
       </w:r>
+      <w:bookmarkEnd w:id="25"/>
     </w:p>
     <w:bookmarkEnd w:id="16"/>
     <w:bookmarkEnd w:id="17"/>
@@ -5800,7 +6172,19 @@
         <w:rPr>
           <w:rFonts w:hint="eastAsia"/>
         </w:rPr>
-        <w:t>为搜寻用户在图文编辑方便的痛点，我们进行了一定规模的问卷调查，调查总人数</w:t>
+        <w:t>为搜寻用户在图文编辑方便的痛点，</w:t>
+      </w:r>
+      <w:r>
+        <w:rPr>
+          <w:rFonts w:hint="eastAsia"/>
+        </w:rPr>
+        <w:t>Temage</w:t>
+      </w:r>
+      <w:r>
+        <w:rPr>
+          <w:rFonts w:hint="eastAsia"/>
+        </w:rPr>
+        <w:t>进行了一定规模的问卷调查，调查总人数</w:t>
       </w:r>
       <w:r>
         <w:rPr>
@@ -5815,7 +6199,19 @@
         <w:rPr>
           <w:rFonts w:hint="eastAsia"/>
         </w:rPr>
-        <w:t>人，我们分析得到如下用户痛点：</w:t>
+        <w:t>人，</w:t>
+      </w:r>
+      <w:r>
+        <w:rPr>
+          <w:rFonts w:hint="eastAsia"/>
+        </w:rPr>
+        <w:t>Temage</w:t>
+      </w:r>
+      <w:r>
+        <w:rPr>
+          <w:rFonts w:hint="eastAsia"/>
+        </w:rPr>
+        <w:t>分析得到如下用户痛点：</w:t>
       </w:r>
     </w:p>
     <w:p>
@@ -5847,9 +6243,8 @@
           <w:rFonts w:hint="eastAsia"/>
           <w:noProof/>
         </w:rPr>
-        <w:lastRenderedPageBreak/>
         <w:drawing>
-          <wp:inline distT="0" distB="0" distL="114300" distR="114300" wp14:anchorId="53F928ED" wp14:editId="477BE5E9">
+          <wp:inline distT="0" distB="0" distL="114300" distR="114300" wp14:anchorId="53F928ED" wp14:editId="680DC3E2">
             <wp:extent cx="2595880" cy="1906639"/>
             <wp:effectExtent l="0" t="0" r="0" b="0"/>
             <wp:docPr id="7" name="图片 7"/>
@@ -5879,7 +6274,7 @@
                   <pic:spPr bwMode="auto">
                     <a:xfrm>
                       <a:off x="0" y="0"/>
-                      <a:ext cx="2629389" cy="1931251"/>
+                      <a:ext cx="2595880" cy="1906639"/>
                     </a:xfrm>
                     <a:prstGeom prst="rect">
                       <a:avLst/>
@@ -5970,35 +6365,7 @@
         <w:rPr>
           <w:rFonts w:hint="eastAsia"/>
         </w:rPr>
-        <w:t>排版时长</w:t>
-      </w:r>
-      <w:proofErr w:type="gramStart"/>
-      <w:r>
-        <w:rPr>
-          <w:rFonts w:hint="eastAsia"/>
-        </w:rPr>
-        <w:t>占创作</w:t>
-      </w:r>
-      <w:proofErr w:type="gramEnd"/>
-      <w:r>
-        <w:rPr>
-          <w:rFonts w:hint="eastAsia"/>
-        </w:rPr>
-        <w:t>总时</w:t>
-      </w:r>
-      <w:proofErr w:type="gramStart"/>
-      <w:r>
-        <w:rPr>
-          <w:rFonts w:hint="eastAsia"/>
-        </w:rPr>
-        <w:t>长比</w:t>
-      </w:r>
-      <w:proofErr w:type="gramEnd"/>
-      <w:r>
-        <w:rPr>
-          <w:rFonts w:hint="eastAsia"/>
-        </w:rPr>
-        <w:t>例超过</w:t>
+        <w:t>排版时长占创作总时长比例超过</w:t>
       </w:r>
       <w:r>
         <w:rPr>
@@ -6237,19 +6604,19 @@
         </w:rPr>
         <w:t>，达不到良好的效果。</w:t>
       </w:r>
-      <w:bookmarkStart w:id="23" w:name="_Toc530429306"/>
     </w:p>
     <w:p>
       <w:pPr>
         <w:pStyle w:val="1"/>
       </w:pPr>
+      <w:bookmarkStart w:id="26" w:name="_Toc2282576"/>
       <w:r>
         <w:rPr>
           <w:rFonts w:hint="eastAsia"/>
         </w:rPr>
         <w:t>解决方案</w:t>
       </w:r>
-      <w:bookmarkEnd w:id="23"/>
+      <w:bookmarkEnd w:id="26"/>
     </w:p>
     <w:p>
       <w:pPr>
@@ -6259,7 +6626,13 @@
         <w:rPr>
           <w:rFonts w:hint="eastAsia"/>
         </w:rPr>
-        <w:t>为解决用户排版难题，结合当下大热的深度学习技术，我们构想出</w:t>
+        <w:t>为解决用户排版难题，结合当下大热的深度学习技术，本团队</w:t>
+      </w:r>
+      <w:r>
+        <w:rPr>
+          <w:rFonts w:hint="eastAsia"/>
+        </w:rPr>
+        <w:t>构想出</w:t>
       </w:r>
       <w:r>
         <w:rPr>
@@ -6295,22 +6668,25 @@
         <w:rPr>
           <w:rFonts w:hint="eastAsia"/>
         </w:rPr>
-        <w:t>还需要对同时代的版面设计进行学习，紧跟时代设计的风向与潮流。</w:t>
+        <w:t>还需要</w:t>
+      </w:r>
+      <w:r>
+        <w:rPr>
+          <w:rFonts w:hint="eastAsia"/>
+        </w:rPr>
+        <w:lastRenderedPageBreak/>
+        <w:t>对同时代的版面设计进行学习，紧跟时代设计的风向与潮流。</w:t>
       </w:r>
     </w:p>
     <w:p>
       <w:pPr>
         <w:ind w:firstLine="420"/>
         <w:jc w:val="center"/>
-        <w:rPr>
-          <w:rFonts w:hint="eastAsia"/>
-        </w:rPr>
       </w:pPr>
       <w:r>
         <w:rPr>
           <w:noProof/>
         </w:rPr>
-        <w:lastRenderedPageBreak/>
         <w:drawing>
           <wp:inline distT="0" distB="0" distL="0" distR="0" wp14:anchorId="5C46F6CF" wp14:editId="3D55E890">
             <wp:extent cx="5273675" cy="3182620"/>
@@ -6389,7 +6765,23 @@
           <w:sz w:val="18"/>
           <w:szCs w:val="18"/>
         </w:rPr>
-        <w:t>Temage四大功能模块</w:t>
+        <w:t>Temage</w:t>
+      </w:r>
+      <w:r>
+        <w:rPr>
+          <w:rFonts w:ascii="楷体" w:eastAsia="楷体" w:hAnsi="楷体" w:cs="楷体" w:hint="eastAsia"/>
+          <w:sz w:val="18"/>
+          <w:szCs w:val="18"/>
+        </w:rPr>
+        <w:t>两</w:t>
+      </w:r>
+      <w:r>
+        <w:rPr>
+          <w:rFonts w:ascii="楷体" w:eastAsia="楷体" w:hAnsi="楷体" w:cs="楷体" w:hint="eastAsia"/>
+          <w:sz w:val="18"/>
+          <w:szCs w:val="18"/>
+        </w:rPr>
+        <w:t>大功能模块</w:t>
       </w:r>
     </w:p>
     <w:p>
@@ -6454,6 +6846,7 @@
       <w:pPr>
         <w:pStyle w:val="2"/>
       </w:pPr>
+      <w:bookmarkStart w:id="27" w:name="_Toc2282577"/>
       <w:r>
         <w:rPr>
           <w:rFonts w:hint="eastAsia"/>
@@ -6466,6 +6859,7 @@
         </w:rPr>
         <w:t>模块</w:t>
       </w:r>
+      <w:bookmarkEnd w:id="27"/>
     </w:p>
     <w:p>
       <w:pPr>
@@ -6475,9 +6869,6 @@
           <w:numId w:val="15"/>
         </w:numPr>
         <w:ind w:firstLineChars="0"/>
-        <w:rPr>
-          <w:rFonts w:hint="eastAsia"/>
-        </w:rPr>
       </w:pPr>
       <w:r>
         <w:rPr>
@@ -6494,7 +6885,6 @@
         </w:rPr>
         <w:t>使用</w:t>
       </w:r>
-      <w:proofErr w:type="spellStart"/>
       <w:r>
         <w:rPr>
           <w:rFonts w:hint="eastAsia"/>
@@ -6508,14 +6898,7 @@
         <w:rPr>
           <w:rFonts w:hint="eastAsia"/>
         </w:rPr>
-        <w:t>o</w:t>
-      </w:r>
-      <w:proofErr w:type="spellEnd"/>
-      <w:r>
-        <w:rPr>
-          <w:rFonts w:hint="eastAsia"/>
-        </w:rPr>
-        <w:t>+</w:t>
+        <w:t>o+</w:t>
       </w:r>
       <w:r>
         <w:t xml:space="preserve"> TextCNN</w:t>
@@ -6535,9 +6918,6 @@
           <w:numId w:val="15"/>
         </w:numPr>
         <w:ind w:firstLineChars="0"/>
-        <w:rPr>
-          <w:rFonts w:hint="eastAsia"/>
-        </w:rPr>
       </w:pPr>
       <w:r>
         <w:rPr>
@@ -6598,7 +6978,19 @@
         <w:rPr>
           <w:rFonts w:hint="eastAsia"/>
         </w:rPr>
-        <w:t>在基于用户习惯和输入文本向用户推荐文本风格后，用户最终选定风格，我们将对应风格的装饰与文章进行融合。</w:t>
+        <w:t>在基于用户习惯和输入文本向用户推荐文本风格后，用户最终选定风格，</w:t>
+      </w:r>
+      <w:r>
+        <w:rPr>
+          <w:rFonts w:hint="eastAsia"/>
+        </w:rPr>
+        <w:t>Temage</w:t>
+      </w:r>
+      <w:r>
+        <w:rPr>
+          <w:rFonts w:hint="eastAsia"/>
+        </w:rPr>
+        <w:t>将对应风格的装饰与文章进行融合。</w:t>
       </w:r>
     </w:p>
     <w:p>
@@ -6630,6 +7022,7 @@
       <w:pPr>
         <w:pStyle w:val="2"/>
       </w:pPr>
+      <w:bookmarkStart w:id="28" w:name="_Toc2282578"/>
       <w:r>
         <w:rPr>
           <w:rFonts w:hint="eastAsia"/>
@@ -6642,6 +7035,7 @@
         </w:rPr>
         <w:t>模块</w:t>
       </w:r>
+      <w:bookmarkEnd w:id="28"/>
     </w:p>
     <w:p>
       <w:pPr>
@@ -6692,7 +7086,19 @@
         <w:rPr>
           <w:rFonts w:hint="eastAsia"/>
         </w:rPr>
-        <w:t>用户可以在平台中进行搜索，我们将根据关键字推荐相应的产品。</w:t>
+        <w:t>用户可以在平台中进行搜索，</w:t>
+      </w:r>
+      <w:r>
+        <w:rPr>
+          <w:rFonts w:hint="eastAsia"/>
+        </w:rPr>
+        <w:t>Temage</w:t>
+      </w:r>
+      <w:r>
+        <w:rPr>
+          <w:rFonts w:hint="eastAsia"/>
+        </w:rPr>
+        <w:t>将根据关键字推荐相应的产品。</w:t>
       </w:r>
     </w:p>
     <w:p>
@@ -6704,9 +7110,6 @@
         </w:numPr>
         <w:ind w:firstLineChars="0"/>
         <w:jc w:val="left"/>
-        <w:rPr>
-          <w:rFonts w:hint="eastAsia"/>
-        </w:rPr>
       </w:pPr>
       <w:r>
         <w:rPr>
@@ -6733,11 +7136,8 @@
     <w:p>
       <w:pPr>
         <w:pStyle w:val="1"/>
-        <w:rPr>
-          <w:rFonts w:hint="eastAsia"/>
-        </w:rPr>
-      </w:pPr>
-      <w:bookmarkStart w:id="24" w:name="_Toc530429307"/>
+      </w:pPr>
+      <w:bookmarkStart w:id="29" w:name="_Toc2282579"/>
       <w:r>
         <w:rPr>
           <w:rFonts w:hint="eastAsia"/>
@@ -6745,7 +7145,7 @@
         <w:lastRenderedPageBreak/>
         <w:t>项目创新点</w:t>
       </w:r>
-      <w:bookmarkEnd w:id="24"/>
+      <w:bookmarkEnd w:id="29"/>
     </w:p>
     <w:p>
       <w:pPr>
@@ -6812,7 +7212,19 @@
         <w:rPr>
           <w:rFonts w:hint="eastAsia"/>
         </w:rPr>
-        <w:t>在商业理念上，我们保留用户对自己作品的知识产权。用户有公开或交易自己版权的权利，营造一个开放、包容、多样化的创意市场。</w:t>
+        <w:t>在商业理念上，</w:t>
+      </w:r>
+      <w:r>
+        <w:rPr>
+          <w:rFonts w:hint="eastAsia"/>
+        </w:rPr>
+        <w:t>Temage</w:t>
+      </w:r>
+      <w:r>
+        <w:rPr>
+          <w:rFonts w:hint="eastAsia"/>
+        </w:rPr>
+        <w:t>保留用户对自己作品的知识产权。用户有公开或交易自己版权的权利，营造一个开放、包容、多样化的创意市场。</w:t>
       </w:r>
     </w:p>
     <w:p>
@@ -6828,7 +7240,37 @@
         <w:rPr>
           <w:rFonts w:hint="eastAsia"/>
         </w:rPr>
-        <w:t>分布式推断的理念是用户在寻求服务的同时也应提供一定的计算资源。用户本地即前端用</w:t>
+        <w:t>并行</w:t>
+      </w:r>
+      <w:r>
+        <w:rPr>
+          <w:rFonts w:hint="eastAsia"/>
+        </w:rPr>
+        <w:t>推断的理念是用户在寻求服务的同时也应提供一定的计算资源。用户本地</w:t>
+      </w:r>
+      <w:r>
+        <w:rPr>
+          <w:rFonts w:hint="eastAsia"/>
+        </w:rPr>
+        <w:t>设备</w:t>
+      </w:r>
+      <w:r>
+        <w:rPr>
+          <w:rFonts w:hint="eastAsia"/>
+        </w:rPr>
+        <w:t>Intel</w:t>
+      </w:r>
+      <w:r>
+        <w:rPr>
+          <w:rFonts w:hint="eastAsia"/>
+        </w:rPr>
+        <w:t>处理器的强大算力，</w:t>
+      </w:r>
+      <w:r>
+        <w:rPr>
+          <w:rFonts w:hint="eastAsia"/>
+        </w:rPr>
+        <w:t>结合</w:t>
       </w:r>
       <w:r>
         <w:rPr>
@@ -6851,8 +7293,6 @@
         </w:rPr>
         <w:t>eras</w:t>
       </w:r>
-      <w:bookmarkStart w:id="25" w:name="_GoBack"/>
-      <w:bookmarkEnd w:id="25"/>
       <w:r>
         <w:rPr>
           <w:rFonts w:hint="eastAsia"/>
@@ -6876,7 +7316,10 @@
         <w:t>系统在运营过程中会不断地收集用户的反馈和评价，进而动态地更新模型，实现智能排版生成作品风格的时尚性和先进性，保持生成作品的高质量，为用户提供更具潮流性的智能排版服务。</w:t>
       </w:r>
     </w:p>
-    <w:p/>
+    <w:p>
+      <w:bookmarkStart w:id="30" w:name="_GoBack"/>
+      <w:bookmarkEnd w:id="30"/>
+    </w:p>
     <w:sectPr>
       <w:headerReference w:type="default" r:id="rId17"/>
       <w:footerReference w:type="first" r:id="rId18"/>
@@ -6892,7 +7335,7 @@
 </file>
 
 <file path=word/endnotes.xml><?xml version="1.0" encoding="utf-8"?>
-<w:endnotes xmlns:wpc="http://schemas.microsoft.com/office/word/2010/wordprocessingCanvas" xmlns:cx="http://schemas.microsoft.com/office/drawing/2014/chartex" xmlns:cx1="http://schemas.microsoft.com/office/drawing/2015/9/8/chartex" xmlns:cx2="http://schemas.microsoft.com/office/drawing/2015/10/21/chartex" xmlns:cx3="http://schemas.microsoft.com/office/drawing/2016/5/9/chartex" xmlns:cx4="http://schemas.microsoft.com/office/drawing/2016/5/10/chartex" xmlns:cx5="http://schemas.microsoft.com/office/drawing/2016/5/11/chartex" xmlns:cx6="http://schemas.microsoft.com/office/drawing/2016/5/12/chartex" xmlns:cx7="http://schemas.microsoft.com/office/drawing/2016/5/13/chartex" xmlns:cx8="http://schemas.microsoft.com/office/drawing/2016/5/14/chartex" xmlns:mc="http://schemas.openxmlformats.org/markup-compatibility/2006" xmlns:aink="http://schemas.microsoft.com/office/drawing/2016/ink" xmlns:am3d="http://schemas.microsoft.com/office/drawing/2017/model3d" xmlns:o="urn:schemas-microsoft-com:office:office" xmlns:r="http://schemas.openxmlformats.org/officeDocument/2006/relationships" xmlns:m="http://schemas.openxmlformats.org/officeDocument/2006/math" xmlns:v="urn:schemas-microsoft-com:vml" xmlns:wp14="http://schemas.microsoft.com/office/word/2010/wordprocessingDrawing" xmlns:wp="http://schemas.openxmlformats.org/drawingml/2006/wordprocessingDrawing" xmlns:w10="urn:schemas-microsoft-com:office:word" xmlns:w="http://schemas.openxmlformats.org/wordprocessingml/2006/main" xmlns:w14="http://schemas.microsoft.com/office/word/2010/wordml" xmlns:w15="http://schemas.microsoft.com/office/word/2012/wordml" xmlns:w16cid="http://schemas.microsoft.com/office/word/2016/wordml/cid" xmlns:w16se="http://schemas.microsoft.com/office/word/2015/wordml/symex" xmlns:wpg="http://schemas.microsoft.com/office/word/2010/wordprocessingGroup" xmlns:wpi="http://schemas.microsoft.com/office/word/2010/wordprocessingInk" xmlns:wne="http://schemas.microsoft.com/office/word/2006/wordml" xmlns:wps="http://schemas.microsoft.com/office/word/2010/wordprocessingShape" mc:Ignorable="w14 w15 w16se w16cid wp14">
+<w:endnotes xmlns:wpc="http://schemas.microsoft.com/office/word/2010/wordprocessingCanvas" xmlns:cx="http://schemas.microsoft.com/office/drawing/2014/chartex" xmlns:mc="http://schemas.openxmlformats.org/markup-compatibility/2006" xmlns:o="urn:schemas-microsoft-com:office:office" xmlns:r="http://schemas.openxmlformats.org/officeDocument/2006/relationships" xmlns:m="http://schemas.openxmlformats.org/officeDocument/2006/math" xmlns:v="urn:schemas-microsoft-com:vml" xmlns:wp14="http://schemas.microsoft.com/office/word/2010/wordprocessingDrawing" xmlns:wp="http://schemas.openxmlformats.org/drawingml/2006/wordprocessingDrawing" xmlns:w10="urn:schemas-microsoft-com:office:word" xmlns:w="http://schemas.openxmlformats.org/wordprocessingml/2006/main" xmlns:w14="http://schemas.microsoft.com/office/word/2010/wordml" xmlns:w15="http://schemas.microsoft.com/office/word/2012/wordml" xmlns:w16se="http://schemas.microsoft.com/office/word/2015/wordml/symex" xmlns:wpg="http://schemas.microsoft.com/office/word/2010/wordprocessingGroup" xmlns:wpi="http://schemas.microsoft.com/office/word/2010/wordprocessingInk" xmlns:wne="http://schemas.microsoft.com/office/word/2006/wordml" xmlns:wps="http://schemas.microsoft.com/office/word/2010/wordprocessingShape" mc:Ignorable="w14 w15 w16se wp14">
   <w:endnote w:type="separator" w:id="-1">
     <w:p>
       <w:r>
@@ -6911,7 +7354,7 @@
 </file>
 
 <file path=word/footer1.xml><?xml version="1.0" encoding="utf-8"?>
-<w:ftr xmlns:wpc="http://schemas.microsoft.com/office/word/2010/wordprocessingCanvas" xmlns:cx="http://schemas.microsoft.com/office/drawing/2014/chartex" xmlns:cx1="http://schemas.microsoft.com/office/drawing/2015/9/8/chartex" xmlns:cx2="http://schemas.microsoft.com/office/drawing/2015/10/21/chartex" xmlns:cx3="http://schemas.microsoft.com/office/drawing/2016/5/9/chartex" xmlns:cx4="http://schemas.microsoft.com/office/drawing/2016/5/10/chartex" xmlns:cx5="http://schemas.microsoft.com/office/drawing/2016/5/11/chartex" xmlns:cx6="http://schemas.microsoft.com/office/drawing/2016/5/12/chartex" xmlns:cx7="http://schemas.microsoft.com/office/drawing/2016/5/13/chartex" xmlns:cx8="http://schemas.microsoft.com/office/drawing/2016/5/14/chartex" xmlns:mc="http://schemas.openxmlformats.org/markup-compatibility/2006" xmlns:aink="http://schemas.microsoft.com/office/drawing/2016/ink" xmlns:am3d="http://schemas.microsoft.com/office/drawing/2017/model3d" xmlns:o="urn:schemas-microsoft-com:office:office" xmlns:r="http://schemas.openxmlformats.org/officeDocument/2006/relationships" xmlns:m="http://schemas.openxmlformats.org/officeDocument/2006/math" xmlns:v="urn:schemas-microsoft-com:vml" xmlns:wp14="http://schemas.microsoft.com/office/word/2010/wordprocessingDrawing" xmlns:wp="http://schemas.openxmlformats.org/drawingml/2006/wordprocessingDrawing" xmlns:w10="urn:schemas-microsoft-com:office:word" xmlns:w="http://schemas.openxmlformats.org/wordprocessingml/2006/main" xmlns:w14="http://schemas.microsoft.com/office/word/2010/wordml" xmlns:w15="http://schemas.microsoft.com/office/word/2012/wordml" xmlns:w16cid="http://schemas.microsoft.com/office/word/2016/wordml/cid" xmlns:w16se="http://schemas.microsoft.com/office/word/2015/wordml/symex" xmlns:wpg="http://schemas.microsoft.com/office/word/2010/wordprocessingGroup" xmlns:wpi="http://schemas.microsoft.com/office/word/2010/wordprocessingInk" xmlns:wne="http://schemas.microsoft.com/office/word/2006/wordml" xmlns:wps="http://schemas.microsoft.com/office/word/2010/wordprocessingShape" mc:Ignorable="w14 w15 w16se w16cid wp14">
+<w:ftr xmlns:wpc="http://schemas.microsoft.com/office/word/2010/wordprocessingCanvas" xmlns:cx="http://schemas.microsoft.com/office/drawing/2014/chartex" xmlns:mc="http://schemas.openxmlformats.org/markup-compatibility/2006" xmlns:o="urn:schemas-microsoft-com:office:office" xmlns:r="http://schemas.openxmlformats.org/officeDocument/2006/relationships" xmlns:m="http://schemas.openxmlformats.org/officeDocument/2006/math" xmlns:v="urn:schemas-microsoft-com:vml" xmlns:wp14="http://schemas.microsoft.com/office/word/2010/wordprocessingDrawing" xmlns:wp="http://schemas.openxmlformats.org/drawingml/2006/wordprocessingDrawing" xmlns:w10="urn:schemas-microsoft-com:office:word" xmlns:w="http://schemas.openxmlformats.org/wordprocessingml/2006/main" xmlns:w14="http://schemas.microsoft.com/office/word/2010/wordml" xmlns:w15="http://schemas.microsoft.com/office/word/2012/wordml" xmlns:w16se="http://schemas.microsoft.com/office/word/2015/wordml/symex" xmlns:wpg="http://schemas.microsoft.com/office/word/2010/wordprocessingGroup" xmlns:wpi="http://schemas.microsoft.com/office/word/2010/wordprocessingInk" xmlns:wne="http://schemas.microsoft.com/office/word/2006/wordml" xmlns:wps="http://schemas.microsoft.com/office/word/2010/wordprocessingShape" mc:Ignorable="w14 w15 w16se wp14">
   <w:sdt>
     <w:sdtPr>
       <w:id w:val="1632749094"/>
@@ -6941,7 +7384,7 @@
             <w:noProof/>
             <w:lang w:val="zh-CN"/>
           </w:rPr>
-          <w:t>II</w:t>
+          <w:t>4</w:t>
         </w:r>
         <w:r>
           <w:rPr>
@@ -6962,7 +7405,7 @@
 </file>
 
 <file path=word/footer2.xml><?xml version="1.0" encoding="utf-8"?>
-<w:ftr xmlns:wpc="http://schemas.microsoft.com/office/word/2010/wordprocessingCanvas" xmlns:cx="http://schemas.microsoft.com/office/drawing/2014/chartex" xmlns:cx1="http://schemas.microsoft.com/office/drawing/2015/9/8/chartex" xmlns:cx2="http://schemas.microsoft.com/office/drawing/2015/10/21/chartex" xmlns:cx3="http://schemas.microsoft.com/office/drawing/2016/5/9/chartex" xmlns:cx4="http://schemas.microsoft.com/office/drawing/2016/5/10/chartex" xmlns:cx5="http://schemas.microsoft.com/office/drawing/2016/5/11/chartex" xmlns:cx6="http://schemas.microsoft.com/office/drawing/2016/5/12/chartex" xmlns:cx7="http://schemas.microsoft.com/office/drawing/2016/5/13/chartex" xmlns:cx8="http://schemas.microsoft.com/office/drawing/2016/5/14/chartex" xmlns:mc="http://schemas.openxmlformats.org/markup-compatibility/2006" xmlns:aink="http://schemas.microsoft.com/office/drawing/2016/ink" xmlns:am3d="http://schemas.microsoft.com/office/drawing/2017/model3d" xmlns:o="urn:schemas-microsoft-com:office:office" xmlns:r="http://schemas.openxmlformats.org/officeDocument/2006/relationships" xmlns:m="http://schemas.openxmlformats.org/officeDocument/2006/math" xmlns:v="urn:schemas-microsoft-com:vml" xmlns:wp14="http://schemas.microsoft.com/office/word/2010/wordprocessingDrawing" xmlns:wp="http://schemas.openxmlformats.org/drawingml/2006/wordprocessingDrawing" xmlns:w10="urn:schemas-microsoft-com:office:word" xmlns:w="http://schemas.openxmlformats.org/wordprocessingml/2006/main" xmlns:w14="http://schemas.microsoft.com/office/word/2010/wordml" xmlns:w15="http://schemas.microsoft.com/office/word/2012/wordml" xmlns:w16cid="http://schemas.microsoft.com/office/word/2016/wordml/cid" xmlns:w16se="http://schemas.microsoft.com/office/word/2015/wordml/symex" xmlns:wpg="http://schemas.microsoft.com/office/word/2010/wordprocessingGroup" xmlns:wpi="http://schemas.microsoft.com/office/word/2010/wordprocessingInk" xmlns:wne="http://schemas.microsoft.com/office/word/2006/wordml" xmlns:wps="http://schemas.microsoft.com/office/word/2010/wordprocessingShape" mc:Ignorable="w14 w15 w16se w16cid wp14">
+<w:ftr xmlns:wpc="http://schemas.microsoft.com/office/word/2010/wordprocessingCanvas" xmlns:cx="http://schemas.microsoft.com/office/drawing/2014/chartex" xmlns:mc="http://schemas.openxmlformats.org/markup-compatibility/2006" xmlns:o="urn:schemas-microsoft-com:office:office" xmlns:r="http://schemas.openxmlformats.org/officeDocument/2006/relationships" xmlns:m="http://schemas.openxmlformats.org/officeDocument/2006/math" xmlns:v="urn:schemas-microsoft-com:vml" xmlns:wp14="http://schemas.microsoft.com/office/word/2010/wordprocessingDrawing" xmlns:wp="http://schemas.openxmlformats.org/drawingml/2006/wordprocessingDrawing" xmlns:w10="urn:schemas-microsoft-com:office:word" xmlns:w="http://schemas.openxmlformats.org/wordprocessingml/2006/main" xmlns:w14="http://schemas.microsoft.com/office/word/2010/wordml" xmlns:w15="http://schemas.microsoft.com/office/word/2012/wordml" xmlns:w16se="http://schemas.microsoft.com/office/word/2015/wordml/symex" xmlns:wpg="http://schemas.microsoft.com/office/word/2010/wordprocessingGroup" xmlns:wpi="http://schemas.microsoft.com/office/word/2010/wordprocessingInk" xmlns:wne="http://schemas.microsoft.com/office/word/2006/wordml" xmlns:wps="http://schemas.microsoft.com/office/word/2010/wordprocessingShape" mc:Ignorable="w14 w15 w16se wp14">
   <w:p>
     <w:pPr>
       <w:pStyle w:val="a6"/>
@@ -7012,7 +7455,7 @@
 </file>
 
 <file path=word/footer3.xml><?xml version="1.0" encoding="utf-8"?>
-<w:ftr xmlns:wpc="http://schemas.microsoft.com/office/word/2010/wordprocessingCanvas" xmlns:cx="http://schemas.microsoft.com/office/drawing/2014/chartex" xmlns:cx1="http://schemas.microsoft.com/office/drawing/2015/9/8/chartex" xmlns:cx2="http://schemas.microsoft.com/office/drawing/2015/10/21/chartex" xmlns:cx3="http://schemas.microsoft.com/office/drawing/2016/5/9/chartex" xmlns:cx4="http://schemas.microsoft.com/office/drawing/2016/5/10/chartex" xmlns:cx5="http://schemas.microsoft.com/office/drawing/2016/5/11/chartex" xmlns:cx6="http://schemas.microsoft.com/office/drawing/2016/5/12/chartex" xmlns:cx7="http://schemas.microsoft.com/office/drawing/2016/5/13/chartex" xmlns:cx8="http://schemas.microsoft.com/office/drawing/2016/5/14/chartex" xmlns:mc="http://schemas.openxmlformats.org/markup-compatibility/2006" xmlns:aink="http://schemas.microsoft.com/office/drawing/2016/ink" xmlns:am3d="http://schemas.microsoft.com/office/drawing/2017/model3d" xmlns:o="urn:schemas-microsoft-com:office:office" xmlns:r="http://schemas.openxmlformats.org/officeDocument/2006/relationships" xmlns:m="http://schemas.openxmlformats.org/officeDocument/2006/math" xmlns:v="urn:schemas-microsoft-com:vml" xmlns:wp14="http://schemas.microsoft.com/office/word/2010/wordprocessingDrawing" xmlns:wp="http://schemas.openxmlformats.org/drawingml/2006/wordprocessingDrawing" xmlns:w10="urn:schemas-microsoft-com:office:word" xmlns:w="http://schemas.openxmlformats.org/wordprocessingml/2006/main" xmlns:w14="http://schemas.microsoft.com/office/word/2010/wordml" xmlns:w15="http://schemas.microsoft.com/office/word/2012/wordml" xmlns:w16cid="http://schemas.microsoft.com/office/word/2016/wordml/cid" xmlns:w16se="http://schemas.microsoft.com/office/word/2015/wordml/symex" xmlns:wpg="http://schemas.microsoft.com/office/word/2010/wordprocessingGroup" xmlns:wpi="http://schemas.microsoft.com/office/word/2010/wordprocessingInk" xmlns:wne="http://schemas.microsoft.com/office/word/2006/wordml" xmlns:wps="http://schemas.microsoft.com/office/word/2010/wordprocessingShape" mc:Ignorable="w14 w15 w16se w16cid wp14">
+<w:ftr xmlns:wpc="http://schemas.microsoft.com/office/word/2010/wordprocessingCanvas" xmlns:cx="http://schemas.microsoft.com/office/drawing/2014/chartex" xmlns:mc="http://schemas.openxmlformats.org/markup-compatibility/2006" xmlns:o="urn:schemas-microsoft-com:office:office" xmlns:r="http://schemas.openxmlformats.org/officeDocument/2006/relationships" xmlns:m="http://schemas.openxmlformats.org/officeDocument/2006/math" xmlns:v="urn:schemas-microsoft-com:vml" xmlns:wp14="http://schemas.microsoft.com/office/word/2010/wordprocessingDrawing" xmlns:wp="http://schemas.openxmlformats.org/drawingml/2006/wordprocessingDrawing" xmlns:w10="urn:schemas-microsoft-com:office:word" xmlns:w="http://schemas.openxmlformats.org/wordprocessingml/2006/main" xmlns:w14="http://schemas.microsoft.com/office/word/2010/wordml" xmlns:w15="http://schemas.microsoft.com/office/word/2012/wordml" xmlns:w16se="http://schemas.microsoft.com/office/word/2015/wordml/symex" xmlns:wpg="http://schemas.microsoft.com/office/word/2010/wordprocessingGroup" xmlns:wpi="http://schemas.microsoft.com/office/word/2010/wordprocessingInk" xmlns:wne="http://schemas.microsoft.com/office/word/2006/wordml" xmlns:wps="http://schemas.microsoft.com/office/word/2010/wordprocessingShape" mc:Ignorable="w14 w15 w16se wp14">
   <w:p>
     <w:pPr>
       <w:pStyle w:val="a6"/>
@@ -7062,7 +7505,7 @@
 </file>
 
 <file path=word/footnotes.xml><?xml version="1.0" encoding="utf-8"?>
-<w:footnotes xmlns:wpc="http://schemas.microsoft.com/office/word/2010/wordprocessingCanvas" xmlns:cx="http://schemas.microsoft.com/office/drawing/2014/chartex" xmlns:cx1="http://schemas.microsoft.com/office/drawing/2015/9/8/chartex" xmlns:cx2="http://schemas.microsoft.com/office/drawing/2015/10/21/chartex" xmlns:cx3="http://schemas.microsoft.com/office/drawing/2016/5/9/chartex" xmlns:cx4="http://schemas.microsoft.com/office/drawing/2016/5/10/chartex" xmlns:cx5="http://schemas.microsoft.com/office/drawing/2016/5/11/chartex" xmlns:cx6="http://schemas.microsoft.com/office/drawing/2016/5/12/chartex" xmlns:cx7="http://schemas.microsoft.com/office/drawing/2016/5/13/chartex" xmlns:cx8="http://schemas.microsoft.com/office/drawing/2016/5/14/chartex" xmlns:mc="http://schemas.openxmlformats.org/markup-compatibility/2006" xmlns:aink="http://schemas.microsoft.com/office/drawing/2016/ink" xmlns:am3d="http://schemas.microsoft.com/office/drawing/2017/model3d" xmlns:o="urn:schemas-microsoft-com:office:office" xmlns:r="http://schemas.openxmlformats.org/officeDocument/2006/relationships" xmlns:m="http://schemas.openxmlformats.org/officeDocument/2006/math" xmlns:v="urn:schemas-microsoft-com:vml" xmlns:wp14="http://schemas.microsoft.com/office/word/2010/wordprocessingDrawing" xmlns:wp="http://schemas.openxmlformats.org/drawingml/2006/wordprocessingDrawing" xmlns:w10="urn:schemas-microsoft-com:office:word" xmlns:w="http://schemas.openxmlformats.org/wordprocessingml/2006/main" xmlns:w14="http://schemas.microsoft.com/office/word/2010/wordml" xmlns:w15="http://schemas.microsoft.com/office/word/2012/wordml" xmlns:w16cid="http://schemas.microsoft.com/office/word/2016/wordml/cid" xmlns:w16se="http://schemas.microsoft.com/office/word/2015/wordml/symex" xmlns:wpg="http://schemas.microsoft.com/office/word/2010/wordprocessingGroup" xmlns:wpi="http://schemas.microsoft.com/office/word/2010/wordprocessingInk" xmlns:wne="http://schemas.microsoft.com/office/word/2006/wordml" xmlns:wps="http://schemas.microsoft.com/office/word/2010/wordprocessingShape" mc:Ignorable="w14 w15 w16se w16cid wp14">
+<w:footnotes xmlns:wpc="http://schemas.microsoft.com/office/word/2010/wordprocessingCanvas" xmlns:cx="http://schemas.microsoft.com/office/drawing/2014/chartex" xmlns:mc="http://schemas.openxmlformats.org/markup-compatibility/2006" xmlns:o="urn:schemas-microsoft-com:office:office" xmlns:r="http://schemas.openxmlformats.org/officeDocument/2006/relationships" xmlns:m="http://schemas.openxmlformats.org/officeDocument/2006/math" xmlns:v="urn:schemas-microsoft-com:vml" xmlns:wp14="http://schemas.microsoft.com/office/word/2010/wordprocessingDrawing" xmlns:wp="http://schemas.openxmlformats.org/drawingml/2006/wordprocessingDrawing" xmlns:w10="urn:schemas-microsoft-com:office:word" xmlns:w="http://schemas.openxmlformats.org/wordprocessingml/2006/main" xmlns:w14="http://schemas.microsoft.com/office/word/2010/wordml" xmlns:w15="http://schemas.microsoft.com/office/word/2012/wordml" xmlns:w16se="http://schemas.microsoft.com/office/word/2015/wordml/symex" xmlns:wpg="http://schemas.microsoft.com/office/word/2010/wordprocessingGroup" xmlns:wpi="http://schemas.microsoft.com/office/word/2010/wordprocessingInk" xmlns:wne="http://schemas.microsoft.com/office/word/2006/wordml" xmlns:wps="http://schemas.microsoft.com/office/word/2010/wordprocessingShape" mc:Ignorable="w14 w15 w16se wp14">
   <w:footnote w:type="separator" w:id="-1">
     <w:p>
       <w:r>
@@ -7081,20 +7524,18 @@
 </file>
 
 <file path=word/header1.xml><?xml version="1.0" encoding="utf-8"?>
-<w:hdr xmlns:wpc="http://schemas.microsoft.com/office/word/2010/wordprocessingCanvas" xmlns:cx="http://schemas.microsoft.com/office/drawing/2014/chartex" xmlns:cx1="http://schemas.microsoft.com/office/drawing/2015/9/8/chartex" xmlns:cx2="http://schemas.microsoft.com/office/drawing/2015/10/21/chartex" xmlns:cx3="http://schemas.microsoft.com/office/drawing/2016/5/9/chartex" xmlns:cx4="http://schemas.microsoft.com/office/drawing/2016/5/10/chartex" xmlns:cx5="http://schemas.microsoft.com/office/drawing/2016/5/11/chartex" xmlns:cx6="http://schemas.microsoft.com/office/drawing/2016/5/12/chartex" xmlns:cx7="http://schemas.microsoft.com/office/drawing/2016/5/13/chartex" xmlns:cx8="http://schemas.microsoft.com/office/drawing/2016/5/14/chartex" xmlns:mc="http://schemas.openxmlformats.org/markup-compatibility/2006" xmlns:aink="http://schemas.microsoft.com/office/drawing/2016/ink" xmlns:am3d="http://schemas.microsoft.com/office/drawing/2017/model3d" xmlns:o="urn:schemas-microsoft-com:office:office" xmlns:r="http://schemas.openxmlformats.org/officeDocument/2006/relationships" xmlns:m="http://schemas.openxmlformats.org/officeDocument/2006/math" xmlns:v="urn:schemas-microsoft-com:vml" xmlns:wp14="http://schemas.microsoft.com/office/word/2010/wordprocessingDrawing" xmlns:wp="http://schemas.openxmlformats.org/drawingml/2006/wordprocessingDrawing" xmlns:w10="urn:schemas-microsoft-com:office:word" xmlns:w="http://schemas.openxmlformats.org/wordprocessingml/2006/main" xmlns:w14="http://schemas.microsoft.com/office/word/2010/wordml" xmlns:w15="http://schemas.microsoft.com/office/word/2012/wordml" xmlns:w16cid="http://schemas.microsoft.com/office/word/2016/wordml/cid" xmlns:w16se="http://schemas.microsoft.com/office/word/2015/wordml/symex" xmlns:wpg="http://schemas.microsoft.com/office/word/2010/wordprocessingGroup" xmlns:wpi="http://schemas.microsoft.com/office/word/2010/wordprocessingInk" xmlns:wne="http://schemas.microsoft.com/office/word/2006/wordml" xmlns:wps="http://schemas.microsoft.com/office/word/2010/wordprocessingShape" mc:Ignorable="w14 w15 w16se w16cid wp14">
+<w:hdr xmlns:wpc="http://schemas.microsoft.com/office/word/2010/wordprocessingCanvas" xmlns:cx="http://schemas.microsoft.com/office/drawing/2014/chartex" xmlns:mc="http://schemas.openxmlformats.org/markup-compatibility/2006" xmlns:o="urn:schemas-microsoft-com:office:office" xmlns:r="http://schemas.openxmlformats.org/officeDocument/2006/relationships" xmlns:m="http://schemas.openxmlformats.org/officeDocument/2006/math" xmlns:v="urn:schemas-microsoft-com:vml" xmlns:wp14="http://schemas.microsoft.com/office/word/2010/wordprocessingDrawing" xmlns:wp="http://schemas.openxmlformats.org/drawingml/2006/wordprocessingDrawing" xmlns:w10="urn:schemas-microsoft-com:office:word" xmlns:w="http://schemas.openxmlformats.org/wordprocessingml/2006/main" xmlns:w14="http://schemas.microsoft.com/office/word/2010/wordml" xmlns:w15="http://schemas.microsoft.com/office/word/2012/wordml" xmlns:w16se="http://schemas.microsoft.com/office/word/2015/wordml/symex" xmlns:wpg="http://schemas.microsoft.com/office/word/2010/wordprocessingGroup" xmlns:wpi="http://schemas.microsoft.com/office/word/2010/wordprocessingInk" xmlns:wne="http://schemas.microsoft.com/office/word/2006/wordml" xmlns:wps="http://schemas.microsoft.com/office/word/2010/wordprocessingShape" mc:Ignorable="w14 w15 w16se wp14">
   <w:p>
     <w:pPr>
       <w:pStyle w:val="a4"/>
       <w:jc w:val="both"/>
     </w:pPr>
-    <w:proofErr w:type="gramStart"/>
     <w:r>
       <w:rPr>
         <w:rFonts w:hint="eastAsia"/>
       </w:rPr>
       <w:t>图美集</w:t>
     </w:r>
-    <w:proofErr w:type="gramEnd"/>
     <w:r>
       <w:t xml:space="preserve">                                    </w:t>
     </w:r>
@@ -7147,20 +7588,18 @@
 </file>
 
 <file path=word/header2.xml><?xml version="1.0" encoding="utf-8"?>
-<w:hdr xmlns:wpc="http://schemas.microsoft.com/office/word/2010/wordprocessingCanvas" xmlns:cx="http://schemas.microsoft.com/office/drawing/2014/chartex" xmlns:cx1="http://schemas.microsoft.com/office/drawing/2015/9/8/chartex" xmlns:cx2="http://schemas.microsoft.com/office/drawing/2015/10/21/chartex" xmlns:cx3="http://schemas.microsoft.com/office/drawing/2016/5/9/chartex" xmlns:cx4="http://schemas.microsoft.com/office/drawing/2016/5/10/chartex" xmlns:cx5="http://schemas.microsoft.com/office/drawing/2016/5/11/chartex" xmlns:cx6="http://schemas.microsoft.com/office/drawing/2016/5/12/chartex" xmlns:cx7="http://schemas.microsoft.com/office/drawing/2016/5/13/chartex" xmlns:cx8="http://schemas.microsoft.com/office/drawing/2016/5/14/chartex" xmlns:mc="http://schemas.openxmlformats.org/markup-compatibility/2006" xmlns:aink="http://schemas.microsoft.com/office/drawing/2016/ink" xmlns:am3d="http://schemas.microsoft.com/office/drawing/2017/model3d" xmlns:o="urn:schemas-microsoft-com:office:office" xmlns:r="http://schemas.openxmlformats.org/officeDocument/2006/relationships" xmlns:m="http://schemas.openxmlformats.org/officeDocument/2006/math" xmlns:v="urn:schemas-microsoft-com:vml" xmlns:wp14="http://schemas.microsoft.com/office/word/2010/wordprocessingDrawing" xmlns:wp="http://schemas.openxmlformats.org/drawingml/2006/wordprocessingDrawing" xmlns:w10="urn:schemas-microsoft-com:office:word" xmlns:w="http://schemas.openxmlformats.org/wordprocessingml/2006/main" xmlns:w14="http://schemas.microsoft.com/office/word/2010/wordml" xmlns:w15="http://schemas.microsoft.com/office/word/2012/wordml" xmlns:w16cid="http://schemas.microsoft.com/office/word/2016/wordml/cid" xmlns:w16se="http://schemas.microsoft.com/office/word/2015/wordml/symex" xmlns:wpg="http://schemas.microsoft.com/office/word/2010/wordprocessingGroup" xmlns:wpi="http://schemas.microsoft.com/office/word/2010/wordprocessingInk" xmlns:wne="http://schemas.microsoft.com/office/word/2006/wordml" xmlns:wps="http://schemas.microsoft.com/office/word/2010/wordprocessingShape" mc:Ignorable="w14 w15 w16se w16cid wp14">
+<w:hdr xmlns:wpc="http://schemas.microsoft.com/office/word/2010/wordprocessingCanvas" xmlns:cx="http://schemas.microsoft.com/office/drawing/2014/chartex" xmlns:mc="http://schemas.openxmlformats.org/markup-compatibility/2006" xmlns:o="urn:schemas-microsoft-com:office:office" xmlns:r="http://schemas.openxmlformats.org/officeDocument/2006/relationships" xmlns:m="http://schemas.openxmlformats.org/officeDocument/2006/math" xmlns:v="urn:schemas-microsoft-com:vml" xmlns:wp14="http://schemas.microsoft.com/office/word/2010/wordprocessingDrawing" xmlns:wp="http://schemas.openxmlformats.org/drawingml/2006/wordprocessingDrawing" xmlns:w10="urn:schemas-microsoft-com:office:word" xmlns:w="http://schemas.openxmlformats.org/wordprocessingml/2006/main" xmlns:w14="http://schemas.microsoft.com/office/word/2010/wordml" xmlns:w15="http://schemas.microsoft.com/office/word/2012/wordml" xmlns:w16se="http://schemas.microsoft.com/office/word/2015/wordml/symex" xmlns:wpg="http://schemas.microsoft.com/office/word/2010/wordprocessingGroup" xmlns:wpi="http://schemas.microsoft.com/office/word/2010/wordprocessingInk" xmlns:wne="http://schemas.microsoft.com/office/word/2006/wordml" xmlns:wps="http://schemas.microsoft.com/office/word/2010/wordprocessingShape" mc:Ignorable="w14 w15 w16se wp14">
   <w:p>
     <w:pPr>
       <w:pStyle w:val="a4"/>
       <w:jc w:val="both"/>
     </w:pPr>
-    <w:proofErr w:type="gramStart"/>
     <w:r>
       <w:rPr>
         <w:rFonts w:hint="eastAsia"/>
       </w:rPr>
       <w:t>图美集</w:t>
     </w:r>
-    <w:proofErr w:type="gramEnd"/>
     <w:r>
       <w:t xml:space="preserve">                                    </w:t>
     </w:r>
@@ -7206,7 +7645,7 @@
 </file>
 
 <file path=word/numbering.xml><?xml version="1.0" encoding="utf-8"?>
-<w:numbering xmlns:wpc="http://schemas.microsoft.com/office/word/2010/wordprocessingCanvas" xmlns:cx="http://schemas.microsoft.com/office/drawing/2014/chartex" xmlns:cx1="http://schemas.microsoft.com/office/drawing/2015/9/8/chartex" xmlns:cx2="http://schemas.microsoft.com/office/drawing/2015/10/21/chartex" xmlns:cx3="http://schemas.microsoft.com/office/drawing/2016/5/9/chartex" xmlns:cx4="http://schemas.microsoft.com/office/drawing/2016/5/10/chartex" xmlns:cx5="http://schemas.microsoft.com/office/drawing/2016/5/11/chartex" xmlns:cx6="http://schemas.microsoft.com/office/drawing/2016/5/12/chartex" xmlns:cx7="http://schemas.microsoft.com/office/drawing/2016/5/13/chartex" xmlns:cx8="http://schemas.microsoft.com/office/drawing/2016/5/14/chartex" xmlns:mc="http://schemas.openxmlformats.org/markup-compatibility/2006" xmlns:aink="http://schemas.microsoft.com/office/drawing/2016/ink" xmlns:am3d="http://schemas.microsoft.com/office/drawing/2017/model3d" xmlns:o="urn:schemas-microsoft-com:office:office" xmlns:r="http://schemas.openxmlformats.org/officeDocument/2006/relationships" xmlns:m="http://schemas.openxmlformats.org/officeDocument/2006/math" xmlns:v="urn:schemas-microsoft-com:vml" xmlns:wp14="http://schemas.microsoft.com/office/word/2010/wordprocessingDrawing" xmlns:wp="http://schemas.openxmlformats.org/drawingml/2006/wordprocessingDrawing" xmlns:w10="urn:schemas-microsoft-com:office:word" xmlns:w="http://schemas.openxmlformats.org/wordprocessingml/2006/main" xmlns:w14="http://schemas.microsoft.com/office/word/2010/wordml" xmlns:w15="http://schemas.microsoft.com/office/word/2012/wordml" xmlns:w16cid="http://schemas.microsoft.com/office/word/2016/wordml/cid" xmlns:w16se="http://schemas.microsoft.com/office/word/2015/wordml/symex" xmlns:wpg="http://schemas.microsoft.com/office/word/2010/wordprocessingGroup" xmlns:wpi="http://schemas.microsoft.com/office/word/2010/wordprocessingInk" xmlns:wne="http://schemas.microsoft.com/office/word/2006/wordml" xmlns:wps="http://schemas.microsoft.com/office/word/2010/wordprocessingShape" mc:Ignorable="w14 w15 w16se w16cid wp14">
+<w:numbering xmlns:wpc="http://schemas.microsoft.com/office/word/2010/wordprocessingCanvas" xmlns:cx="http://schemas.microsoft.com/office/drawing/2014/chartex" xmlns:mc="http://schemas.openxmlformats.org/markup-compatibility/2006" xmlns:o="urn:schemas-microsoft-com:office:office" xmlns:r="http://schemas.openxmlformats.org/officeDocument/2006/relationships" xmlns:m="http://schemas.openxmlformats.org/officeDocument/2006/math" xmlns:v="urn:schemas-microsoft-com:vml" xmlns:wp14="http://schemas.microsoft.com/office/word/2010/wordprocessingDrawing" xmlns:wp="http://schemas.openxmlformats.org/drawingml/2006/wordprocessingDrawing" xmlns:w10="urn:schemas-microsoft-com:office:word" xmlns:w="http://schemas.openxmlformats.org/wordprocessingml/2006/main" xmlns:w14="http://schemas.microsoft.com/office/word/2010/wordml" xmlns:w15="http://schemas.microsoft.com/office/word/2012/wordml" xmlns:w16se="http://schemas.microsoft.com/office/word/2015/wordml/symex" xmlns:wpg="http://schemas.microsoft.com/office/word/2010/wordprocessingGroup" xmlns:wpi="http://schemas.microsoft.com/office/word/2010/wordprocessingInk" xmlns:wne="http://schemas.microsoft.com/office/word/2006/wordml" xmlns:wps="http://schemas.microsoft.com/office/word/2010/wordprocessingShape" mc:Ignorable="w14 w15 w16se wp14">
   <w:abstractNum w:abstractNumId="0" w15:restartNumberingAfterBreak="0">
     <w:nsid w:val="FFFFFF88"/>
     <w:multiLevelType w:val="singleLevel"/>
@@ -7540,16 +7979,16 @@
     </w:lvl>
   </w:abstractNum>
   <w:abstractNum w:abstractNumId="4" w15:restartNumberingAfterBreak="0">
-    <w:nsid w:val="34A60AA9"/>
+    <w:nsid w:val="1CC02BCD"/>
     <w:multiLevelType w:val="hybridMultilevel"/>
-    <w:tmpl w:val="219A70C2"/>
-    <w:lvl w:ilvl="0" w:tplc="C406C460">
+    <w:tmpl w:val="69D47FBE"/>
+    <w:lvl w:ilvl="0" w:tplc="BE74F8D4">
       <w:start w:val="1"/>
       <w:numFmt w:val="decimal"/>
       <w:lvlText w:val="%1."/>
       <w:lvlJc w:val="left"/>
       <w:pPr>
-        <w:ind w:left="720" w:hanging="360"/>
+        <w:ind w:left="780" w:hanging="360"/>
       </w:pPr>
       <w:rPr>
         <w:rFonts w:hint="default"/>
@@ -7561,7 +8000,7 @@
       <w:lvlText w:val="%2)"/>
       <w:lvlJc w:val="left"/>
       <w:pPr>
-        <w:ind w:left="1200" w:hanging="420"/>
+        <w:ind w:left="1260" w:hanging="420"/>
       </w:pPr>
     </w:lvl>
     <w:lvl w:ilvl="2" w:tplc="0409001B" w:tentative="1">
@@ -7570,7 +8009,7 @@
       <w:lvlText w:val="%3."/>
       <w:lvlJc w:val="right"/>
       <w:pPr>
-        <w:ind w:left="1620" w:hanging="420"/>
+        <w:ind w:left="1680" w:hanging="420"/>
       </w:pPr>
     </w:lvl>
     <w:lvl w:ilvl="3" w:tplc="0409000F" w:tentative="1">
@@ -7579,7 +8018,7 @@
       <w:lvlText w:val="%4."/>
       <w:lvlJc w:val="left"/>
       <w:pPr>
-        <w:ind w:left="2040" w:hanging="420"/>
+        <w:ind w:left="2100" w:hanging="420"/>
       </w:pPr>
     </w:lvl>
     <w:lvl w:ilvl="4" w:tplc="04090019" w:tentative="1">
@@ -7588,7 +8027,7 @@
       <w:lvlText w:val="%5)"/>
       <w:lvlJc w:val="left"/>
       <w:pPr>
-        <w:ind w:left="2460" w:hanging="420"/>
+        <w:ind w:left="2520" w:hanging="420"/>
       </w:pPr>
     </w:lvl>
     <w:lvl w:ilvl="5" w:tplc="0409001B" w:tentative="1">
@@ -7597,7 +8036,7 @@
       <w:lvlText w:val="%6."/>
       <w:lvlJc w:val="right"/>
       <w:pPr>
-        <w:ind w:left="2880" w:hanging="420"/>
+        <w:ind w:left="2940" w:hanging="420"/>
       </w:pPr>
     </w:lvl>
     <w:lvl w:ilvl="6" w:tplc="0409000F" w:tentative="1">
@@ -7606,7 +8045,7 @@
       <w:lvlText w:val="%7."/>
       <w:lvlJc w:val="left"/>
       <w:pPr>
-        <w:ind w:left="3300" w:hanging="420"/>
+        <w:ind w:left="3360" w:hanging="420"/>
       </w:pPr>
     </w:lvl>
     <w:lvl w:ilvl="7" w:tplc="04090019" w:tentative="1">
@@ -7615,7 +8054,7 @@
       <w:lvlText w:val="%8)"/>
       <w:lvlJc w:val="left"/>
       <w:pPr>
-        <w:ind w:left="3720" w:hanging="420"/>
+        <w:ind w:left="3780" w:hanging="420"/>
       </w:pPr>
     </w:lvl>
     <w:lvl w:ilvl="8" w:tplc="0409001B" w:tentative="1">
@@ -7624,11 +8063,100 @@
       <w:lvlText w:val="%9."/>
       <w:lvlJc w:val="right"/>
       <w:pPr>
-        <w:ind w:left="4140" w:hanging="420"/>
+        <w:ind w:left="4200" w:hanging="420"/>
       </w:pPr>
     </w:lvl>
   </w:abstractNum>
   <w:abstractNum w:abstractNumId="5" w15:restartNumberingAfterBreak="0">
+    <w:nsid w:val="34A60AA9"/>
+    <w:multiLevelType w:val="hybridMultilevel"/>
+    <w:tmpl w:val="219A70C2"/>
+    <w:lvl w:ilvl="0" w:tplc="C406C460">
+      <w:start w:val="1"/>
+      <w:numFmt w:val="decimal"/>
+      <w:lvlText w:val="%1."/>
+      <w:lvlJc w:val="left"/>
+      <w:pPr>
+        <w:ind w:left="720" w:hanging="360"/>
+      </w:pPr>
+      <w:rPr>
+        <w:rFonts w:hint="default"/>
+      </w:rPr>
+    </w:lvl>
+    <w:lvl w:ilvl="1" w:tplc="04090019" w:tentative="1">
+      <w:start w:val="1"/>
+      <w:numFmt w:val="lowerLetter"/>
+      <w:lvlText w:val="%2)"/>
+      <w:lvlJc w:val="left"/>
+      <w:pPr>
+        <w:ind w:left="1200" w:hanging="420"/>
+      </w:pPr>
+    </w:lvl>
+    <w:lvl w:ilvl="2" w:tplc="0409001B" w:tentative="1">
+      <w:start w:val="1"/>
+      <w:numFmt w:val="lowerRoman"/>
+      <w:lvlText w:val="%3."/>
+      <w:lvlJc w:val="right"/>
+      <w:pPr>
+        <w:ind w:left="1620" w:hanging="420"/>
+      </w:pPr>
+    </w:lvl>
+    <w:lvl w:ilvl="3" w:tplc="0409000F" w:tentative="1">
+      <w:start w:val="1"/>
+      <w:numFmt w:val="decimal"/>
+      <w:lvlText w:val="%4."/>
+      <w:lvlJc w:val="left"/>
+      <w:pPr>
+        <w:ind w:left="2040" w:hanging="420"/>
+      </w:pPr>
+    </w:lvl>
+    <w:lvl w:ilvl="4" w:tplc="04090019" w:tentative="1">
+      <w:start w:val="1"/>
+      <w:numFmt w:val="lowerLetter"/>
+      <w:lvlText w:val="%5)"/>
+      <w:lvlJc w:val="left"/>
+      <w:pPr>
+        <w:ind w:left="2460" w:hanging="420"/>
+      </w:pPr>
+    </w:lvl>
+    <w:lvl w:ilvl="5" w:tplc="0409001B" w:tentative="1">
+      <w:start w:val="1"/>
+      <w:numFmt w:val="lowerRoman"/>
+      <w:lvlText w:val="%6."/>
+      <w:lvlJc w:val="right"/>
+      <w:pPr>
+        <w:ind w:left="2880" w:hanging="420"/>
+      </w:pPr>
+    </w:lvl>
+    <w:lvl w:ilvl="6" w:tplc="0409000F" w:tentative="1">
+      <w:start w:val="1"/>
+      <w:numFmt w:val="decimal"/>
+      <w:lvlText w:val="%7."/>
+      <w:lvlJc w:val="left"/>
+      <w:pPr>
+        <w:ind w:left="3300" w:hanging="420"/>
+      </w:pPr>
+    </w:lvl>
+    <w:lvl w:ilvl="7" w:tplc="04090019" w:tentative="1">
+      <w:start w:val="1"/>
+      <w:numFmt w:val="lowerLetter"/>
+      <w:lvlText w:val="%8)"/>
+      <w:lvlJc w:val="left"/>
+      <w:pPr>
+        <w:ind w:left="3720" w:hanging="420"/>
+      </w:pPr>
+    </w:lvl>
+    <w:lvl w:ilvl="8" w:tplc="0409001B" w:tentative="1">
+      <w:start w:val="1"/>
+      <w:numFmt w:val="lowerRoman"/>
+      <w:lvlText w:val="%9."/>
+      <w:lvlJc w:val="right"/>
+      <w:pPr>
+        <w:ind w:left="4140" w:hanging="420"/>
+      </w:pPr>
+    </w:lvl>
+  </w:abstractNum>
+  <w:abstractNum w:abstractNumId="6" w15:restartNumberingAfterBreak="0">
     <w:nsid w:val="3CA83B8A"/>
     <w:multiLevelType w:val="hybridMultilevel"/>
     <w:tmpl w:val="132E1EFA"/>
@@ -7717,7 +8245,7 @@
       </w:pPr>
     </w:lvl>
   </w:abstractNum>
-  <w:abstractNum w:abstractNumId="6" w15:restartNumberingAfterBreak="0">
+  <w:abstractNum w:abstractNumId="7" w15:restartNumberingAfterBreak="0">
     <w:nsid w:val="3D5820CD"/>
     <w:multiLevelType w:val="hybridMultilevel"/>
     <w:tmpl w:val="2258F1B2"/>
@@ -7806,7 +8334,7 @@
       </w:pPr>
     </w:lvl>
   </w:abstractNum>
-  <w:abstractNum w:abstractNumId="7" w15:restartNumberingAfterBreak="0">
+  <w:abstractNum w:abstractNumId="8" w15:restartNumberingAfterBreak="0">
     <w:nsid w:val="445B10EA"/>
     <w:multiLevelType w:val="hybridMultilevel"/>
     <w:tmpl w:val="2D3A9418"/>
@@ -7892,7 +8420,7 @@
       </w:pPr>
     </w:lvl>
   </w:abstractNum>
-  <w:abstractNum w:abstractNumId="8" w15:restartNumberingAfterBreak="0">
+  <w:abstractNum w:abstractNumId="9" w15:restartNumberingAfterBreak="0">
     <w:nsid w:val="4ECC38DD"/>
     <w:multiLevelType w:val="hybridMultilevel"/>
     <w:tmpl w:val="56B86D3C"/>
@@ -7981,7 +8509,7 @@
       </w:pPr>
     </w:lvl>
   </w:abstractNum>
-  <w:abstractNum w:abstractNumId="9" w15:restartNumberingAfterBreak="0">
+  <w:abstractNum w:abstractNumId="10" w15:restartNumberingAfterBreak="0">
     <w:nsid w:val="50201A21"/>
     <w:multiLevelType w:val="hybridMultilevel"/>
     <w:tmpl w:val="FB78E8CA"/>
@@ -8070,7 +8598,7 @@
       </w:pPr>
     </w:lvl>
   </w:abstractNum>
-  <w:abstractNum w:abstractNumId="10" w15:restartNumberingAfterBreak="0">
+  <w:abstractNum w:abstractNumId="11" w15:restartNumberingAfterBreak="0">
     <w:nsid w:val="56747AF9"/>
     <w:multiLevelType w:val="hybridMultilevel"/>
     <w:tmpl w:val="DF10FFBC"/>
@@ -8159,7 +8687,7 @@
       </w:pPr>
     </w:lvl>
   </w:abstractNum>
-  <w:abstractNum w:abstractNumId="11" w15:restartNumberingAfterBreak="0">
+  <w:abstractNum w:abstractNumId="12" w15:restartNumberingAfterBreak="0">
     <w:nsid w:val="631F73F4"/>
     <w:multiLevelType w:val="hybridMultilevel"/>
     <w:tmpl w:val="4B8484C4"/>
@@ -8248,7 +8776,7 @@
       </w:pPr>
     </w:lvl>
   </w:abstractNum>
-  <w:abstractNum w:abstractNumId="12" w15:restartNumberingAfterBreak="0">
+  <w:abstractNum w:abstractNumId="13" w15:restartNumberingAfterBreak="0">
     <w:nsid w:val="68194208"/>
     <w:multiLevelType w:val="hybridMultilevel"/>
     <w:tmpl w:val="0212B624"/>
@@ -8340,7 +8868,7 @@
       </w:pPr>
     </w:lvl>
   </w:abstractNum>
-  <w:abstractNum w:abstractNumId="13" w15:restartNumberingAfterBreak="0">
+  <w:abstractNum w:abstractNumId="14" w15:restartNumberingAfterBreak="0">
     <w:nsid w:val="778C145D"/>
     <w:multiLevelType w:val="hybridMultilevel"/>
     <w:tmpl w:val="A48E57E2"/>
@@ -8466,7 +8994,7 @@
     </w:lvlOverride>
   </w:num>
   <w:num w:numId="4">
-    <w:abstractNumId w:val="4"/>
+    <w:abstractNumId w:val="5"/>
   </w:num>
   <w:num w:numId="5">
     <w:abstractNumId w:val="1"/>
@@ -8475,38 +9003,41 @@
     <w:abstractNumId w:val="2"/>
   </w:num>
   <w:num w:numId="7">
+    <w:abstractNumId w:val="14"/>
+  </w:num>
+  <w:num w:numId="8">
+    <w:abstractNumId w:val="10"/>
+  </w:num>
+  <w:num w:numId="9">
+    <w:abstractNumId w:val="11"/>
+  </w:num>
+  <w:num w:numId="10">
+    <w:abstractNumId w:val="8"/>
+  </w:num>
+  <w:num w:numId="11">
+    <w:abstractNumId w:val="12"/>
+  </w:num>
+  <w:num w:numId="12">
+    <w:abstractNumId w:val="7"/>
+  </w:num>
+  <w:num w:numId="13">
+    <w:abstractNumId w:val="6"/>
+  </w:num>
+  <w:num w:numId="14">
     <w:abstractNumId w:val="13"/>
   </w:num>
-  <w:num w:numId="8">
+  <w:num w:numId="15">
     <w:abstractNumId w:val="9"/>
   </w:num>
-  <w:num w:numId="9">
-    <w:abstractNumId w:val="10"/>
-  </w:num>
-  <w:num w:numId="10">
-    <w:abstractNumId w:val="7"/>
-  </w:num>
-  <w:num w:numId="11">
-    <w:abstractNumId w:val="11"/>
-  </w:num>
-  <w:num w:numId="12">
-    <w:abstractNumId w:val="6"/>
-  </w:num>
-  <w:num w:numId="13">
-    <w:abstractNumId w:val="5"/>
-  </w:num>
-  <w:num w:numId="14">
-    <w:abstractNumId w:val="12"/>
-  </w:num>
-  <w:num w:numId="15">
-    <w:abstractNumId w:val="8"/>
+  <w:num w:numId="16">
+    <w:abstractNumId w:val="4"/>
   </w:num>
   <w:numIdMacAtCleanup w:val="9"/>
 </w:numbering>
 </file>
 
 <file path=word/styles.xml><?xml version="1.0" encoding="utf-8"?>
-<w:styles xmlns:mc="http://schemas.openxmlformats.org/markup-compatibility/2006" xmlns:r="http://schemas.openxmlformats.org/officeDocument/2006/relationships" xmlns:w="http://schemas.openxmlformats.org/wordprocessingml/2006/main" xmlns:w14="http://schemas.microsoft.com/office/word/2010/wordml" xmlns:w15="http://schemas.microsoft.com/office/word/2012/wordml" xmlns:w16cid="http://schemas.microsoft.com/office/word/2016/wordml/cid" xmlns:w16se="http://schemas.microsoft.com/office/word/2015/wordml/symex" mc:Ignorable="w14 w15 w16se w16cid">
+<w:styles xmlns:mc="http://schemas.openxmlformats.org/markup-compatibility/2006" xmlns:r="http://schemas.openxmlformats.org/officeDocument/2006/relationships" xmlns:w="http://schemas.openxmlformats.org/wordprocessingml/2006/main" xmlns:w14="http://schemas.microsoft.com/office/word/2010/wordml" xmlns:w15="http://schemas.microsoft.com/office/word/2012/wordml" xmlns:w16se="http://schemas.microsoft.com/office/word/2015/wordml/symex" mc:Ignorable="w14 w15 w16se">
   <w:docDefaults>
     <w:rPrDefault>
       <w:rPr>
@@ -8519,7 +9050,7 @@
     </w:rPrDefault>
     <w:pPrDefault/>
   </w:docDefaults>
-  <w:latentStyles w:defLockedState="0" w:defUIPriority="99" w:defSemiHidden="0" w:defUnhideWhenUsed="0" w:defQFormat="0" w:count="375">
+  <w:latentStyles w:defLockedState="0" w:defUIPriority="99" w:defSemiHidden="0" w:defUnhideWhenUsed="0" w:defQFormat="0" w:count="371">
     <w:lsdException w:name="Normal" w:uiPriority="0" w:qFormat="1"/>
     <w:lsdException w:name="heading 1" w:uiPriority="0" w:qFormat="1"/>
     <w:lsdException w:name="heading 2" w:semiHidden="1" w:uiPriority="0" w:unhideWhenUsed="1" w:qFormat="1"/>
@@ -8891,10 +9422,6 @@
     <w:lsdException w:name="List Table 5 Dark Accent 6" w:uiPriority="50"/>
     <w:lsdException w:name="List Table 6 Colorful Accent 6" w:uiPriority="51"/>
     <w:lsdException w:name="List Table 7 Colorful Accent 6" w:uiPriority="52"/>
-    <w:lsdException w:name="Mention" w:semiHidden="1" w:unhideWhenUsed="1"/>
-    <w:lsdException w:name="Smart Hyperlink" w:semiHidden="1" w:unhideWhenUsed="1"/>
-    <w:lsdException w:name="Hashtag" w:semiHidden="1" w:unhideWhenUsed="1"/>
-    <w:lsdException w:name="Unresolved Mention" w:semiHidden="1" w:unhideWhenUsed="1"/>
   </w:latentStyles>
   <w:style w:type="paragraph" w:default="1" w:styleId="a0">
     <w:name w:val="Normal"/>
@@ -9871,7 +10398,7 @@
       <w:szCs w:val="24"/>
     </w:rPr>
   </w:style>
-  <w:style w:type="paragraph" w:styleId="TOC7">
+  <w:style w:type="paragraph" w:styleId="71">
     <w:name w:val="toc 7"/>
     <w:basedOn w:val="a0"/>
     <w:next w:val="a0"/>
@@ -9881,7 +10408,7 @@
       <w:ind w:leftChars="1200" w:left="2520"/>
     </w:pPr>
   </w:style>
-  <w:style w:type="paragraph" w:styleId="TOC4">
+  <w:style w:type="paragraph" w:styleId="41">
     <w:name w:val="toc 4"/>
     <w:basedOn w:val="a0"/>
     <w:next w:val="a0"/>
@@ -9891,7 +10418,7 @@
       <w:ind w:leftChars="600" w:left="1260"/>
     </w:pPr>
   </w:style>
-  <w:style w:type="paragraph" w:styleId="TOC8">
+  <w:style w:type="paragraph" w:styleId="81">
     <w:name w:val="toc 8"/>
     <w:basedOn w:val="a0"/>
     <w:next w:val="a0"/>
@@ -9973,7 +10500,7 @@
       <w:color w:val="000000"/>
     </w:rPr>
   </w:style>
-  <w:style w:type="paragraph" w:styleId="TOC2">
+  <w:style w:type="paragraph" w:styleId="22">
     <w:name w:val="toc 2"/>
     <w:basedOn w:val="a0"/>
     <w:next w:val="a0"/>
@@ -9984,7 +10511,7 @@
       <w:ind w:leftChars="200" w:left="420"/>
     </w:pPr>
   </w:style>
-  <w:style w:type="paragraph" w:styleId="TOC9">
+  <w:style w:type="paragraph" w:styleId="91">
     <w:name w:val="toc 9"/>
     <w:basedOn w:val="a0"/>
     <w:next w:val="a0"/>
@@ -9994,7 +10521,7 @@
       <w:ind w:leftChars="1600" w:left="3360"/>
     </w:pPr>
   </w:style>
-  <w:style w:type="paragraph" w:styleId="22">
+  <w:style w:type="paragraph" w:styleId="23">
     <w:name w:val="List Bullet 2"/>
     <w:basedOn w:val="a0"/>
     <w:rsid w:val="003C4B64"/>
@@ -10052,7 +10579,7 @@
       <w:szCs w:val="32"/>
     </w:rPr>
   </w:style>
-  <w:style w:type="paragraph" w:styleId="TOC5">
+  <w:style w:type="paragraph" w:styleId="51">
     <w:name w:val="toc 5"/>
     <w:basedOn w:val="a0"/>
     <w:next w:val="a0"/>
@@ -10095,7 +10622,7 @@
       <w:szCs w:val="24"/>
     </w:rPr>
   </w:style>
-  <w:style w:type="paragraph" w:styleId="TOC1">
+  <w:style w:type="paragraph" w:styleId="1c">
     <w:name w:val="toc 1"/>
     <w:basedOn w:val="a0"/>
     <w:next w:val="a0"/>
@@ -10113,7 +10640,7 @@
       <w:b/>
     </w:rPr>
   </w:style>
-  <w:style w:type="paragraph" w:styleId="TOC3">
+  <w:style w:type="paragraph" w:styleId="31">
     <w:name w:val="toc 3"/>
     <w:basedOn w:val="a0"/>
     <w:next w:val="a0"/>
@@ -10124,7 +10651,7 @@
       <w:ind w:leftChars="400" w:left="840"/>
     </w:pPr>
   </w:style>
-  <w:style w:type="paragraph" w:styleId="31">
+  <w:style w:type="paragraph" w:styleId="32">
     <w:name w:val="List Bullet 3"/>
     <w:basedOn w:val="a0"/>
     <w:rsid w:val="003C4B64"/>
@@ -10146,7 +10673,7 @@
       <w:szCs w:val="18"/>
     </w:rPr>
   </w:style>
-  <w:style w:type="paragraph" w:styleId="TOC6">
+  <w:style w:type="paragraph" w:styleId="61">
     <w:name w:val="toc 6"/>
     <w:basedOn w:val="a0"/>
     <w:next w:val="a0"/>
@@ -10323,7 +10850,7 @@
       <w:sz w:val="24"/>
     </w:rPr>
   </w:style>
-  <w:style w:type="paragraph" w:customStyle="1" w:styleId="1c">
+  <w:style w:type="paragraph" w:customStyle="1" w:styleId="1d">
     <w:name w:val="明显引用1"/>
     <w:basedOn w:val="a0"/>
     <w:next w:val="a0"/>
@@ -10451,7 +10978,7 @@
       <w:szCs w:val="20"/>
     </w:rPr>
   </w:style>
-  <w:style w:type="paragraph" w:customStyle="1" w:styleId="1d">
+  <w:style w:type="paragraph" w:customStyle="1" w:styleId="1e">
     <w:name w:val="项目1"/>
     <w:basedOn w:val="aff4"/>
     <w:rsid w:val="003C4B64"/>
@@ -10490,7 +11017,7 @@
       <w:b/>
     </w:rPr>
   </w:style>
-  <w:style w:type="paragraph" w:customStyle="1" w:styleId="1e">
+  <w:style w:type="paragraph" w:customStyle="1" w:styleId="1f">
     <w:name w:val="无间隔1"/>
     <w:basedOn w:val="a0"/>
     <w:rsid w:val="003C4B64"/>
@@ -10522,7 +11049,7 @@
       <w:rFonts w:ascii="Arial" w:hAnsi="Arial" w:cs="Arial"/>
     </w:rPr>
   </w:style>
-  <w:style w:type="paragraph" w:customStyle="1" w:styleId="51">
+  <w:style w:type="paragraph" w:customStyle="1" w:styleId="510">
     <w:name w:val="列表 51"/>
     <w:basedOn w:val="a0"/>
     <w:rsid w:val="003C4B64"/>
@@ -10544,7 +11071,7 @@
       <w:i/>
     </w:rPr>
   </w:style>
-  <w:style w:type="paragraph" w:customStyle="1" w:styleId="TOC10">
+  <w:style w:type="paragraph" w:customStyle="1" w:styleId="TOC1">
     <w:name w:val="TOC 标题1"/>
     <w:basedOn w:val="1"/>
     <w:next w:val="a0"/>
@@ -10637,7 +11164,7 @@
       <w:szCs w:val="24"/>
     </w:rPr>
   </w:style>
-  <w:style w:type="paragraph" w:customStyle="1" w:styleId="1f">
+  <w:style w:type="paragraph" w:customStyle="1" w:styleId="1f0">
     <w:name w:val="列出段落1"/>
     <w:basedOn w:val="a0"/>
     <w:uiPriority w:val="34"/>
@@ -10683,7 +11210,7 @@
       <w:adjustRightInd w:val="0"/>
     </w:pPr>
     <w:rPr>
-      <w:rFonts w:ascii="STFangsong" w:eastAsia="STFangsong" w:hAnsi="Calibri" w:cs="STFangsong"/>
+      <w:rFonts w:ascii="华文仿宋" w:eastAsia="华文仿宋" w:hAnsi="Calibri" w:cs="华文仿宋"/>
       <w:color w:val="000000"/>
       <w:kern w:val="0"/>
       <w:sz w:val="24"/>
@@ -10739,7 +11266,7 @@
       <w:szCs w:val="20"/>
     </w:rPr>
   </w:style>
-  <w:style w:type="paragraph" w:customStyle="1" w:styleId="23">
+  <w:style w:type="paragraph" w:customStyle="1" w:styleId="24">
     <w:name w:val="列出段落2"/>
     <w:basedOn w:val="a0"/>
     <w:rsid w:val="003C4B64"/>
@@ -10802,7 +11329,7 @@
       <w:szCs w:val="32"/>
     </w:rPr>
   </w:style>
-  <w:style w:type="paragraph" w:customStyle="1" w:styleId="1f0">
+  <w:style w:type="paragraph" w:customStyle="1" w:styleId="1f1">
     <w:name w:val="普通(网站)1"/>
     <w:basedOn w:val="a0"/>
     <w:rsid w:val="003C4B64"/>
@@ -12562,19 +13089,19 @@
       <w:szCs w:val="24"/>
     </w:rPr>
   </w:style>
-  <w:style w:type="paragraph" w:styleId="24">
+  <w:style w:type="paragraph" w:styleId="25">
     <w:name w:val="Body Text First Indent 2"/>
     <w:basedOn w:val="a0"/>
-    <w:link w:val="25"/>
+    <w:link w:val="26"/>
     <w:rsid w:val="00702DD8"/>
     <w:pPr>
       <w:ind w:firstLineChars="200" w:firstLine="420"/>
     </w:pPr>
   </w:style>
-  <w:style w:type="character" w:customStyle="1" w:styleId="25">
-    <w:name w:val="正文文本首行缩进 2 字符"/>
+  <w:style w:type="character" w:customStyle="1" w:styleId="26">
+    <w:name w:val="正文首行缩进 2 字符"/>
     <w:basedOn w:val="afff3"/>
-    <w:link w:val="24"/>
+    <w:link w:val="25"/>
     <w:rsid w:val="00702DD8"/>
     <w:rPr>
       <w:rFonts w:ascii="Times New Roman" w:eastAsia="宋体" w:hAnsi="Times New Roman" w:cs="Times New Roman"/>
@@ -13812,7 +14339,7 @@
 </file>
 
 <file path=customXml/itemProps1.xml><?xml version="1.0" encoding="utf-8"?>
-<ds:datastoreItem xmlns:ds="http://schemas.openxmlformats.org/officeDocument/2006/customXml" ds:itemID="{06BD30CD-72D9-4C70-8CD3-93E90402EBED}">
+<ds:datastoreItem xmlns:ds="http://schemas.openxmlformats.org/officeDocument/2006/customXml" ds:itemID="{6575A348-F25F-45D8-8248-5540ECD74876}">
   <ds:schemaRefs>
     <ds:schemaRef ds:uri="http://schemas.openxmlformats.org/officeDocument/2006/bibliography"/>
   </ds:schemaRefs>

</xml_diff>

<commit_message>
modify storage design and  add business perspect
modify storage design and  add business perspect
</commit_message>
<xml_diff>
--- a/docs/创新性分析报告.docx
+++ b/docs/创新性分析报告.docx
@@ -38,8 +38,6 @@
         </w:rPr>
         <w:t>20180045</w:t>
       </w:r>
-      <w:bookmarkStart w:id="0" w:name="_GoBack"/>
-      <w:bookmarkEnd w:id="0"/>
     </w:p>
     <w:p>
       <w:pPr>
@@ -2619,6 +2617,15 @@
                 <w:szCs w:val="21"/>
               </w:rPr>
             </w:pPr>
+            <w:r>
+              <w:rPr>
+                <w:rFonts w:eastAsia="宋体" w:hAnsi="Arial" w:hint="eastAsia"/>
+                <w:color w:val="000000"/>
+                <w:sz w:val="21"/>
+                <w:szCs w:val="21"/>
+              </w:rPr>
+              <w:t>4</w:t>
+            </w:r>
           </w:p>
         </w:tc>
         <w:tc>
@@ -2637,6 +2644,15 @@
                 <w:szCs w:val="21"/>
               </w:rPr>
             </w:pPr>
+            <w:r>
+              <w:rPr>
+                <w:rFonts w:eastAsia="宋体" w:hAnsi="Arial" w:hint="eastAsia"/>
+                <w:color w:val="000000"/>
+                <w:sz w:val="21"/>
+                <w:szCs w:val="21"/>
+              </w:rPr>
+              <w:t>更新</w:t>
+            </w:r>
           </w:p>
         </w:tc>
         <w:tc>
@@ -2655,6 +2671,24 @@
                 <w:szCs w:val="21"/>
               </w:rPr>
             </w:pPr>
+            <w:r>
+              <w:rPr>
+                <w:rFonts w:eastAsia="宋体" w:hAnsi="Arial" w:hint="eastAsia"/>
+                <w:color w:val="000000"/>
+                <w:sz w:val="21"/>
+                <w:szCs w:val="21"/>
+              </w:rPr>
+              <w:t>1</w:t>
+            </w:r>
+            <w:r>
+              <w:rPr>
+                <w:rFonts w:eastAsia="宋体" w:hAnsi="Arial"/>
+                <w:color w:val="000000"/>
+                <w:sz w:val="21"/>
+                <w:szCs w:val="21"/>
+              </w:rPr>
+              <w:t>.2.0</w:t>
+            </w:r>
           </w:p>
         </w:tc>
         <w:tc>
@@ -2673,6 +2707,24 @@
                 <w:szCs w:val="21"/>
               </w:rPr>
             </w:pPr>
+            <w:r>
+              <w:rPr>
+                <w:rFonts w:eastAsia="宋体" w:hAnsi="Arial" w:hint="eastAsia"/>
+                <w:color w:val="000000"/>
+                <w:sz w:val="21"/>
+                <w:szCs w:val="21"/>
+              </w:rPr>
+              <w:t>队员</w:t>
+            </w:r>
+            <w:r>
+              <w:rPr>
+                <w:rFonts w:eastAsia="宋体" w:hAnsi="Arial" w:hint="eastAsia"/>
+                <w:color w:val="000000"/>
+                <w:sz w:val="21"/>
+                <w:szCs w:val="21"/>
+              </w:rPr>
+              <w:t>B</w:t>
+            </w:r>
           </w:p>
         </w:tc>
         <w:tc>
@@ -2691,6 +2743,42 @@
                 <w:szCs w:val="21"/>
               </w:rPr>
             </w:pPr>
+            <w:r>
+              <w:rPr>
+                <w:rFonts w:eastAsia="宋体" w:hAnsi="Arial" w:hint="eastAsia"/>
+                <w:color w:val="000000"/>
+                <w:sz w:val="21"/>
+                <w:szCs w:val="21"/>
+              </w:rPr>
+              <w:t>2</w:t>
+            </w:r>
+            <w:r>
+              <w:rPr>
+                <w:rFonts w:eastAsia="宋体" w:hAnsi="Arial"/>
+                <w:color w:val="000000"/>
+                <w:sz w:val="21"/>
+                <w:szCs w:val="21"/>
+              </w:rPr>
+              <w:t>019</w:t>
+            </w:r>
+            <w:r>
+              <w:rPr>
+                <w:rFonts w:eastAsia="宋体" w:hAnsi="Arial" w:hint="eastAsia"/>
+                <w:color w:val="000000"/>
+                <w:sz w:val="21"/>
+                <w:szCs w:val="21"/>
+              </w:rPr>
+              <w:t>/</w:t>
+            </w:r>
+            <w:r>
+              <w:rPr>
+                <w:rFonts w:eastAsia="宋体" w:hAnsi="Arial"/>
+                <w:color w:val="000000"/>
+                <w:sz w:val="21"/>
+                <w:szCs w:val="21"/>
+              </w:rPr>
+              <w:t>04/20</w:t>
+            </w:r>
           </w:p>
         </w:tc>
         <w:tc>
@@ -2710,6 +2798,15 @@
                 <w:szCs w:val="21"/>
               </w:rPr>
             </w:pPr>
+            <w:r>
+              <w:rPr>
+                <w:rFonts w:eastAsia="宋体" w:hAnsi="Arial" w:hint="eastAsia"/>
+                <w:color w:val="000000"/>
+                <w:sz w:val="21"/>
+                <w:szCs w:val="21"/>
+              </w:rPr>
+              <w:t>商业模式添加</w:t>
+            </w:r>
           </w:p>
         </w:tc>
       </w:tr>
@@ -5637,32 +5734,32 @@
           <w:numId w:val="3"/>
         </w:numPr>
       </w:pPr>
-      <w:bookmarkStart w:id="1" w:name="_Toc403425379"/>
-      <w:bookmarkStart w:id="2" w:name="_Toc2282570"/>
-      <w:bookmarkStart w:id="3" w:name="_Toc320869659"/>
-      <w:bookmarkStart w:id="4" w:name="_Toc331238737"/>
-      <w:bookmarkStart w:id="5" w:name="_Toc331243571"/>
-      <w:bookmarkStart w:id="6" w:name="_Toc331243750"/>
-      <w:bookmarkStart w:id="7" w:name="_Toc331545151"/>
-      <w:bookmarkStart w:id="8" w:name="_Toc363084172"/>
+      <w:bookmarkStart w:id="0" w:name="_Toc403425379"/>
+      <w:bookmarkStart w:id="1" w:name="_Toc2282570"/>
+      <w:bookmarkStart w:id="2" w:name="_Toc320869659"/>
+      <w:bookmarkStart w:id="3" w:name="_Toc331238737"/>
+      <w:bookmarkStart w:id="4" w:name="_Toc331243571"/>
+      <w:bookmarkStart w:id="5" w:name="_Toc331243750"/>
+      <w:bookmarkStart w:id="6" w:name="_Toc331545151"/>
+      <w:bookmarkStart w:id="7" w:name="_Toc363084172"/>
       <w:r>
         <w:lastRenderedPageBreak/>
         <w:t>引言</w:t>
       </w:r>
+      <w:bookmarkEnd w:id="0"/>
       <w:bookmarkEnd w:id="1"/>
-      <w:bookmarkEnd w:id="2"/>
     </w:p>
     <w:p>
       <w:pPr>
         <w:pStyle w:val="2"/>
       </w:pPr>
-      <w:bookmarkStart w:id="9" w:name="_Toc320869655"/>
-      <w:bookmarkStart w:id="10" w:name="_Toc331238733"/>
-      <w:bookmarkStart w:id="11" w:name="_Toc331243567"/>
-      <w:bookmarkStart w:id="12" w:name="_Toc331243746"/>
-      <w:bookmarkStart w:id="13" w:name="_Toc363084168"/>
-      <w:bookmarkStart w:id="14" w:name="_Toc403425380"/>
-      <w:bookmarkStart w:id="15" w:name="_Toc2282571"/>
+      <w:bookmarkStart w:id="8" w:name="_Toc320869655"/>
+      <w:bookmarkStart w:id="9" w:name="_Toc331238733"/>
+      <w:bookmarkStart w:id="10" w:name="_Toc331243567"/>
+      <w:bookmarkStart w:id="11" w:name="_Toc331243746"/>
+      <w:bookmarkStart w:id="12" w:name="_Toc363084168"/>
+      <w:bookmarkStart w:id="13" w:name="_Toc403425380"/>
+      <w:bookmarkStart w:id="14" w:name="_Toc2282571"/>
       <w:r>
         <w:rPr>
           <w:rFonts w:hint="eastAsia"/>
@@ -5672,79 +5769,79 @@
       <w:r>
         <w:t>目的</w:t>
       </w:r>
+      <w:bookmarkEnd w:id="8"/>
       <w:bookmarkEnd w:id="9"/>
       <w:bookmarkEnd w:id="10"/>
       <w:bookmarkEnd w:id="11"/>
       <w:bookmarkEnd w:id="12"/>
       <w:bookmarkEnd w:id="13"/>
       <w:bookmarkEnd w:id="14"/>
+    </w:p>
+    <w:p>
+      <w:pPr>
+        <w:ind w:firstLineChars="200" w:firstLine="420"/>
+      </w:pPr>
+      <w:r>
+        <w:rPr>
+          <w:rFonts w:hint="eastAsia"/>
+        </w:rPr>
+        <w:t>创新性分析报告的</w:t>
+      </w:r>
+      <w:r>
+        <w:rPr>
+          <w:rFonts w:hint="eastAsia"/>
+        </w:rPr>
+        <w:t>编写目的在于简洁、清晰明了地阐述本项目的用户痛点，相对应的解决方案，</w:t>
+      </w:r>
+      <w:r>
+        <w:rPr>
+          <w:rFonts w:hint="eastAsia"/>
+        </w:rPr>
+        <w:t>与已有项目进行对比，</w:t>
+      </w:r>
+      <w:r>
+        <w:rPr>
+          <w:rFonts w:hint="eastAsia"/>
+        </w:rPr>
+        <w:t>项目创新点，明确项目方向，展示项目</w:t>
+      </w:r>
+      <w:r>
+        <w:rPr>
+          <w:rFonts w:hint="eastAsia"/>
+        </w:rPr>
+        <w:t>亮点。</w:t>
+      </w:r>
+    </w:p>
+    <w:p>
+      <w:pPr>
+        <w:pStyle w:val="2"/>
+      </w:pPr>
+      <w:bookmarkStart w:id="15" w:name="_Toc2282572"/>
+      <w:r>
+        <w:rPr>
+          <w:rFonts w:hint="eastAsia"/>
+        </w:rPr>
+        <w:t>项目背景</w:t>
+      </w:r>
       <w:bookmarkEnd w:id="15"/>
     </w:p>
     <w:p>
       <w:pPr>
-        <w:ind w:firstLineChars="200" w:firstLine="420"/>
-      </w:pPr>
-      <w:r>
-        <w:rPr>
-          <w:rFonts w:hint="eastAsia"/>
-        </w:rPr>
-        <w:t>创新性分析报告的</w:t>
-      </w:r>
-      <w:r>
-        <w:rPr>
-          <w:rFonts w:hint="eastAsia"/>
-        </w:rPr>
-        <w:t>编写目的在于简洁、清晰明了地阐述本项目的用户痛点，相对应的解决方案，</w:t>
-      </w:r>
-      <w:r>
-        <w:rPr>
-          <w:rFonts w:hint="eastAsia"/>
-        </w:rPr>
-        <w:t>与已有项目进行对比，</w:t>
-      </w:r>
-      <w:r>
-        <w:rPr>
-          <w:rFonts w:hint="eastAsia"/>
-        </w:rPr>
-        <w:t>项目创新点，明确项目方向，展示项目</w:t>
-      </w:r>
-      <w:r>
-        <w:rPr>
-          <w:rFonts w:hint="eastAsia"/>
-        </w:rPr>
-        <w:t>亮点。</w:t>
-      </w:r>
-    </w:p>
-    <w:p>
-      <w:pPr>
-        <w:pStyle w:val="2"/>
-      </w:pPr>
-      <w:bookmarkStart w:id="16" w:name="_Toc2282572"/>
-      <w:r>
-        <w:rPr>
-          <w:rFonts w:hint="eastAsia"/>
-        </w:rPr>
-        <w:t>项目背景</w:t>
-      </w:r>
-      <w:bookmarkEnd w:id="16"/>
-    </w:p>
-    <w:p>
-      <w:pPr>
         <w:ind w:firstLine="420"/>
       </w:pPr>
-      <w:bookmarkStart w:id="17" w:name="_Toc331238769"/>
-      <w:bookmarkStart w:id="18" w:name="_Toc331243603"/>
-      <w:bookmarkStart w:id="19" w:name="_Toc331243782"/>
-      <w:bookmarkStart w:id="20" w:name="_Toc331238830"/>
-      <w:bookmarkStart w:id="21" w:name="_Toc331243703"/>
-      <w:bookmarkStart w:id="22" w:name="_Toc331243882"/>
-      <w:bookmarkStart w:id="23" w:name="_Toc331545160"/>
+      <w:bookmarkStart w:id="16" w:name="_Toc331238769"/>
+      <w:bookmarkStart w:id="17" w:name="_Toc331243603"/>
+      <w:bookmarkStart w:id="18" w:name="_Toc331243782"/>
+      <w:bookmarkStart w:id="19" w:name="_Toc331238830"/>
+      <w:bookmarkStart w:id="20" w:name="_Toc331243703"/>
+      <w:bookmarkStart w:id="21" w:name="_Toc331243882"/>
+      <w:bookmarkStart w:id="22" w:name="_Toc331545160"/>
+      <w:bookmarkEnd w:id="2"/>
       <w:bookmarkEnd w:id="3"/>
       <w:bookmarkEnd w:id="4"/>
       <w:bookmarkEnd w:id="5"/>
       <w:bookmarkEnd w:id="6"/>
       <w:bookmarkEnd w:id="7"/>
-      <w:bookmarkEnd w:id="8"/>
       <w:r>
         <w:rPr>
           <w:rFonts w:hint="eastAsia"/>
@@ -5894,27 +5991,27 @@
       <w:pPr>
         <w:pStyle w:val="1"/>
       </w:pPr>
-      <w:bookmarkStart w:id="24" w:name="_Toc2282573"/>
+      <w:bookmarkStart w:id="23" w:name="_Toc2282573"/>
       <w:r>
         <w:rPr>
           <w:rFonts w:hint="eastAsia"/>
         </w:rPr>
         <w:t>产品分析</w:t>
       </w:r>
-      <w:bookmarkEnd w:id="24"/>
+      <w:bookmarkEnd w:id="23"/>
     </w:p>
     <w:p>
       <w:pPr>
         <w:pStyle w:val="2"/>
       </w:pPr>
-      <w:bookmarkStart w:id="25" w:name="_Toc2282574"/>
+      <w:bookmarkStart w:id="24" w:name="_Toc2282574"/>
       <w:r>
         <w:rPr>
           <w:rFonts w:hint="eastAsia"/>
         </w:rPr>
         <w:t>相似产品现状</w:t>
       </w:r>
-      <w:bookmarkEnd w:id="25"/>
+      <w:bookmarkEnd w:id="24"/>
     </w:p>
     <w:p>
       <w:pPr>
@@ -6156,7 +6253,7 @@
       <w:pPr>
         <w:pStyle w:val="2"/>
       </w:pPr>
-      <w:bookmarkStart w:id="26" w:name="_Toc2282575"/>
+      <w:bookmarkStart w:id="25" w:name="_Toc2282575"/>
       <w:r>
         <w:rPr>
           <w:rFonts w:hint="eastAsia"/>
@@ -6164,15 +6261,15 @@
         <w:lastRenderedPageBreak/>
         <w:t>市场分析</w:t>
       </w:r>
-      <w:bookmarkEnd w:id="26"/>
+      <w:bookmarkEnd w:id="25"/>
     </w:p>
+    <w:bookmarkEnd w:id="16"/>
     <w:bookmarkEnd w:id="17"/>
     <w:bookmarkEnd w:id="18"/>
     <w:bookmarkEnd w:id="19"/>
     <w:bookmarkEnd w:id="20"/>
     <w:bookmarkEnd w:id="21"/>
     <w:bookmarkEnd w:id="22"/>
-    <w:bookmarkEnd w:id="23"/>
     <w:p>
       <w:r>
         <w:tab/>
@@ -6646,14 +6743,14 @@
       <w:pPr>
         <w:pStyle w:val="1"/>
       </w:pPr>
-      <w:bookmarkStart w:id="27" w:name="_Toc2282576"/>
+      <w:bookmarkStart w:id="26" w:name="_Toc2282576"/>
       <w:r>
         <w:rPr>
           <w:rFonts w:hint="eastAsia"/>
         </w:rPr>
         <w:t>解决方案</w:t>
       </w:r>
-      <w:bookmarkEnd w:id="27"/>
+      <w:bookmarkEnd w:id="26"/>
     </w:p>
     <w:p>
       <w:pPr>
@@ -6883,7 +6980,7 @@
       <w:pPr>
         <w:pStyle w:val="2"/>
       </w:pPr>
-      <w:bookmarkStart w:id="28" w:name="_Toc2282577"/>
+      <w:bookmarkStart w:id="27" w:name="_Toc2282577"/>
       <w:r>
         <w:rPr>
           <w:rFonts w:hint="eastAsia"/>
@@ -6896,7 +6993,7 @@
         </w:rPr>
         <w:t>模块</w:t>
       </w:r>
-      <w:bookmarkEnd w:id="28"/>
+      <w:bookmarkEnd w:id="27"/>
     </w:p>
     <w:p>
       <w:pPr>
@@ -7067,7 +7164,7 @@
       <w:pPr>
         <w:pStyle w:val="2"/>
       </w:pPr>
-      <w:bookmarkStart w:id="29" w:name="_Toc2282578"/>
+      <w:bookmarkStart w:id="28" w:name="_Toc2282578"/>
       <w:r>
         <w:rPr>
           <w:rFonts w:hint="eastAsia"/>
@@ -7080,7 +7177,7 @@
         </w:rPr>
         <w:t>模块</w:t>
       </w:r>
-      <w:bookmarkEnd w:id="29"/>
+      <w:bookmarkEnd w:id="28"/>
     </w:p>
     <w:p>
       <w:pPr>
@@ -7182,15 +7279,1939 @@
       <w:pPr>
         <w:pStyle w:val="1"/>
       </w:pPr>
-      <w:bookmarkStart w:id="30" w:name="_Toc2282579"/>
+      <w:bookmarkStart w:id="29" w:name="_Toc2282579"/>
       <w:r>
         <w:rPr>
           <w:rFonts w:hint="eastAsia"/>
         </w:rPr>
         <w:lastRenderedPageBreak/>
+        <w:t>商业模式</w:t>
+      </w:r>
+    </w:p>
+    <w:p>
+      <w:pPr>
+        <w:widowControl/>
+        <w:jc w:val="center"/>
+        <w:rPr>
+          <w:rFonts w:ascii="宋体" w:hAnsi="宋体" w:cs="宋体"/>
+          <w:kern w:val="0"/>
+          <w:sz w:val="24"/>
+        </w:rPr>
+      </w:pPr>
+      <w:r>
+        <w:rPr>
+          <w:rFonts w:ascii="宋体" w:hAnsi="宋体" w:cs="宋体"/>
+          <w:noProof/>
+          <w:kern w:val="0"/>
+          <w:sz w:val="24"/>
+        </w:rPr>
+        <w:drawing>
+          <wp:inline distT="0" distB="0" distL="0" distR="0" wp14:anchorId="013476FB" wp14:editId="706EE2FE">
+            <wp:extent cx="5274310" cy="2931795"/>
+            <wp:effectExtent l="0" t="0" r="0" b="0"/>
+            <wp:docPr id="3" name="图片 3" descr="C:\QQdata\1115433638\Image\Group\Image1\4G{)$@8QL2]BB11EOIXV$(C.png"/>
+            <wp:cNvGraphicFramePr>
+              <a:graphicFrameLocks xmlns:a="http://schemas.openxmlformats.org/drawingml/2006/main" noChangeAspect="1"/>
+            </wp:cNvGraphicFramePr>
+            <a:graphic xmlns:a="http://schemas.openxmlformats.org/drawingml/2006/main">
+              <a:graphicData uri="http://schemas.openxmlformats.org/drawingml/2006/picture">
+                <pic:pic xmlns:pic="http://schemas.openxmlformats.org/drawingml/2006/picture">
+                  <pic:nvPicPr>
+                    <pic:cNvPr id="0" name="Picture 1" descr="C:\QQdata\1115433638\Image\Group\Image1\4G{)$@8QL2]BB11EOIXV$(C.png"/>
+                    <pic:cNvPicPr>
+                      <a:picLocks noChangeAspect="1" noChangeArrowheads="1"/>
+                    </pic:cNvPicPr>
+                  </pic:nvPicPr>
+                  <pic:blipFill>
+                    <a:blip r:embed="rId17">
+                      <a:extLst>
+                        <a:ext uri="{28A0092B-C50C-407E-A947-70E740481C1C}">
+                          <a14:useLocalDpi xmlns:a14="http://schemas.microsoft.com/office/drawing/2010/main" val="0"/>
+                        </a:ext>
+                      </a:extLst>
+                    </a:blip>
+                    <a:srcRect/>
+                    <a:stretch>
+                      <a:fillRect/>
+                    </a:stretch>
+                  </pic:blipFill>
+                  <pic:spPr bwMode="auto">
+                    <a:xfrm>
+                      <a:off x="0" y="0"/>
+                      <a:ext cx="5274310" cy="2931795"/>
+                    </a:xfrm>
+                    <a:prstGeom prst="rect">
+                      <a:avLst/>
+                    </a:prstGeom>
+                    <a:noFill/>
+                    <a:ln>
+                      <a:noFill/>
+                    </a:ln>
+                  </pic:spPr>
+                </pic:pic>
+              </a:graphicData>
+            </a:graphic>
+          </wp:inline>
+        </w:drawing>
+      </w:r>
+    </w:p>
+    <w:p>
+      <w:pPr>
+        <w:jc w:val="center"/>
+        <w:rPr>
+          <w:rFonts w:ascii="楷体" w:eastAsia="楷体" w:hAnsi="楷体" w:cs="楷体"/>
+          <w:sz w:val="18"/>
+          <w:szCs w:val="18"/>
+        </w:rPr>
+      </w:pPr>
+      <w:bookmarkStart w:id="30" w:name="_Hlk7770798"/>
+      <w:r>
+        <w:rPr>
+          <w:rFonts w:ascii="楷体" w:eastAsia="楷体" w:hAnsi="楷体" w:cs="楷体" w:hint="eastAsia"/>
+          <w:sz w:val="18"/>
+          <w:szCs w:val="18"/>
+        </w:rPr>
+        <w:t>图2</w:t>
+      </w:r>
+      <w:r>
+        <w:rPr>
+          <w:rFonts w:ascii="楷体" w:eastAsia="楷体" w:hAnsi="楷体" w:cs="楷体"/>
+          <w:sz w:val="18"/>
+          <w:szCs w:val="18"/>
+        </w:rPr>
+        <w:t>.2 T</w:t>
+      </w:r>
+      <w:r>
+        <w:rPr>
+          <w:rFonts w:ascii="楷体" w:eastAsia="楷体" w:hAnsi="楷体" w:cs="楷体" w:hint="eastAsia"/>
+          <w:sz w:val="18"/>
+          <w:szCs w:val="18"/>
+        </w:rPr>
+        <w:t>emage商业画布</w:t>
+      </w:r>
+    </w:p>
+    <w:bookmarkEnd w:id="30"/>
+    <w:p>
+      <w:pPr>
+        <w:pStyle w:val="2"/>
+      </w:pPr>
+      <w:r>
+        <w:rPr>
+          <w:rFonts w:hint="eastAsia"/>
+        </w:rPr>
+        <w:t>总体商业构想</w:t>
+      </w:r>
+    </w:p>
+    <w:p>
+      <w:pPr>
+        <w:jc w:val="left"/>
+      </w:pPr>
+      <w:r>
+        <w:tab/>
+      </w:r>
+      <w:r>
+        <w:t>T</w:t>
+      </w:r>
+      <w:r>
+        <w:rPr>
+          <w:rFonts w:hint="eastAsia"/>
+        </w:rPr>
+        <w:t>emage</w:t>
+      </w:r>
+      <w:r>
+        <w:rPr>
+          <w:rFonts w:hint="eastAsia"/>
+        </w:rPr>
+        <w:t>图美集智能图文排版</w:t>
+      </w:r>
+      <w:r>
+        <w:rPr>
+          <w:rFonts w:hint="eastAsia"/>
+        </w:rPr>
+        <w:t>web</w:t>
+      </w:r>
+      <w:r>
+        <w:rPr>
+          <w:rFonts w:hint="eastAsia"/>
+        </w:rPr>
+        <w:t>应用旨在通过最新的</w:t>
+      </w:r>
+      <w:r>
+        <w:rPr>
+          <w:rFonts w:hint="eastAsia"/>
+        </w:rPr>
+        <w:t>深度学习技术</w:t>
+      </w:r>
+      <w:bookmarkStart w:id="31" w:name="_GoBack"/>
+      <w:bookmarkEnd w:id="31"/>
+      <w:r>
+        <w:rPr>
+          <w:rFonts w:hint="eastAsia"/>
+        </w:rPr>
+        <w:t xml:space="preserve">, </w:t>
+      </w:r>
+      <w:r>
+        <w:rPr>
+          <w:rFonts w:hint="eastAsia"/>
+        </w:rPr>
+        <w:t>为用户提供优质</w:t>
+      </w:r>
+      <w:r>
+        <w:rPr>
+          <w:rFonts w:hint="eastAsia"/>
+        </w:rPr>
+        <w:t xml:space="preserve">, </w:t>
+      </w:r>
+      <w:r>
+        <w:rPr>
+          <w:rFonts w:hint="eastAsia"/>
+        </w:rPr>
+        <w:t>迅速的图文排版服务</w:t>
+      </w:r>
+      <w:r>
+        <w:rPr>
+          <w:rFonts w:hint="eastAsia"/>
+        </w:rPr>
+        <w:t>。</w:t>
+      </w:r>
+      <w:r>
+        <w:rPr>
+          <w:rFonts w:hint="eastAsia"/>
+        </w:rPr>
+        <w:t>覆盖海量用户</w:t>
+      </w:r>
+      <w:r>
+        <w:rPr>
+          <w:rFonts w:hint="eastAsia"/>
+        </w:rPr>
+        <w:t xml:space="preserve">, </w:t>
+      </w:r>
+      <w:r>
+        <w:rPr>
+          <w:rFonts w:hint="eastAsia"/>
+        </w:rPr>
+        <w:t>契合自媒体与社交网络时代大潮</w:t>
+      </w:r>
+      <w:r>
+        <w:rPr>
+          <w:rFonts w:hint="eastAsia"/>
+        </w:rPr>
+        <w:t xml:space="preserve">, </w:t>
+      </w:r>
+      <w:r>
+        <w:rPr>
+          <w:rFonts w:hint="eastAsia"/>
+        </w:rPr>
+        <w:t>拥有</w:t>
+      </w:r>
+      <w:r>
+        <w:rPr>
+          <w:rFonts w:hint="eastAsia"/>
+        </w:rPr>
+        <w:t>广阔</w:t>
+      </w:r>
+      <w:r>
+        <w:rPr>
+          <w:rFonts w:hint="eastAsia"/>
+        </w:rPr>
+        <w:t>的市场前景</w:t>
+      </w:r>
+      <w:r>
+        <w:rPr>
+          <w:rFonts w:hint="eastAsia"/>
+        </w:rPr>
+        <w:t>。</w:t>
+      </w:r>
+    </w:p>
+    <w:p/>
+    <w:p>
+      <w:pPr>
+        <w:jc w:val="left"/>
+      </w:pPr>
+      <w:r>
+        <w:t>Temage</w:t>
+      </w:r>
+      <w:r>
+        <w:rPr>
+          <w:rFonts w:hint="eastAsia"/>
+        </w:rPr>
+        <w:t>主要商业业务模块分为</w:t>
+      </w:r>
+      <w:r>
+        <w:rPr>
+          <w:rFonts w:hint="eastAsia"/>
+        </w:rPr>
+        <w:t>:</w:t>
+      </w:r>
+    </w:p>
+    <w:p>
+      <w:pPr>
+        <w:pStyle w:val="aff0"/>
+        <w:numPr>
+          <w:ilvl w:val="0"/>
+          <w:numId w:val="21"/>
+        </w:numPr>
+        <w:ind w:firstLineChars="0"/>
+      </w:pPr>
+      <w:r>
+        <w:rPr>
+          <w:rFonts w:hint="eastAsia"/>
+        </w:rPr>
+        <w:t>图文排版的核心业务</w:t>
+      </w:r>
+    </w:p>
+    <w:p>
+      <w:pPr>
+        <w:jc w:val="left"/>
+      </w:pPr>
+      <w:r>
+        <w:rPr>
+          <w:rFonts w:hint="eastAsia"/>
+        </w:rPr>
+        <w:t xml:space="preserve">   </w:t>
+      </w:r>
+      <w:r>
+        <w:rPr>
+          <w:rFonts w:hint="eastAsia"/>
+        </w:rPr>
+        <w:t>利用图文匹配双分支模型</w:t>
+      </w:r>
+      <w:r>
+        <w:rPr>
+          <w:rFonts w:hint="eastAsia"/>
+        </w:rPr>
+        <w:t xml:space="preserve">, </w:t>
+      </w:r>
+      <w:r>
+        <w:rPr>
+          <w:rFonts w:hint="eastAsia"/>
+        </w:rPr>
+        <w:t>内容分类</w:t>
+      </w:r>
+      <w:r>
+        <w:rPr>
+          <w:rFonts w:hint="eastAsia"/>
+        </w:rPr>
+        <w:t>TextCNN</w:t>
+      </w:r>
+      <w:r>
+        <w:rPr>
+          <w:rFonts w:hint="eastAsia"/>
+        </w:rPr>
+        <w:t>模型两大人工智能数据模型为用户提供优质服务</w:t>
+      </w:r>
+      <w:r>
+        <w:rPr>
+          <w:rFonts w:hint="eastAsia"/>
+        </w:rPr>
+        <w:t>。</w:t>
+      </w:r>
+      <w:r>
+        <w:rPr>
+          <w:rFonts w:hint="eastAsia"/>
+        </w:rPr>
+        <w:t>同时为用户储存生成的作品</w:t>
+      </w:r>
+      <w:r>
+        <w:rPr>
+          <w:rFonts w:hint="eastAsia"/>
+        </w:rPr>
+        <w:t xml:space="preserve">, </w:t>
+      </w:r>
+      <w:r>
+        <w:rPr>
+          <w:rFonts w:hint="eastAsia"/>
+        </w:rPr>
+        <w:t>可供用户自由修改和对外分享</w:t>
+      </w:r>
+      <w:r>
+        <w:rPr>
+          <w:rFonts w:hint="eastAsia"/>
+        </w:rPr>
+        <w:t>。</w:t>
+      </w:r>
+      <w:r>
+        <w:rPr>
+          <w:rFonts w:hint="eastAsia"/>
+        </w:rPr>
+        <w:t>到达储存额度后</w:t>
+      </w:r>
+      <w:r>
+        <w:rPr>
+          <w:rFonts w:hint="eastAsia"/>
+        </w:rPr>
+        <w:t xml:space="preserve">, </w:t>
+      </w:r>
+      <w:r>
+        <w:rPr>
+          <w:rFonts w:hint="eastAsia"/>
+        </w:rPr>
+        <w:t>为用户提供有偿的生产和存储服务。</w:t>
+      </w:r>
+    </w:p>
+    <w:p>
+      <w:pPr>
+        <w:pStyle w:val="aff0"/>
+        <w:numPr>
+          <w:ilvl w:val="0"/>
+          <w:numId w:val="21"/>
+        </w:numPr>
+        <w:ind w:firstLineChars="0"/>
+      </w:pPr>
+      <w:r>
+        <w:rPr>
+          <w:rFonts w:hint="eastAsia"/>
+        </w:rPr>
+        <w:t>社区化的建设业务</w:t>
+      </w:r>
+    </w:p>
+    <w:p>
+      <w:pPr>
+        <w:jc w:val="left"/>
+      </w:pPr>
+      <w:r>
+        <w:rPr>
+          <w:rFonts w:hint="eastAsia"/>
+        </w:rPr>
+        <w:t xml:space="preserve">   </w:t>
+      </w:r>
+      <w:r>
+        <w:rPr>
+          <w:rFonts w:hint="eastAsia"/>
+        </w:rPr>
+        <w:t>当用户数量到达一定规模后</w:t>
+      </w:r>
+      <w:r>
+        <w:rPr>
+          <w:rFonts w:hint="eastAsia"/>
+        </w:rPr>
+        <w:t xml:space="preserve">, </w:t>
+      </w:r>
+      <w:r>
+        <w:t>T</w:t>
+      </w:r>
+      <w:r>
+        <w:rPr>
+          <w:rFonts w:hint="eastAsia"/>
+        </w:rPr>
+        <w:t>emage</w:t>
+      </w:r>
+      <w:r>
+        <w:rPr>
+          <w:rFonts w:hint="eastAsia"/>
+        </w:rPr>
+        <w:t>将根据所有用户生产并编辑的完善作品</w:t>
+      </w:r>
+      <w:r>
+        <w:rPr>
+          <w:rFonts w:hint="eastAsia"/>
+        </w:rPr>
+        <w:t xml:space="preserve">, </w:t>
+      </w:r>
+      <w:r>
+        <w:rPr>
+          <w:rFonts w:hint="eastAsia"/>
+        </w:rPr>
+        <w:t>更进一步优化前后端模型</w:t>
+      </w:r>
+      <w:r>
+        <w:rPr>
+          <w:rFonts w:hint="eastAsia"/>
+        </w:rPr>
+        <w:t>。</w:t>
+      </w:r>
+      <w:r>
+        <w:rPr>
+          <w:rFonts w:hint="eastAsia"/>
+        </w:rPr>
+        <w:t>为用户提供更定制化的画廊推荐服务</w:t>
+      </w:r>
+      <w:r>
+        <w:rPr>
+          <w:rFonts w:hint="eastAsia"/>
+        </w:rPr>
+        <w:t xml:space="preserve">, </w:t>
+      </w:r>
+      <w:r>
+        <w:rPr>
+          <w:rFonts w:hint="eastAsia"/>
+        </w:rPr>
+        <w:t>为用户带来创作灵感</w:t>
+      </w:r>
+      <w:r>
+        <w:rPr>
+          <w:rFonts w:hint="eastAsia"/>
+        </w:rPr>
+        <w:t xml:space="preserve">, </w:t>
+      </w:r>
+      <w:r>
+        <w:rPr>
+          <w:rFonts w:hint="eastAsia"/>
+        </w:rPr>
+        <w:t>提高用户依赖</w:t>
+      </w:r>
+      <w:r>
+        <w:rPr>
+          <w:rFonts w:hint="eastAsia"/>
+        </w:rPr>
+        <w:t>。</w:t>
+      </w:r>
+    </w:p>
+    <w:p>
+      <w:pPr>
+        <w:jc w:val="left"/>
+      </w:pPr>
+      <w:r>
+        <w:rPr>
+          <w:rFonts w:hint="eastAsia"/>
+        </w:rPr>
+        <w:t xml:space="preserve">   </w:t>
+      </w:r>
+      <w:r>
+        <w:rPr>
+          <w:rFonts w:hint="eastAsia"/>
+        </w:rPr>
+        <w:t>同时</w:t>
+      </w:r>
+      <w:r>
+        <w:rPr>
+          <w:rFonts w:hint="eastAsia"/>
+        </w:rPr>
+        <w:t xml:space="preserve">, </w:t>
+      </w:r>
+      <w:r>
+        <w:t>Temage</w:t>
+      </w:r>
+      <w:r>
+        <w:rPr>
+          <w:rFonts w:hint="eastAsia"/>
+        </w:rPr>
+        <w:t>尊重用户对其生产作品的版权</w:t>
+      </w:r>
+      <w:r>
+        <w:rPr>
+          <w:rFonts w:hint="eastAsia"/>
+        </w:rPr>
+        <w:t>。</w:t>
+      </w:r>
+      <w:r>
+        <w:rPr>
+          <w:rFonts w:hint="eastAsia"/>
+        </w:rPr>
+        <w:t>用户自主将其完善的作品以可编辑模板的形式发布在创意画廊中</w:t>
+      </w:r>
+      <w:r>
+        <w:rPr>
+          <w:rFonts w:hint="eastAsia"/>
+        </w:rPr>
+        <w:t xml:space="preserve">, </w:t>
+      </w:r>
+      <w:r>
+        <w:rPr>
+          <w:rFonts w:hint="eastAsia"/>
+        </w:rPr>
+        <w:t>并提供一定的报价</w:t>
+      </w:r>
+      <w:r>
+        <w:rPr>
+          <w:rFonts w:hint="eastAsia"/>
+        </w:rPr>
+        <w:t xml:space="preserve">, </w:t>
+      </w:r>
+      <w:r>
+        <w:rPr>
+          <w:rFonts w:hint="eastAsia"/>
+        </w:rPr>
+        <w:t>其他用户在此模板基础上创建分支</w:t>
+      </w:r>
+      <w:r>
+        <w:rPr>
+          <w:rFonts w:hint="eastAsia"/>
+        </w:rPr>
+        <w:t xml:space="preserve">, </w:t>
+      </w:r>
+      <w:r>
+        <w:rPr>
+          <w:rFonts w:hint="eastAsia"/>
+        </w:rPr>
+        <w:t>进行图文编辑服务。</w:t>
+      </w:r>
+    </w:p>
+    <w:p>
+      <w:pPr>
+        <w:pStyle w:val="aff0"/>
+        <w:numPr>
+          <w:ilvl w:val="0"/>
+          <w:numId w:val="21"/>
+        </w:numPr>
+        <w:ind w:firstLineChars="0"/>
+      </w:pPr>
+      <w:r>
+        <w:rPr>
+          <w:rFonts w:hint="eastAsia"/>
+        </w:rPr>
+        <w:t>作品对外分享的宣传业务</w:t>
+      </w:r>
+    </w:p>
+    <w:p>
+      <w:r>
+        <w:rPr>
+          <w:rFonts w:hint="eastAsia"/>
+        </w:rPr>
+        <w:t xml:space="preserve">   </w:t>
+      </w:r>
+      <w:r>
+        <w:rPr>
+          <w:rFonts w:hint="eastAsia"/>
+        </w:rPr>
+        <w:t>用户可以以多种格式</w:t>
+      </w:r>
+      <w:r>
+        <w:rPr>
+          <w:rFonts w:hint="eastAsia"/>
+        </w:rPr>
+        <w:t>(</w:t>
+      </w:r>
+      <w:r>
+        <w:rPr>
+          <w:rFonts w:hint="eastAsia"/>
+        </w:rPr>
+        <w:t>长图</w:t>
+      </w:r>
+      <w:r>
+        <w:rPr>
+          <w:rFonts w:hint="eastAsia"/>
+        </w:rPr>
+        <w:t>, html</w:t>
+      </w:r>
+      <w:r>
+        <w:rPr>
+          <w:rFonts w:hint="eastAsia"/>
+        </w:rPr>
+        <w:t>，</w:t>
+      </w:r>
+      <w:r>
+        <w:rPr>
+          <w:rFonts w:hint="eastAsia"/>
+        </w:rPr>
+        <w:t>pdf</w:t>
+      </w:r>
+      <w:r>
+        <w:rPr>
+          <w:rFonts w:hint="eastAsia"/>
+        </w:rPr>
+        <w:t>等</w:t>
+      </w:r>
+      <w:r>
+        <w:rPr>
+          <w:rFonts w:hint="eastAsia"/>
+        </w:rPr>
+        <w:t>)</w:t>
+      </w:r>
+      <w:r>
+        <w:rPr>
+          <w:rFonts w:hint="eastAsia"/>
+        </w:rPr>
+        <w:t>下载或发布其作品到</w:t>
+      </w:r>
+      <w:proofErr w:type="gramStart"/>
+      <w:r>
+        <w:rPr>
+          <w:rFonts w:hint="eastAsia"/>
+        </w:rPr>
+        <w:t>微信公众号</w:t>
+      </w:r>
+      <w:proofErr w:type="gramEnd"/>
+      <w:r>
+        <w:rPr>
+          <w:rFonts w:hint="eastAsia"/>
+        </w:rPr>
+        <w:t>，</w:t>
+      </w:r>
+      <w:proofErr w:type="gramStart"/>
+      <w:r>
+        <w:rPr>
+          <w:rFonts w:hint="eastAsia"/>
+        </w:rPr>
+        <w:t>个人微博等</w:t>
+      </w:r>
+      <w:proofErr w:type="gramEnd"/>
+      <w:r>
+        <w:rPr>
+          <w:rFonts w:hint="eastAsia"/>
+        </w:rPr>
+        <w:t>社交媒体上</w:t>
+      </w:r>
+      <w:r>
+        <w:rPr>
+          <w:rFonts w:hint="eastAsia"/>
+        </w:rPr>
+        <w:t>。</w:t>
+      </w:r>
+      <w:r>
+        <w:rPr>
+          <w:rFonts w:hint="eastAsia"/>
+        </w:rPr>
+        <w:t>发布的作品附带用户水印和</w:t>
+      </w:r>
+      <w:r>
+        <w:rPr>
+          <w:rFonts w:hint="eastAsia"/>
+        </w:rPr>
+        <w:t>Temage</w:t>
+      </w:r>
+      <w:r>
+        <w:rPr>
+          <w:rFonts w:hint="eastAsia"/>
+        </w:rPr>
+        <w:t>商业标识</w:t>
+      </w:r>
+      <w:r>
+        <w:rPr>
+          <w:rFonts w:hint="eastAsia"/>
+        </w:rPr>
+        <w:t>。</w:t>
+      </w:r>
+      <w:r>
+        <w:rPr>
+          <w:rFonts w:hint="eastAsia"/>
+        </w:rPr>
+        <w:t>完善排版产品的生产</w:t>
+      </w:r>
+      <w:r>
+        <w:rPr>
+          <w:rFonts w:hint="eastAsia"/>
+        </w:rPr>
+        <w:t>——</w:t>
+      </w:r>
+      <w:r>
+        <w:rPr>
+          <w:rFonts w:hint="eastAsia"/>
+        </w:rPr>
+        <w:t>发布流程</w:t>
+      </w:r>
+      <w:r>
+        <w:rPr>
+          <w:rFonts w:hint="eastAsia"/>
+        </w:rPr>
+        <w:t xml:space="preserve">, </w:t>
+      </w:r>
+      <w:r>
+        <w:rPr>
+          <w:rFonts w:hint="eastAsia"/>
+        </w:rPr>
+        <w:t>构建更广大的品牌宣传网络</w:t>
+      </w:r>
+      <w:r>
+        <w:rPr>
+          <w:rFonts w:hint="eastAsia"/>
+        </w:rPr>
+        <w:t xml:space="preserve">, </w:t>
+      </w:r>
+      <w:r>
+        <w:rPr>
+          <w:rFonts w:hint="eastAsia"/>
+        </w:rPr>
+        <w:t>提高</w:t>
+      </w:r>
+      <w:r>
+        <w:rPr>
+          <w:rFonts w:hint="eastAsia"/>
+        </w:rPr>
+        <w:t>Temage</w:t>
+      </w:r>
+      <w:r>
+        <w:rPr>
+          <w:rFonts w:hint="eastAsia"/>
+        </w:rPr>
+        <w:t>在互联网生态圈中的活力。</w:t>
+      </w:r>
+    </w:p>
+    <w:p>
+      <w:pPr>
+        <w:pStyle w:val="2"/>
+      </w:pPr>
+      <w:r>
+        <w:lastRenderedPageBreak/>
+        <w:t>客户细分及关系</w:t>
+      </w:r>
+    </w:p>
+    <w:p>
+      <w:pPr>
+        <w:pStyle w:val="3"/>
+      </w:pPr>
+      <w:r>
+        <w:rPr>
+          <w:rFonts w:hint="eastAsia"/>
+        </w:rPr>
+        <w:t>用户细分</w:t>
+      </w:r>
+    </w:p>
+    <w:p>
+      <w:r>
+        <w:t>Temage</w:t>
+      </w:r>
+      <w:r>
+        <w:t>的目标用户包括所有具有图文排版需求的群体</w:t>
+      </w:r>
+      <w:r>
+        <w:t xml:space="preserve">, </w:t>
+      </w:r>
+      <w:r>
+        <w:t>包括但不限于</w:t>
+      </w:r>
+      <w:r>
+        <w:t>:</w:t>
+      </w:r>
+    </w:p>
+    <w:p>
+      <w:pPr>
+        <w:pStyle w:val="aff0"/>
+        <w:numPr>
+          <w:ilvl w:val="0"/>
+          <w:numId w:val="26"/>
+        </w:numPr>
+        <w:ind w:firstLineChars="0"/>
+      </w:pPr>
+      <w:r>
+        <w:t>自媒体行业从业人员</w:t>
+      </w:r>
+    </w:p>
+    <w:p>
+      <w:pPr>
+        <w:pStyle w:val="aff0"/>
+        <w:numPr>
+          <w:ilvl w:val="0"/>
+          <w:numId w:val="26"/>
+        </w:numPr>
+        <w:ind w:firstLineChars="0"/>
+      </w:pPr>
+      <w:r>
+        <w:t>新闻行业内容编辑人员</w:t>
+      </w:r>
+    </w:p>
+    <w:p>
+      <w:pPr>
+        <w:pStyle w:val="aff0"/>
+        <w:numPr>
+          <w:ilvl w:val="0"/>
+          <w:numId w:val="26"/>
+        </w:numPr>
+        <w:ind w:firstLineChars="0"/>
+      </w:pPr>
+      <w:r>
+        <w:t>各种组织宣发团队</w:t>
+      </w:r>
+    </w:p>
+    <w:p>
+      <w:pPr>
+        <w:pStyle w:val="aff0"/>
+        <w:numPr>
+          <w:ilvl w:val="0"/>
+          <w:numId w:val="26"/>
+        </w:numPr>
+        <w:ind w:firstLineChars="0"/>
+      </w:pPr>
+      <w:proofErr w:type="gramStart"/>
+      <w:r>
+        <w:t>个人博客用户</w:t>
+      </w:r>
+      <w:proofErr w:type="gramEnd"/>
+    </w:p>
+    <w:p>
+      <w:pPr>
+        <w:pStyle w:val="aff0"/>
+        <w:numPr>
+          <w:ilvl w:val="0"/>
+          <w:numId w:val="26"/>
+        </w:numPr>
+        <w:ind w:firstLineChars="0"/>
+      </w:pPr>
+      <w:r>
+        <w:t>静态网站前端内容设计人员</w:t>
+      </w:r>
+    </w:p>
+    <w:p>
+      <w:pPr>
+        <w:pStyle w:val="3"/>
+      </w:pPr>
+      <w:r>
+        <w:t>用户关系</w:t>
+      </w:r>
+    </w:p>
+    <w:p>
+      <w:r>
+        <w:tab/>
+      </w:r>
+      <w:r>
+        <w:t>Temage</w:t>
+      </w:r>
+      <w:r>
+        <w:rPr>
+          <w:rFonts w:hint="eastAsia"/>
+        </w:rPr>
+        <w:t>不仅为用户提供优质的图文排版服务</w:t>
+      </w:r>
+      <w:r>
+        <w:rPr>
+          <w:rFonts w:hint="eastAsia"/>
+        </w:rPr>
+        <w:t xml:space="preserve">, </w:t>
+      </w:r>
+      <w:r>
+        <w:rPr>
+          <w:rFonts w:hint="eastAsia"/>
+        </w:rPr>
+        <w:t>为用户储存作品</w:t>
+      </w:r>
+      <w:r>
+        <w:rPr>
+          <w:rFonts w:hint="eastAsia"/>
+        </w:rPr>
+        <w:t>。</w:t>
+      </w:r>
+      <w:r>
+        <w:rPr>
+          <w:rFonts w:hint="eastAsia"/>
+        </w:rPr>
+        <w:t>同时基于由</w:t>
+      </w:r>
+      <w:r>
+        <w:t>Temage</w:t>
+      </w:r>
+      <w:r>
+        <w:rPr>
+          <w:rFonts w:hint="eastAsia"/>
+        </w:rPr>
+        <w:t>用户构建的</w:t>
+      </w:r>
+      <w:r>
+        <w:t>Temage</w:t>
+      </w:r>
+      <w:r>
+        <w:rPr>
+          <w:rFonts w:hint="eastAsia"/>
+        </w:rPr>
+        <w:t>创意社区</w:t>
+      </w:r>
+      <w:r>
+        <w:rPr>
+          <w:rFonts w:hint="eastAsia"/>
+        </w:rPr>
+        <w:t xml:space="preserve">, </w:t>
+      </w:r>
+      <w:r>
+        <w:rPr>
+          <w:rFonts w:hint="eastAsia"/>
+        </w:rPr>
+        <w:t>也为用户提供了创作灵感推荐和优质模板复刻的服务</w:t>
+      </w:r>
+      <w:r>
+        <w:rPr>
+          <w:rFonts w:hint="eastAsia"/>
+        </w:rPr>
+        <w:t>。</w:t>
+      </w:r>
+      <w:r>
+        <w:rPr>
+          <w:rFonts w:hint="eastAsia"/>
+        </w:rPr>
+        <w:t>更进一步提高用户依赖程度和服务产品的质量</w:t>
+      </w:r>
+      <w:r>
+        <w:rPr>
+          <w:rFonts w:hint="eastAsia"/>
+        </w:rPr>
+        <w:t>。</w:t>
+      </w:r>
+      <w:r>
+        <w:rPr>
+          <w:rFonts w:hint="eastAsia"/>
+        </w:rPr>
+        <w:t>完整的作品还设想与各大社交媒体整合发布</w:t>
+      </w:r>
+      <w:r>
+        <w:rPr>
+          <w:rFonts w:hint="eastAsia"/>
+        </w:rPr>
+        <w:t>。</w:t>
+      </w:r>
+      <w:r>
+        <w:rPr>
+          <w:rFonts w:hint="eastAsia"/>
+        </w:rPr>
+        <w:t>完成对用户从作品构思</w:t>
+      </w:r>
+      <w:r>
+        <w:rPr>
+          <w:rFonts w:hint="eastAsia"/>
+        </w:rPr>
+        <w:t xml:space="preserve">, </w:t>
+      </w:r>
+      <w:r>
+        <w:rPr>
+          <w:rFonts w:hint="eastAsia"/>
+        </w:rPr>
+        <w:t>到作品生产</w:t>
+      </w:r>
+      <w:r>
+        <w:rPr>
+          <w:rFonts w:hint="eastAsia"/>
+        </w:rPr>
+        <w:t xml:space="preserve">, </w:t>
+      </w:r>
+      <w:r>
+        <w:rPr>
+          <w:rFonts w:hint="eastAsia"/>
+        </w:rPr>
+        <w:t>再到作品发布的全链条依赖</w:t>
+      </w:r>
+      <w:r>
+        <w:rPr>
+          <w:rFonts w:hint="eastAsia"/>
+        </w:rPr>
+        <w:t>。</w:t>
+      </w:r>
+      <w:r>
+        <w:rPr>
+          <w:rFonts w:hint="eastAsia"/>
+        </w:rPr>
+        <w:t>多方面提高服务质量</w:t>
+      </w:r>
+      <w:r>
+        <w:rPr>
+          <w:rFonts w:hint="eastAsia"/>
+        </w:rPr>
+        <w:t>。</w:t>
+      </w:r>
+    </w:p>
+    <w:p>
+      <w:pPr>
+        <w:pStyle w:val="2"/>
+      </w:pPr>
+      <w:r>
+        <w:rPr>
+          <w:rFonts w:hint="eastAsia"/>
+        </w:rPr>
+        <w:t>商业价值主张</w:t>
+      </w:r>
+    </w:p>
+    <w:p>
+      <w:pPr>
+        <w:pStyle w:val="3"/>
+      </w:pPr>
+      <w:r>
+        <w:rPr>
+          <w:rFonts w:hint="eastAsia"/>
+        </w:rPr>
+        <w:t>AI+</w:t>
+      </w:r>
+      <w:r>
+        <w:rPr>
+          <w:rFonts w:hint="eastAsia"/>
+        </w:rPr>
+        <w:t>排版</w:t>
+      </w:r>
+      <w:r>
+        <w:rPr>
+          <w:rFonts w:hint="eastAsia"/>
+        </w:rPr>
+        <w:t xml:space="preserve">, </w:t>
+      </w:r>
+      <w:r>
+        <w:rPr>
+          <w:rFonts w:hint="eastAsia"/>
+        </w:rPr>
+        <w:t>人工智能</w:t>
+      </w:r>
+    </w:p>
+    <w:p>
+      <w:r>
+        <w:tab/>
+      </w:r>
+      <w:r>
+        <w:rPr>
+          <w:rFonts w:hint="eastAsia"/>
+        </w:rPr>
+        <w:t>结合深度学习以及</w:t>
+      </w:r>
+      <w:r>
+        <w:rPr>
+          <w:rFonts w:hint="eastAsia"/>
+        </w:rPr>
+        <w:t>AI+</w:t>
+      </w:r>
+      <w:r>
+        <w:rPr>
+          <w:rFonts w:hint="eastAsia"/>
+        </w:rPr>
+        <w:t>的热门技术和概念</w:t>
+      </w:r>
+      <w:r>
+        <w:rPr>
+          <w:rFonts w:hint="eastAsia"/>
+        </w:rPr>
+        <w:t>, Temage</w:t>
+      </w:r>
+      <w:r>
+        <w:rPr>
+          <w:rFonts w:hint="eastAsia"/>
+        </w:rPr>
+        <w:t>秉承人工智能产业的思想价值</w:t>
+      </w:r>
+      <w:r>
+        <w:rPr>
+          <w:rFonts w:hint="eastAsia"/>
+        </w:rPr>
+        <w:t xml:space="preserve">, </w:t>
+      </w:r>
+      <w:r>
+        <w:rPr>
+          <w:rFonts w:hint="eastAsia"/>
+        </w:rPr>
+        <w:t>旨在为用户提供优雅</w:t>
+      </w:r>
+      <w:r>
+        <w:rPr>
+          <w:rFonts w:hint="eastAsia"/>
+        </w:rPr>
+        <w:t xml:space="preserve">, </w:t>
+      </w:r>
+      <w:r>
+        <w:rPr>
+          <w:rFonts w:hint="eastAsia"/>
+        </w:rPr>
+        <w:t>优质的图文排版服务</w:t>
+      </w:r>
+      <w:r>
+        <w:rPr>
+          <w:rFonts w:hint="eastAsia"/>
+        </w:rPr>
+        <w:t xml:space="preserve">, </w:t>
+      </w:r>
+      <w:r>
+        <w:rPr>
+          <w:rFonts w:hint="eastAsia"/>
+        </w:rPr>
+        <w:t>减少用户繁琐</w:t>
+      </w:r>
+      <w:r>
+        <w:rPr>
+          <w:rFonts w:hint="eastAsia"/>
+        </w:rPr>
+        <w:t xml:space="preserve">, </w:t>
+      </w:r>
+      <w:r>
+        <w:rPr>
+          <w:rFonts w:hint="eastAsia"/>
+        </w:rPr>
+        <w:t>精细化的工作</w:t>
+      </w:r>
+      <w:r>
+        <w:rPr>
+          <w:rFonts w:hint="eastAsia"/>
+        </w:rPr>
+        <w:t xml:space="preserve">, </w:t>
+      </w:r>
+      <w:r>
+        <w:rPr>
+          <w:rFonts w:hint="eastAsia"/>
+        </w:rPr>
+        <w:t>让新技术带来更强大的生产力</w:t>
+      </w:r>
+      <w:r>
+        <w:rPr>
+          <w:rFonts w:hint="eastAsia"/>
+        </w:rPr>
+        <w:t>。</w:t>
+      </w:r>
+    </w:p>
+    <w:p>
+      <w:pPr>
+        <w:pStyle w:val="3"/>
+      </w:pPr>
+      <w:r>
+        <w:rPr>
+          <w:rFonts w:hint="eastAsia"/>
+        </w:rPr>
+        <w:t>创意灵感工厂</w:t>
+      </w:r>
+    </w:p>
+    <w:p>
+      <w:r>
+        <w:tab/>
+      </w:r>
+      <w:r>
+        <w:rPr>
+          <w:rFonts w:hint="eastAsia"/>
+        </w:rPr>
+        <w:t>Temage</w:t>
+      </w:r>
+      <w:r>
+        <w:rPr>
+          <w:rFonts w:hint="eastAsia"/>
+        </w:rPr>
+        <w:t>在优质的技术服务外</w:t>
+      </w:r>
+      <w:r>
+        <w:rPr>
+          <w:rFonts w:hint="eastAsia"/>
+        </w:rPr>
+        <w:t xml:space="preserve">, </w:t>
+      </w:r>
+      <w:r>
+        <w:rPr>
+          <w:rFonts w:hint="eastAsia"/>
+        </w:rPr>
+        <w:t>同时注重构建出开放</w:t>
+      </w:r>
+      <w:r>
+        <w:rPr>
+          <w:rFonts w:hint="eastAsia"/>
+        </w:rPr>
+        <w:t xml:space="preserve">, </w:t>
+      </w:r>
+      <w:r>
+        <w:rPr>
+          <w:rFonts w:hint="eastAsia"/>
+        </w:rPr>
+        <w:t>充实和友好的用户社区</w:t>
+      </w:r>
+      <w:r>
+        <w:rPr>
+          <w:rFonts w:hint="eastAsia"/>
+        </w:rPr>
+        <w:t>。</w:t>
+      </w:r>
+      <w:r>
+        <w:rPr>
+          <w:rFonts w:hint="eastAsia"/>
+        </w:rPr>
+        <w:t>以人为本</w:t>
+      </w:r>
+      <w:r>
+        <w:rPr>
+          <w:rFonts w:hint="eastAsia"/>
+        </w:rPr>
+        <w:t xml:space="preserve">, </w:t>
+      </w:r>
+      <w:r>
+        <w:rPr>
+          <w:rFonts w:hint="eastAsia"/>
+        </w:rPr>
+        <w:t>以用户使用体验更好地服务于用户</w:t>
+      </w:r>
+      <w:r>
+        <w:rPr>
+          <w:rFonts w:hint="eastAsia"/>
+        </w:rPr>
+        <w:t xml:space="preserve">, </w:t>
+      </w:r>
+      <w:r>
+        <w:rPr>
+          <w:rFonts w:hint="eastAsia"/>
+        </w:rPr>
+        <w:t>个性化地服务用户</w:t>
+      </w:r>
+      <w:r>
+        <w:rPr>
+          <w:rFonts w:hint="eastAsia"/>
+        </w:rPr>
+        <w:t>。</w:t>
+      </w:r>
+      <w:r>
+        <w:rPr>
+          <w:rFonts w:hint="eastAsia"/>
+        </w:rPr>
+        <w:t>海量的作品社区不仅能按类别和关键字进行搜索和预览</w:t>
+      </w:r>
+      <w:r>
+        <w:rPr>
+          <w:rFonts w:hint="eastAsia"/>
+        </w:rPr>
+        <w:t xml:space="preserve">, </w:t>
+      </w:r>
+      <w:r>
+        <w:rPr>
+          <w:rFonts w:hint="eastAsia"/>
+        </w:rPr>
+        <w:t>更能投其所好</w:t>
+      </w:r>
+      <w:r>
+        <w:rPr>
+          <w:rFonts w:hint="eastAsia"/>
+        </w:rPr>
+        <w:t xml:space="preserve">, </w:t>
+      </w:r>
+      <w:r>
+        <w:rPr>
+          <w:rFonts w:hint="eastAsia"/>
+        </w:rPr>
+        <w:t>为用户进行精准推荐</w:t>
+      </w:r>
+      <w:r>
+        <w:rPr>
+          <w:rFonts w:hint="eastAsia"/>
+        </w:rPr>
+        <w:t>。</w:t>
+      </w:r>
+      <w:r>
+        <w:rPr>
+          <w:rFonts w:hint="eastAsia"/>
+        </w:rPr>
+        <w:t>塑造出</w:t>
+      </w:r>
+      <w:r>
+        <w:rPr>
+          <w:rFonts w:hint="eastAsia"/>
+        </w:rPr>
+        <w:t>Temage</w:t>
+      </w:r>
+      <w:r>
+        <w:rPr>
+          <w:rFonts w:hint="eastAsia"/>
+        </w:rPr>
+        <w:t>智能</w:t>
+      </w:r>
+      <w:r>
+        <w:rPr>
+          <w:rFonts w:hint="eastAsia"/>
+        </w:rPr>
+        <w:t xml:space="preserve">, </w:t>
+      </w:r>
+      <w:r>
+        <w:rPr>
+          <w:rFonts w:hint="eastAsia"/>
+        </w:rPr>
+        <w:t>丰富</w:t>
+      </w:r>
+      <w:r>
+        <w:rPr>
+          <w:rFonts w:hint="eastAsia"/>
+        </w:rPr>
+        <w:t xml:space="preserve">, </w:t>
+      </w:r>
+      <w:r>
+        <w:rPr>
+          <w:rFonts w:hint="eastAsia"/>
+        </w:rPr>
+        <w:t>优雅的创意灵感工厂品牌形象</w:t>
+      </w:r>
+      <w:r>
+        <w:rPr>
+          <w:rFonts w:hint="eastAsia"/>
+        </w:rPr>
+        <w:t>。</w:t>
+      </w:r>
+    </w:p>
+    <w:p>
+      <w:pPr>
+        <w:pStyle w:val="3"/>
+      </w:pPr>
+      <w:r>
+        <w:rPr>
+          <w:rFonts w:hint="eastAsia"/>
+        </w:rPr>
+        <w:t>全链条生态位抢占</w:t>
+      </w:r>
+    </w:p>
+    <w:p>
+      <w:pPr>
+        <w:jc w:val="center"/>
+      </w:pPr>
+    </w:p>
+    <w:p>
+      <w:r>
+        <w:rPr>
+          <w:noProof/>
+        </w:rPr>
+        <w:lastRenderedPageBreak/>
+        <w:drawing>
+          <wp:anchor distT="0" distB="0" distL="114300" distR="114300" simplePos="0" relativeHeight="251658240" behindDoc="0" locked="0" layoutInCell="1" allowOverlap="1" wp14:anchorId="76109416" wp14:editId="289E3673">
+            <wp:simplePos x="0" y="0"/>
+            <wp:positionH relativeFrom="column">
+              <wp:posOffset>-635</wp:posOffset>
+            </wp:positionH>
+            <wp:positionV relativeFrom="paragraph">
+              <wp:posOffset>227330</wp:posOffset>
+            </wp:positionV>
+            <wp:extent cx="5273675" cy="3527425"/>
+            <wp:effectExtent l="0" t="0" r="0" b="0"/>
+            <wp:wrapTopAndBottom/>
+            <wp:docPr id="6" name="图片 6" descr="C:\QQdata\1115433638\Image\Group\Image1\CB{7T@7K7F`$)4[B{~P00TC.png"/>
+            <wp:cNvGraphicFramePr>
+              <a:graphicFrameLocks xmlns:a="http://schemas.openxmlformats.org/drawingml/2006/main" noChangeAspect="1"/>
+            </wp:cNvGraphicFramePr>
+            <a:graphic xmlns:a="http://schemas.openxmlformats.org/drawingml/2006/main">
+              <a:graphicData uri="http://schemas.openxmlformats.org/drawingml/2006/picture">
+                <pic:pic xmlns:pic="http://schemas.openxmlformats.org/drawingml/2006/picture">
+                  <pic:nvPicPr>
+                    <pic:cNvPr id="0" name="Picture 3" descr="C:\QQdata\1115433638\Image\Group\Image1\CB{7T@7K7F`$)4[B{~P00TC.png"/>
+                    <pic:cNvPicPr>
+                      <a:picLocks noChangeAspect="1" noChangeArrowheads="1"/>
+                    </pic:cNvPicPr>
+                  </pic:nvPicPr>
+                  <pic:blipFill>
+                    <a:blip r:embed="rId18" cstate="print">
+                      <a:extLst>
+                        <a:ext uri="{28A0092B-C50C-407E-A947-70E740481C1C}">
+                          <a14:useLocalDpi xmlns:a14="http://schemas.microsoft.com/office/drawing/2010/main" val="0"/>
+                        </a:ext>
+                      </a:extLst>
+                    </a:blip>
+                    <a:srcRect/>
+                    <a:stretch>
+                      <a:fillRect/>
+                    </a:stretch>
+                  </pic:blipFill>
+                  <pic:spPr bwMode="auto">
+                    <a:xfrm>
+                      <a:off x="0" y="0"/>
+                      <a:ext cx="5273675" cy="3527425"/>
+                    </a:xfrm>
+                    <a:prstGeom prst="rect">
+                      <a:avLst/>
+                    </a:prstGeom>
+                    <a:noFill/>
+                    <a:ln>
+                      <a:noFill/>
+                    </a:ln>
+                  </pic:spPr>
+                </pic:pic>
+              </a:graphicData>
+            </a:graphic>
+            <wp14:sizeRelH relativeFrom="margin">
+              <wp14:pctWidth>0</wp14:pctWidth>
+            </wp14:sizeRelH>
+            <wp14:sizeRelV relativeFrom="margin">
+              <wp14:pctHeight>0</wp14:pctHeight>
+            </wp14:sizeRelV>
+          </wp:anchor>
+        </w:drawing>
+      </w:r>
+    </w:p>
+    <w:p>
+      <w:pPr>
+        <w:jc w:val="center"/>
+        <w:rPr>
+          <w:rFonts w:ascii="楷体" w:eastAsia="楷体" w:hAnsi="楷体" w:cs="楷体"/>
+          <w:sz w:val="18"/>
+          <w:szCs w:val="18"/>
+        </w:rPr>
+      </w:pPr>
+      <w:r>
+        <w:rPr>
+          <w:rFonts w:ascii="楷体" w:eastAsia="楷体" w:hAnsi="楷体" w:cs="楷体" w:hint="eastAsia"/>
+          <w:sz w:val="18"/>
+          <w:szCs w:val="18"/>
+        </w:rPr>
+        <w:t>图2</w:t>
+      </w:r>
+      <w:r>
+        <w:rPr>
+          <w:rFonts w:ascii="楷体" w:eastAsia="楷体" w:hAnsi="楷体" w:cs="楷体"/>
+          <w:sz w:val="18"/>
+          <w:szCs w:val="18"/>
+        </w:rPr>
+        <w:t>.</w:t>
+      </w:r>
+      <w:r>
+        <w:rPr>
+          <w:rFonts w:ascii="楷体" w:eastAsia="楷体" w:hAnsi="楷体" w:cs="楷体"/>
+          <w:sz w:val="18"/>
+          <w:szCs w:val="18"/>
+        </w:rPr>
+        <w:t>3</w:t>
+      </w:r>
+      <w:r>
+        <w:rPr>
+          <w:rFonts w:ascii="楷体" w:eastAsia="楷体" w:hAnsi="楷体" w:cs="楷体"/>
+          <w:sz w:val="18"/>
+          <w:szCs w:val="18"/>
+        </w:rPr>
+        <w:t xml:space="preserve"> T</w:t>
+      </w:r>
+      <w:r>
+        <w:rPr>
+          <w:rFonts w:ascii="楷体" w:eastAsia="楷体" w:hAnsi="楷体" w:cs="楷体" w:hint="eastAsia"/>
+          <w:sz w:val="18"/>
+          <w:szCs w:val="18"/>
+        </w:rPr>
+        <w:t>emage</w:t>
+      </w:r>
+      <w:r>
+        <w:rPr>
+          <w:rFonts w:hint="eastAsia"/>
+        </w:rPr>
+        <w:t xml:space="preserve"> </w:t>
+      </w:r>
+      <w:r>
+        <w:rPr>
+          <w:rFonts w:ascii="楷体" w:eastAsia="楷体" w:hAnsi="楷体" w:cs="楷体" w:hint="eastAsia"/>
+          <w:sz w:val="18"/>
+          <w:szCs w:val="18"/>
+        </w:rPr>
+        <w:t>4.3.3</w:t>
+      </w:r>
+      <w:r>
+        <w:rPr>
+          <w:rFonts w:ascii="楷体" w:eastAsia="楷体" w:hAnsi="楷体" w:cs="楷体" w:hint="eastAsia"/>
+          <w:sz w:val="18"/>
+          <w:szCs w:val="18"/>
+        </w:rPr>
+        <w:tab/>
+        <w:t>全链条生态位抢占</w:t>
+      </w:r>
+    </w:p>
+    <w:p>
+      <w:r>
+        <w:tab/>
+      </w:r>
+      <w:r>
+        <w:rPr>
+          <w:rFonts w:hint="eastAsia"/>
+        </w:rPr>
+        <w:t>从作品构思到作品生产</w:t>
+      </w:r>
+      <w:r>
+        <w:rPr>
+          <w:rFonts w:hint="eastAsia"/>
+        </w:rPr>
+        <w:t xml:space="preserve">, </w:t>
+      </w:r>
+      <w:r>
+        <w:rPr>
+          <w:rFonts w:hint="eastAsia"/>
+        </w:rPr>
+        <w:t>再到作品分享发布</w:t>
+      </w:r>
+      <w:r>
+        <w:rPr>
+          <w:rFonts w:hint="eastAsia"/>
+        </w:rPr>
+        <w:t>, Temage</w:t>
+      </w:r>
+      <w:r>
+        <w:rPr>
+          <w:rFonts w:hint="eastAsia"/>
+        </w:rPr>
+        <w:t>全链条参与图文作品生命周期</w:t>
+      </w:r>
+      <w:r>
+        <w:rPr>
+          <w:rFonts w:hint="eastAsia"/>
+        </w:rPr>
+        <w:t>。</w:t>
+      </w:r>
+      <w:r>
+        <w:rPr>
+          <w:rFonts w:hint="eastAsia"/>
+        </w:rPr>
+        <w:t>为每一个从</w:t>
+      </w:r>
+      <w:r>
+        <w:rPr>
+          <w:rFonts w:hint="eastAsia"/>
+        </w:rPr>
+        <w:t>Temage</w:t>
+      </w:r>
+      <w:r>
+        <w:rPr>
+          <w:rFonts w:hint="eastAsia"/>
+        </w:rPr>
+        <w:t>产出作品添加品牌标识</w:t>
+      </w:r>
+      <w:r>
+        <w:rPr>
+          <w:rFonts w:hint="eastAsia"/>
+        </w:rPr>
+        <w:t>,</w:t>
+      </w:r>
+      <w:r>
+        <w:rPr>
+          <w:rFonts w:hint="eastAsia"/>
+        </w:rPr>
+        <w:t>创建一键分享至社交媒体或门户网站的捷径</w:t>
+      </w:r>
+      <w:r>
+        <w:rPr>
+          <w:rFonts w:hint="eastAsia"/>
+        </w:rPr>
+        <w:t>。</w:t>
+      </w:r>
+      <w:r>
+        <w:rPr>
+          <w:rFonts w:hint="eastAsia"/>
+        </w:rPr>
+        <w:t>使得</w:t>
+      </w:r>
+      <w:r>
+        <w:rPr>
+          <w:rFonts w:hint="eastAsia"/>
+        </w:rPr>
+        <w:t>Temage</w:t>
+      </w:r>
+      <w:r>
+        <w:rPr>
+          <w:rFonts w:hint="eastAsia"/>
+        </w:rPr>
+        <w:t>不仅参与作品生产过程</w:t>
+      </w:r>
+      <w:r>
+        <w:rPr>
+          <w:rFonts w:hint="eastAsia"/>
+        </w:rPr>
+        <w:t xml:space="preserve">, </w:t>
+      </w:r>
+      <w:r>
+        <w:rPr>
+          <w:rFonts w:hint="eastAsia"/>
+        </w:rPr>
+        <w:t>更参与作品发布和流通的全部生命周期</w:t>
+      </w:r>
+      <w:r>
+        <w:rPr>
+          <w:rFonts w:hint="eastAsia"/>
+        </w:rPr>
+        <w:t xml:space="preserve">, </w:t>
+      </w:r>
+      <w:r>
+        <w:rPr>
+          <w:rFonts w:hint="eastAsia"/>
+        </w:rPr>
+        <w:t>抢占互联网图文信息生态的大部分生态位</w:t>
+      </w:r>
+      <w:r>
+        <w:rPr>
+          <w:rFonts w:hint="eastAsia"/>
+        </w:rPr>
+        <w:t>。</w:t>
+      </w:r>
+    </w:p>
+    <w:p>
+      <w:pPr>
+        <w:pStyle w:val="2"/>
+      </w:pPr>
+      <w:r>
+        <w:rPr>
+          <w:rFonts w:hint="eastAsia"/>
+        </w:rPr>
+        <w:t>资源成本及收入</w:t>
+      </w:r>
+    </w:p>
+    <w:p>
+      <w:pPr>
+        <w:pStyle w:val="3"/>
+      </w:pPr>
+      <w:r>
+        <w:rPr>
+          <w:rFonts w:hint="eastAsia"/>
+        </w:rPr>
+        <w:t>核心资源</w:t>
+      </w:r>
+    </w:p>
+    <w:p>
+      <w:pPr>
+        <w:jc w:val="left"/>
+      </w:pPr>
+      <w:r>
+        <w:tab/>
+      </w:r>
+      <w:r>
+        <w:t>Temage</w:t>
+      </w:r>
+      <w:r>
+        <w:t>作为人工智能图文排版</w:t>
+      </w:r>
+      <w:r>
+        <w:t>web</w:t>
+      </w:r>
+      <w:r>
+        <w:t>应用</w:t>
+      </w:r>
+      <w:r>
+        <w:t xml:space="preserve">, </w:t>
+      </w:r>
+      <w:r>
+        <w:t>核心资源为以海量数据为训练集的优质的机器学期模型</w:t>
+      </w:r>
+      <w:r>
+        <w:rPr>
+          <w:rFonts w:hint="eastAsia"/>
+        </w:rPr>
+        <w:t>：</w:t>
+      </w:r>
+    </w:p>
+    <w:p>
+      <w:pPr>
+        <w:pStyle w:val="aff0"/>
+        <w:numPr>
+          <w:ilvl w:val="0"/>
+          <w:numId w:val="24"/>
+        </w:numPr>
+        <w:ind w:firstLineChars="0"/>
+      </w:pPr>
+      <w:r>
+        <w:t>图文匹配双分支模型</w:t>
+      </w:r>
+      <w:r>
+        <w:rPr>
+          <w:rFonts w:hint="eastAsia"/>
+        </w:rPr>
+        <w:t>：</w:t>
+      </w:r>
+      <w:r>
+        <w:t xml:space="preserve"> </w:t>
+      </w:r>
+    </w:p>
+    <w:p>
+      <w:pPr>
+        <w:jc w:val="left"/>
+      </w:pPr>
+      <w:r>
+        <w:tab/>
+      </w:r>
+      <w:r>
+        <w:t>结构化整合扁平化输入的图片文本信息</w:t>
+      </w:r>
+      <w:r>
+        <w:t xml:space="preserve">, </w:t>
+      </w:r>
+      <w:r>
+        <w:t>为用户提供核心的图文排版服务</w:t>
+      </w:r>
+    </w:p>
+    <w:p>
+      <w:pPr>
+        <w:pStyle w:val="aff0"/>
+        <w:numPr>
+          <w:ilvl w:val="0"/>
+          <w:numId w:val="24"/>
+        </w:numPr>
+        <w:ind w:firstLineChars="0"/>
+      </w:pPr>
+      <w:r>
+        <w:t>内容分类</w:t>
+      </w:r>
+      <w:r>
+        <w:t>TextCNN</w:t>
+      </w:r>
+      <w:r>
+        <w:t>模型</w:t>
+      </w:r>
+      <w:r>
+        <w:rPr>
+          <w:rFonts w:hint="eastAsia"/>
+        </w:rPr>
+        <w:t>：</w:t>
+      </w:r>
+      <w:r>
+        <w:t xml:space="preserve"> </w:t>
+      </w:r>
+    </w:p>
+    <w:p>
+      <w:r>
+        <w:tab/>
+      </w:r>
+      <w:r>
+        <w:t>根据输入内容只能匹配作品类型</w:t>
+      </w:r>
+      <w:r>
+        <w:t xml:space="preserve">, </w:t>
+      </w:r>
+      <w:r>
+        <w:t>为作品选择样式风格和画廊标签</w:t>
+      </w:r>
+    </w:p>
+    <w:p>
+      <w:pPr>
+        <w:pStyle w:val="aff0"/>
+        <w:numPr>
+          <w:ilvl w:val="0"/>
+          <w:numId w:val="24"/>
+        </w:numPr>
+        <w:ind w:firstLineChars="0"/>
+      </w:pPr>
+      <w:r>
+        <w:t>用户行为追踪模型</w:t>
+      </w:r>
+      <w:r>
+        <w:rPr>
+          <w:rFonts w:hint="eastAsia"/>
+        </w:rPr>
+        <w:t>：</w:t>
+      </w:r>
+    </w:p>
+    <w:p>
+      <w:pPr>
+        <w:jc w:val="left"/>
+      </w:pPr>
+      <w:r>
+        <w:tab/>
+      </w:r>
+      <w:r>
+        <w:t>记录用户创建</w:t>
+      </w:r>
+      <w:r>
+        <w:t xml:space="preserve">, </w:t>
+      </w:r>
+      <w:r>
+        <w:t>修改</w:t>
+      </w:r>
+      <w:r>
+        <w:t xml:space="preserve">, </w:t>
+      </w:r>
+      <w:r>
+        <w:t>发布和收藏作品的历时记录</w:t>
+      </w:r>
+      <w:r>
+        <w:t xml:space="preserve">, </w:t>
+      </w:r>
+      <w:r>
+        <w:t>为用户提供个性化服务</w:t>
+      </w:r>
+    </w:p>
+    <w:p>
+      <w:pPr>
+        <w:pStyle w:val="3"/>
+      </w:pPr>
+      <w:r>
+        <w:t>成本结构</w:t>
+      </w:r>
+    </w:p>
+    <w:p>
+      <w:pPr>
+        <w:pStyle w:val="aff0"/>
+        <w:numPr>
+          <w:ilvl w:val="0"/>
+          <w:numId w:val="25"/>
+        </w:numPr>
+        <w:ind w:firstLineChars="0"/>
+        <w:rPr>
+          <w:rFonts w:ascii="Helvetica" w:hAnsi="Helvetica"/>
+          <w:color w:val="333333"/>
+        </w:rPr>
+      </w:pPr>
+      <w:r>
+        <w:t>图文排版模型运行集群的运算资源成本</w:t>
+      </w:r>
+      <w:r>
+        <w:t xml:space="preserve">, </w:t>
+      </w:r>
+      <w:r>
+        <w:t>模型的更新和优化</w:t>
+      </w:r>
+    </w:p>
+    <w:p>
+      <w:pPr>
+        <w:pStyle w:val="aff0"/>
+        <w:numPr>
+          <w:ilvl w:val="0"/>
+          <w:numId w:val="25"/>
+        </w:numPr>
+        <w:ind w:firstLineChars="0"/>
+      </w:pPr>
+      <w:r>
+        <w:t>TextCNN</w:t>
+      </w:r>
+      <w:r>
+        <w:t>模型训练集获取</w:t>
+      </w:r>
+      <w:r>
+        <w:t xml:space="preserve">, </w:t>
+      </w:r>
+      <w:r>
+        <w:t>以及模型的更新和优化</w:t>
+      </w:r>
+    </w:p>
+    <w:p>
+      <w:pPr>
+        <w:pStyle w:val="aff0"/>
+        <w:numPr>
+          <w:ilvl w:val="0"/>
+          <w:numId w:val="25"/>
+        </w:numPr>
+        <w:ind w:firstLineChars="0"/>
+      </w:pPr>
+      <w:r>
+        <w:t>整体服务运营成本</w:t>
+      </w:r>
+      <w:r>
+        <w:t xml:space="preserve">, </w:t>
+      </w:r>
+      <w:r>
+        <w:t>包括用户数据储存和其他非核心服务</w:t>
+      </w:r>
+    </w:p>
+    <w:p/>
+    <w:p>
+      <w:pPr>
+        <w:pStyle w:val="3"/>
+      </w:pPr>
+      <w:r>
+        <w:rPr>
+          <w:rFonts w:hint="eastAsia"/>
+        </w:rPr>
+        <w:lastRenderedPageBreak/>
+        <w:t>收入来源</w:t>
+      </w:r>
+    </w:p>
+    <w:p>
+      <w:pPr>
+        <w:pStyle w:val="aff0"/>
+        <w:numPr>
+          <w:ilvl w:val="0"/>
+          <w:numId w:val="25"/>
+        </w:numPr>
+        <w:ind w:firstLineChars="0"/>
+      </w:pPr>
+      <w:r>
+        <w:t>为用户提供有限的免费作品储存服务</w:t>
+      </w:r>
+      <w:r>
+        <w:t xml:space="preserve">, </w:t>
+      </w:r>
+      <w:r>
+        <w:t>额外的作品创建有偿服务</w:t>
+      </w:r>
+    </w:p>
+    <w:p>
+      <w:pPr>
+        <w:pStyle w:val="aff0"/>
+        <w:numPr>
+          <w:ilvl w:val="0"/>
+          <w:numId w:val="25"/>
+        </w:numPr>
+        <w:ind w:firstLineChars="0"/>
+      </w:pPr>
+      <w:r>
+        <w:t>用户在创意市场进行模板版权交易</w:t>
+      </w:r>
+      <w:r>
+        <w:t xml:space="preserve">, </w:t>
+      </w:r>
+      <w:r>
+        <w:t>提供有偿的模板或有偿维护用户之间的交易行为（收取一定比例的交易筹金）</w:t>
+      </w:r>
+      <w:r>
+        <w:rPr>
+          <w:rFonts w:hint="eastAsia"/>
+        </w:rPr>
+        <w:t>。</w:t>
+      </w:r>
+    </w:p>
+    <w:p/>
+    <w:p>
+      <w:pPr>
+        <w:pStyle w:val="1"/>
+      </w:pPr>
+      <w:r>
+        <w:rPr>
+          <w:rFonts w:hint="eastAsia"/>
+        </w:rPr>
         <w:t>项目创新点</w:t>
       </w:r>
-      <w:bookmarkEnd w:id="30"/>
+      <w:bookmarkEnd w:id="29"/>
     </w:p>
     <w:p>
       <w:pPr>
@@ -7200,6 +9221,7 @@
           <w:numId w:val="9"/>
         </w:numPr>
         <w:ind w:firstLineChars="0"/>
+        <w:jc w:val="left"/>
       </w:pPr>
       <w:r>
         <w:rPr>
@@ -7252,6 +9274,7 @@
           <w:numId w:val="9"/>
         </w:numPr>
         <w:ind w:firstLineChars="0"/>
+        <w:jc w:val="left"/>
       </w:pPr>
       <w:r>
         <w:rPr>
@@ -7280,6 +9303,7 @@
           <w:numId w:val="9"/>
         </w:numPr>
         <w:ind w:firstLineChars="0"/>
+        <w:jc w:val="left"/>
       </w:pPr>
       <w:r>
         <w:rPr>
@@ -7363,6 +9387,7 @@
           <w:numId w:val="9"/>
         </w:numPr>
         <w:ind w:firstLineChars="0"/>
+        <w:jc w:val="left"/>
       </w:pPr>
       <w:r>
         <w:rPr>
@@ -7373,8 +9398,8 @@
     </w:p>
     <w:p/>
     <w:sectPr>
-      <w:headerReference w:type="default" r:id="rId17"/>
-      <w:footerReference w:type="first" r:id="rId18"/>
+      <w:headerReference w:type="default" r:id="rId19"/>
+      <w:footerReference w:type="first" r:id="rId20"/>
       <w:pgSz w:w="11906" w:h="16838"/>
       <w:pgMar w:top="1440" w:right="1800" w:bottom="1440" w:left="1800" w:header="851" w:footer="992" w:gutter="0"/>
       <w:pgNumType w:start="1"/>
@@ -8035,6 +10060,244 @@
     </w:lvl>
   </w:abstractNum>
   <w:abstractNum w:abstractNumId="4" w15:restartNumberingAfterBreak="0">
+    <w:nsid w:val="17AB2D22"/>
+    <w:multiLevelType w:val="hybridMultilevel"/>
+    <w:tmpl w:val="5094AF80"/>
+    <w:lvl w:ilvl="0" w:tplc="28FA7B58">
+      <w:start w:val="1"/>
+      <w:numFmt w:val="decimal"/>
+      <w:lvlText w:val="%1."/>
+      <w:lvlJc w:val="left"/>
+      <w:pPr>
+        <w:ind w:left="360" w:hanging="360"/>
+      </w:pPr>
+      <w:rPr>
+        <w:rFonts w:hint="default"/>
+      </w:rPr>
+    </w:lvl>
+    <w:lvl w:ilvl="1" w:tplc="04090019" w:tentative="1">
+      <w:start w:val="1"/>
+      <w:numFmt w:val="lowerLetter"/>
+      <w:lvlText w:val="%2)"/>
+      <w:lvlJc w:val="left"/>
+      <w:pPr>
+        <w:ind w:left="840" w:hanging="420"/>
+      </w:pPr>
+    </w:lvl>
+    <w:lvl w:ilvl="2" w:tplc="0409001B" w:tentative="1">
+      <w:start w:val="1"/>
+      <w:numFmt w:val="lowerRoman"/>
+      <w:lvlText w:val="%3."/>
+      <w:lvlJc w:val="right"/>
+      <w:pPr>
+        <w:ind w:left="1260" w:hanging="420"/>
+      </w:pPr>
+    </w:lvl>
+    <w:lvl w:ilvl="3" w:tplc="0409000F" w:tentative="1">
+      <w:start w:val="1"/>
+      <w:numFmt w:val="decimal"/>
+      <w:lvlText w:val="%4."/>
+      <w:lvlJc w:val="left"/>
+      <w:pPr>
+        <w:ind w:left="1680" w:hanging="420"/>
+      </w:pPr>
+    </w:lvl>
+    <w:lvl w:ilvl="4" w:tplc="04090019" w:tentative="1">
+      <w:start w:val="1"/>
+      <w:numFmt w:val="lowerLetter"/>
+      <w:lvlText w:val="%5)"/>
+      <w:lvlJc w:val="left"/>
+      <w:pPr>
+        <w:ind w:left="2100" w:hanging="420"/>
+      </w:pPr>
+    </w:lvl>
+    <w:lvl w:ilvl="5" w:tplc="0409001B" w:tentative="1">
+      <w:start w:val="1"/>
+      <w:numFmt w:val="lowerRoman"/>
+      <w:lvlText w:val="%6."/>
+      <w:lvlJc w:val="right"/>
+      <w:pPr>
+        <w:ind w:left="2520" w:hanging="420"/>
+      </w:pPr>
+    </w:lvl>
+    <w:lvl w:ilvl="6" w:tplc="0409000F" w:tentative="1">
+      <w:start w:val="1"/>
+      <w:numFmt w:val="decimal"/>
+      <w:lvlText w:val="%7."/>
+      <w:lvlJc w:val="left"/>
+      <w:pPr>
+        <w:ind w:left="2940" w:hanging="420"/>
+      </w:pPr>
+    </w:lvl>
+    <w:lvl w:ilvl="7" w:tplc="04090019" w:tentative="1">
+      <w:start w:val="1"/>
+      <w:numFmt w:val="lowerLetter"/>
+      <w:lvlText w:val="%8)"/>
+      <w:lvlJc w:val="left"/>
+      <w:pPr>
+        <w:ind w:left="3360" w:hanging="420"/>
+      </w:pPr>
+    </w:lvl>
+    <w:lvl w:ilvl="8" w:tplc="0409001B" w:tentative="1">
+      <w:start w:val="1"/>
+      <w:numFmt w:val="lowerRoman"/>
+      <w:lvlText w:val="%9."/>
+      <w:lvlJc w:val="right"/>
+      <w:pPr>
+        <w:ind w:left="3780" w:hanging="420"/>
+      </w:pPr>
+    </w:lvl>
+  </w:abstractNum>
+  <w:abstractNum w:abstractNumId="5" w15:restartNumberingAfterBreak="0">
+    <w:nsid w:val="188B36BF"/>
+    <w:multiLevelType w:val="multilevel"/>
+    <w:tmpl w:val="1602C32E"/>
+    <w:lvl w:ilvl="0">
+      <w:start w:val="1"/>
+      <w:numFmt w:val="bullet"/>
+      <w:lvlText w:val=""/>
+      <w:lvlJc w:val="left"/>
+      <w:pPr>
+        <w:tabs>
+          <w:tab w:val="num" w:pos="720"/>
+        </w:tabs>
+        <w:ind w:left="720" w:hanging="360"/>
+      </w:pPr>
+      <w:rPr>
+        <w:rFonts w:ascii="Symbol" w:hAnsi="Symbol" w:hint="default"/>
+        <w:sz w:val="20"/>
+      </w:rPr>
+    </w:lvl>
+    <w:lvl w:ilvl="1" w:tentative="1">
+      <w:start w:val="1"/>
+      <w:numFmt w:val="bullet"/>
+      <w:lvlText w:val="o"/>
+      <w:lvlJc w:val="left"/>
+      <w:pPr>
+        <w:tabs>
+          <w:tab w:val="num" w:pos="1440"/>
+        </w:tabs>
+        <w:ind w:left="1440" w:hanging="360"/>
+      </w:pPr>
+      <w:rPr>
+        <w:rFonts w:ascii="Courier New" w:hAnsi="Courier New" w:hint="default"/>
+        <w:sz w:val="20"/>
+      </w:rPr>
+    </w:lvl>
+    <w:lvl w:ilvl="2" w:tentative="1">
+      <w:start w:val="1"/>
+      <w:numFmt w:val="bullet"/>
+      <w:lvlText w:val=""/>
+      <w:lvlJc w:val="left"/>
+      <w:pPr>
+        <w:tabs>
+          <w:tab w:val="num" w:pos="2160"/>
+        </w:tabs>
+        <w:ind w:left="2160" w:hanging="360"/>
+      </w:pPr>
+      <w:rPr>
+        <w:rFonts w:ascii="Wingdings" w:hAnsi="Wingdings" w:hint="default"/>
+        <w:sz w:val="20"/>
+      </w:rPr>
+    </w:lvl>
+    <w:lvl w:ilvl="3" w:tentative="1">
+      <w:start w:val="1"/>
+      <w:numFmt w:val="bullet"/>
+      <w:lvlText w:val=""/>
+      <w:lvlJc w:val="left"/>
+      <w:pPr>
+        <w:tabs>
+          <w:tab w:val="num" w:pos="2880"/>
+        </w:tabs>
+        <w:ind w:left="2880" w:hanging="360"/>
+      </w:pPr>
+      <w:rPr>
+        <w:rFonts w:ascii="Wingdings" w:hAnsi="Wingdings" w:hint="default"/>
+        <w:sz w:val="20"/>
+      </w:rPr>
+    </w:lvl>
+    <w:lvl w:ilvl="4" w:tentative="1">
+      <w:start w:val="1"/>
+      <w:numFmt w:val="bullet"/>
+      <w:lvlText w:val=""/>
+      <w:lvlJc w:val="left"/>
+      <w:pPr>
+        <w:tabs>
+          <w:tab w:val="num" w:pos="3600"/>
+        </w:tabs>
+        <w:ind w:left="3600" w:hanging="360"/>
+      </w:pPr>
+      <w:rPr>
+        <w:rFonts w:ascii="Wingdings" w:hAnsi="Wingdings" w:hint="default"/>
+        <w:sz w:val="20"/>
+      </w:rPr>
+    </w:lvl>
+    <w:lvl w:ilvl="5" w:tentative="1">
+      <w:start w:val="1"/>
+      <w:numFmt w:val="bullet"/>
+      <w:lvlText w:val=""/>
+      <w:lvlJc w:val="left"/>
+      <w:pPr>
+        <w:tabs>
+          <w:tab w:val="num" w:pos="4320"/>
+        </w:tabs>
+        <w:ind w:left="4320" w:hanging="360"/>
+      </w:pPr>
+      <w:rPr>
+        <w:rFonts w:ascii="Wingdings" w:hAnsi="Wingdings" w:hint="default"/>
+        <w:sz w:val="20"/>
+      </w:rPr>
+    </w:lvl>
+    <w:lvl w:ilvl="6" w:tentative="1">
+      <w:start w:val="1"/>
+      <w:numFmt w:val="bullet"/>
+      <w:lvlText w:val=""/>
+      <w:lvlJc w:val="left"/>
+      <w:pPr>
+        <w:tabs>
+          <w:tab w:val="num" w:pos="5040"/>
+        </w:tabs>
+        <w:ind w:left="5040" w:hanging="360"/>
+      </w:pPr>
+      <w:rPr>
+        <w:rFonts w:ascii="Wingdings" w:hAnsi="Wingdings" w:hint="default"/>
+        <w:sz w:val="20"/>
+      </w:rPr>
+    </w:lvl>
+    <w:lvl w:ilvl="7" w:tentative="1">
+      <w:start w:val="1"/>
+      <w:numFmt w:val="bullet"/>
+      <w:lvlText w:val=""/>
+      <w:lvlJc w:val="left"/>
+      <w:pPr>
+        <w:tabs>
+          <w:tab w:val="num" w:pos="5760"/>
+        </w:tabs>
+        <w:ind w:left="5760" w:hanging="360"/>
+      </w:pPr>
+      <w:rPr>
+        <w:rFonts w:ascii="Wingdings" w:hAnsi="Wingdings" w:hint="default"/>
+        <w:sz w:val="20"/>
+      </w:rPr>
+    </w:lvl>
+    <w:lvl w:ilvl="8" w:tentative="1">
+      <w:start w:val="1"/>
+      <w:numFmt w:val="bullet"/>
+      <w:lvlText w:val=""/>
+      <w:lvlJc w:val="left"/>
+      <w:pPr>
+        <w:tabs>
+          <w:tab w:val="num" w:pos="6480"/>
+        </w:tabs>
+        <w:ind w:left="6480" w:hanging="360"/>
+      </w:pPr>
+      <w:rPr>
+        <w:rFonts w:ascii="Wingdings" w:hAnsi="Wingdings" w:hint="default"/>
+        <w:sz w:val="20"/>
+      </w:rPr>
+    </w:lvl>
+  </w:abstractNum>
+  <w:abstractNum w:abstractNumId="6" w15:restartNumberingAfterBreak="0">
     <w:nsid w:val="1CC02BCD"/>
     <w:multiLevelType w:val="hybridMultilevel"/>
     <w:tmpl w:val="69D47FBE"/>
@@ -8123,7 +10386,245 @@
       </w:pPr>
     </w:lvl>
   </w:abstractNum>
-  <w:abstractNum w:abstractNumId="5" w15:restartNumberingAfterBreak="0">
+  <w:abstractNum w:abstractNumId="7" w15:restartNumberingAfterBreak="0">
+    <w:nsid w:val="1F3B5F2E"/>
+    <w:multiLevelType w:val="multilevel"/>
+    <w:tmpl w:val="490E2FD6"/>
+    <w:lvl w:ilvl="0">
+      <w:start w:val="1"/>
+      <w:numFmt w:val="bullet"/>
+      <w:lvlText w:val=""/>
+      <w:lvlJc w:val="left"/>
+      <w:pPr>
+        <w:tabs>
+          <w:tab w:val="num" w:pos="720"/>
+        </w:tabs>
+        <w:ind w:left="720" w:hanging="360"/>
+      </w:pPr>
+      <w:rPr>
+        <w:rFonts w:ascii="Symbol" w:hAnsi="Symbol" w:hint="default"/>
+        <w:sz w:val="20"/>
+      </w:rPr>
+    </w:lvl>
+    <w:lvl w:ilvl="1" w:tentative="1">
+      <w:start w:val="1"/>
+      <w:numFmt w:val="bullet"/>
+      <w:lvlText w:val="o"/>
+      <w:lvlJc w:val="left"/>
+      <w:pPr>
+        <w:tabs>
+          <w:tab w:val="num" w:pos="1440"/>
+        </w:tabs>
+        <w:ind w:left="1440" w:hanging="360"/>
+      </w:pPr>
+      <w:rPr>
+        <w:rFonts w:ascii="Courier New" w:hAnsi="Courier New" w:hint="default"/>
+        <w:sz w:val="20"/>
+      </w:rPr>
+    </w:lvl>
+    <w:lvl w:ilvl="2" w:tentative="1">
+      <w:start w:val="1"/>
+      <w:numFmt w:val="bullet"/>
+      <w:lvlText w:val=""/>
+      <w:lvlJc w:val="left"/>
+      <w:pPr>
+        <w:tabs>
+          <w:tab w:val="num" w:pos="2160"/>
+        </w:tabs>
+        <w:ind w:left="2160" w:hanging="360"/>
+      </w:pPr>
+      <w:rPr>
+        <w:rFonts w:ascii="Wingdings" w:hAnsi="Wingdings" w:hint="default"/>
+        <w:sz w:val="20"/>
+      </w:rPr>
+    </w:lvl>
+    <w:lvl w:ilvl="3" w:tentative="1">
+      <w:start w:val="1"/>
+      <w:numFmt w:val="bullet"/>
+      <w:lvlText w:val=""/>
+      <w:lvlJc w:val="left"/>
+      <w:pPr>
+        <w:tabs>
+          <w:tab w:val="num" w:pos="2880"/>
+        </w:tabs>
+        <w:ind w:left="2880" w:hanging="360"/>
+      </w:pPr>
+      <w:rPr>
+        <w:rFonts w:ascii="Wingdings" w:hAnsi="Wingdings" w:hint="default"/>
+        <w:sz w:val="20"/>
+      </w:rPr>
+    </w:lvl>
+    <w:lvl w:ilvl="4" w:tentative="1">
+      <w:start w:val="1"/>
+      <w:numFmt w:val="bullet"/>
+      <w:lvlText w:val=""/>
+      <w:lvlJc w:val="left"/>
+      <w:pPr>
+        <w:tabs>
+          <w:tab w:val="num" w:pos="3600"/>
+        </w:tabs>
+        <w:ind w:left="3600" w:hanging="360"/>
+      </w:pPr>
+      <w:rPr>
+        <w:rFonts w:ascii="Wingdings" w:hAnsi="Wingdings" w:hint="default"/>
+        <w:sz w:val="20"/>
+      </w:rPr>
+    </w:lvl>
+    <w:lvl w:ilvl="5" w:tentative="1">
+      <w:start w:val="1"/>
+      <w:numFmt w:val="bullet"/>
+      <w:lvlText w:val=""/>
+      <w:lvlJc w:val="left"/>
+      <w:pPr>
+        <w:tabs>
+          <w:tab w:val="num" w:pos="4320"/>
+        </w:tabs>
+        <w:ind w:left="4320" w:hanging="360"/>
+      </w:pPr>
+      <w:rPr>
+        <w:rFonts w:ascii="Wingdings" w:hAnsi="Wingdings" w:hint="default"/>
+        <w:sz w:val="20"/>
+      </w:rPr>
+    </w:lvl>
+    <w:lvl w:ilvl="6" w:tentative="1">
+      <w:start w:val="1"/>
+      <w:numFmt w:val="bullet"/>
+      <w:lvlText w:val=""/>
+      <w:lvlJc w:val="left"/>
+      <w:pPr>
+        <w:tabs>
+          <w:tab w:val="num" w:pos="5040"/>
+        </w:tabs>
+        <w:ind w:left="5040" w:hanging="360"/>
+      </w:pPr>
+      <w:rPr>
+        <w:rFonts w:ascii="Wingdings" w:hAnsi="Wingdings" w:hint="default"/>
+        <w:sz w:val="20"/>
+      </w:rPr>
+    </w:lvl>
+    <w:lvl w:ilvl="7" w:tentative="1">
+      <w:start w:val="1"/>
+      <w:numFmt w:val="bullet"/>
+      <w:lvlText w:val=""/>
+      <w:lvlJc w:val="left"/>
+      <w:pPr>
+        <w:tabs>
+          <w:tab w:val="num" w:pos="5760"/>
+        </w:tabs>
+        <w:ind w:left="5760" w:hanging="360"/>
+      </w:pPr>
+      <w:rPr>
+        <w:rFonts w:ascii="Wingdings" w:hAnsi="Wingdings" w:hint="default"/>
+        <w:sz w:val="20"/>
+      </w:rPr>
+    </w:lvl>
+    <w:lvl w:ilvl="8" w:tentative="1">
+      <w:start w:val="1"/>
+      <w:numFmt w:val="bullet"/>
+      <w:lvlText w:val=""/>
+      <w:lvlJc w:val="left"/>
+      <w:pPr>
+        <w:tabs>
+          <w:tab w:val="num" w:pos="6480"/>
+        </w:tabs>
+        <w:ind w:left="6480" w:hanging="360"/>
+      </w:pPr>
+      <w:rPr>
+        <w:rFonts w:ascii="Wingdings" w:hAnsi="Wingdings" w:hint="default"/>
+        <w:sz w:val="20"/>
+      </w:rPr>
+    </w:lvl>
+  </w:abstractNum>
+  <w:abstractNum w:abstractNumId="8" w15:restartNumberingAfterBreak="0">
+    <w:nsid w:val="315709D7"/>
+    <w:multiLevelType w:val="hybridMultilevel"/>
+    <w:tmpl w:val="A670B15C"/>
+    <w:lvl w:ilvl="0" w:tplc="5B343410">
+      <w:start w:val="1"/>
+      <w:numFmt w:val="decimalEnclosedCircle"/>
+      <w:lvlText w:val="%1"/>
+      <w:lvlJc w:val="left"/>
+      <w:pPr>
+        <w:ind w:left="420" w:hanging="420"/>
+      </w:pPr>
+      <w:rPr>
+        <w:rFonts w:ascii="宋体" w:hAnsi="宋体" w:cs="宋体" w:hint="default"/>
+      </w:rPr>
+    </w:lvl>
+    <w:lvl w:ilvl="1" w:tplc="04090019" w:tentative="1">
+      <w:start w:val="1"/>
+      <w:numFmt w:val="lowerLetter"/>
+      <w:lvlText w:val="%2)"/>
+      <w:lvlJc w:val="left"/>
+      <w:pPr>
+        <w:ind w:left="840" w:hanging="420"/>
+      </w:pPr>
+    </w:lvl>
+    <w:lvl w:ilvl="2" w:tplc="0409001B" w:tentative="1">
+      <w:start w:val="1"/>
+      <w:numFmt w:val="lowerRoman"/>
+      <w:lvlText w:val="%3."/>
+      <w:lvlJc w:val="right"/>
+      <w:pPr>
+        <w:ind w:left="1260" w:hanging="420"/>
+      </w:pPr>
+    </w:lvl>
+    <w:lvl w:ilvl="3" w:tplc="0409000F" w:tentative="1">
+      <w:start w:val="1"/>
+      <w:numFmt w:val="decimal"/>
+      <w:lvlText w:val="%4."/>
+      <w:lvlJc w:val="left"/>
+      <w:pPr>
+        <w:ind w:left="1680" w:hanging="420"/>
+      </w:pPr>
+    </w:lvl>
+    <w:lvl w:ilvl="4" w:tplc="04090019" w:tentative="1">
+      <w:start w:val="1"/>
+      <w:numFmt w:val="lowerLetter"/>
+      <w:lvlText w:val="%5)"/>
+      <w:lvlJc w:val="left"/>
+      <w:pPr>
+        <w:ind w:left="2100" w:hanging="420"/>
+      </w:pPr>
+    </w:lvl>
+    <w:lvl w:ilvl="5" w:tplc="0409001B" w:tentative="1">
+      <w:start w:val="1"/>
+      <w:numFmt w:val="lowerRoman"/>
+      <w:lvlText w:val="%6."/>
+      <w:lvlJc w:val="right"/>
+      <w:pPr>
+        <w:ind w:left="2520" w:hanging="420"/>
+      </w:pPr>
+    </w:lvl>
+    <w:lvl w:ilvl="6" w:tplc="0409000F" w:tentative="1">
+      <w:start w:val="1"/>
+      <w:numFmt w:val="decimal"/>
+      <w:lvlText w:val="%7."/>
+      <w:lvlJc w:val="left"/>
+      <w:pPr>
+        <w:ind w:left="2940" w:hanging="420"/>
+      </w:pPr>
+    </w:lvl>
+    <w:lvl w:ilvl="7" w:tplc="04090019" w:tentative="1">
+      <w:start w:val="1"/>
+      <w:numFmt w:val="lowerLetter"/>
+      <w:lvlText w:val="%8)"/>
+      <w:lvlJc w:val="left"/>
+      <w:pPr>
+        <w:ind w:left="3360" w:hanging="420"/>
+      </w:pPr>
+    </w:lvl>
+    <w:lvl w:ilvl="8" w:tplc="0409001B" w:tentative="1">
+      <w:start w:val="1"/>
+      <w:numFmt w:val="lowerRoman"/>
+      <w:lvlText w:val="%9."/>
+      <w:lvlJc w:val="right"/>
+      <w:pPr>
+        <w:ind w:left="3780" w:hanging="420"/>
+      </w:pPr>
+    </w:lvl>
+  </w:abstractNum>
+  <w:abstractNum w:abstractNumId="9" w15:restartNumberingAfterBreak="0">
     <w:nsid w:val="34A60AA9"/>
     <w:multiLevelType w:val="hybridMultilevel"/>
     <w:tmpl w:val="219A70C2"/>
@@ -8212,7 +10713,7 @@
       </w:pPr>
     </w:lvl>
   </w:abstractNum>
-  <w:abstractNum w:abstractNumId="6" w15:restartNumberingAfterBreak="0">
+  <w:abstractNum w:abstractNumId="10" w15:restartNumberingAfterBreak="0">
     <w:nsid w:val="3CA83B8A"/>
     <w:multiLevelType w:val="hybridMultilevel"/>
     <w:tmpl w:val="132E1EFA"/>
@@ -8301,7 +10802,7 @@
       </w:pPr>
     </w:lvl>
   </w:abstractNum>
-  <w:abstractNum w:abstractNumId="7" w15:restartNumberingAfterBreak="0">
+  <w:abstractNum w:abstractNumId="11" w15:restartNumberingAfterBreak="0">
     <w:nsid w:val="3D5820CD"/>
     <w:multiLevelType w:val="hybridMultilevel"/>
     <w:tmpl w:val="2258F1B2"/>
@@ -8390,7 +10891,7 @@
       </w:pPr>
     </w:lvl>
   </w:abstractNum>
-  <w:abstractNum w:abstractNumId="8" w15:restartNumberingAfterBreak="0">
+  <w:abstractNum w:abstractNumId="12" w15:restartNumberingAfterBreak="0">
     <w:nsid w:val="445B10EA"/>
     <w:multiLevelType w:val="hybridMultilevel"/>
     <w:tmpl w:val="2D3A9418"/>
@@ -8476,7 +10977,7 @@
       </w:pPr>
     </w:lvl>
   </w:abstractNum>
-  <w:abstractNum w:abstractNumId="9" w15:restartNumberingAfterBreak="0">
+  <w:abstractNum w:abstractNumId="13" w15:restartNumberingAfterBreak="0">
     <w:nsid w:val="4ECC38DD"/>
     <w:multiLevelType w:val="hybridMultilevel"/>
     <w:tmpl w:val="56B86D3C"/>
@@ -8565,7 +11066,7 @@
       </w:pPr>
     </w:lvl>
   </w:abstractNum>
-  <w:abstractNum w:abstractNumId="10" w15:restartNumberingAfterBreak="0">
+  <w:abstractNum w:abstractNumId="14" w15:restartNumberingAfterBreak="0">
     <w:nsid w:val="50201A21"/>
     <w:multiLevelType w:val="hybridMultilevel"/>
     <w:tmpl w:val="FB78E8CA"/>
@@ -8654,7 +11155,7 @@
       </w:pPr>
     </w:lvl>
   </w:abstractNum>
-  <w:abstractNum w:abstractNumId="11" w15:restartNumberingAfterBreak="0">
+  <w:abstractNum w:abstractNumId="15" w15:restartNumberingAfterBreak="0">
     <w:nsid w:val="56747AF9"/>
     <w:multiLevelType w:val="hybridMultilevel"/>
     <w:tmpl w:val="DF10FFBC"/>
@@ -8743,7 +11244,209 @@
       </w:pPr>
     </w:lvl>
   </w:abstractNum>
-  <w:abstractNum w:abstractNumId="12" w15:restartNumberingAfterBreak="0">
+  <w:abstractNum w:abstractNumId="16" w15:restartNumberingAfterBreak="0">
+    <w:nsid w:val="5A5406E9"/>
+    <w:multiLevelType w:val="hybridMultilevel"/>
+    <w:tmpl w:val="0F300820"/>
+    <w:lvl w:ilvl="0" w:tplc="04090001">
+      <w:start w:val="1"/>
+      <w:numFmt w:val="bullet"/>
+      <w:lvlText w:val=""/>
+      <w:lvlJc w:val="left"/>
+      <w:pPr>
+        <w:ind w:left="420" w:hanging="420"/>
+      </w:pPr>
+      <w:rPr>
+        <w:rFonts w:ascii="Wingdings" w:hAnsi="Wingdings" w:hint="default"/>
+      </w:rPr>
+    </w:lvl>
+    <w:lvl w:ilvl="1" w:tplc="04090003" w:tentative="1">
+      <w:start w:val="1"/>
+      <w:numFmt w:val="bullet"/>
+      <w:lvlText w:val=""/>
+      <w:lvlJc w:val="left"/>
+      <w:pPr>
+        <w:ind w:left="840" w:hanging="420"/>
+      </w:pPr>
+      <w:rPr>
+        <w:rFonts w:ascii="Wingdings" w:hAnsi="Wingdings" w:hint="default"/>
+      </w:rPr>
+    </w:lvl>
+    <w:lvl w:ilvl="2" w:tplc="04090005" w:tentative="1">
+      <w:start w:val="1"/>
+      <w:numFmt w:val="bullet"/>
+      <w:lvlText w:val=""/>
+      <w:lvlJc w:val="left"/>
+      <w:pPr>
+        <w:ind w:left="1260" w:hanging="420"/>
+      </w:pPr>
+      <w:rPr>
+        <w:rFonts w:ascii="Wingdings" w:hAnsi="Wingdings" w:hint="default"/>
+      </w:rPr>
+    </w:lvl>
+    <w:lvl w:ilvl="3" w:tplc="04090001" w:tentative="1">
+      <w:start w:val="1"/>
+      <w:numFmt w:val="bullet"/>
+      <w:lvlText w:val=""/>
+      <w:lvlJc w:val="left"/>
+      <w:pPr>
+        <w:ind w:left="1680" w:hanging="420"/>
+      </w:pPr>
+      <w:rPr>
+        <w:rFonts w:ascii="Wingdings" w:hAnsi="Wingdings" w:hint="default"/>
+      </w:rPr>
+    </w:lvl>
+    <w:lvl w:ilvl="4" w:tplc="04090003" w:tentative="1">
+      <w:start w:val="1"/>
+      <w:numFmt w:val="bullet"/>
+      <w:lvlText w:val=""/>
+      <w:lvlJc w:val="left"/>
+      <w:pPr>
+        <w:ind w:left="2100" w:hanging="420"/>
+      </w:pPr>
+      <w:rPr>
+        <w:rFonts w:ascii="Wingdings" w:hAnsi="Wingdings" w:hint="default"/>
+      </w:rPr>
+    </w:lvl>
+    <w:lvl w:ilvl="5" w:tplc="04090005" w:tentative="1">
+      <w:start w:val="1"/>
+      <w:numFmt w:val="bullet"/>
+      <w:lvlText w:val=""/>
+      <w:lvlJc w:val="left"/>
+      <w:pPr>
+        <w:ind w:left="2520" w:hanging="420"/>
+      </w:pPr>
+      <w:rPr>
+        <w:rFonts w:ascii="Wingdings" w:hAnsi="Wingdings" w:hint="default"/>
+      </w:rPr>
+    </w:lvl>
+    <w:lvl w:ilvl="6" w:tplc="04090001" w:tentative="1">
+      <w:start w:val="1"/>
+      <w:numFmt w:val="bullet"/>
+      <w:lvlText w:val=""/>
+      <w:lvlJc w:val="left"/>
+      <w:pPr>
+        <w:ind w:left="2940" w:hanging="420"/>
+      </w:pPr>
+      <w:rPr>
+        <w:rFonts w:ascii="Wingdings" w:hAnsi="Wingdings" w:hint="default"/>
+      </w:rPr>
+    </w:lvl>
+    <w:lvl w:ilvl="7" w:tplc="04090003" w:tentative="1">
+      <w:start w:val="1"/>
+      <w:numFmt w:val="bullet"/>
+      <w:lvlText w:val=""/>
+      <w:lvlJc w:val="left"/>
+      <w:pPr>
+        <w:ind w:left="3360" w:hanging="420"/>
+      </w:pPr>
+      <w:rPr>
+        <w:rFonts w:ascii="Wingdings" w:hAnsi="Wingdings" w:hint="default"/>
+      </w:rPr>
+    </w:lvl>
+    <w:lvl w:ilvl="8" w:tplc="04090005" w:tentative="1">
+      <w:start w:val="1"/>
+      <w:numFmt w:val="bullet"/>
+      <w:lvlText w:val=""/>
+      <w:lvlJc w:val="left"/>
+      <w:pPr>
+        <w:ind w:left="3780" w:hanging="420"/>
+      </w:pPr>
+      <w:rPr>
+        <w:rFonts w:ascii="Wingdings" w:hAnsi="Wingdings" w:hint="default"/>
+      </w:rPr>
+    </w:lvl>
+  </w:abstractNum>
+  <w:abstractNum w:abstractNumId="17" w15:restartNumberingAfterBreak="0">
+    <w:nsid w:val="5DD73BC3"/>
+    <w:multiLevelType w:val="hybridMultilevel"/>
+    <w:tmpl w:val="ABDEDB2E"/>
+    <w:lvl w:ilvl="0" w:tplc="5B343410">
+      <w:start w:val="1"/>
+      <w:numFmt w:val="decimalEnclosedCircle"/>
+      <w:lvlText w:val="%1"/>
+      <w:lvlJc w:val="left"/>
+      <w:pPr>
+        <w:ind w:left="420" w:hanging="420"/>
+      </w:pPr>
+      <w:rPr>
+        <w:rFonts w:ascii="宋体" w:hAnsi="宋体" w:cs="宋体" w:hint="default"/>
+      </w:rPr>
+    </w:lvl>
+    <w:lvl w:ilvl="1" w:tplc="04090019" w:tentative="1">
+      <w:start w:val="1"/>
+      <w:numFmt w:val="lowerLetter"/>
+      <w:lvlText w:val="%2)"/>
+      <w:lvlJc w:val="left"/>
+      <w:pPr>
+        <w:ind w:left="840" w:hanging="420"/>
+      </w:pPr>
+    </w:lvl>
+    <w:lvl w:ilvl="2" w:tplc="0409001B" w:tentative="1">
+      <w:start w:val="1"/>
+      <w:numFmt w:val="lowerRoman"/>
+      <w:lvlText w:val="%3."/>
+      <w:lvlJc w:val="right"/>
+      <w:pPr>
+        <w:ind w:left="1260" w:hanging="420"/>
+      </w:pPr>
+    </w:lvl>
+    <w:lvl w:ilvl="3" w:tplc="0409000F" w:tentative="1">
+      <w:start w:val="1"/>
+      <w:numFmt w:val="decimal"/>
+      <w:lvlText w:val="%4."/>
+      <w:lvlJc w:val="left"/>
+      <w:pPr>
+        <w:ind w:left="1680" w:hanging="420"/>
+      </w:pPr>
+    </w:lvl>
+    <w:lvl w:ilvl="4" w:tplc="04090019" w:tentative="1">
+      <w:start w:val="1"/>
+      <w:numFmt w:val="lowerLetter"/>
+      <w:lvlText w:val="%5)"/>
+      <w:lvlJc w:val="left"/>
+      <w:pPr>
+        <w:ind w:left="2100" w:hanging="420"/>
+      </w:pPr>
+    </w:lvl>
+    <w:lvl w:ilvl="5" w:tplc="0409001B" w:tentative="1">
+      <w:start w:val="1"/>
+      <w:numFmt w:val="lowerRoman"/>
+      <w:lvlText w:val="%6."/>
+      <w:lvlJc w:val="right"/>
+      <w:pPr>
+        <w:ind w:left="2520" w:hanging="420"/>
+      </w:pPr>
+    </w:lvl>
+    <w:lvl w:ilvl="6" w:tplc="0409000F" w:tentative="1">
+      <w:start w:val="1"/>
+      <w:numFmt w:val="decimal"/>
+      <w:lvlText w:val="%7."/>
+      <w:lvlJc w:val="left"/>
+      <w:pPr>
+        <w:ind w:left="2940" w:hanging="420"/>
+      </w:pPr>
+    </w:lvl>
+    <w:lvl w:ilvl="7" w:tplc="04090019" w:tentative="1">
+      <w:start w:val="1"/>
+      <w:numFmt w:val="lowerLetter"/>
+      <w:lvlText w:val="%8)"/>
+      <w:lvlJc w:val="left"/>
+      <w:pPr>
+        <w:ind w:left="3360" w:hanging="420"/>
+      </w:pPr>
+    </w:lvl>
+    <w:lvl w:ilvl="8" w:tplc="0409001B" w:tentative="1">
+      <w:start w:val="1"/>
+      <w:numFmt w:val="lowerRoman"/>
+      <w:lvlText w:val="%9."/>
+      <w:lvlJc w:val="right"/>
+      <w:pPr>
+        <w:ind w:left="3780" w:hanging="420"/>
+      </w:pPr>
+    </w:lvl>
+  </w:abstractNum>
+  <w:abstractNum w:abstractNumId="18" w15:restartNumberingAfterBreak="0">
     <w:nsid w:val="631F73F4"/>
     <w:multiLevelType w:val="hybridMultilevel"/>
     <w:tmpl w:val="4B8484C4"/>
@@ -8832,7 +11535,156 @@
       </w:pPr>
     </w:lvl>
   </w:abstractNum>
-  <w:abstractNum w:abstractNumId="13" w15:restartNumberingAfterBreak="0">
+  <w:abstractNum w:abstractNumId="19" w15:restartNumberingAfterBreak="0">
+    <w:nsid w:val="65886966"/>
+    <w:multiLevelType w:val="multilevel"/>
+    <w:tmpl w:val="9162F0F8"/>
+    <w:lvl w:ilvl="0">
+      <w:start w:val="1"/>
+      <w:numFmt w:val="bullet"/>
+      <w:lvlText w:val=""/>
+      <w:lvlJc w:val="left"/>
+      <w:pPr>
+        <w:tabs>
+          <w:tab w:val="num" w:pos="720"/>
+        </w:tabs>
+        <w:ind w:left="720" w:hanging="360"/>
+      </w:pPr>
+      <w:rPr>
+        <w:rFonts w:ascii="Symbol" w:hAnsi="Symbol" w:hint="default"/>
+        <w:sz w:val="20"/>
+      </w:rPr>
+    </w:lvl>
+    <w:lvl w:ilvl="1" w:tentative="1">
+      <w:start w:val="1"/>
+      <w:numFmt w:val="bullet"/>
+      <w:lvlText w:val="o"/>
+      <w:lvlJc w:val="left"/>
+      <w:pPr>
+        <w:tabs>
+          <w:tab w:val="num" w:pos="1440"/>
+        </w:tabs>
+        <w:ind w:left="1440" w:hanging="360"/>
+      </w:pPr>
+      <w:rPr>
+        <w:rFonts w:ascii="Courier New" w:hAnsi="Courier New" w:hint="default"/>
+        <w:sz w:val="20"/>
+      </w:rPr>
+    </w:lvl>
+    <w:lvl w:ilvl="2" w:tentative="1">
+      <w:start w:val="1"/>
+      <w:numFmt w:val="bullet"/>
+      <w:lvlText w:val=""/>
+      <w:lvlJc w:val="left"/>
+      <w:pPr>
+        <w:tabs>
+          <w:tab w:val="num" w:pos="2160"/>
+        </w:tabs>
+        <w:ind w:left="2160" w:hanging="360"/>
+      </w:pPr>
+      <w:rPr>
+        <w:rFonts w:ascii="Wingdings" w:hAnsi="Wingdings" w:hint="default"/>
+        <w:sz w:val="20"/>
+      </w:rPr>
+    </w:lvl>
+    <w:lvl w:ilvl="3" w:tentative="1">
+      <w:start w:val="1"/>
+      <w:numFmt w:val="bullet"/>
+      <w:lvlText w:val=""/>
+      <w:lvlJc w:val="left"/>
+      <w:pPr>
+        <w:tabs>
+          <w:tab w:val="num" w:pos="2880"/>
+        </w:tabs>
+        <w:ind w:left="2880" w:hanging="360"/>
+      </w:pPr>
+      <w:rPr>
+        <w:rFonts w:ascii="Wingdings" w:hAnsi="Wingdings" w:hint="default"/>
+        <w:sz w:val="20"/>
+      </w:rPr>
+    </w:lvl>
+    <w:lvl w:ilvl="4" w:tentative="1">
+      <w:start w:val="1"/>
+      <w:numFmt w:val="bullet"/>
+      <w:lvlText w:val=""/>
+      <w:lvlJc w:val="left"/>
+      <w:pPr>
+        <w:tabs>
+          <w:tab w:val="num" w:pos="3600"/>
+        </w:tabs>
+        <w:ind w:left="3600" w:hanging="360"/>
+      </w:pPr>
+      <w:rPr>
+        <w:rFonts w:ascii="Wingdings" w:hAnsi="Wingdings" w:hint="default"/>
+        <w:sz w:val="20"/>
+      </w:rPr>
+    </w:lvl>
+    <w:lvl w:ilvl="5" w:tentative="1">
+      <w:start w:val="1"/>
+      <w:numFmt w:val="bullet"/>
+      <w:lvlText w:val=""/>
+      <w:lvlJc w:val="left"/>
+      <w:pPr>
+        <w:tabs>
+          <w:tab w:val="num" w:pos="4320"/>
+        </w:tabs>
+        <w:ind w:left="4320" w:hanging="360"/>
+      </w:pPr>
+      <w:rPr>
+        <w:rFonts w:ascii="Wingdings" w:hAnsi="Wingdings" w:hint="default"/>
+        <w:sz w:val="20"/>
+      </w:rPr>
+    </w:lvl>
+    <w:lvl w:ilvl="6" w:tentative="1">
+      <w:start w:val="1"/>
+      <w:numFmt w:val="bullet"/>
+      <w:lvlText w:val=""/>
+      <w:lvlJc w:val="left"/>
+      <w:pPr>
+        <w:tabs>
+          <w:tab w:val="num" w:pos="5040"/>
+        </w:tabs>
+        <w:ind w:left="5040" w:hanging="360"/>
+      </w:pPr>
+      <w:rPr>
+        <w:rFonts w:ascii="Wingdings" w:hAnsi="Wingdings" w:hint="default"/>
+        <w:sz w:val="20"/>
+      </w:rPr>
+    </w:lvl>
+    <w:lvl w:ilvl="7" w:tentative="1">
+      <w:start w:val="1"/>
+      <w:numFmt w:val="bullet"/>
+      <w:lvlText w:val=""/>
+      <w:lvlJc w:val="left"/>
+      <w:pPr>
+        <w:tabs>
+          <w:tab w:val="num" w:pos="5760"/>
+        </w:tabs>
+        <w:ind w:left="5760" w:hanging="360"/>
+      </w:pPr>
+      <w:rPr>
+        <w:rFonts w:ascii="Wingdings" w:hAnsi="Wingdings" w:hint="default"/>
+        <w:sz w:val="20"/>
+      </w:rPr>
+    </w:lvl>
+    <w:lvl w:ilvl="8" w:tentative="1">
+      <w:start w:val="1"/>
+      <w:numFmt w:val="bullet"/>
+      <w:lvlText w:val=""/>
+      <w:lvlJc w:val="left"/>
+      <w:pPr>
+        <w:tabs>
+          <w:tab w:val="num" w:pos="6480"/>
+        </w:tabs>
+        <w:ind w:left="6480" w:hanging="360"/>
+      </w:pPr>
+      <w:rPr>
+        <w:rFonts w:ascii="Wingdings" w:hAnsi="Wingdings" w:hint="default"/>
+        <w:sz w:val="20"/>
+      </w:rPr>
+    </w:lvl>
+  </w:abstractNum>
+  <w:abstractNum w:abstractNumId="20" w15:restartNumberingAfterBreak="0">
     <w:nsid w:val="68194208"/>
     <w:multiLevelType w:val="hybridMultilevel"/>
     <w:tmpl w:val="0212B624"/>
@@ -8924,7 +11776,245 @@
       </w:pPr>
     </w:lvl>
   </w:abstractNum>
-  <w:abstractNum w:abstractNumId="14" w15:restartNumberingAfterBreak="0">
+  <w:abstractNum w:abstractNumId="21" w15:restartNumberingAfterBreak="0">
+    <w:nsid w:val="6DF92DFB"/>
+    <w:multiLevelType w:val="multilevel"/>
+    <w:tmpl w:val="4B545624"/>
+    <w:lvl w:ilvl="0">
+      <w:start w:val="1"/>
+      <w:numFmt w:val="bullet"/>
+      <w:lvlText w:val=""/>
+      <w:lvlJc w:val="left"/>
+      <w:pPr>
+        <w:tabs>
+          <w:tab w:val="num" w:pos="720"/>
+        </w:tabs>
+        <w:ind w:left="720" w:hanging="360"/>
+      </w:pPr>
+      <w:rPr>
+        <w:rFonts w:ascii="Symbol" w:hAnsi="Symbol" w:hint="default"/>
+        <w:sz w:val="20"/>
+      </w:rPr>
+    </w:lvl>
+    <w:lvl w:ilvl="1" w:tentative="1">
+      <w:start w:val="1"/>
+      <w:numFmt w:val="bullet"/>
+      <w:lvlText w:val="o"/>
+      <w:lvlJc w:val="left"/>
+      <w:pPr>
+        <w:tabs>
+          <w:tab w:val="num" w:pos="1440"/>
+        </w:tabs>
+        <w:ind w:left="1440" w:hanging="360"/>
+      </w:pPr>
+      <w:rPr>
+        <w:rFonts w:ascii="Courier New" w:hAnsi="Courier New" w:hint="default"/>
+        <w:sz w:val="20"/>
+      </w:rPr>
+    </w:lvl>
+    <w:lvl w:ilvl="2" w:tentative="1">
+      <w:start w:val="1"/>
+      <w:numFmt w:val="bullet"/>
+      <w:lvlText w:val=""/>
+      <w:lvlJc w:val="left"/>
+      <w:pPr>
+        <w:tabs>
+          <w:tab w:val="num" w:pos="2160"/>
+        </w:tabs>
+        <w:ind w:left="2160" w:hanging="360"/>
+      </w:pPr>
+      <w:rPr>
+        <w:rFonts w:ascii="Wingdings" w:hAnsi="Wingdings" w:hint="default"/>
+        <w:sz w:val="20"/>
+      </w:rPr>
+    </w:lvl>
+    <w:lvl w:ilvl="3" w:tentative="1">
+      <w:start w:val="1"/>
+      <w:numFmt w:val="bullet"/>
+      <w:lvlText w:val=""/>
+      <w:lvlJc w:val="left"/>
+      <w:pPr>
+        <w:tabs>
+          <w:tab w:val="num" w:pos="2880"/>
+        </w:tabs>
+        <w:ind w:left="2880" w:hanging="360"/>
+      </w:pPr>
+      <w:rPr>
+        <w:rFonts w:ascii="Wingdings" w:hAnsi="Wingdings" w:hint="default"/>
+        <w:sz w:val="20"/>
+      </w:rPr>
+    </w:lvl>
+    <w:lvl w:ilvl="4" w:tentative="1">
+      <w:start w:val="1"/>
+      <w:numFmt w:val="bullet"/>
+      <w:lvlText w:val=""/>
+      <w:lvlJc w:val="left"/>
+      <w:pPr>
+        <w:tabs>
+          <w:tab w:val="num" w:pos="3600"/>
+        </w:tabs>
+        <w:ind w:left="3600" w:hanging="360"/>
+      </w:pPr>
+      <w:rPr>
+        <w:rFonts w:ascii="Wingdings" w:hAnsi="Wingdings" w:hint="default"/>
+        <w:sz w:val="20"/>
+      </w:rPr>
+    </w:lvl>
+    <w:lvl w:ilvl="5" w:tentative="1">
+      <w:start w:val="1"/>
+      <w:numFmt w:val="bullet"/>
+      <w:lvlText w:val=""/>
+      <w:lvlJc w:val="left"/>
+      <w:pPr>
+        <w:tabs>
+          <w:tab w:val="num" w:pos="4320"/>
+        </w:tabs>
+        <w:ind w:left="4320" w:hanging="360"/>
+      </w:pPr>
+      <w:rPr>
+        <w:rFonts w:ascii="Wingdings" w:hAnsi="Wingdings" w:hint="default"/>
+        <w:sz w:val="20"/>
+      </w:rPr>
+    </w:lvl>
+    <w:lvl w:ilvl="6" w:tentative="1">
+      <w:start w:val="1"/>
+      <w:numFmt w:val="bullet"/>
+      <w:lvlText w:val=""/>
+      <w:lvlJc w:val="left"/>
+      <w:pPr>
+        <w:tabs>
+          <w:tab w:val="num" w:pos="5040"/>
+        </w:tabs>
+        <w:ind w:left="5040" w:hanging="360"/>
+      </w:pPr>
+      <w:rPr>
+        <w:rFonts w:ascii="Wingdings" w:hAnsi="Wingdings" w:hint="default"/>
+        <w:sz w:val="20"/>
+      </w:rPr>
+    </w:lvl>
+    <w:lvl w:ilvl="7" w:tentative="1">
+      <w:start w:val="1"/>
+      <w:numFmt w:val="bullet"/>
+      <w:lvlText w:val=""/>
+      <w:lvlJc w:val="left"/>
+      <w:pPr>
+        <w:tabs>
+          <w:tab w:val="num" w:pos="5760"/>
+        </w:tabs>
+        <w:ind w:left="5760" w:hanging="360"/>
+      </w:pPr>
+      <w:rPr>
+        <w:rFonts w:ascii="Wingdings" w:hAnsi="Wingdings" w:hint="default"/>
+        <w:sz w:val="20"/>
+      </w:rPr>
+    </w:lvl>
+    <w:lvl w:ilvl="8" w:tentative="1">
+      <w:start w:val="1"/>
+      <w:numFmt w:val="bullet"/>
+      <w:lvlText w:val=""/>
+      <w:lvlJc w:val="left"/>
+      <w:pPr>
+        <w:tabs>
+          <w:tab w:val="num" w:pos="6480"/>
+        </w:tabs>
+        <w:ind w:left="6480" w:hanging="360"/>
+      </w:pPr>
+      <w:rPr>
+        <w:rFonts w:ascii="Wingdings" w:hAnsi="Wingdings" w:hint="default"/>
+        <w:sz w:val="20"/>
+      </w:rPr>
+    </w:lvl>
+  </w:abstractNum>
+  <w:abstractNum w:abstractNumId="22" w15:restartNumberingAfterBreak="0">
+    <w:nsid w:val="70803A15"/>
+    <w:multiLevelType w:val="hybridMultilevel"/>
+    <w:tmpl w:val="6778E670"/>
+    <w:lvl w:ilvl="0" w:tplc="5B343410">
+      <w:start w:val="1"/>
+      <w:numFmt w:val="decimalEnclosedCircle"/>
+      <w:lvlText w:val="%1"/>
+      <w:lvlJc w:val="left"/>
+      <w:pPr>
+        <w:ind w:left="420" w:hanging="420"/>
+      </w:pPr>
+      <w:rPr>
+        <w:rFonts w:ascii="宋体" w:hAnsi="宋体" w:cs="宋体" w:hint="default"/>
+      </w:rPr>
+    </w:lvl>
+    <w:lvl w:ilvl="1" w:tplc="04090019" w:tentative="1">
+      <w:start w:val="1"/>
+      <w:numFmt w:val="lowerLetter"/>
+      <w:lvlText w:val="%2)"/>
+      <w:lvlJc w:val="left"/>
+      <w:pPr>
+        <w:ind w:left="840" w:hanging="420"/>
+      </w:pPr>
+    </w:lvl>
+    <w:lvl w:ilvl="2" w:tplc="0409001B" w:tentative="1">
+      <w:start w:val="1"/>
+      <w:numFmt w:val="lowerRoman"/>
+      <w:lvlText w:val="%3."/>
+      <w:lvlJc w:val="right"/>
+      <w:pPr>
+        <w:ind w:left="1260" w:hanging="420"/>
+      </w:pPr>
+    </w:lvl>
+    <w:lvl w:ilvl="3" w:tplc="0409000F" w:tentative="1">
+      <w:start w:val="1"/>
+      <w:numFmt w:val="decimal"/>
+      <w:lvlText w:val="%4."/>
+      <w:lvlJc w:val="left"/>
+      <w:pPr>
+        <w:ind w:left="1680" w:hanging="420"/>
+      </w:pPr>
+    </w:lvl>
+    <w:lvl w:ilvl="4" w:tplc="04090019" w:tentative="1">
+      <w:start w:val="1"/>
+      <w:numFmt w:val="lowerLetter"/>
+      <w:lvlText w:val="%5)"/>
+      <w:lvlJc w:val="left"/>
+      <w:pPr>
+        <w:ind w:left="2100" w:hanging="420"/>
+      </w:pPr>
+    </w:lvl>
+    <w:lvl w:ilvl="5" w:tplc="0409001B" w:tentative="1">
+      <w:start w:val="1"/>
+      <w:numFmt w:val="lowerRoman"/>
+      <w:lvlText w:val="%6."/>
+      <w:lvlJc w:val="right"/>
+      <w:pPr>
+        <w:ind w:left="2520" w:hanging="420"/>
+      </w:pPr>
+    </w:lvl>
+    <w:lvl w:ilvl="6" w:tplc="0409000F" w:tentative="1">
+      <w:start w:val="1"/>
+      <w:numFmt w:val="decimal"/>
+      <w:lvlText w:val="%7."/>
+      <w:lvlJc w:val="left"/>
+      <w:pPr>
+        <w:ind w:left="2940" w:hanging="420"/>
+      </w:pPr>
+    </w:lvl>
+    <w:lvl w:ilvl="7" w:tplc="04090019" w:tentative="1">
+      <w:start w:val="1"/>
+      <w:numFmt w:val="lowerLetter"/>
+      <w:lvlText w:val="%8)"/>
+      <w:lvlJc w:val="left"/>
+      <w:pPr>
+        <w:ind w:left="3360" w:hanging="420"/>
+      </w:pPr>
+    </w:lvl>
+    <w:lvl w:ilvl="8" w:tplc="0409001B" w:tentative="1">
+      <w:start w:val="1"/>
+      <w:numFmt w:val="lowerRoman"/>
+      <w:lvlText w:val="%9."/>
+      <w:lvlJc w:val="right"/>
+      <w:pPr>
+        <w:ind w:left="3780" w:hanging="420"/>
+      </w:pPr>
+    </w:lvl>
+  </w:abstractNum>
+  <w:abstractNum w:abstractNumId="23" w15:restartNumberingAfterBreak="0">
     <w:nsid w:val="778C145D"/>
     <w:multiLevelType w:val="hybridMultilevel"/>
     <w:tmpl w:val="A48E57E2"/>
@@ -9011,6 +12101,119 @@
       <w:pPr>
         <w:ind w:left="4620" w:hanging="420"/>
       </w:pPr>
+    </w:lvl>
+  </w:abstractNum>
+  <w:abstractNum w:abstractNumId="24" w15:restartNumberingAfterBreak="0">
+    <w:nsid w:val="79B01621"/>
+    <w:multiLevelType w:val="hybridMultilevel"/>
+    <w:tmpl w:val="67D6E524"/>
+    <w:lvl w:ilvl="0" w:tplc="04090001">
+      <w:start w:val="1"/>
+      <w:numFmt w:val="bullet"/>
+      <w:lvlText w:val=""/>
+      <w:lvlJc w:val="left"/>
+      <w:pPr>
+        <w:ind w:left="420" w:hanging="420"/>
+      </w:pPr>
+      <w:rPr>
+        <w:rFonts w:ascii="Wingdings" w:hAnsi="Wingdings" w:hint="default"/>
+      </w:rPr>
+    </w:lvl>
+    <w:lvl w:ilvl="1" w:tplc="04090003" w:tentative="1">
+      <w:start w:val="1"/>
+      <w:numFmt w:val="bullet"/>
+      <w:lvlText w:val=""/>
+      <w:lvlJc w:val="left"/>
+      <w:pPr>
+        <w:ind w:left="840" w:hanging="420"/>
+      </w:pPr>
+      <w:rPr>
+        <w:rFonts w:ascii="Wingdings" w:hAnsi="Wingdings" w:hint="default"/>
+      </w:rPr>
+    </w:lvl>
+    <w:lvl w:ilvl="2" w:tplc="04090005" w:tentative="1">
+      <w:start w:val="1"/>
+      <w:numFmt w:val="bullet"/>
+      <w:lvlText w:val=""/>
+      <w:lvlJc w:val="left"/>
+      <w:pPr>
+        <w:ind w:left="1260" w:hanging="420"/>
+      </w:pPr>
+      <w:rPr>
+        <w:rFonts w:ascii="Wingdings" w:hAnsi="Wingdings" w:hint="default"/>
+      </w:rPr>
+    </w:lvl>
+    <w:lvl w:ilvl="3" w:tplc="04090001" w:tentative="1">
+      <w:start w:val="1"/>
+      <w:numFmt w:val="bullet"/>
+      <w:lvlText w:val=""/>
+      <w:lvlJc w:val="left"/>
+      <w:pPr>
+        <w:ind w:left="1680" w:hanging="420"/>
+      </w:pPr>
+      <w:rPr>
+        <w:rFonts w:ascii="Wingdings" w:hAnsi="Wingdings" w:hint="default"/>
+      </w:rPr>
+    </w:lvl>
+    <w:lvl w:ilvl="4" w:tplc="04090003" w:tentative="1">
+      <w:start w:val="1"/>
+      <w:numFmt w:val="bullet"/>
+      <w:lvlText w:val=""/>
+      <w:lvlJc w:val="left"/>
+      <w:pPr>
+        <w:ind w:left="2100" w:hanging="420"/>
+      </w:pPr>
+      <w:rPr>
+        <w:rFonts w:ascii="Wingdings" w:hAnsi="Wingdings" w:hint="default"/>
+      </w:rPr>
+    </w:lvl>
+    <w:lvl w:ilvl="5" w:tplc="04090005" w:tentative="1">
+      <w:start w:val="1"/>
+      <w:numFmt w:val="bullet"/>
+      <w:lvlText w:val=""/>
+      <w:lvlJc w:val="left"/>
+      <w:pPr>
+        <w:ind w:left="2520" w:hanging="420"/>
+      </w:pPr>
+      <w:rPr>
+        <w:rFonts w:ascii="Wingdings" w:hAnsi="Wingdings" w:hint="default"/>
+      </w:rPr>
+    </w:lvl>
+    <w:lvl w:ilvl="6" w:tplc="04090001" w:tentative="1">
+      <w:start w:val="1"/>
+      <w:numFmt w:val="bullet"/>
+      <w:lvlText w:val=""/>
+      <w:lvlJc w:val="left"/>
+      <w:pPr>
+        <w:ind w:left="2940" w:hanging="420"/>
+      </w:pPr>
+      <w:rPr>
+        <w:rFonts w:ascii="Wingdings" w:hAnsi="Wingdings" w:hint="default"/>
+      </w:rPr>
+    </w:lvl>
+    <w:lvl w:ilvl="7" w:tplc="04090003" w:tentative="1">
+      <w:start w:val="1"/>
+      <w:numFmt w:val="bullet"/>
+      <w:lvlText w:val=""/>
+      <w:lvlJc w:val="left"/>
+      <w:pPr>
+        <w:ind w:left="3360" w:hanging="420"/>
+      </w:pPr>
+      <w:rPr>
+        <w:rFonts w:ascii="Wingdings" w:hAnsi="Wingdings" w:hint="default"/>
+      </w:rPr>
+    </w:lvl>
+    <w:lvl w:ilvl="8" w:tplc="04090005" w:tentative="1">
+      <w:start w:val="1"/>
+      <w:numFmt w:val="bullet"/>
+      <w:lvlText w:val=""/>
+      <w:lvlJc w:val="left"/>
+      <w:pPr>
+        <w:ind w:left="3780" w:hanging="420"/>
+      </w:pPr>
+      <w:rPr>
+        <w:rFonts w:ascii="Wingdings" w:hAnsi="Wingdings" w:hint="default"/>
+      </w:rPr>
     </w:lvl>
   </w:abstractNum>
   <w:num w:numId="1">
@@ -9050,7 +12253,7 @@
     </w:lvlOverride>
   </w:num>
   <w:num w:numId="4">
-    <w:abstractNumId w:val="5"/>
+    <w:abstractNumId w:val="9"/>
   </w:num>
   <w:num w:numId="5">
     <w:abstractNumId w:val="1"/>
@@ -9059,34 +12262,64 @@
     <w:abstractNumId w:val="2"/>
   </w:num>
   <w:num w:numId="7">
+    <w:abstractNumId w:val="23"/>
+  </w:num>
+  <w:num w:numId="8">
     <w:abstractNumId w:val="14"/>
   </w:num>
-  <w:num w:numId="8">
+  <w:num w:numId="9">
+    <w:abstractNumId w:val="15"/>
+  </w:num>
+  <w:num w:numId="10">
+    <w:abstractNumId w:val="12"/>
+  </w:num>
+  <w:num w:numId="11">
+    <w:abstractNumId w:val="18"/>
+  </w:num>
+  <w:num w:numId="12">
+    <w:abstractNumId w:val="11"/>
+  </w:num>
+  <w:num w:numId="13">
     <w:abstractNumId w:val="10"/>
   </w:num>
-  <w:num w:numId="9">
-    <w:abstractNumId w:val="11"/>
+  <w:num w:numId="14">
+    <w:abstractNumId w:val="20"/>
   </w:num>
-  <w:num w:numId="10">
+  <w:num w:numId="15">
+    <w:abstractNumId w:val="13"/>
+  </w:num>
+  <w:num w:numId="16">
+    <w:abstractNumId w:val="6"/>
+  </w:num>
+  <w:num w:numId="17">
+    <w:abstractNumId w:val="21"/>
+  </w:num>
+  <w:num w:numId="18">
+    <w:abstractNumId w:val="7"/>
+  </w:num>
+  <w:num w:numId="19">
+    <w:abstractNumId w:val="19"/>
+  </w:num>
+  <w:num w:numId="20">
+    <w:abstractNumId w:val="5"/>
+  </w:num>
+  <w:num w:numId="21">
     <w:abstractNumId w:val="8"/>
   </w:num>
-  <w:num w:numId="11">
-    <w:abstractNumId w:val="12"/>
+  <w:num w:numId="22">
+    <w:abstractNumId w:val="4"/>
   </w:num>
-  <w:num w:numId="12">
-    <w:abstractNumId w:val="7"/>
+  <w:num w:numId="23">
+    <w:abstractNumId w:val="17"/>
   </w:num>
-  <w:num w:numId="13">
-    <w:abstractNumId w:val="6"/>
+  <w:num w:numId="24">
+    <w:abstractNumId w:val="22"/>
   </w:num>
-  <w:num w:numId="14">
-    <w:abstractNumId w:val="13"/>
+  <w:num w:numId="25">
+    <w:abstractNumId w:val="16"/>
   </w:num>
-  <w:num w:numId="15">
-    <w:abstractNumId w:val="9"/>
-  </w:num>
-  <w:num w:numId="16">
-    <w:abstractNumId w:val="4"/>
+  <w:num w:numId="26">
+    <w:abstractNumId w:val="24"/>
   </w:num>
   <w:numIdMacAtCleanup w:val="9"/>
 </w:numbering>
@@ -9106,7 +12339,7 @@
     </w:rPrDefault>
     <w:pPrDefault/>
   </w:docDefaults>
-  <w:latentStyles w:defLockedState="0" w:defUIPriority="99" w:defSemiHidden="0" w:defUnhideWhenUsed="0" w:defQFormat="0" w:count="375">
+  <w:latentStyles w:defLockedState="0" w:defUIPriority="99" w:defSemiHidden="0" w:defUnhideWhenUsed="0" w:defQFormat="0" w:count="376">
     <w:lsdException w:name="Normal" w:uiPriority="0" w:qFormat="1"/>
     <w:lsdException w:name="heading 1" w:uiPriority="0" w:qFormat="1"/>
     <w:lsdException w:name="heading 2" w:semiHidden="1" w:uiPriority="0" w:unhideWhenUsed="1" w:qFormat="1"/>
@@ -9482,11 +12715,12 @@
     <w:lsdException w:name="Smart Hyperlink" w:semiHidden="1" w:unhideWhenUsed="1"/>
     <w:lsdException w:name="Hashtag" w:semiHidden="1" w:unhideWhenUsed="1"/>
     <w:lsdException w:name="Unresolved Mention" w:semiHidden="1" w:unhideWhenUsed="1"/>
+    <w:lsdException w:name="Smart Link" w:semiHidden="1" w:unhideWhenUsed="1"/>
   </w:latentStyles>
   <w:style w:type="paragraph" w:default="1" w:styleId="a0">
     <w:name w:val="Normal"/>
     <w:qFormat/>
-    <w:rsid w:val="003C4B64"/>
+    <w:rsid w:val="00FB4605"/>
     <w:pPr>
       <w:widowControl w:val="0"/>
       <w:jc w:val="both"/>
@@ -14105,6 +17339,26 @@
     <w:semiHidden/>
     <w:unhideWhenUsed/>
     <w:rsid w:val="00CB541E"/>
+  </w:style>
+  <w:style w:type="paragraph" w:customStyle="1" w:styleId="md-end-block">
+    <w:name w:val="md-end-block"/>
+    <w:basedOn w:val="a0"/>
+    <w:rsid w:val="00CE27F8"/>
+    <w:pPr>
+      <w:widowControl/>
+      <w:spacing w:before="100" w:beforeAutospacing="1" w:after="100" w:afterAutospacing="1"/>
+      <w:jc w:val="left"/>
+    </w:pPr>
+    <w:rPr>
+      <w:rFonts w:ascii="宋体" w:hAnsi="宋体" w:cs="宋体"/>
+      <w:kern w:val="0"/>
+      <w:sz w:val="24"/>
+    </w:rPr>
+  </w:style>
+  <w:style w:type="character" w:customStyle="1" w:styleId="md-plain">
+    <w:name w:val="md-plain"/>
+    <w:basedOn w:val="a1"/>
+    <w:rsid w:val="00CE27F8"/>
   </w:style>
 </w:styles>
 </file>
@@ -14399,7 +17653,7 @@
 </file>
 
 <file path=customXml/itemProps1.xml><?xml version="1.0" encoding="utf-8"?>
-<ds:datastoreItem xmlns:ds="http://schemas.openxmlformats.org/officeDocument/2006/customXml" ds:itemID="{CFB77775-87E6-4F96-9D2D-174FD8B88FC3}">
+<ds:datastoreItem xmlns:ds="http://schemas.openxmlformats.org/officeDocument/2006/customXml" ds:itemID="{A46F0E1A-89DD-4AD3-8FC5-7EFC84905C61}">
   <ds:schemaRefs>
     <ds:schemaRef ds:uri="http://schemas.openxmlformats.org/officeDocument/2006/bibliography"/>
   </ds:schemaRefs>

</xml_diff>

<commit_message>
check the images' captions in docs
</commit_message>
<xml_diff>
--- a/docs/创新性分析报告.docx
+++ b/docs/创新性分析报告.docx
@@ -6338,11 +6338,9 @@
     </w:p>
     <w:p>
       <w:pPr>
+        <w:keepNext/>
         <w:ind w:left="360"/>
         <w:jc w:val="center"/>
-        <w:rPr>
-          <w:noProof/>
-        </w:rPr>
       </w:pPr>
       <w:r>
         <w:rPr>
@@ -6403,34 +6401,186 @@
     </w:p>
     <w:p>
       <w:pPr>
+        <w:pStyle w:val="ac"/>
         <w:jc w:val="center"/>
-        <w:rPr>
-          <w:rFonts w:ascii="楷体" w:eastAsia="楷体" w:hAnsi="楷体" w:cs="楷体"/>
-          <w:sz w:val="18"/>
-          <w:szCs w:val="18"/>
-        </w:rPr>
-      </w:pPr>
-      <w:r>
-        <w:rPr>
-          <w:rFonts w:ascii="楷体" w:eastAsia="楷体" w:hAnsi="楷体" w:cs="楷体" w:hint="eastAsia"/>
-          <w:sz w:val="18"/>
-          <w:szCs w:val="18"/>
-        </w:rPr>
-        <w:t>图1</w:t>
-      </w:r>
-      <w:r>
-        <w:rPr>
-          <w:rFonts w:ascii="楷体" w:eastAsia="楷体" w:hAnsi="楷体" w:cs="楷体"/>
-          <w:sz w:val="18"/>
-          <w:szCs w:val="18"/>
-        </w:rPr>
-        <w:t xml:space="preserve">.1 </w:t>
-      </w:r>
-      <w:r>
-        <w:rPr>
-          <w:rFonts w:ascii="楷体" w:eastAsia="楷体" w:hAnsi="楷体" w:cs="楷体" w:hint="eastAsia"/>
-          <w:sz w:val="18"/>
-          <w:szCs w:val="18"/>
+      </w:pPr>
+      <w:r>
+        <w:rPr>
+          <w:rFonts w:hint="eastAsia"/>
+        </w:rPr>
+        <w:t>图</w:t>
+      </w:r>
+      <w:r>
+        <w:rPr>
+          <w:rFonts w:hint="eastAsia"/>
+        </w:rPr>
+        <w:t xml:space="preserve"> </w:t>
+      </w:r>
+      <w:r>
+        <w:fldChar w:fldCharType="begin"/>
+      </w:r>
+      <w:r>
+        <w:instrText xml:space="preserve"> </w:instrText>
+      </w:r>
+      <w:r>
+        <w:rPr>
+          <w:rFonts w:hint="eastAsia"/>
+        </w:rPr>
+        <w:instrText>STYLEREF 1 \s</w:instrText>
+      </w:r>
+      <w:r>
+        <w:instrText xml:space="preserve"> </w:instrText>
+      </w:r>
+      <w:r>
+        <w:fldChar w:fldCharType="separate"/>
+      </w:r>
+      <w:r>
+        <w:rPr>
+          <w:noProof/>
+        </w:rPr>
+        <w:t>2</w:t>
+      </w:r>
+      <w:r>
+        <w:fldChar w:fldCharType="end"/>
+      </w:r>
+      <w:r>
+        <w:t>.</w:t>
+      </w:r>
+      <w:r>
+        <w:fldChar w:fldCharType="begin"/>
+      </w:r>
+      <w:r>
+        <w:instrText xml:space="preserve"> </w:instrText>
+      </w:r>
+      <w:r>
+        <w:rPr>
+          <w:rFonts w:hint="eastAsia"/>
+        </w:rPr>
+        <w:instrText xml:space="preserve">SEQ </w:instrText>
+      </w:r>
+      <w:r>
+        <w:rPr>
+          <w:rFonts w:hint="eastAsia"/>
+        </w:rPr>
+        <w:instrText>图</w:instrText>
+      </w:r>
+      <w:r>
+        <w:rPr>
+          <w:rFonts w:hint="eastAsia"/>
+        </w:rPr>
+        <w:instrText xml:space="preserve"> \* ARABIC \s 1</w:instrText>
+      </w:r>
+      <w:r>
+        <w:instrText xml:space="preserve"> </w:instrText>
+      </w:r>
+      <w:r>
+        <w:fldChar w:fldCharType="separate"/>
+      </w:r>
+      <w:r>
+        <w:rPr>
+          <w:noProof/>
+        </w:rPr>
+        <w:t>1</w:t>
+      </w:r>
+      <w:r>
+        <w:fldChar w:fldCharType="end"/>
+      </w:r>
+    </w:p>
+    <w:p>
+      <w:pPr>
+        <w:pStyle w:val="ac"/>
+        <w:jc w:val="center"/>
+        <w:rPr>
+          <w:noProof/>
+        </w:rPr>
+      </w:pPr>
+      <w:r>
+        <w:rPr>
+          <w:rFonts w:hint="eastAsia"/>
+        </w:rPr>
+        <w:t>图</w:t>
+      </w:r>
+      <w:r>
+        <w:rPr>
+          <w:rFonts w:hint="eastAsia"/>
+        </w:rPr>
+        <w:t xml:space="preserve"> </w:t>
+      </w:r>
+      <w:r>
+        <w:fldChar w:fldCharType="begin"/>
+      </w:r>
+      <w:r>
+        <w:instrText xml:space="preserve"> </w:instrText>
+      </w:r>
+      <w:r>
+        <w:rPr>
+          <w:rFonts w:hint="eastAsia"/>
+        </w:rPr>
+        <w:instrText>STYLEREF 1 \s</w:instrText>
+      </w:r>
+      <w:r>
+        <w:instrText xml:space="preserve"> </w:instrText>
+      </w:r>
+      <w:r>
+        <w:fldChar w:fldCharType="separate"/>
+      </w:r>
+      <w:r>
+        <w:rPr>
+          <w:noProof/>
+        </w:rPr>
+        <w:t>2</w:t>
+      </w:r>
+      <w:r>
+        <w:fldChar w:fldCharType="end"/>
+      </w:r>
+      <w:r>
+        <w:t>.</w:t>
+      </w:r>
+      <w:r>
+        <w:fldChar w:fldCharType="begin"/>
+      </w:r>
+      <w:r>
+        <w:instrText xml:space="preserve"> </w:instrText>
+      </w:r>
+      <w:r>
+        <w:rPr>
+          <w:rFonts w:hint="eastAsia"/>
+        </w:rPr>
+        <w:instrText xml:space="preserve">SEQ </w:instrText>
+      </w:r>
+      <w:r>
+        <w:rPr>
+          <w:rFonts w:hint="eastAsia"/>
+        </w:rPr>
+        <w:instrText>图</w:instrText>
+      </w:r>
+      <w:r>
+        <w:rPr>
+          <w:rFonts w:hint="eastAsia"/>
+        </w:rPr>
+        <w:instrText xml:space="preserve"> \* ARABIC \s 1</w:instrText>
+      </w:r>
+      <w:r>
+        <w:instrText xml:space="preserve"> </w:instrText>
+      </w:r>
+      <w:r>
+        <w:fldChar w:fldCharType="separate"/>
+      </w:r>
+      <w:r>
+        <w:rPr>
+          <w:noProof/>
+        </w:rPr>
+        <w:t>2</w:t>
+      </w:r>
+      <w:r>
+        <w:fldChar w:fldCharType="end"/>
+      </w:r>
+      <w:r>
+        <w:t xml:space="preserve"> </w:t>
+      </w:r>
+      <w:r>
+        <w:rPr>
+          <w:rFonts w:hint="eastAsia"/>
         </w:rPr>
         <w:t>调查结果之排版占据创作总时长</w:t>
       </w:r>
@@ -6568,6 +6718,7 @@
     </w:p>
     <w:p>
       <w:pPr>
+        <w:keepNext/>
         <w:ind w:left="360"/>
         <w:jc w:val="center"/>
       </w:pPr>
@@ -6621,43 +6772,104 @@
     </w:p>
     <w:p>
       <w:pPr>
+        <w:pStyle w:val="ac"/>
         <w:jc w:val="center"/>
-        <w:rPr>
-          <w:rFonts w:ascii="楷体" w:eastAsia="楷体" w:hAnsi="楷体" w:cs="楷体"/>
-          <w:sz w:val="18"/>
-          <w:szCs w:val="18"/>
-        </w:rPr>
-      </w:pPr>
-      <w:r>
         <w:rPr>
           <w:rFonts w:ascii="楷体" w:eastAsia="楷体" w:hAnsi="楷体" w:cs="楷体" w:hint="eastAsia"/>
           <w:sz w:val="18"/>
           <w:szCs w:val="18"/>
         </w:rPr>
-        <w:t>图1</w:t>
-      </w:r>
-      <w:r>
-        <w:rPr>
-          <w:rFonts w:ascii="楷体" w:eastAsia="楷体" w:hAnsi="楷体" w:cs="楷体"/>
-          <w:sz w:val="18"/>
-          <w:szCs w:val="18"/>
-        </w:rPr>
-        <w:t xml:space="preserve">.2 </w:t>
-      </w:r>
-      <w:r>
-        <w:rPr>
-          <w:rFonts w:ascii="楷体" w:eastAsia="楷体" w:hAnsi="楷体" w:cs="楷体" w:hint="eastAsia"/>
-          <w:sz w:val="18"/>
-          <w:szCs w:val="18"/>
+      </w:pPr>
+      <w:r>
+        <w:rPr>
+          <w:rFonts w:hint="eastAsia"/>
+        </w:rPr>
+        <w:t>图</w:t>
+      </w:r>
+      <w:r>
+        <w:rPr>
+          <w:rFonts w:hint="eastAsia"/>
+        </w:rPr>
+        <w:t xml:space="preserve"> </w:t>
+      </w:r>
+      <w:r>
+        <w:fldChar w:fldCharType="begin"/>
+      </w:r>
+      <w:r>
+        <w:instrText xml:space="preserve"> </w:instrText>
+      </w:r>
+      <w:r>
+        <w:rPr>
+          <w:rFonts w:hint="eastAsia"/>
+        </w:rPr>
+        <w:instrText>STYLEREF 1 \s</w:instrText>
+      </w:r>
+      <w:r>
+        <w:instrText xml:space="preserve"> </w:instrText>
+      </w:r>
+      <w:r>
+        <w:fldChar w:fldCharType="separate"/>
+      </w:r>
+      <w:r>
+        <w:rPr>
+          <w:noProof/>
+        </w:rPr>
+        <w:t>2</w:t>
+      </w:r>
+      <w:r>
+        <w:fldChar w:fldCharType="end"/>
+      </w:r>
+      <w:r>
+        <w:t>.</w:t>
+      </w:r>
+      <w:r>
+        <w:fldChar w:fldCharType="begin"/>
+      </w:r>
+      <w:r>
+        <w:instrText xml:space="preserve"> </w:instrText>
+      </w:r>
+      <w:r>
+        <w:rPr>
+          <w:rFonts w:hint="eastAsia"/>
+        </w:rPr>
+        <w:instrText xml:space="preserve">SEQ </w:instrText>
+      </w:r>
+      <w:r>
+        <w:rPr>
+          <w:rFonts w:hint="eastAsia"/>
+        </w:rPr>
+        <w:instrText>图</w:instrText>
+      </w:r>
+      <w:r>
+        <w:rPr>
+          <w:rFonts w:hint="eastAsia"/>
+        </w:rPr>
+        <w:instrText xml:space="preserve"> \* ARABIC \s 1</w:instrText>
+      </w:r>
+      <w:r>
+        <w:instrText xml:space="preserve"> </w:instrText>
+      </w:r>
+      <w:r>
+        <w:fldChar w:fldCharType="separate"/>
+      </w:r>
+      <w:r>
+        <w:rPr>
+          <w:noProof/>
+        </w:rPr>
+        <w:t>3</w:t>
+      </w:r>
+      <w:r>
+        <w:fldChar w:fldCharType="end"/>
+      </w:r>
+      <w:r>
+        <w:t xml:space="preserve"> </w:t>
+      </w:r>
+      <w:r>
+        <w:rPr>
+          <w:rFonts w:hint="eastAsia"/>
         </w:rPr>
         <w:t>调查结果之用户自行排版满意度</w:t>
       </w:r>
-    </w:p>
-    <w:p>
-      <w:pPr>
-        <w:ind w:left="360"/>
-        <w:jc w:val="center"/>
-      </w:pPr>
     </w:p>
     <w:p>
       <w:pPr>
@@ -6814,6 +7026,7 @@
     </w:p>
     <w:p>
       <w:pPr>
+        <w:keepNext/>
         <w:ind w:firstLine="420"/>
         <w:jc w:val="center"/>
       </w:pPr>
@@ -6870,6 +7083,7 @@
     </w:p>
     <w:p>
       <w:pPr>
+        <w:pStyle w:val="ac"/>
         <w:jc w:val="center"/>
         <w:rPr>
           <w:rFonts w:ascii="楷体" w:eastAsia="楷体" w:hAnsi="楷体" w:cs="楷体"/>
@@ -6879,43 +7093,101 @@
       </w:pPr>
       <w:r>
         <w:rPr>
-          <w:rFonts w:ascii="楷体" w:eastAsia="楷体" w:hAnsi="楷体" w:cs="楷体" w:hint="eastAsia"/>
-          <w:sz w:val="18"/>
-          <w:szCs w:val="18"/>
-        </w:rPr>
-        <w:t>图2</w:t>
-      </w:r>
-      <w:r>
-        <w:rPr>
-          <w:rFonts w:ascii="楷体" w:eastAsia="楷体" w:hAnsi="楷体" w:cs="楷体"/>
-          <w:sz w:val="18"/>
-          <w:szCs w:val="18"/>
-        </w:rPr>
-        <w:t xml:space="preserve">.1 </w:t>
-      </w:r>
-      <w:r>
-        <w:rPr>
-          <w:rFonts w:ascii="楷体" w:eastAsia="楷体" w:hAnsi="楷体" w:cs="楷体" w:hint="eastAsia"/>
-          <w:sz w:val="18"/>
-          <w:szCs w:val="18"/>
+          <w:rFonts w:hint="eastAsia"/>
+        </w:rPr>
+        <w:t>图</w:t>
+      </w:r>
+      <w:r>
+        <w:rPr>
+          <w:rFonts w:hint="eastAsia"/>
+        </w:rPr>
+        <w:t xml:space="preserve"> </w:t>
+      </w:r>
+      <w:r>
+        <w:fldChar w:fldCharType="begin"/>
+      </w:r>
+      <w:r>
+        <w:instrText xml:space="preserve"> </w:instrText>
+      </w:r>
+      <w:r>
+        <w:rPr>
+          <w:rFonts w:hint="eastAsia"/>
+        </w:rPr>
+        <w:instrText>STYLEREF 1 \s</w:instrText>
+      </w:r>
+      <w:r>
+        <w:instrText xml:space="preserve"> </w:instrText>
+      </w:r>
+      <w:r>
+        <w:fldChar w:fldCharType="separate"/>
+      </w:r>
+      <w:r>
+        <w:rPr>
+          <w:noProof/>
+        </w:rPr>
+        <w:t>3</w:t>
+      </w:r>
+      <w:r>
+        <w:fldChar w:fldCharType="end"/>
+      </w:r>
+      <w:r>
+        <w:t>.</w:t>
+      </w:r>
+      <w:r>
+        <w:fldChar w:fldCharType="begin"/>
+      </w:r>
+      <w:r>
+        <w:instrText xml:space="preserve"> </w:instrText>
+      </w:r>
+      <w:r>
+        <w:rPr>
+          <w:rFonts w:hint="eastAsia"/>
+        </w:rPr>
+        <w:instrText xml:space="preserve">SEQ </w:instrText>
+      </w:r>
+      <w:r>
+        <w:rPr>
+          <w:rFonts w:hint="eastAsia"/>
+        </w:rPr>
+        <w:instrText>图</w:instrText>
+      </w:r>
+      <w:r>
+        <w:rPr>
+          <w:rFonts w:hint="eastAsia"/>
+        </w:rPr>
+        <w:instrText xml:space="preserve"> \* ARABIC \s 1</w:instrText>
+      </w:r>
+      <w:r>
+        <w:instrText xml:space="preserve"> </w:instrText>
+      </w:r>
+      <w:r>
+        <w:fldChar w:fldCharType="separate"/>
+      </w:r>
+      <w:r>
+        <w:rPr>
+          <w:noProof/>
+        </w:rPr>
+        <w:t>1</w:t>
+      </w:r>
+      <w:r>
+        <w:fldChar w:fldCharType="end"/>
+      </w:r>
+      <w:r>
+        <w:t xml:space="preserve"> </w:t>
+      </w:r>
+      <w:proofErr w:type="spellStart"/>
+      <w:r>
+        <w:rPr>
+          <w:rFonts w:hint="eastAsia"/>
         </w:rPr>
         <w:t>Temage</w:t>
       </w:r>
-      <w:r>
-        <w:rPr>
-          <w:rFonts w:ascii="楷体" w:eastAsia="楷体" w:hAnsi="楷体" w:cs="楷体" w:hint="eastAsia"/>
-          <w:sz w:val="18"/>
-          <w:szCs w:val="18"/>
-        </w:rPr>
-        <w:t>两</w:t>
-      </w:r>
-      <w:r>
-        <w:rPr>
-          <w:rFonts w:ascii="楷体" w:eastAsia="楷体" w:hAnsi="楷体" w:cs="楷体" w:hint="eastAsia"/>
-          <w:sz w:val="18"/>
-          <w:szCs w:val="18"/>
-        </w:rPr>
-        <w:t>大功能模块</w:t>
+      <w:proofErr w:type="spellEnd"/>
+      <w:r>
+        <w:rPr>
+          <w:rFonts w:hint="eastAsia"/>
+        </w:rPr>
+        <w:t>两大功能模块</w:t>
       </w:r>
     </w:p>
     <w:p>
@@ -7043,8 +7315,13 @@
         <w:t>+</w:t>
       </w:r>
       <w:r>
-        <w:t xml:space="preserve"> TextCNN</w:t>
-      </w:r>
+        <w:t xml:space="preserve"> </w:t>
+      </w:r>
+      <w:proofErr w:type="spellStart"/>
+      <w:r>
+        <w:t>TextCNN</w:t>
+      </w:r>
+      <w:proofErr w:type="spellEnd"/>
       <w:r>
         <w:rPr>
           <w:rFonts w:hint="eastAsia"/>
@@ -7290,13 +7567,9 @@
     </w:p>
     <w:p>
       <w:pPr>
+        <w:keepNext/>
         <w:widowControl/>
         <w:jc w:val="center"/>
-        <w:rPr>
-          <w:rFonts w:ascii="宋体" w:hAnsi="宋体" w:cs="宋体"/>
-          <w:kern w:val="0"/>
-          <w:sz w:val="24"/>
-        </w:rPr>
       </w:pPr>
       <w:r>
         <w:rPr>
@@ -7357,53 +7630,126 @@
     </w:p>
     <w:p>
       <w:pPr>
+        <w:pStyle w:val="ac"/>
         <w:jc w:val="center"/>
         <w:rPr>
-          <w:rFonts w:ascii="楷体" w:eastAsia="楷体" w:hAnsi="楷体" w:cs="楷体"/>
-          <w:sz w:val="18"/>
-          <w:szCs w:val="18"/>
-        </w:rPr>
-      </w:pPr>
-      <w:bookmarkStart w:id="30" w:name="_Hlk7770798"/>
-      <w:r>
-        <w:rPr>
-          <w:rFonts w:ascii="楷体" w:eastAsia="楷体" w:hAnsi="楷体" w:cs="楷体" w:hint="eastAsia"/>
-          <w:sz w:val="18"/>
-          <w:szCs w:val="18"/>
-        </w:rPr>
-        <w:t>图2</w:t>
-      </w:r>
-      <w:r>
-        <w:rPr>
-          <w:rFonts w:ascii="楷体" w:eastAsia="楷体" w:hAnsi="楷体" w:cs="楷体"/>
-          <w:sz w:val="18"/>
-          <w:szCs w:val="18"/>
-        </w:rPr>
-        <w:t>.2 T</w:t>
-      </w:r>
-      <w:r>
-        <w:rPr>
-          <w:rFonts w:ascii="楷体" w:eastAsia="楷体" w:hAnsi="楷体" w:cs="楷体" w:hint="eastAsia"/>
-          <w:sz w:val="18"/>
-          <w:szCs w:val="18"/>
-        </w:rPr>
-        <w:t>emage商业画布</w:t>
-      </w:r>
-    </w:p>
-    <w:bookmarkEnd w:id="30"/>
-    <w:p>
-      <w:pPr>
-        <w:pStyle w:val="2"/>
-      </w:pPr>
-      <w:r>
-        <w:rPr>
-          <w:rFonts w:hint="eastAsia"/>
-        </w:rPr>
-        <w:t>总体商业构想</w:t>
+          <w:rFonts w:ascii="宋体" w:hAnsi="宋体" w:cs="宋体"/>
+          <w:kern w:val="0"/>
+          <w:sz w:val="24"/>
+        </w:rPr>
+      </w:pPr>
+      <w:r>
+        <w:rPr>
+          <w:rFonts w:hint="eastAsia"/>
+        </w:rPr>
+        <w:t>图</w:t>
+      </w:r>
+      <w:r>
+        <w:rPr>
+          <w:rFonts w:hint="eastAsia"/>
+        </w:rPr>
+        <w:t xml:space="preserve"> </w:t>
+      </w:r>
+      <w:r>
+        <w:fldChar w:fldCharType="begin"/>
+      </w:r>
+      <w:r>
+        <w:instrText xml:space="preserve"> </w:instrText>
+      </w:r>
+      <w:r>
+        <w:rPr>
+          <w:rFonts w:hint="eastAsia"/>
+        </w:rPr>
+        <w:instrText>STYLEREF 1 \s</w:instrText>
+      </w:r>
+      <w:r>
+        <w:instrText xml:space="preserve"> </w:instrText>
+      </w:r>
+      <w:r>
+        <w:fldChar w:fldCharType="separate"/>
+      </w:r>
+      <w:r>
+        <w:rPr>
+          <w:noProof/>
+        </w:rPr>
+        <w:t>4</w:t>
+      </w:r>
+      <w:r>
+        <w:fldChar w:fldCharType="end"/>
+      </w:r>
+      <w:r>
+        <w:t>.</w:t>
+      </w:r>
+      <w:r>
+        <w:fldChar w:fldCharType="begin"/>
+      </w:r>
+      <w:r>
+        <w:instrText xml:space="preserve"> </w:instrText>
+      </w:r>
+      <w:r>
+        <w:rPr>
+          <w:rFonts w:hint="eastAsia"/>
+        </w:rPr>
+        <w:instrText xml:space="preserve">SEQ </w:instrText>
+      </w:r>
+      <w:r>
+        <w:rPr>
+          <w:rFonts w:hint="eastAsia"/>
+        </w:rPr>
+        <w:instrText>图</w:instrText>
+      </w:r>
+      <w:r>
+        <w:rPr>
+          <w:rFonts w:hint="eastAsia"/>
+        </w:rPr>
+        <w:instrText xml:space="preserve"> \* ARABIC \s 1</w:instrText>
+      </w:r>
+      <w:r>
+        <w:instrText xml:space="preserve"> </w:instrText>
+      </w:r>
+      <w:r>
+        <w:fldChar w:fldCharType="separate"/>
+      </w:r>
+      <w:r>
+        <w:rPr>
+          <w:noProof/>
+        </w:rPr>
+        <w:t>1</w:t>
+      </w:r>
+      <w:r>
+        <w:fldChar w:fldCharType="end"/>
+      </w:r>
+      <w:r>
+        <w:t xml:space="preserve"> </w:t>
+      </w:r>
+      <w:proofErr w:type="spellStart"/>
+      <w:r>
+        <w:rPr>
+          <w:rFonts w:hint="eastAsia"/>
+        </w:rPr>
+        <w:t>Temage</w:t>
+      </w:r>
+      <w:proofErr w:type="spellEnd"/>
+      <w:r>
+        <w:rPr>
+          <w:rFonts w:hint="eastAsia"/>
+        </w:rPr>
+        <w:t>商业画布</w:t>
       </w:r>
     </w:p>
     <w:p>
       <w:pPr>
+        <w:pStyle w:val="2"/>
+      </w:pPr>
+      <w:r>
+        <w:rPr>
+          <w:rFonts w:hint="eastAsia"/>
+        </w:rPr>
+        <w:t>总体商业构想</w:t>
+      </w:r>
+    </w:p>
+    <w:p>
+      <w:pPr>
         <w:jc w:val="left"/>
       </w:pPr>
       <w:r>
@@ -7442,8 +7788,6 @@
         </w:rPr>
         <w:t>深度学习技术</w:t>
       </w:r>
-      <w:bookmarkStart w:id="31" w:name="_GoBack"/>
-      <w:bookmarkEnd w:id="31"/>
       <w:r>
         <w:rPr>
           <w:rFonts w:hint="eastAsia"/>
@@ -7933,14 +8277,14 @@
         <w:rPr>
           <w:rFonts w:hint="eastAsia"/>
         </w:rPr>
-        <w:t>个人微博等</w:t>
+        <w:t>个人微博</w:t>
       </w:r>
       <w:proofErr w:type="gramEnd"/>
       <w:r>
         <w:rPr>
           <w:rFonts w:hint="eastAsia"/>
         </w:rPr>
-        <w:t>社交媒体上</w:t>
+        <w:t>等社交媒体上</w:t>
       </w:r>
       <w:r>
         <w:rPr>
@@ -8626,6 +8970,133 @@
           <w:noProof/>
         </w:rPr>
         <w:lastRenderedPageBreak/>
+        <w:pict w14:anchorId="3095D3F3">
+          <v:shapetype id="_x0000_t202" coordsize="21600,21600" o:spt="202" path="m,l,21600r21600,l21600,xe">
+            <v:stroke joinstyle="miter"/>
+            <v:path gradientshapeok="t" o:connecttype="rect"/>
+          </v:shapetype>
+          <v:shape id="_x0000_s1026" type="#_x0000_t202" style="position:absolute;left:0;text-align:left;margin-left:-.05pt;margin-top:300.15pt;width:415.25pt;height:.05pt;z-index:251660288;mso-position-horizontal-relative:text;mso-position-vertical-relative:text" stroked="f">
+            <v:textbox style="mso-fit-shape-to-text:t" inset="0,0,0,0">
+              <w:txbxContent>
+                <w:p>
+                  <w:pPr>
+                    <w:pStyle w:val="ac"/>
+                    <w:jc w:val="center"/>
+                    <w:rPr>
+                      <w:rFonts w:ascii="Times New Roman" w:eastAsia="宋体" w:hAnsi="Times New Roman" w:cs="Times New Roman"/>
+                      <w:noProof/>
+                      <w:szCs w:val="24"/>
+                    </w:rPr>
+                  </w:pPr>
+                  <w:r>
+                    <w:rPr>
+                      <w:rFonts w:hint="eastAsia"/>
+                    </w:rPr>
+                    <w:t>图</w:t>
+                  </w:r>
+                  <w:r>
+                    <w:rPr>
+                      <w:rFonts w:hint="eastAsia"/>
+                    </w:rPr>
+                    <w:t xml:space="preserve"> </w:t>
+                  </w:r>
+                  <w:r>
+                    <w:fldChar w:fldCharType="begin"/>
+                  </w:r>
+                  <w:r>
+                    <w:instrText xml:space="preserve"> </w:instrText>
+                  </w:r>
+                  <w:r>
+                    <w:rPr>
+                      <w:rFonts w:hint="eastAsia"/>
+                    </w:rPr>
+                    <w:instrText>STYLEREF 1 \s</w:instrText>
+                  </w:r>
+                  <w:r>
+                    <w:instrText xml:space="preserve"> </w:instrText>
+                  </w:r>
+                  <w:r>
+                    <w:fldChar w:fldCharType="separate"/>
+                  </w:r>
+                  <w:r>
+                    <w:rPr>
+                      <w:noProof/>
+                    </w:rPr>
+                    <w:t>4</w:t>
+                  </w:r>
+                  <w:r>
+                    <w:fldChar w:fldCharType="end"/>
+                  </w:r>
+                  <w:r>
+                    <w:t>.</w:t>
+                  </w:r>
+                  <w:r>
+                    <w:fldChar w:fldCharType="begin"/>
+                  </w:r>
+                  <w:r>
+                    <w:instrText xml:space="preserve"> </w:instrText>
+                  </w:r>
+                  <w:r>
+                    <w:rPr>
+                      <w:rFonts w:hint="eastAsia"/>
+                    </w:rPr>
+                    <w:instrText xml:space="preserve">SEQ </w:instrText>
+                  </w:r>
+                  <w:r>
+                    <w:rPr>
+                      <w:rFonts w:hint="eastAsia"/>
+                    </w:rPr>
+                    <w:instrText>图</w:instrText>
+                  </w:r>
+                  <w:r>
+                    <w:rPr>
+                      <w:rFonts w:hint="eastAsia"/>
+                    </w:rPr>
+                    <w:instrText xml:space="preserve"> \* ARABIC \s 1</w:instrText>
+                  </w:r>
+                  <w:r>
+                    <w:instrText xml:space="preserve"> </w:instrText>
+                  </w:r>
+                  <w:r>
+                    <w:fldChar w:fldCharType="separate"/>
+                  </w:r>
+                  <w:r>
+                    <w:rPr>
+                      <w:noProof/>
+                    </w:rPr>
+                    <w:t>2</w:t>
+                  </w:r>
+                  <w:r>
+                    <w:fldChar w:fldCharType="end"/>
+                  </w:r>
+                  <w:r>
+                    <w:t xml:space="preserve"> </w:t>
+                  </w:r>
+                  <w:proofErr w:type="spellStart"/>
+                  <w:r>
+                    <w:rPr>
+                      <w:rFonts w:hint="eastAsia"/>
+                    </w:rPr>
+                    <w:t>Temage</w:t>
+                  </w:r>
+                  <w:proofErr w:type="spellEnd"/>
+                  <w:r>
+                    <w:rPr>
+                      <w:rFonts w:hint="eastAsia"/>
+                    </w:rPr>
+                    <w:t>全链条生态位抢占</w:t>
+                  </w:r>
+                </w:p>
+              </w:txbxContent>
+            </v:textbox>
+            <w10:wrap type="topAndBottom"/>
+          </v:shape>
+        </w:pict>
+      </w:r>
+      <w:r>
+        <w:rPr>
+          <w:noProof/>
+        </w:rPr>
         <w:drawing>
           <wp:anchor distT="0" distB="0" distL="114300" distR="114300" simplePos="0" relativeHeight="251658240" behindDoc="0" locked="0" layoutInCell="1" allowOverlap="1" wp14:anchorId="76109416" wp14:editId="289E3673">
             <wp:simplePos x="0" y="0"/>
@@ -8691,79 +9162,8 @@
       </w:r>
     </w:p>
     <w:p>
-      <w:pPr>
-        <w:jc w:val="center"/>
-        <w:rPr>
-          <w:rFonts w:ascii="楷体" w:eastAsia="楷体" w:hAnsi="楷体" w:cs="楷体"/>
-          <w:sz w:val="18"/>
-          <w:szCs w:val="18"/>
-        </w:rPr>
-      </w:pPr>
-      <w:r>
-        <w:rPr>
-          <w:rFonts w:ascii="楷体" w:eastAsia="楷体" w:hAnsi="楷体" w:cs="楷体" w:hint="eastAsia"/>
-          <w:sz w:val="18"/>
-          <w:szCs w:val="18"/>
-        </w:rPr>
-        <w:t>图2</w:t>
-      </w:r>
-      <w:r>
-        <w:rPr>
-          <w:rFonts w:ascii="楷体" w:eastAsia="楷体" w:hAnsi="楷体" w:cs="楷体"/>
-          <w:sz w:val="18"/>
-          <w:szCs w:val="18"/>
-        </w:rPr>
-        <w:t>.</w:t>
-      </w:r>
-      <w:r>
-        <w:rPr>
-          <w:rFonts w:ascii="楷体" w:eastAsia="楷体" w:hAnsi="楷体" w:cs="楷体"/>
-          <w:sz w:val="18"/>
-          <w:szCs w:val="18"/>
-        </w:rPr>
-        <w:t>3</w:t>
-      </w:r>
-      <w:r>
-        <w:rPr>
-          <w:rFonts w:ascii="楷体" w:eastAsia="楷体" w:hAnsi="楷体" w:cs="楷体"/>
-          <w:sz w:val="18"/>
-          <w:szCs w:val="18"/>
-        </w:rPr>
-        <w:t xml:space="preserve"> T</w:t>
-      </w:r>
-      <w:r>
-        <w:rPr>
-          <w:rFonts w:ascii="楷体" w:eastAsia="楷体" w:hAnsi="楷体" w:cs="楷体" w:hint="eastAsia"/>
-          <w:sz w:val="18"/>
-          <w:szCs w:val="18"/>
-        </w:rPr>
-        <w:t>emage</w:t>
-      </w:r>
-      <w:r>
-        <w:rPr>
-          <w:rFonts w:hint="eastAsia"/>
-        </w:rPr>
-        <w:t xml:space="preserve"> </w:t>
-      </w:r>
-      <w:r>
-        <w:rPr>
-          <w:rFonts w:ascii="楷体" w:eastAsia="楷体" w:hAnsi="楷体" w:cs="楷体" w:hint="eastAsia"/>
-          <w:sz w:val="18"/>
-          <w:szCs w:val="18"/>
-        </w:rPr>
-        <w:t>4.3.3</w:t>
-      </w:r>
-      <w:r>
-        <w:rPr>
-          <w:rFonts w:ascii="楷体" w:eastAsia="楷体" w:hAnsi="楷体" w:cs="楷体" w:hint="eastAsia"/>
-          <w:sz w:val="18"/>
-          <w:szCs w:val="18"/>
-        </w:rPr>
-        <w:tab/>
-        <w:t>全链条生态位抢占</w:t>
-      </w:r>
-    </w:p>
-    <w:p>
+      <w:bookmarkStart w:id="30" w:name="_GoBack"/>
+      <w:bookmarkEnd w:id="30"/>
       <w:r>
         <w:tab/>
       </w:r>
@@ -9152,7 +9552,6 @@
         <w:rPr>
           <w:rFonts w:hint="eastAsia"/>
         </w:rPr>
-        <w:lastRenderedPageBreak/>
         <w:t>收入来源</w:t>
       </w:r>
     </w:p>
@@ -12339,7 +12738,7 @@
     </w:rPrDefault>
     <w:pPrDefault/>
   </w:docDefaults>
-  <w:latentStyles w:defLockedState="0" w:defUIPriority="99" w:defSemiHidden="0" w:defUnhideWhenUsed="0" w:defQFormat="0" w:count="376">
+  <w:latentStyles w:defLockedState="0" w:defUIPriority="99" w:defSemiHidden="0" w:defUnhideWhenUsed="0" w:defQFormat="0" w:count="375">
     <w:lsdException w:name="Normal" w:uiPriority="0" w:qFormat="1"/>
     <w:lsdException w:name="heading 1" w:uiPriority="0" w:qFormat="1"/>
     <w:lsdException w:name="heading 2" w:semiHidden="1" w:uiPriority="0" w:unhideWhenUsed="1" w:qFormat="1"/>
@@ -12715,7 +13114,6 @@
     <w:lsdException w:name="Smart Hyperlink" w:semiHidden="1" w:unhideWhenUsed="1"/>
     <w:lsdException w:name="Hashtag" w:semiHidden="1" w:unhideWhenUsed="1"/>
     <w:lsdException w:name="Unresolved Mention" w:semiHidden="1" w:unhideWhenUsed="1"/>
-    <w:lsdException w:name="Smart Link" w:semiHidden="1" w:unhideWhenUsed="1"/>
   </w:latentStyles>
   <w:style w:type="paragraph" w:default="1" w:styleId="a0">
     <w:name w:val="Normal"/>
@@ -17653,7 +18051,7 @@
 </file>
 
 <file path=customXml/itemProps1.xml><?xml version="1.0" encoding="utf-8"?>
-<ds:datastoreItem xmlns:ds="http://schemas.openxmlformats.org/officeDocument/2006/customXml" ds:itemID="{A46F0E1A-89DD-4AD3-8FC5-7EFC84905C61}">
+<ds:datastoreItem xmlns:ds="http://schemas.openxmlformats.org/officeDocument/2006/customXml" ds:itemID="{E8E49709-6EAD-4465-BC59-24131E3F77CC}">
   <ds:schemaRefs>
     <ds:schemaRef ds:uri="http://schemas.openxmlformats.org/officeDocument/2006/bibliography"/>
   </ds:schemaRefs>

</xml_diff>